<commit_message>
GDD update: added story draft 2 for chapter 2.1; added story draft 1 for chapter 2.2: Crimson Copse
</commit_message>
<xml_diff>
--- a/concept/GDD_Scarlet.docx
+++ b/concept/GDD_Scarlet.docx
@@ -5824,8 +5824,6 @@
         </w:rPr>
         <w:t>quench</w:t>
       </w:r>
-      <w:bookmarkStart w:id="13" w:name="_GoBack"/>
-      <w:bookmarkEnd w:id="13"/>
       <w:r>
         <w:rPr>
           <w:b/>
@@ -6008,7 +6006,20 @@
         <w:rPr>
           <w:lang w:val="de-DE"/>
         </w:rPr>
-        <w:t>(Boss Fight Beginnt)</w:t>
+        <w:t>(</w:t>
+      </w:r>
+      <w:r>
+        <w:rPr>
+          <w:i/>
+          <w:lang w:val="de-DE"/>
+        </w:rPr>
+        <w:t>Boss Fight Beginnt</w:t>
+      </w:r>
+      <w:r>
+        <w:rPr>
+          <w:lang w:val="de-DE"/>
+        </w:rPr>
+        <w:t>)</w:t>
       </w:r>
     </w:p>
     <w:p>
@@ -6417,15 +6428,25 @@
       <w:pPr>
         <w:spacing w:line="360" w:lineRule="auto"/>
         <w:jc w:val="both"/>
-        <w:rPr>
-          <w:lang w:val="de-DE"/>
-        </w:rPr>
-      </w:pPr>
-      <w:r>
-        <w:rPr>
-          <w:lang w:val="de-DE"/>
-        </w:rPr>
-        <w:t>(Spiel ist wieder im Exploration Modus)</w:t>
+      </w:pPr>
+      <w:r>
+        <w:rPr>
+          <w:lang w:val="de-DE"/>
+        </w:rPr>
+        <w:t>(</w:t>
+      </w:r>
+      <w:r>
+        <w:rPr>
+          <w:i/>
+          <w:lang w:val="de-DE"/>
+        </w:rPr>
+        <w:t>Spiel ist wieder im Exploration Modus</w:t>
+      </w:r>
+      <w:r>
+        <w:rPr>
+          <w:lang w:val="de-DE"/>
+        </w:rPr>
+        <w:t>)</w:t>
       </w:r>
       <w:r>
         <w:rPr>
@@ -6535,32 +6556,48 @@
           <w:i/>
           <w:lang w:val="de-DE"/>
         </w:rPr>
-        <w:t>Scarlet wird tatsächlich von diesem roten Feuer angezogen und betritt das Wäldchen nicht wegen ihres Willens, wie sie glaubt</w:t>
-      </w:r>
-      <w:r>
-        <w:rPr>
-          <w:i/>
-          <w:lang w:val="de-DE"/>
-        </w:rPr>
-        <w:t>; die menschliche Gestalt tritt später in ähnlicher Form nochmals auf</w:t>
-      </w:r>
-      <w:r>
-        <w:rPr>
-          <w:i/>
-          <w:lang w:val="de-DE"/>
+        <w:t xml:space="preserve">Scarlet wird tatsächlich von diesem roten Feuer angezogen und </w:t>
+      </w:r>
+      <w:r>
+        <w:rPr>
+          <w:i/>
+        </w:rPr>
+        <w:t>betritt das Wäldchen nicht wegen ihres Willens, wie sie glaubt</w:t>
+      </w:r>
+      <w:r>
+        <w:rPr>
+          <w:i/>
+        </w:rPr>
+        <w:t xml:space="preserve">; die menschliche Gestalt </w:t>
+      </w:r>
+      <w:r>
+        <w:rPr>
+          <w:i/>
+        </w:rPr>
+        <w:t xml:space="preserve">(The Stalker) </w:t>
+      </w:r>
+      <w:r>
+        <w:rPr>
+          <w:i/>
+        </w:rPr>
+        <w:t>tritt später in ähnlicher Form nochmals auf</w:t>
+      </w:r>
+      <w:r>
+        <w:rPr>
+          <w:i/>
         </w:rPr>
         <w:t xml:space="preserve"> und ist Teil des letzten Bosskampfes</w:t>
       </w:r>
       <w:r>
         <w:rPr>
-          <w:lang w:val="de-DE"/>
-        </w:rPr>
+          <w:i/>
+        </w:rPr>
+        <w:t xml:space="preserve"> auf (The Demon Hunter)</w:t>
+      </w:r>
+      <w:r>
         <w:t>)</w:t>
       </w:r>
       <w:r>
-        <w:rPr>
-          <w:lang w:val="de-DE"/>
-        </w:rPr>
         <w:t>.</w:t>
       </w:r>
     </w:p>
@@ -6569,53 +6606,1239 @@
         <w:pStyle w:val="berschrift2"/>
         <w:spacing w:line="360" w:lineRule="auto"/>
         <w:jc w:val="both"/>
-        <w:rPr>
-          <w:lang w:val="de-DE"/>
-        </w:rPr>
-      </w:pPr>
-      <w:bookmarkStart w:id="14" w:name="_Toc343843102"/>
-      <w:r>
-        <w:rPr>
-          <w:lang w:val="de-DE"/>
-        </w:rPr>
+      </w:pPr>
+      <w:bookmarkStart w:id="13" w:name="_Toc343843102"/>
+      <w:r>
         <w:t>2.2 Crimson Copse</w:t>
       </w:r>
-      <w:bookmarkEnd w:id="14"/>
+      <w:bookmarkEnd w:id="13"/>
     </w:p>
     <w:p>
       <w:pPr>
         <w:spacing w:line="360" w:lineRule="auto"/>
         <w:jc w:val="both"/>
-        <w:rPr>
-          <w:lang w:val="de-DE"/>
-        </w:rPr>
-      </w:pPr>
-      <w:r>
-        <w:rPr>
-          <w:lang w:val="de-DE"/>
-        </w:rPr>
-        <w:t>[</w:t>
-      </w:r>
-      <w:r>
-        <w:rPr>
-          <w:i/>
-          <w:lang w:val="de-DE"/>
-        </w:rPr>
-        <w:t>Erzählt während tatsächlichen Gameplays</w:t>
-      </w:r>
-      <w:r>
-        <w:rPr>
-          <w:lang w:val="de-DE"/>
-        </w:rPr>
+      </w:pPr>
+      <w:r>
+        <w:t>[Erzählt während Gameplays</w:t>
+      </w:r>
+      <w:r>
+        <w:t xml:space="preserve">, </w:t>
+      </w:r>
+      <w:r>
+        <w:rPr>
+          <w:i/>
+          <w:lang w:val="de-DE"/>
+        </w:rPr>
+        <w:t xml:space="preserve">angestrebte Dauer dieses Segments: </w:t>
+      </w:r>
+      <w:r>
+        <w:t>5 – 10 Min</w:t>
+      </w:r>
+      <w:r>
+        <w:t>uten</w:t>
+      </w:r>
+      <w:r>
         <w:t>]</w:t>
       </w:r>
     </w:p>
     <w:p>
+      <w:pPr>
+        <w:spacing w:line="360" w:lineRule="auto"/>
+        <w:jc w:val="both"/>
+      </w:pPr>
       <w:r>
         <w:t>(Hier beginnt Exploration Mode Tutorial 2)</w:t>
       </w:r>
       <w:r>
         <w:t xml:space="preserve"> </w:t>
+      </w:r>
+      <w:r>
+        <w:t>Als Scarlet das kleine rot schimmernde Wäldchen (Crimson Copse)</w:t>
+      </w:r>
+      <w:r>
+        <w:t xml:space="preserve"> betritt</w:t>
+      </w:r>
+      <w:r>
+        <w:t xml:space="preserve">, </w:t>
+      </w:r>
+      <w:r>
+        <w:t xml:space="preserve">sieht sie nach einer </w:t>
+      </w:r>
+      <w:r>
+        <w:t>Linkskurve des Weges</w:t>
+      </w:r>
+      <w:r>
+        <w:t>, der in einer Hauptstraße mündet,</w:t>
+      </w:r>
+      <w:r>
+        <w:t xml:space="preserve"> ein Objekt, dass von der gleichen Aura umgeben ist, wie sie oder der Mond. </w:t>
+      </w:r>
+      <w:r>
+        <w:t xml:space="preserve">Bei näherer Betrachtung erkennt sie, dass es ungefähr so groß wie eine Tür ist, deren Durchgang jedoch in absolutes Schwarz getaucht ist, als würde sämtliches Licht </w:t>
+      </w:r>
+      <w:r>
+        <w:t xml:space="preserve">absorbiert. </w:t>
+      </w:r>
+      <w:r>
+        <w:t>Dementsprechend kann Scarlet nicht ausmachen, was sich auf der anderen Seite dieses Portales verbirgt. Als sie direkt davor steht, ertönt die Stimme eines sehr alten Mannes, der sie anscheinend durch das Portal zu sich ruft: “</w:t>
+      </w:r>
+      <w:r>
+        <w:rPr>
+          <w:b/>
+        </w:rPr>
+        <w:t>Link</w:t>
+      </w:r>
+      <w:r>
+        <w:rPr>
+          <w:b/>
+        </w:rPr>
+        <w:t xml:space="preserve"> Darknes</w:t>
+      </w:r>
+      <w:r>
+        <w:rPr>
+          <w:b/>
+        </w:rPr>
+        <w:t>s</w:t>
+      </w:r>
+      <w:r>
+        <w:t>.”(</w:t>
+      </w:r>
+      <w:r>
+        <w:rPr>
+          <w:i/>
+        </w:rPr>
+        <w:t xml:space="preserve">sehr alte, aber feste Stimme; </w:t>
+      </w:r>
+      <w:r>
+        <w:rPr>
+          <w:i/>
+        </w:rPr>
+        <w:t>Tutorial-Aufforderung an den Spieler, durch das Portal zu gehen; während der Aufforderung ertönt die Stimme des Guide NPC</w:t>
+      </w:r>
+      <w:r>
+        <w:rPr>
+          <w:i/>
+        </w:rPr>
+        <w:t xml:space="preserve"> mit diesem Dialog + Texthinweis</w:t>
+      </w:r>
+      <w:r>
+        <w:t>;)</w:t>
+      </w:r>
+      <w:r>
+        <w:t xml:space="preserve">. Scarlet durchschreitet das Portal und findet sich im gleichen Waldstück wieder wie vorher, nur stellt </w:t>
+      </w:r>
+      <w:r>
+        <w:t>sie fest, dass der aus der Linkskurve die sie vorher nahm, eine Rechtskurve geworden ist</w:t>
+      </w:r>
+      <w:r>
+        <w:t>, und die Hauptsraße nicht existiert zugunsten von Bäumen</w:t>
+      </w:r>
+      <w:r>
+        <w:t xml:space="preserve">. </w:t>
+      </w:r>
+      <w:r>
+        <w:t xml:space="preserve">Allgemein erscheint jenseits des Portales analog zu diesseits, </w:t>
+      </w:r>
+      <w:r>
+        <w:t>nur spiegelverkehrt (</w:t>
+      </w:r>
+      <w:r>
+        <w:rPr>
+          <w:i/>
+        </w:rPr>
+        <w:t>Spieler erkennt möglicherweise selbst, dass die Spielwelt in dieser Parallelwelt gespiegelt wurde</w:t>
+      </w:r>
+      <w:r>
+        <w:t>)</w:t>
+      </w:r>
+      <w:r>
+        <w:t xml:space="preserve"> und unterscheidet sich in seiner Atmosphäre (</w:t>
+      </w:r>
+      <w:r>
+        <w:rPr>
+          <w:i/>
+        </w:rPr>
+        <w:t>Parallelwelt wird stilisierter, evtl. etwas verschwommen dargestellt</w:t>
+      </w:r>
+      <w:r>
+        <w:t>)</w:t>
+      </w:r>
+      <w:r>
+        <w:t>.</w:t>
+      </w:r>
+      <w:r>
+        <w:t xml:space="preserve"> “</w:t>
+      </w:r>
+      <w:r>
+        <w:rPr>
+          <w:b/>
+        </w:rPr>
+        <w:t>Chosen Dark, seek me out</w:t>
+      </w:r>
+      <w:r>
+        <w:rPr>
+          <w:b/>
+        </w:rPr>
+        <w:t>.</w:t>
+      </w:r>
+      <w:r>
+        <w:t>”(</w:t>
+      </w:r>
+      <w:r>
+        <w:rPr>
+          <w:i/>
+        </w:rPr>
+        <w:t>sehr alte, deutliche und feste Stimme</w:t>
+      </w:r>
+      <w:r>
+        <w:t xml:space="preserve">; </w:t>
+      </w:r>
+      <w:r>
+        <w:rPr>
+          <w:i/>
+        </w:rPr>
+        <w:t>Neugier des Spielers wecken, da hin zu gehen</w:t>
+      </w:r>
+      <w:r>
+        <w:t>), ertönt es hinter der Kurve, die nun nach rechts verläuft.</w:t>
+      </w:r>
+      <w:r>
+        <w:t xml:space="preserve"> </w:t>
+      </w:r>
+      <w:r>
+        <w:t>Scarlet folgt der Stimme und sieht einen sehr alten Mann</w:t>
+      </w:r>
+      <w:r>
+        <w:t xml:space="preserve">, der an der Grenze zum dem steht, was in der anderen Welt </w:t>
+      </w:r>
+      <w:r>
+        <w:lastRenderedPageBreak/>
+        <w:t xml:space="preserve">der Weg zum vorherigen Marktplatz gewesen wäre. </w:t>
+      </w:r>
+      <w:r>
+        <w:t>Stattdessen befindet sich dort nichts auser absoluter Dunkelheit (</w:t>
+      </w:r>
+      <w:r>
+        <w:rPr>
+          <w:i/>
+        </w:rPr>
+        <w:t>glaubwürdige Levelgrenzen)</w:t>
+      </w:r>
+      <w:r>
+        <w:t xml:space="preserve">, </w:t>
+      </w:r>
+      <w:r>
+        <w:t xml:space="preserve">die plötzlich den Weg verschlingt und undurchdringlich ist. </w:t>
+      </w:r>
+      <w:r>
+        <w:t>Scarlet startet das Gespräch mit dem alten Mann, der daraufhin folgendes sagt (</w:t>
+      </w:r>
+      <w:r>
+        <w:rPr>
+          <w:i/>
+        </w:rPr>
+        <w:t>4</w:t>
+      </w:r>
+      <w:r>
+        <w:rPr>
+          <w:i/>
+        </w:rPr>
+        <w:t xml:space="preserve"> Dialogzeilen, </w:t>
+      </w:r>
+      <w:r>
+        <w:rPr>
+          <w:i/>
+        </w:rPr>
+        <w:t>die nach und nach durch Interaction Button ausgelöst werden; die vierte Aussage wiederholt sich dann</w:t>
+      </w:r>
+      <w:r>
+        <w:rPr>
+          <w:i/>
+        </w:rPr>
+        <w:t>; kompletter Dialog muss erschöpft werden, um das Portal verlassen zu können</w:t>
+      </w:r>
+      <w:r>
+        <w:t>)</w:t>
+      </w:r>
+      <w:r>
+        <w:t>: “</w:t>
+      </w:r>
+      <w:r>
+        <w:rPr>
+          <w:b/>
+        </w:rPr>
+        <w:t>Champion of Darkness, you saw opportunity where light was absent</w:t>
+      </w:r>
+      <w:r>
+        <w:t>” (</w:t>
+      </w:r>
+      <w:r>
+        <w:rPr>
+          <w:i/>
+        </w:rPr>
+        <w:t xml:space="preserve">sehr alte, </w:t>
+      </w:r>
+      <w:r>
+        <w:rPr>
+          <w:i/>
+        </w:rPr>
+        <w:t xml:space="preserve">deutliche, fast epische Stimme, jetzt wo Scarlet direkt neben ihm steht; </w:t>
+      </w:r>
+      <w:r>
+        <w:rPr>
+          <w:i/>
+        </w:rPr>
+        <w:t>Hinweis für Spieler, dass Portal nur da zu finden ist, wo es dunkel ist</w:t>
+      </w:r>
+      <w:r>
+        <w:t>)</w:t>
+      </w:r>
+      <w:r>
+        <w:t>. “</w:t>
+      </w:r>
+      <w:r>
+        <w:rPr>
+          <w:b/>
+        </w:rPr>
+        <w:t>This place, you and I are tied by the red Moon</w:t>
+      </w:r>
+      <w:r>
+        <w:rPr>
+          <w:b/>
+        </w:rPr>
+        <w:t xml:space="preserve"> </w:t>
+      </w:r>
+      <w:r>
+        <w:rPr>
+          <w:b/>
+        </w:rPr>
+        <w:t xml:space="preserve">once </w:t>
+      </w:r>
+      <w:r>
+        <w:rPr>
+          <w:b/>
+        </w:rPr>
+        <w:t>again.</w:t>
+      </w:r>
+      <w:r>
+        <w:t>”</w:t>
+      </w:r>
+      <w:r>
+        <w:t xml:space="preserve"> (</w:t>
+      </w:r>
+      <w:r>
+        <w:rPr>
+          <w:i/>
+        </w:rPr>
+        <w:t>sehr alte, deutliche, fast epische Stimme, jetzt wo Scarlet direkt neben ihm steht</w:t>
+      </w:r>
+      <w:r>
+        <w:rPr>
+          <w:i/>
+        </w:rPr>
+        <w:t xml:space="preserve"> ; </w:t>
+      </w:r>
+      <w:r>
+        <w:rPr>
+          <w:i/>
+        </w:rPr>
+        <w:t>deutlicher Hinweis auf Zyklus; der alte Mann kannte Scarlet’s Vorgänger in undefinierter Anzahl</w:t>
+      </w:r>
+      <w:r>
+        <w:t>)</w:t>
+      </w:r>
+      <w:r>
+        <w:t>.</w:t>
+      </w:r>
+      <w:r>
+        <w:t xml:space="preserve"> </w:t>
+      </w:r>
+      <w:r>
+        <w:t>“</w:t>
+      </w:r>
+      <w:r>
+        <w:rPr>
+          <w:b/>
+        </w:rPr>
+        <w:t>You found strength in the death of another</w:t>
+      </w:r>
+      <w:r>
+        <w:rPr>
+          <w:b/>
+        </w:rPr>
+        <w:t xml:space="preserve"> being</w:t>
+      </w:r>
+      <w:r>
+        <w:rPr>
+          <w:b/>
+        </w:rPr>
+        <w:t>.</w:t>
+      </w:r>
+      <w:r>
+        <w:t>”(</w:t>
+      </w:r>
+      <w:r>
+        <w:rPr>
+          <w:i/>
+        </w:rPr>
+        <w:t xml:space="preserve"> </w:t>
+      </w:r>
+      <w:r>
+        <w:rPr>
+          <w:i/>
+        </w:rPr>
+        <w:t>sehr alte, deutliche, fast epische Stimme, jetzt wo Scarlet direkt neben ihm steht</w:t>
+      </w:r>
+      <w:r>
+        <w:rPr>
+          <w:i/>
+        </w:rPr>
+        <w:t xml:space="preserve"> ; </w:t>
+      </w:r>
+      <w:r>
+        <w:rPr>
+          <w:i/>
+        </w:rPr>
+        <w:t>Tutorial-Aufforderung an den Spieler</w:t>
+      </w:r>
+      <w:r>
+        <w:rPr>
+          <w:i/>
+        </w:rPr>
+        <w:t xml:space="preserve"> </w:t>
+      </w:r>
+      <w:r>
+        <w:rPr>
+          <w:i/>
+        </w:rPr>
+        <w:sym w:font="Wingdings" w:char="F0E0"/>
+      </w:r>
+      <w:r>
+        <w:rPr>
+          <w:i/>
+        </w:rPr>
+        <w:t xml:space="preserve"> </w:t>
+      </w:r>
+      <w:r>
+        <w:rPr>
+          <w:i/>
+        </w:rPr>
+        <w:t xml:space="preserve">Erklärung des </w:t>
+      </w:r>
+      <w:r>
+        <w:rPr>
+          <w:i/>
+        </w:rPr>
+        <w:t xml:space="preserve">Combat Perk System </w:t>
+      </w:r>
+      <w:r>
+        <w:rPr>
+          <w:i/>
+        </w:rPr>
+        <w:sym w:font="Wingdings" w:char="F0E0"/>
+      </w:r>
+      <w:r>
+        <w:rPr>
+          <w:i/>
+        </w:rPr>
+        <w:t xml:space="preserve"> </w:t>
+      </w:r>
+      <w:r>
+        <w:rPr>
+          <w:i/>
+        </w:rPr>
+        <w:t xml:space="preserve">The Vampire’s </w:t>
+      </w:r>
+      <w:r>
+        <w:rPr>
+          <w:i/>
+        </w:rPr>
+        <w:t>Twilight</w:t>
+      </w:r>
+      <w:r>
+        <w:rPr>
+          <w:i/>
+        </w:rPr>
+        <w:t xml:space="preserve"> erhalten</w:t>
+      </w:r>
+      <w:r>
+        <w:rPr>
+          <w:i/>
+        </w:rPr>
+        <w:t xml:space="preserve"> (siehe Kapitel 4.1 im Unterpunkt Perk System</w:t>
+      </w:r>
+      <w:r>
+        <w:rPr>
+          <w:i/>
+        </w:rPr>
+        <w:t>; Easter Egg im Perk Namen</w:t>
+      </w:r>
+      <w:r>
+        <w:t>).</w:t>
+      </w:r>
+      <w:r>
+        <w:t xml:space="preserve"> </w:t>
+      </w:r>
+      <w:r>
+        <w:t>“</w:t>
+      </w:r>
+      <w:r>
+        <w:rPr>
+          <w:b/>
+        </w:rPr>
+        <w:t xml:space="preserve">The chosen </w:t>
+      </w:r>
+      <w:r>
+        <w:rPr>
+          <w:b/>
+        </w:rPr>
+        <w:t xml:space="preserve">path </w:t>
+      </w:r>
+      <w:r>
+        <w:rPr>
+          <w:b/>
+        </w:rPr>
+        <w:t xml:space="preserve">hides </w:t>
+      </w:r>
+      <w:r>
+        <w:rPr>
+          <w:b/>
+        </w:rPr>
+        <w:t xml:space="preserve">more sources </w:t>
+      </w:r>
+      <w:r>
+        <w:rPr>
+          <w:b/>
+        </w:rPr>
+        <w:t xml:space="preserve">of </w:t>
+      </w:r>
+      <w:r>
+        <w:rPr>
+          <w:b/>
+        </w:rPr>
+        <w:t xml:space="preserve">power.” </w:t>
+      </w:r>
+      <w:r>
+        <w:t>(</w:t>
+      </w:r>
+      <w:r>
+        <w:rPr>
+          <w:i/>
+        </w:rPr>
+        <w:t>sehr alte, deutliche, fast epische Stimme, jetzt wo Scarlet direkt neben ihm steht</w:t>
+      </w:r>
+      <w:r>
+        <w:rPr>
+          <w:i/>
+        </w:rPr>
+        <w:t xml:space="preserve">; </w:t>
+      </w:r>
+      <w:r>
+        <w:rPr>
+          <w:i/>
+        </w:rPr>
+        <w:t xml:space="preserve">Fore-Shadowing auf </w:t>
+      </w:r>
+      <w:r>
+        <w:rPr>
+          <w:i/>
+        </w:rPr>
+        <w:t>drei</w:t>
+      </w:r>
+      <w:r>
+        <w:rPr>
+          <w:i/>
+        </w:rPr>
+        <w:t xml:space="preserve"> Ebenen. </w:t>
+      </w:r>
+      <w:r>
+        <w:rPr>
+          <w:i/>
+        </w:rPr>
+        <w:t xml:space="preserve">Unmittelbar: </w:t>
+      </w:r>
+      <w:r>
+        <w:rPr>
+          <w:i/>
+        </w:rPr>
+        <w:t>Fore-Shadowing des Werwolf-Bosskampfes</w:t>
+      </w:r>
+      <w:r>
+        <w:rPr>
+          <w:i/>
+        </w:rPr>
+        <w:t xml:space="preserve"> und dessen Belohnung</w:t>
+      </w:r>
+      <w:r>
+        <w:rPr>
+          <w:i/>
+        </w:rPr>
+        <w:t xml:space="preserve">. </w:t>
+      </w:r>
+      <w:r>
+        <w:rPr>
+          <w:i/>
+        </w:rPr>
+        <w:t xml:space="preserve">Mittelfristig: </w:t>
+      </w:r>
+      <w:r>
+        <w:rPr>
+          <w:i/>
+        </w:rPr>
+        <w:t>Collectibles in der Parallelwelt</w:t>
+      </w:r>
+      <w:r>
+        <w:rPr>
+          <w:i/>
+        </w:rPr>
+        <w:t xml:space="preserve">. </w:t>
+      </w:r>
+      <w:r>
+        <w:rPr>
+          <w:i/>
+        </w:rPr>
+        <w:t xml:space="preserve">Langfristig/Vage: </w:t>
+      </w:r>
+      <w:r>
+        <w:rPr>
+          <w:i/>
+        </w:rPr>
+        <w:t xml:space="preserve">“chosen path” kann vom Spieler als </w:t>
+      </w:r>
+      <w:r>
+        <w:rPr>
+          <w:i/>
+          <w:u w:val="single"/>
+        </w:rPr>
+        <w:t>sein</w:t>
+      </w:r>
+      <w:r>
+        <w:rPr>
+          <w:i/>
+        </w:rPr>
+        <w:t xml:space="preserve"> gewählter Weg angenommen werden, später allerdings wird klar, dass das rote Feuer den </w:t>
+      </w:r>
+      <w:r>
+        <w:rPr>
+          <w:i/>
+        </w:rPr>
+        <w:t>Spieler die ganze Zeit geleitet hat</w:t>
+      </w:r>
+      <w:r>
+        <w:t>)</w:t>
+      </w:r>
+      <w:r>
+        <w:t xml:space="preserve">. </w:t>
+      </w:r>
+      <w:r>
+        <w:t xml:space="preserve">Scarlet kann in der Parallelwelt noch ein Upgrade-Collectible finden, ehe sie das Portal zurück in ihre Welt durchschreitet. </w:t>
+      </w:r>
+      <w:r>
+        <w:t>Scarlet setzt ihren</w:t>
+      </w:r>
+      <w:r>
+        <w:t xml:space="preserve"> zuvor unterbrochenen Weg fort bis sie auf eine schwach beleuchtete </w:t>
+      </w:r>
+      <w:r>
+        <w:t>Zug</w:t>
+      </w:r>
+      <w:r>
+        <w:t xml:space="preserve">rücke trifft, die es ermöglicht den schmalen Fluss, in dem Blut anstelle von Wasser </w:t>
+      </w:r>
+      <w:r>
+        <w:t xml:space="preserve">zu fließen scheint, </w:t>
+      </w:r>
+      <w:r>
+        <w:t xml:space="preserve">zu überqueren. </w:t>
+      </w:r>
+      <w:r>
+        <w:t xml:space="preserve">An beiden </w:t>
+      </w:r>
+      <w:r>
+        <w:t>Enden</w:t>
+      </w:r>
+      <w:r>
+        <w:t xml:space="preserve"> der Brücke </w:t>
+      </w:r>
+      <w:r>
+        <w:t xml:space="preserve">befinden sich kleine Kontrollstationen, die um diese Uhrzeit verschlossen sind. </w:t>
+      </w:r>
+      <w:r>
+        <w:t xml:space="preserve">Als Scarlet beginnt sich langsam durch das Licht </w:t>
+      </w:r>
+      <w:r>
+        <w:t>zur</w:t>
+      </w:r>
+      <w:r>
+        <w:t xml:space="preserve"> Brücke </w:t>
+      </w:r>
+      <w:r>
+        <w:t xml:space="preserve">hin </w:t>
+      </w:r>
+      <w:r>
+        <w:t xml:space="preserve">zu </w:t>
+      </w:r>
+      <w:r>
+        <w:t>mühen</w:t>
+      </w:r>
+      <w:r>
+        <w:t xml:space="preserve">, </w:t>
+      </w:r>
+      <w:r>
+        <w:t xml:space="preserve">sieht sie einen sehr gequält </w:t>
+      </w:r>
+      <w:r>
+        <w:t>wirkenden Mann, der sich an der jenseitigen Kontrollstation zu schaffen macht.</w:t>
+      </w:r>
+      <w:r>
+        <w:t xml:space="preserve"> Der Mann ruft folgendes über den Fluss: “</w:t>
+      </w:r>
+      <w:r>
+        <w:rPr>
+          <w:b/>
+        </w:rPr>
+        <w:t>Not..</w:t>
+      </w:r>
+      <w:r>
+        <w:rPr>
+          <w:b/>
+        </w:rPr>
+        <w:t>.</w:t>
+      </w:r>
+      <w:r>
+        <w:rPr>
+          <w:b/>
+        </w:rPr>
+        <w:t>safe … for you. Please … don’t cross.</w:t>
+      </w:r>
+      <w:r>
+        <w:t>” (</w:t>
+      </w:r>
+      <w:r>
+        <w:t xml:space="preserve">der Mann sagt dies unter </w:t>
+      </w:r>
+      <w:r>
+        <w:t>S</w:t>
+      </w:r>
+      <w:r>
+        <w:t>chmerzen</w:t>
+      </w:r>
+      <w:r>
+        <w:t>, als würde er kaum einen Ton rausbekommen</w:t>
+      </w:r>
+      <w:r>
+        <w:t xml:space="preserve">; </w:t>
+      </w:r>
+      <w:r>
+        <w:rPr>
+          <w:i/>
+        </w:rPr>
+        <w:t>fore-shadowing: der Mann versucht andere vor ihm zu schützen, da er sich in einen Werwolf verwandelt, sobald er Richtung Mond blickt</w:t>
+      </w:r>
+      <w:r>
+        <w:t>)</w:t>
+      </w:r>
+      <w:r>
+        <w:t xml:space="preserve">, als sich das Scarlet zugewendete Brückenende in die Luft erhebt, um letztendlich auf der anderen Seite senkrecht in </w:t>
+      </w:r>
+      <w:r>
+        <w:t>den Himmel zu ragen.</w:t>
+      </w:r>
+      <w:r>
+        <w:t xml:space="preserve"> Der Mann verschwindet darauhin entlang der Hauptstraße, tiefer in den Wald.</w:t>
+      </w:r>
+      <w:r>
+        <w:t xml:space="preserve"> (</w:t>
+      </w:r>
+      <w:r>
+        <w:rPr>
+          <w:i/>
+        </w:rPr>
+        <w:t xml:space="preserve">Tutorial-Aufforderung an den </w:t>
+      </w:r>
+      <w:r>
+        <w:rPr>
+          <w:i/>
+        </w:rPr>
+        <w:lastRenderedPageBreak/>
+        <w:t>Spieler. Finde das “Schlüssel-Item”.</w:t>
+      </w:r>
+      <w:r>
+        <w:t xml:space="preserve"> Scarlet nähert sich der Kontrollstation, nur um festzustellen, dass diese verschlossen ist und da sie im Licht steht, kann sie das Schloss auch nicht mit ihren Klauen brechen</w:t>
+      </w:r>
+      <w:r>
+        <w:t>(</w:t>
+      </w:r>
+      <w:r>
+        <w:rPr>
+          <w:i/>
+        </w:rPr>
+        <w:t>Interaktionsbutton-Aufforderung mit Hinweis</w:t>
+      </w:r>
+      <w:r>
+        <w:t>)</w:t>
+      </w:r>
+      <w:r>
+        <w:t>.</w:t>
+      </w:r>
+      <w:r>
+        <w:t xml:space="preserve"> Nach kurzer Suche </w:t>
+      </w:r>
+      <w:r>
+        <w:t>in der Umgebung (</w:t>
+      </w:r>
+      <w:r>
+        <w:rPr>
+          <w:i/>
+        </w:rPr>
+        <w:t>konkrete Exploration nicht Storyrelevant)</w:t>
+      </w:r>
+      <w:r>
+        <w:rPr>
+          <w:i/>
+        </w:rPr>
+        <w:t xml:space="preserve"> </w:t>
+      </w:r>
+      <w:r>
+        <w:t xml:space="preserve">findet sie in der Dunkelheit des Waldes ein Artefakt, dass ihr wie ein Fragment des Mondes erscheint. </w:t>
+      </w:r>
+      <w:r>
+        <w:t>Als sie es aufsammelt, wird sie stark aber kurz von einer starken Form ihrer Aura durchflutet. (</w:t>
+      </w:r>
+      <w:r>
+        <w:rPr>
+          <w:i/>
+        </w:rPr>
+        <w:t xml:space="preserve">Tutorial-Aufforderung an den Spieler </w:t>
+      </w:r>
+      <w:r>
+        <w:rPr>
+          <w:i/>
+        </w:rPr>
+        <w:sym w:font="Wingdings" w:char="F0E0"/>
+      </w:r>
+      <w:r>
+        <w:rPr>
+          <w:i/>
+        </w:rPr>
+        <w:t xml:space="preserve"> Hinweisen, dass Key Item gefunden wurde</w:t>
+      </w:r>
+      <w:r>
+        <w:rPr>
+          <w:i/>
+        </w:rPr>
+        <w:t>(möglicher hinweis: “</w:t>
+      </w:r>
+      <w:r>
+        <w:rPr>
+          <w:b/>
+          <w:i/>
+        </w:rPr>
+        <w:t>Offer Darkness</w:t>
+      </w:r>
+      <w:r>
+        <w:rPr>
+          <w:i/>
+        </w:rPr>
+        <w:t>”)</w:t>
+      </w:r>
+      <w:r>
+        <w:t>)</w:t>
+      </w:r>
+      <w:r>
+        <w:t>.</w:t>
+      </w:r>
+      <w:r>
+        <w:t xml:space="preserve"> </w:t>
+      </w:r>
+      <w:r>
+        <w:t>Scarlet begibt sich zurück zur Brücke und nähert sich der Kontrollstation erneut.</w:t>
+      </w:r>
+      <w:r>
+        <w:t xml:space="preserve"> Diesemal allerdings setzt sie das vorher gefundene Artefakt frei </w:t>
+      </w:r>
+      <w:r>
+        <w:t>und das</w:t>
+      </w:r>
+      <w:r>
+        <w:t xml:space="preserve"> Licht auf der Brücke erlischt. </w:t>
+      </w:r>
+      <w:r>
+        <w:t xml:space="preserve">Scarlet zerschmettert das Schloss der Kontrollstation und </w:t>
+      </w:r>
+      <w:r>
+        <w:t xml:space="preserve">betätigt den Mechanismus, um die Brücke wieder zu senken. </w:t>
+      </w:r>
+      <w:r>
+        <w:t>Während sich die Brücke senkt, beginnen die Lichter zu flackern und letztendlich wieder normal zu leuchten, als wäre nichts gewesen (</w:t>
+      </w:r>
+      <w:r>
+        <w:rPr>
+          <w:i/>
+        </w:rPr>
+        <w:t xml:space="preserve">Spieler kann das deuten, als ein </w:t>
+      </w:r>
+      <w:r>
+        <w:rPr>
+          <w:i/>
+        </w:rPr>
+        <w:t>erneutes “Erwachen” von Scarlet, analog zum Beginn des Spiels, nur deutlich schwächer ausgeprägt</w:t>
+      </w:r>
+      <w:r>
+        <w:t>)</w:t>
+      </w:r>
+      <w:r>
+        <w:t xml:space="preserve">. </w:t>
+      </w:r>
+      <w:r>
+        <w:t xml:space="preserve">Scarlet überquert die Brücke und </w:t>
+      </w:r>
+      <w:r>
+        <w:t>sieht das zerstörte Schloss der Kontrollstation auf dieser Seite.</w:t>
+      </w:r>
+      <w:r>
+        <w:t xml:space="preserve"> </w:t>
+      </w:r>
+      <w:r>
+        <w:t xml:space="preserve">Sie bahnt sich ihren Weg weiter </w:t>
+      </w:r>
+      <w:r>
+        <w:t xml:space="preserve">in einen kleinen Seitenweg, der wieder mit Fackeln mit rotem Feuer bestückt ist. Dieser endet </w:t>
+      </w:r>
+      <w:r>
+        <w:t>auf eine</w:t>
+      </w:r>
+      <w:r>
+        <w:t>r</w:t>
+      </w:r>
+      <w:r>
+        <w:t xml:space="preserve"> Lichtung, die mit mehreren Bänken </w:t>
+      </w:r>
+      <w:r>
+        <w:t xml:space="preserve">gestaltet ist, die im Lichtschein von Straßenlaternen zum rasten einladen sollen. </w:t>
+      </w:r>
+      <w:r>
+        <w:t>Hier trifft sie erneut auf den Mann, der sie zuvor ausperren wollte.</w:t>
+      </w:r>
+      <w:r>
+        <w:t xml:space="preserve"> Als er sie erblickt sagt er folgendes. “</w:t>
+      </w:r>
+      <w:r>
+        <w:rPr>
+          <w:b/>
+        </w:rPr>
+        <w:t xml:space="preserve">No…No …run! Run … away! I’m hiding … </w:t>
+      </w:r>
+      <w:r>
+        <w:rPr>
+          <w:b/>
+        </w:rPr>
+        <w:t>for…</w:t>
+      </w:r>
+      <w:r>
+        <w:rPr>
+          <w:b/>
+        </w:rPr>
+        <w:t>the people</w:t>
+      </w:r>
+      <w:r>
+        <w:rPr>
+          <w:b/>
+        </w:rPr>
+        <w:t>’s</w:t>
+      </w:r>
+      <w:r>
+        <w:rPr>
+          <w:b/>
+        </w:rPr>
+        <w:t>…</w:t>
+      </w:r>
+      <w:r>
+        <w:rPr>
+          <w:b/>
+        </w:rPr>
+        <w:t xml:space="preserve"> sake… RUN!</w:t>
+      </w:r>
+      <w:r>
+        <w:t>”(</w:t>
+      </w:r>
+      <w:r>
+        <w:t xml:space="preserve">Stimme </w:t>
+      </w:r>
+      <w:r>
+        <w:rPr>
+          <w:i/>
+        </w:rPr>
+        <w:t>noch gequälter als vorher, fast schon ein atemloses flüstern</w:t>
+      </w:r>
+      <w:r>
+        <w:rPr>
+          <w:i/>
+        </w:rPr>
+        <w:t>; das letzte Wort allerdings gefasst und sehr ernst</w:t>
+      </w:r>
+      <w:r>
+        <w:rPr>
+          <w:i/>
+        </w:rPr>
+        <w:t>; sagt dass er sich vor den Leuten versteckt, um niemanden zu gefährden</w:t>
+      </w:r>
+      <w:r>
+        <w:t>).</w:t>
+      </w:r>
+      <w:r>
+        <w:t xml:space="preserve"> Sein letztes Wort sagte der Mann, als er den Vollmond erblickt</w:t>
+      </w:r>
+      <w:r>
+        <w:t xml:space="preserve"> und seine Verwandlung in einen Werwolf</w:t>
+      </w:r>
+      <w:r>
+        <w:t xml:space="preserve"> beginnt</w:t>
+      </w:r>
+      <w:r>
+        <w:t xml:space="preserve">. </w:t>
+      </w:r>
+      <w:r>
+        <w:t>Der Werwolf sieht Scarlet an, heult ohrenbetäubend und greift sie mit rot leuchtenden Augen an.</w:t>
+      </w:r>
+    </w:p>
+    <w:p>
+      <w:pPr>
+        <w:spacing w:line="360" w:lineRule="auto"/>
+        <w:jc w:val="both"/>
+      </w:pPr>
+      <w:r>
+        <w:t>(</w:t>
+      </w:r>
+      <w:r>
+        <w:rPr>
+          <w:i/>
+        </w:rPr>
+        <w:t>Boss Fight Beginnt; Spiel ist im Combat Modus</w:t>
+      </w:r>
+      <w:r>
+        <w:rPr>
+          <w:i/>
+        </w:rPr>
+        <w:t xml:space="preserve">; Kampfbeschreibung in </w:t>
+      </w:r>
+      <w:hyperlink w:anchor="_4.1_Combat_Mode_1" w:history="1">
+        <w:r>
+          <w:rPr>
+            <w:rStyle w:val="Link"/>
+            <w:i/>
+          </w:rPr>
+          <w:t>Kapitel 4.1</w:t>
+        </w:r>
+      </w:hyperlink>
+      <w:r>
+        <w:t>)</w:t>
+      </w:r>
+    </w:p>
+    <w:p>
+      <w:pPr>
+        <w:spacing w:line="360" w:lineRule="auto"/>
+        <w:jc w:val="both"/>
+        <w:rPr>
+          <w:i/>
+        </w:rPr>
+      </w:pPr>
+      <w:r>
+        <w:t>Nachdem der Werwolf tödlich verletzt am Boden liegt, verwandelt sich dieser zurück. Ohne Scarlet zu sehen, sagt er: “</w:t>
+      </w:r>
+      <w:r>
+        <w:rPr>
+          <w:b/>
+        </w:rPr>
+        <w:t xml:space="preserve">I’m </w:t>
+      </w:r>
+      <w:r>
+        <w:rPr>
+          <w:b/>
+        </w:rPr>
+        <w:t xml:space="preserve">… </w:t>
+      </w:r>
+      <w:r>
+        <w:rPr>
+          <w:b/>
+        </w:rPr>
+        <w:t>sorry</w:t>
+      </w:r>
+      <w:r>
+        <w:rPr>
+          <w:b/>
+        </w:rPr>
+        <w:t>…</w:t>
+      </w:r>
+      <w:r>
+        <w:t>”(</w:t>
+      </w:r>
+      <w:r>
+        <w:rPr>
+          <w:i/>
+        </w:rPr>
+        <w:t>stimme nochmals kaputter als vorher)</w:t>
+      </w:r>
+      <w:r>
+        <w:t>. Scarlet tritt an ihn heran und als der Mann sie sieht sagt er</w:t>
+      </w:r>
+      <w:r>
+        <w:t xml:space="preserve"> mit letzter Kraft</w:t>
+      </w:r>
+      <w:r>
+        <w:t>: “</w:t>
+      </w:r>
+      <w:r>
+        <w:rPr>
+          <w:b/>
+        </w:rPr>
+        <w:t>What … are … you?</w:t>
+      </w:r>
+      <w:r>
+        <w:t>”</w:t>
+      </w:r>
+      <w:r>
+        <w:t>, nur, dass sein letztes Wort von einem Leuten kreischen von Scarlet erstickt wird, als diese ihre Klauen ein letztes Mal in ihm versenkt.</w:t>
+      </w:r>
+      <w:r>
+        <w:t xml:space="preserve"> (</w:t>
+      </w:r>
+      <w:r>
+        <w:rPr>
+          <w:i/>
+        </w:rPr>
+        <w:t>deutlich zeigen, dass sie ihre Menschlichkeit verliert).</w:t>
+      </w:r>
+    </w:p>
+    <w:p>
+      <w:pPr>
+        <w:spacing w:line="360" w:lineRule="auto"/>
+        <w:jc w:val="both"/>
+      </w:pPr>
+      <w:r>
+        <w:lastRenderedPageBreak/>
+        <w:t>(</w:t>
+      </w:r>
+      <w:r>
+        <w:rPr>
+          <w:i/>
+        </w:rPr>
+        <w:t xml:space="preserve">Spiel wieder im Exploration Mode) </w:t>
+      </w:r>
+      <w:r>
+        <w:t>Scarlet</w:t>
+      </w:r>
+      <w:r>
+        <w:t xml:space="preserve">, verwirrt von dem was sie gerade getan hat, </w:t>
+      </w:r>
+      <w:r>
+        <w:t>begibt sich auf den gegenüberliegenden Weg, an deren Seite</w:t>
+      </w:r>
+      <w:r>
+        <w:t xml:space="preserve"> sie ein Straßenschild</w:t>
+      </w:r>
+      <w:r>
+        <w:t xml:space="preserve"> erblickt</w:t>
+      </w:r>
+      <w:r>
+        <w:t>, dass ein verlassenes Kloster als Attraktion bewirbt</w:t>
+      </w:r>
+      <w:r>
+        <w:t xml:space="preserve">. </w:t>
+      </w:r>
+      <w:r>
+        <w:t>Nach einem kurzen</w:t>
+      </w:r>
+      <w:r>
+        <w:t xml:space="preserve"> Blick zurück </w:t>
+      </w:r>
+      <w:r>
+        <w:t>folgt sie dem Weg mit Schild, der mit zahlreichen Fackeln die mit rotem Feuer brennen, geschmückt ist</w:t>
+      </w:r>
+      <w:r>
+        <w:t xml:space="preserve"> (</w:t>
+      </w:r>
+      <w:r>
+        <w:rPr>
+          <w:i/>
+        </w:rPr>
+        <w:t>abermaliges fore-shadwing bzgl rotes Feuer</w:t>
+      </w:r>
+      <w:r>
+        <w:rPr>
+          <w:i/>
+        </w:rPr>
+        <w:t>; Spieler kann Scarlets Weg als analog zur Motivation des Werwolfs, deuten</w:t>
+      </w:r>
+      <w:r>
+        <w:rPr>
+          <w:i/>
+        </w:rPr>
+        <w:sym w:font="Wingdings" w:char="F0E0"/>
+      </w:r>
+      <w:r>
+        <w:rPr>
+          <w:i/>
+        </w:rPr>
+        <w:t xml:space="preserve"> niemanden gefährden</w:t>
+      </w:r>
+      <w:r>
+        <w:rPr>
+          <w:i/>
+        </w:rPr>
+        <w:t>)</w:t>
+      </w:r>
+      <w:r>
+        <w:t xml:space="preserve">. </w:t>
+      </w:r>
+      <w:r>
+        <w:t xml:space="preserve">Ihr </w:t>
+      </w:r>
+      <w:r>
+        <w:t xml:space="preserve">entgeht allerdings, dass </w:t>
+      </w:r>
+      <w:r>
+        <w:t xml:space="preserve">sie von einer </w:t>
+      </w:r>
+      <w:r>
+        <w:t>dritten Person beobachtet wurde. Diese hat die selben Charakteristika, wie die Person, die nach dem Kampf mit dem Vampir. Diese geht abermals auf Scarlets rechter Seite zügig aus deren Sichtfeld (</w:t>
+      </w:r>
+      <w:r>
+        <w:rPr>
+          <w:i/>
+        </w:rPr>
+        <w:t>4</w:t>
+      </w:r>
+      <w:r>
+        <w:rPr>
+          <w:i/>
+          <w:vertAlign w:val="superscript"/>
+        </w:rPr>
+        <w:t>th</w:t>
+      </w:r>
+      <w:r>
+        <w:rPr>
+          <w:i/>
+        </w:rPr>
+        <w:t xml:space="preserve"> wall break; die</w:t>
+      </w:r>
+      <w:r>
+        <w:t xml:space="preserve"> </w:t>
+      </w:r>
+      <w:r>
+        <w:rPr>
+          <w:i/>
+        </w:rPr>
+        <w:t>Person (The Stalker)</w:t>
+      </w:r>
+      <w:r>
+        <w:rPr>
+          <w:i/>
+        </w:rPr>
+        <w:t xml:space="preserve"> schaut direkt in die Kamera und ihr Gesicht wird kurz beleuchtet, so dass diese eindeutig als junge Frau identifiziert werden kann, ehe sie sich von sich aus nach links dreht und aus dem Bild geht)</w:t>
+      </w:r>
+      <w:r>
+        <w:t>.</w:t>
       </w:r>
     </w:p>
     <w:p>
@@ -6624,14 +7847,17 @@
         <w:spacing w:line="360" w:lineRule="auto"/>
         <w:jc w:val="both"/>
       </w:pPr>
-      <w:bookmarkStart w:id="15" w:name="_Toc343843103"/>
-      <w:r>
-        <w:lastRenderedPageBreak/>
+      <w:bookmarkStart w:id="14" w:name="_Toc343843103"/>
+      <w:r>
         <w:t xml:space="preserve">2.3 </w:t>
       </w:r>
       <w:r>
         <w:t>Sanguine Shelter</w:t>
       </w:r>
+      <w:bookmarkEnd w:id="14"/>
+    </w:p>
+    <w:p>
+      <w:bookmarkStart w:id="15" w:name="_GoBack"/>
       <w:bookmarkEnd w:id="15"/>
     </w:p>
     <w:p>
@@ -6642,6 +7868,7 @@
       </w:pPr>
       <w:bookmarkStart w:id="16" w:name="_Toc343843104"/>
       <w:r>
+        <w:lastRenderedPageBreak/>
         <w:t>2.4 Maroon Monaste</w:t>
       </w:r>
       <w:r>
@@ -6762,7 +7989,9 @@
       </w:pPr>
       <w:bookmarkStart w:id="23" w:name="_4.1_Combat_Mode"/>
       <w:bookmarkStart w:id="24" w:name="_Toc343843111"/>
+      <w:bookmarkStart w:id="25" w:name="_4.1_Combat_Mode_1"/>
       <w:bookmarkEnd w:id="23"/>
+      <w:bookmarkEnd w:id="25"/>
       <w:r>
         <w:t>4.</w:t>
       </w:r>
@@ -6783,14 +8012,14 @@
         <w:spacing w:line="360" w:lineRule="auto"/>
         <w:jc w:val="both"/>
       </w:pPr>
-      <w:bookmarkStart w:id="25" w:name="_Toc343843112"/>
+      <w:bookmarkStart w:id="26" w:name="_Toc343843112"/>
       <w:r>
         <w:t xml:space="preserve">4.2 </w:t>
       </w:r>
       <w:r>
         <w:t>Exploration Mode</w:t>
       </w:r>
-      <w:bookmarkEnd w:id="25"/>
+      <w:bookmarkEnd w:id="26"/>
     </w:p>
     <w:p>
       <w:pPr>
@@ -6798,14 +8027,14 @@
         <w:spacing w:line="360" w:lineRule="auto"/>
         <w:jc w:val="both"/>
       </w:pPr>
-      <w:bookmarkStart w:id="26" w:name="_Toc343843113"/>
+      <w:bookmarkStart w:id="27" w:name="_Toc343843113"/>
       <w:r>
         <w:t xml:space="preserve">5. </w:t>
       </w:r>
       <w:r>
         <w:t>Art Description</w:t>
       </w:r>
-      <w:bookmarkEnd w:id="26"/>
+      <w:bookmarkEnd w:id="27"/>
     </w:p>
     <w:p>
       <w:pPr>
@@ -6813,14 +8042,14 @@
         <w:spacing w:line="360" w:lineRule="auto"/>
         <w:jc w:val="both"/>
       </w:pPr>
-      <w:bookmarkStart w:id="27" w:name="_Toc343843114"/>
+      <w:bookmarkStart w:id="28" w:name="_Toc343843114"/>
       <w:r>
         <w:t xml:space="preserve">6. </w:t>
       </w:r>
       <w:r>
         <w:t>Sound</w:t>
       </w:r>
-      <w:bookmarkEnd w:id="27"/>
+      <w:bookmarkEnd w:id="28"/>
       <w:r>
         <w:t xml:space="preserve"> </w:t>
       </w:r>
@@ -6831,14 +8060,14 @@
         <w:spacing w:line="360" w:lineRule="auto"/>
         <w:jc w:val="both"/>
       </w:pPr>
-      <w:bookmarkStart w:id="28" w:name="_Toc343843115"/>
+      <w:bookmarkStart w:id="29" w:name="_Toc343843115"/>
       <w:r>
         <w:t xml:space="preserve">7. </w:t>
       </w:r>
       <w:r>
         <w:t>UI and Controls</w:t>
       </w:r>
-      <w:bookmarkEnd w:id="28"/>
+      <w:bookmarkEnd w:id="29"/>
     </w:p>
     <w:p>
       <w:pPr>
@@ -6846,11 +8075,11 @@
         <w:spacing w:line="360" w:lineRule="auto"/>
         <w:jc w:val="both"/>
       </w:pPr>
-      <w:bookmarkStart w:id="29" w:name="_Toc343843116"/>
+      <w:bookmarkStart w:id="30" w:name="_Toc343843116"/>
       <w:r>
         <w:t>8. Dialogs</w:t>
       </w:r>
-      <w:bookmarkEnd w:id="29"/>
+      <w:bookmarkEnd w:id="30"/>
     </w:p>
     <w:p>
       <w:pPr>
@@ -6858,11 +8087,11 @@
         <w:spacing w:line="360" w:lineRule="auto"/>
         <w:jc w:val="both"/>
       </w:pPr>
-      <w:bookmarkStart w:id="30" w:name="_Toc343843117"/>
+      <w:bookmarkStart w:id="31" w:name="_Toc343843117"/>
       <w:r>
         <w:t>8. Easter Eggs</w:t>
       </w:r>
-      <w:bookmarkEnd w:id="30"/>
+      <w:bookmarkEnd w:id="31"/>
     </w:p>
     <w:p>
       <w:pPr>
@@ -8977,7 +10206,6 @@
   <w:style w:type="character" w:default="1" w:styleId="Absatzstandardschriftart">
     <w:name w:val="Default Paragraph Font"/>
     <w:uiPriority w:val="1"/>
-    <w:semiHidden/>
     <w:unhideWhenUsed/>
   </w:style>
   <w:style w:type="table" w:default="1" w:styleId="NormaleTabelle">
@@ -9724,7 +10952,6 @@
   <w:style w:type="character" w:default="1" w:styleId="Absatzstandardschriftart">
     <w:name w:val="Default Paragraph Font"/>
     <w:uiPriority w:val="1"/>
-    <w:semiHidden/>
     <w:unhideWhenUsed/>
   </w:style>
   <w:style w:type="table" w:default="1" w:styleId="NormaleTabelle">
@@ -10535,7 +11762,7 @@
 </file>
 
 <file path=customXml/itemProps1.xml><?xml version="1.0" encoding="utf-8"?>
-<ds:datastoreItem xmlns:ds="http://schemas.openxmlformats.org/officeDocument/2006/customXml" ds:itemID="{8B1DC8D2-B6B4-5042-B947-0215116C6C54}">
+<ds:datastoreItem xmlns:ds="http://schemas.openxmlformats.org/officeDocument/2006/customXml" ds:itemID="{CC9ECC65-6348-764F-BF0B-59E5042F91E4}">
   <ds:schemaRefs>
     <ds:schemaRef ds:uri="http://schemas.openxmlformats.org/officeDocument/2006/bibliography"/>
   </ds:schemaRefs>

</xml_diff>

<commit_message>
Fixed some grammar things in chapter 2.2
</commit_message>
<xml_diff>
--- a/concept/GDD_Scarlet.docx
+++ b/concept/GDD_Scarlet.docx
@@ -1,6 +1,6 @@
 
 <file path=word/document.xml><?xml version="1.0" encoding="utf-8"?>
-<w:document xmlns:wpc="http://schemas.microsoft.com/office/word/2010/wordprocessingCanvas" xmlns:mo="http://schemas.microsoft.com/office/mac/office/2008/main" xmlns:mc="http://schemas.openxmlformats.org/markup-compatibility/2006" xmlns:mv="urn:schemas-microsoft-com:mac:vml" xmlns:o="urn:schemas-microsoft-com:office:office" xmlns:r="http://schemas.openxmlformats.org/officeDocument/2006/relationships" xmlns:m="http://schemas.openxmlformats.org/officeDocument/2006/math" xmlns:v="urn:schemas-microsoft-com:vml" xmlns:wp14="http://schemas.microsoft.com/office/word/2010/wordprocessingDrawing" xmlns:wp="http://schemas.openxmlformats.org/drawingml/2006/wordprocessingDrawing" xmlns:w10="urn:schemas-microsoft-com:office:word" xmlns:w="http://schemas.openxmlformats.org/wordprocessingml/2006/main" xmlns:w14="http://schemas.microsoft.com/office/word/2010/wordml" xmlns:wpg="http://schemas.microsoft.com/office/word/2010/wordprocessingGroup" xmlns:wpi="http://schemas.microsoft.com/office/word/2010/wordprocessingInk" xmlns:wne="http://schemas.microsoft.com/office/word/2006/wordml" xmlns:wps="http://schemas.microsoft.com/office/word/2010/wordprocessingShape" mc:Ignorable="w14 wp14">
+<w:document xmlns:wpc="http://schemas.microsoft.com/office/word/2010/wordprocessingCanvas" xmlns:cx="http://schemas.microsoft.com/office/drawing/2014/chartex" xmlns:cx1="http://schemas.microsoft.com/office/drawing/2015/9/8/chartex" xmlns:cx2="http://schemas.microsoft.com/office/drawing/2015/10/21/chartex" xmlns:cx3="http://schemas.microsoft.com/office/drawing/2016/5/9/chartex" xmlns:cx4="http://schemas.microsoft.com/office/drawing/2016/5/10/chartex" xmlns:cx5="http://schemas.microsoft.com/office/drawing/2016/5/11/chartex" xmlns:mc="http://schemas.openxmlformats.org/markup-compatibility/2006" xmlns:o="urn:schemas-microsoft-com:office:office" xmlns:r="http://schemas.openxmlformats.org/officeDocument/2006/relationships" xmlns:m="http://schemas.openxmlformats.org/officeDocument/2006/math" xmlns:v="urn:schemas-microsoft-com:vml" xmlns:wp14="http://schemas.microsoft.com/office/word/2010/wordprocessingDrawing" xmlns:wp="http://schemas.openxmlformats.org/drawingml/2006/wordprocessingDrawing" xmlns:w10="urn:schemas-microsoft-com:office:word" xmlns:w="http://schemas.openxmlformats.org/wordprocessingml/2006/main" xmlns:w14="http://schemas.microsoft.com/office/word/2010/wordml" xmlns:w15="http://schemas.microsoft.com/office/word/2012/wordml" xmlns:w16se="http://schemas.microsoft.com/office/word/2015/wordml/symex" xmlns:wpg="http://schemas.microsoft.com/office/word/2010/wordprocessingGroup" xmlns:wpi="http://schemas.microsoft.com/office/word/2010/wordprocessingInk" xmlns:wne="http://schemas.microsoft.com/office/word/2006/wordml" xmlns:wps="http://schemas.microsoft.com/office/word/2010/wordprocessingShape" mc:Ignorable="w14 w15 w16se wp14">
   <w:body>
     <w:p>
       <w:pPr>
@@ -563,7 +563,6 @@
       <w:r>
         <w:rPr>
           <w:noProof/>
-          <w:lang w:val="de-DE"/>
         </w:rPr>
         <w:t>1.3.4 The Final Boss</w:t>
       </w:r>
@@ -879,7 +878,6 @@
       <w:r>
         <w:rPr>
           <w:noProof/>
-          <w:lang w:val="de-DE"/>
         </w:rPr>
         <w:t>2.1 Scarlet Suburb</w:t>
       </w:r>
@@ -942,7 +940,6 @@
       <w:r>
         <w:rPr>
           <w:noProof/>
-          <w:lang w:val="de-DE"/>
         </w:rPr>
         <w:t>2.2 Crimson Copse</w:t>
       </w:r>
@@ -2471,9 +2468,6 @@
     <w:p>
       <w:pPr>
         <w:pStyle w:val="berschrift2"/>
-        <w:rPr>
-          <w:lang w:val="de-DE"/>
-        </w:rPr>
       </w:pPr>
       <w:bookmarkStart w:id="2" w:name="_Toc343843091"/>
       <w:r>
@@ -5375,41 +5369,31 @@
       <w:r>
         <w:rPr>
           <w:b/>
-          <w:lang w:val="de-DE"/>
         </w:rPr>
         <w:t>It looks unnatural, supernatural</w:t>
       </w:r>
       <w:r>
         <w:rPr>
           <w:b/>
-          <w:lang w:val="de-DE"/>
         </w:rPr>
         <w:t>.</w:t>
       </w:r>
       <w:r>
         <w:rPr>
           <w:b/>
-          <w:lang w:val="de-DE"/>
         </w:rPr>
         <w:t xml:space="preserve"> I have never seen something like this before</w:t>
       </w:r>
       <w:r>
         <w:rPr>
           <w:b/>
-          <w:lang w:val="de-DE"/>
         </w:rPr>
         <w:t>.</w:t>
       </w:r>
       <w:r>
-        <w:rPr>
-          <w:lang w:val="de-DE"/>
-        </w:rPr>
         <w:t>”</w:t>
       </w:r>
       <w:r>
-        <w:rPr>
-          <w:lang w:val="de-DE"/>
-        </w:rPr>
         <w:t xml:space="preserve"> </w:t>
       </w:r>
       <w:r>
@@ -6137,7 +6121,7 @@
       <w:hyperlink w:anchor="_4.1_Combat_Mode" w:history="1">
         <w:r>
           <w:rPr>
-            <w:rStyle w:val="Link"/>
+            <w:rStyle w:val="Hyperlink"/>
             <w:i/>
             <w:lang w:val="de-DE"/>
           </w:rPr>
@@ -6293,18 +6277,21 @@
       <w:r>
         <w:rPr>
           <w:b/>
+          <w:lang w:val="de-DE"/>
         </w:rPr>
         <w:t xml:space="preserve"> are far stronger than an infant of your kind should be</w:t>
       </w:r>
       <w:r>
         <w:rPr>
           <w:b/>
+          <w:lang w:val="de-DE"/>
         </w:rPr>
         <w:t>.</w:t>
       </w:r>
       <w:r>
         <w:rPr>
           <w:b/>
+          <w:lang w:val="de-DE"/>
         </w:rPr>
         <w:t xml:space="preserve"> </w:t>
       </w:r>
@@ -6428,6 +6415,9 @@
       <w:pPr>
         <w:spacing w:line="360" w:lineRule="auto"/>
         <w:jc w:val="both"/>
+        <w:rPr>
+          <w:lang w:val="de-DE"/>
+        </w:rPr>
       </w:pPr>
       <w:r>
         <w:rPr>
@@ -6561,43 +6551,55 @@
       <w:r>
         <w:rPr>
           <w:i/>
+          <w:lang w:val="de-DE"/>
         </w:rPr>
         <w:t>betritt das Wäldchen nicht wegen ihres Willens, wie sie glaubt</w:t>
       </w:r>
       <w:r>
         <w:rPr>
           <w:i/>
+          <w:lang w:val="de-DE"/>
         </w:rPr>
         <w:t xml:space="preserve">; die menschliche Gestalt </w:t>
       </w:r>
       <w:r>
         <w:rPr>
           <w:i/>
+          <w:lang w:val="de-DE"/>
         </w:rPr>
         <w:t xml:space="preserve">(The Stalker) </w:t>
       </w:r>
       <w:r>
         <w:rPr>
           <w:i/>
+          <w:lang w:val="de-DE"/>
         </w:rPr>
         <w:t>tritt später in ähnlicher Form nochmals auf</w:t>
       </w:r>
       <w:r>
         <w:rPr>
           <w:i/>
+          <w:lang w:val="de-DE"/>
         </w:rPr>
         <w:t xml:space="preserve"> und ist Teil des letzten Bosskampfes</w:t>
       </w:r>
       <w:r>
         <w:rPr>
           <w:i/>
+          <w:lang w:val="de-DE"/>
         </w:rPr>
         <w:t xml:space="preserve"> auf (The Demon Hunter)</w:t>
       </w:r>
       <w:r>
+        <w:rPr>
+          <w:lang w:val="de-DE"/>
+        </w:rPr>
         <w:t>)</w:t>
       </w:r>
       <w:r>
+        <w:rPr>
+          <w:lang w:val="de-DE"/>
+        </w:rPr>
         <w:t>.</w:t>
       </w:r>
     </w:p>
@@ -6606,9 +6608,15 @@
         <w:pStyle w:val="berschrift2"/>
         <w:spacing w:line="360" w:lineRule="auto"/>
         <w:jc w:val="both"/>
+        <w:rPr>
+          <w:lang w:val="de-DE"/>
+        </w:rPr>
       </w:pPr>
       <w:bookmarkStart w:id="13" w:name="_Toc343843102"/>
       <w:r>
+        <w:rPr>
+          <w:lang w:val="de-DE"/>
+        </w:rPr>
         <w:t>2.2 Crimson Copse</w:t>
       </w:r>
       <w:bookmarkEnd w:id="13"/>
@@ -6617,11 +6625,20 @@
       <w:pPr>
         <w:spacing w:line="360" w:lineRule="auto"/>
         <w:jc w:val="both"/>
-      </w:pPr>
-      <w:r>
+        <w:rPr>
+          <w:lang w:val="de-DE"/>
+        </w:rPr>
+      </w:pPr>
+      <w:r>
+        <w:rPr>
+          <w:lang w:val="de-DE"/>
+        </w:rPr>
         <w:t>[Erzählt während Gameplays</w:t>
       </w:r>
       <w:r>
+        <w:rPr>
+          <w:lang w:val="de-DE"/>
+        </w:rPr>
         <w:t xml:space="preserve">, </w:t>
       </w:r>
       <w:r>
@@ -6632,12 +6649,21 @@
         <w:t xml:space="preserve">angestrebte Dauer dieses Segments: </w:t>
       </w:r>
       <w:r>
+        <w:rPr>
+          <w:lang w:val="de-DE"/>
+        </w:rPr>
         <w:t>5 – 10 Min</w:t>
       </w:r>
       <w:r>
+        <w:rPr>
+          <w:lang w:val="de-DE"/>
+        </w:rPr>
         <w:t>uten</w:t>
       </w:r>
       <w:r>
+        <w:rPr>
+          <w:lang w:val="de-DE"/>
+        </w:rPr>
         <w:t>]</w:t>
       </w:r>
     </w:p>
@@ -6645,256 +6671,497 @@
       <w:pPr>
         <w:spacing w:line="360" w:lineRule="auto"/>
         <w:jc w:val="both"/>
-      </w:pPr>
-      <w:r>
+        <w:rPr>
+          <w:lang w:val="de-DE"/>
+        </w:rPr>
+      </w:pPr>
+      <w:r>
+        <w:rPr>
+          <w:lang w:val="de-DE"/>
+        </w:rPr>
         <w:t>(Hier beginnt Exploration Mode Tutorial 2)</w:t>
       </w:r>
       <w:r>
+        <w:rPr>
+          <w:lang w:val="de-DE"/>
+        </w:rPr>
         <w:t xml:space="preserve"> </w:t>
       </w:r>
       <w:r>
+        <w:rPr>
+          <w:lang w:val="de-DE"/>
+        </w:rPr>
         <w:t>Als Scarlet das kleine rot schimmernde Wäldchen (Crimson Copse)</w:t>
       </w:r>
       <w:r>
+        <w:rPr>
+          <w:lang w:val="de-DE"/>
+        </w:rPr>
         <w:t xml:space="preserve"> betritt</w:t>
       </w:r>
       <w:r>
+        <w:rPr>
+          <w:lang w:val="de-DE"/>
+        </w:rPr>
         <w:t xml:space="preserve">, </w:t>
       </w:r>
       <w:r>
+        <w:rPr>
+          <w:lang w:val="de-DE"/>
+        </w:rPr>
         <w:t xml:space="preserve">sieht sie nach einer </w:t>
       </w:r>
       <w:r>
+        <w:rPr>
+          <w:lang w:val="de-DE"/>
+        </w:rPr>
         <w:t>Linkskurve des Weges</w:t>
       </w:r>
       <w:r>
+        <w:rPr>
+          <w:lang w:val="de-DE"/>
+        </w:rPr>
         <w:t>, der in einer Hauptstraße mündet,</w:t>
       </w:r>
       <w:r>
-        <w:t xml:space="preserve"> ein Objekt, dass von der gleichen Aura umgeben ist, wie sie oder der Mond. </w:t>
-      </w:r>
-      <w:r>
+        <w:rPr>
+          <w:lang w:val="de-DE"/>
+        </w:rPr>
+        <w:t xml:space="preserve"> ein Objekt, das vo</w:t>
+      </w:r>
+      <w:r>
+        <w:rPr>
+          <w:lang w:val="de-DE"/>
+        </w:rPr>
+        <w:t>n der gleichen Aura umgeben ist,</w:t>
+      </w:r>
+      <w:r>
+        <w:rPr>
+          <w:lang w:val="de-DE"/>
+        </w:rPr>
+        <w:t xml:space="preserve"> wie sie oder der Mond. </w:t>
+      </w:r>
+      <w:r>
+        <w:rPr>
+          <w:lang w:val="de-DE"/>
+        </w:rPr>
         <w:t xml:space="preserve">Bei näherer Betrachtung erkennt sie, dass es ungefähr so groß wie eine Tür ist, deren Durchgang jedoch in absolutes Schwarz getaucht ist, als würde sämtliches Licht </w:t>
       </w:r>
       <w:r>
+        <w:rPr>
+          <w:lang w:val="de-DE"/>
+        </w:rPr>
         <w:t xml:space="preserve">absorbiert. </w:t>
       </w:r>
       <w:r>
-        <w:t>Dementsprechend kann Scarlet nicht ausmachen, was sich auf der anderen Seite dieses Portales verbirgt. Als sie direkt davor steht, ertönt die Stimme eines sehr alten Mannes, der sie anscheinend durch das Portal zu sich ruft: “</w:t>
+        <w:rPr>
+          <w:lang w:val="de-DE"/>
+        </w:rPr>
+        <w:t xml:space="preserve">Dementsprechend kann Scarlet nicht ausmachen, was sich auf </w:t>
+      </w:r>
+      <w:r>
+        <w:rPr>
+          <w:lang w:val="de-DE"/>
+        </w:rPr>
+        <w:t>der anderen Seite dieses Portal</w:t>
+      </w:r>
+      <w:r>
+        <w:rPr>
+          <w:lang w:val="de-DE"/>
+        </w:rPr>
+        <w:t>s verbirgt. Als sie direkt davor steht, ertönt die Stimme eines sehr alten Mannes, der sie anscheinend durch das Portal zu sich ruft: “</w:t>
       </w:r>
       <w:r>
         <w:rPr>
           <w:b/>
+          <w:lang w:val="de-DE"/>
         </w:rPr>
         <w:t>Link</w:t>
       </w:r>
       <w:r>
         <w:rPr>
           <w:b/>
+          <w:lang w:val="de-DE"/>
         </w:rPr>
         <w:t xml:space="preserve"> Darknes</w:t>
       </w:r>
       <w:r>
         <w:rPr>
           <w:b/>
+          <w:lang w:val="de-DE"/>
         </w:rPr>
         <w:t>s</w:t>
       </w:r>
       <w:r>
-        <w:t>.”(</w:t>
-      </w:r>
-      <w:r>
-        <w:rPr>
-          <w:i/>
+        <w:rPr>
+          <w:lang w:val="de-DE"/>
+        </w:rPr>
+        <w:t>.”</w:t>
+      </w:r>
+      <w:r>
+        <w:rPr>
+          <w:lang w:val="de-DE"/>
+        </w:rPr>
+        <w:t xml:space="preserve"> </w:t>
+      </w:r>
+      <w:r>
+        <w:rPr>
+          <w:lang w:val="de-DE"/>
+        </w:rPr>
+        <w:t>(</w:t>
+      </w:r>
+      <w:r>
+        <w:rPr>
+          <w:i/>
+          <w:lang w:val="de-DE"/>
         </w:rPr>
         <w:t xml:space="preserve">sehr alte, aber feste Stimme; </w:t>
       </w:r>
       <w:r>
         <w:rPr>
           <w:i/>
+          <w:lang w:val="de-DE"/>
         </w:rPr>
         <w:t>Tutorial-Aufforderung an den Spieler, durch das Portal zu gehen; während der Aufforderung ertönt die Stimme des Guide NPC</w:t>
       </w:r>
       <w:r>
         <w:rPr>
           <w:i/>
+          <w:lang w:val="de-DE"/>
         </w:rPr>
         <w:t xml:space="preserve"> mit diesem Dialog + Texthinweis</w:t>
       </w:r>
       <w:r>
+        <w:rPr>
+          <w:lang w:val="de-DE"/>
+        </w:rPr>
         <w:t>;)</w:t>
       </w:r>
       <w:r>
+        <w:rPr>
+          <w:lang w:val="de-DE"/>
+        </w:rPr>
         <w:t xml:space="preserve">. Scarlet durchschreitet das Portal und findet sich im gleichen Waldstück wieder wie vorher, nur stellt </w:t>
       </w:r>
       <w:r>
+        <w:rPr>
+          <w:lang w:val="de-DE"/>
+        </w:rPr>
         <w:t>sie fest, dass der aus der Linkskurve die sie vorher nahm, eine Rechtskurve geworden ist</w:t>
       </w:r>
       <w:r>
-        <w:t>, und die Hauptsraße nicht existiert zugunsten von Bäumen</w:t>
-      </w:r>
-      <w:r>
+        <w:rPr>
+          <w:lang w:val="de-DE"/>
+        </w:rPr>
+        <w:t>, und die Haupts</w:t>
+      </w:r>
+      <w:r>
+        <w:rPr>
+          <w:lang w:val="de-DE"/>
+        </w:rPr>
+        <w:t>t</w:t>
+      </w:r>
+      <w:r>
+        <w:rPr>
+          <w:lang w:val="de-DE"/>
+        </w:rPr>
+        <w:t>raße nicht existiert zugunsten von Bäumen</w:t>
+      </w:r>
+      <w:r>
+        <w:rPr>
+          <w:lang w:val="de-DE"/>
+        </w:rPr>
         <w:t xml:space="preserve">. </w:t>
       </w:r>
       <w:r>
-        <w:t xml:space="preserve">Allgemein erscheint jenseits des Portales analog zu diesseits, </w:t>
-      </w:r>
-      <w:r>
+        <w:rPr>
+          <w:lang w:val="de-DE"/>
+        </w:rPr>
+        <w:t>Allgemei</w:t>
+      </w:r>
+      <w:r>
+        <w:rPr>
+          <w:lang w:val="de-DE"/>
+        </w:rPr>
+        <w:t>n erscheint jenseits des Portal</w:t>
+      </w:r>
+      <w:r>
+        <w:rPr>
+          <w:lang w:val="de-DE"/>
+        </w:rPr>
+        <w:t xml:space="preserve">s analog zu diesseits, </w:t>
+      </w:r>
+      <w:r>
+        <w:rPr>
+          <w:lang w:val="de-DE"/>
+        </w:rPr>
         <w:t>nur spiegelverkehrt (</w:t>
       </w:r>
       <w:r>
         <w:rPr>
           <w:i/>
+          <w:lang w:val="de-DE"/>
         </w:rPr>
         <w:t>Spieler erkennt möglicherweise selbst, dass die Spielwelt in dieser Parallelwelt gespiegelt wurde</w:t>
       </w:r>
       <w:r>
+        <w:rPr>
+          <w:lang w:val="de-DE"/>
+        </w:rPr>
         <w:t>)</w:t>
       </w:r>
       <w:r>
+        <w:rPr>
+          <w:lang w:val="de-DE"/>
+        </w:rPr>
         <w:t xml:space="preserve"> und unterscheidet sich in seiner Atmosphäre (</w:t>
       </w:r>
       <w:r>
         <w:rPr>
           <w:i/>
+          <w:lang w:val="de-DE"/>
         </w:rPr>
         <w:t>Parallelwelt wird stilisierter, evtl. etwas verschwommen dargestellt</w:t>
       </w:r>
       <w:r>
+        <w:rPr>
+          <w:lang w:val="de-DE"/>
+        </w:rPr>
         <w:t>)</w:t>
       </w:r>
       <w:r>
+        <w:rPr>
+          <w:lang w:val="de-DE"/>
+        </w:rPr>
         <w:t>.</w:t>
       </w:r>
       <w:r>
+        <w:rPr>
+          <w:lang w:val="de-DE"/>
+        </w:rPr>
         <w:t xml:space="preserve"> “</w:t>
       </w:r>
       <w:r>
         <w:rPr>
           <w:b/>
+          <w:lang w:val="de-DE"/>
         </w:rPr>
         <w:t>Chosen Dark, seek me out</w:t>
       </w:r>
       <w:r>
         <w:rPr>
           <w:b/>
+          <w:lang w:val="de-DE"/>
         </w:rPr>
         <w:t>.</w:t>
       </w:r>
       <w:r>
-        <w:t>”(</w:t>
-      </w:r>
-      <w:r>
-        <w:rPr>
-          <w:i/>
+        <w:rPr>
+          <w:lang w:val="de-DE"/>
+        </w:rPr>
+        <w:t>”</w:t>
+      </w:r>
+      <w:r>
+        <w:rPr>
+          <w:lang w:val="de-DE"/>
+        </w:rPr>
+        <w:t xml:space="preserve"> </w:t>
+      </w:r>
+      <w:r>
+        <w:rPr>
+          <w:lang w:val="de-DE"/>
+        </w:rPr>
+        <w:t>(</w:t>
+      </w:r>
+      <w:r>
+        <w:rPr>
+          <w:i/>
+          <w:lang w:val="de-DE"/>
         </w:rPr>
         <w:t>sehr alte, deutliche und feste Stimme</w:t>
       </w:r>
       <w:r>
+        <w:rPr>
+          <w:lang w:val="de-DE"/>
+        </w:rPr>
         <w:t xml:space="preserve">; </w:t>
       </w:r>
       <w:r>
         <w:rPr>
           <w:i/>
+          <w:lang w:val="de-DE"/>
         </w:rPr>
         <w:t>Neugier des Spielers wecken, da hin zu gehen</w:t>
       </w:r>
       <w:r>
+        <w:rPr>
+          <w:lang w:val="de-DE"/>
+        </w:rPr>
         <w:t>), ertönt es hinter der Kurve, die nun nach rechts verläuft.</w:t>
       </w:r>
       <w:r>
+        <w:rPr>
+          <w:lang w:val="de-DE"/>
+        </w:rPr>
         <w:t xml:space="preserve"> </w:t>
       </w:r>
       <w:r>
+        <w:rPr>
+          <w:lang w:val="de-DE"/>
+        </w:rPr>
         <w:t>Scarlet folgt der Stimme und sieht einen sehr alten Mann</w:t>
       </w:r>
       <w:r>
+        <w:rPr>
+          <w:lang w:val="de-DE"/>
+        </w:rPr>
         <w:t xml:space="preserve">, der an der Grenze zum dem steht, was in der anderen Welt </w:t>
       </w:r>
       <w:r>
+        <w:rPr>
+          <w:lang w:val="de-DE"/>
+        </w:rPr>
         <w:lastRenderedPageBreak/>
         <w:t xml:space="preserve">der Weg zum vorherigen Marktplatz gewesen wäre. </w:t>
       </w:r>
       <w:r>
-        <w:t>Stattdessen befindet sich dort nichts auser absoluter Dunkelheit (</w:t>
-      </w:r>
-      <w:r>
-        <w:rPr>
-          <w:i/>
+        <w:rPr>
+          <w:lang w:val="de-DE"/>
+        </w:rPr>
+        <w:t>Stattdess</w:t>
+      </w:r>
+      <w:r>
+        <w:rPr>
+          <w:lang w:val="de-DE"/>
+        </w:rPr>
+        <w:t>en befindet sich dort nichts auß</w:t>
+      </w:r>
+      <w:r>
+        <w:rPr>
+          <w:lang w:val="de-DE"/>
+        </w:rPr>
+        <w:t>er absoluter Dunkelheit (</w:t>
+      </w:r>
+      <w:r>
+        <w:rPr>
+          <w:i/>
+          <w:lang w:val="de-DE"/>
         </w:rPr>
         <w:t>glaubwürdige Levelgrenzen)</w:t>
       </w:r>
       <w:r>
+        <w:rPr>
+          <w:lang w:val="de-DE"/>
+        </w:rPr>
         <w:t xml:space="preserve">, </w:t>
       </w:r>
       <w:r>
+        <w:rPr>
+          <w:lang w:val="de-DE"/>
+        </w:rPr>
         <w:t xml:space="preserve">die plötzlich den Weg verschlingt und undurchdringlich ist. </w:t>
       </w:r>
       <w:r>
+        <w:rPr>
+          <w:lang w:val="de-DE"/>
+        </w:rPr>
         <w:t>Scarlet startet das Gespräch mit dem alten Mann, der daraufhin folgendes sagt (</w:t>
       </w:r>
       <w:r>
         <w:rPr>
           <w:i/>
+          <w:lang w:val="de-DE"/>
         </w:rPr>
         <w:t>4</w:t>
       </w:r>
       <w:r>
         <w:rPr>
           <w:i/>
+          <w:lang w:val="de-DE"/>
         </w:rPr>
         <w:t xml:space="preserve"> Dialogzeilen, </w:t>
       </w:r>
       <w:r>
         <w:rPr>
           <w:i/>
+          <w:lang w:val="de-DE"/>
         </w:rPr>
         <w:t>die nach und nach durch Interaction Button ausgelöst werden; die vierte Aussage wiederholt sich dann</w:t>
       </w:r>
       <w:r>
         <w:rPr>
           <w:i/>
+          <w:lang w:val="de-DE"/>
         </w:rPr>
         <w:t>; kompletter Dialog muss erschöpft werden, um das Portal verlassen zu können</w:t>
       </w:r>
       <w:r>
+        <w:rPr>
+          <w:lang w:val="de-DE"/>
+        </w:rPr>
         <w:t>)</w:t>
       </w:r>
       <w:r>
+        <w:rPr>
+          <w:lang w:val="de-DE"/>
+        </w:rPr>
         <w:t>: “</w:t>
       </w:r>
       <w:r>
         <w:rPr>
           <w:b/>
+          <w:lang w:val="de-DE"/>
         </w:rPr>
         <w:t>Champion of Darkness, you saw opportunity where light was absent</w:t>
       </w:r>
       <w:r>
+        <w:rPr>
+          <w:b/>
+          <w:lang w:val="de-DE"/>
+        </w:rPr>
+        <w:t>.</w:t>
+      </w:r>
+      <w:r>
+        <w:rPr>
+          <w:lang w:val="de-DE"/>
+        </w:rPr>
         <w:t>” (</w:t>
       </w:r>
       <w:r>
         <w:rPr>
           <w:i/>
+          <w:lang w:val="de-DE"/>
         </w:rPr>
         <w:t xml:space="preserve">sehr alte, </w:t>
       </w:r>
       <w:r>
         <w:rPr>
           <w:i/>
+          <w:lang w:val="de-DE"/>
         </w:rPr>
         <w:t xml:space="preserve">deutliche, fast epische Stimme, jetzt wo Scarlet direkt neben ihm steht; </w:t>
       </w:r>
       <w:r>
         <w:rPr>
           <w:i/>
+          <w:lang w:val="de-DE"/>
         </w:rPr>
         <w:t>Hinweis für Spieler, dass Portal nur da zu finden ist, wo es dunkel ist</w:t>
       </w:r>
       <w:r>
+        <w:rPr>
+          <w:lang w:val="de-DE"/>
+        </w:rPr>
         <w:t>)</w:t>
       </w:r>
       <w:r>
-        <w:t>. “</w:t>
+        <w:rPr>
+          <w:lang w:val="de-DE"/>
+        </w:rPr>
+        <w:t xml:space="preserve">. </w:t>
+      </w:r>
+      <w:r>
+        <w:t>“</w:t>
       </w:r>
       <w:r>
         <w:rPr>
@@ -6924,490 +7191,738 @@
         <w:t>”</w:t>
       </w:r>
       <w:r>
+        <w:t xml:space="preserve"> </w:t>
+      </w:r>
+      <w:r>
+        <w:rPr>
+          <w:lang w:val="de-DE"/>
+        </w:rPr>
+        <w:t>(</w:t>
+      </w:r>
+      <w:r>
+        <w:rPr>
+          <w:i/>
+          <w:lang w:val="de-DE"/>
+        </w:rPr>
+        <w:t xml:space="preserve">sehr alte, deutliche, fast epische Stimme, jetzt wo Scarlet direkt neben ihm steht; </w:t>
+      </w:r>
+      <w:r>
+        <w:rPr>
+          <w:i/>
+          <w:lang w:val="de-DE"/>
+        </w:rPr>
+        <w:t>deutlicher Hinweis auf Zyklus; der alte Mann kannte Scarlet’s Vorgänger in undefinierter Anzahl</w:t>
+      </w:r>
+      <w:r>
+        <w:rPr>
+          <w:lang w:val="de-DE"/>
+        </w:rPr>
+        <w:t>)</w:t>
+      </w:r>
+      <w:r>
+        <w:rPr>
+          <w:lang w:val="de-DE"/>
+        </w:rPr>
+        <w:t>.</w:t>
+      </w:r>
+      <w:r>
+        <w:rPr>
+          <w:lang w:val="de-DE"/>
+        </w:rPr>
+        <w:t xml:space="preserve"> </w:t>
+      </w:r>
+      <w:r>
+        <w:rPr>
+          <w:lang w:val="de-DE"/>
+        </w:rPr>
+        <w:t>“</w:t>
+      </w:r>
+      <w:r>
+        <w:rPr>
+          <w:b/>
+          <w:lang w:val="de-DE"/>
+        </w:rPr>
+        <w:t>You found strength in the death of another</w:t>
+      </w:r>
+      <w:r>
+        <w:rPr>
+          <w:b/>
+          <w:lang w:val="de-DE"/>
+        </w:rPr>
+        <w:t xml:space="preserve"> being</w:t>
+      </w:r>
+      <w:r>
+        <w:rPr>
+          <w:b/>
+          <w:lang w:val="de-DE"/>
+        </w:rPr>
+        <w:t>.</w:t>
+      </w:r>
+      <w:r>
+        <w:rPr>
+          <w:lang w:val="de-DE"/>
+        </w:rPr>
+        <w:t>”</w:t>
+      </w:r>
+      <w:r>
+        <w:rPr>
+          <w:lang w:val="de-DE"/>
+        </w:rPr>
+        <w:t xml:space="preserve"> </w:t>
+      </w:r>
+      <w:r>
+        <w:rPr>
+          <w:lang w:val="de-DE"/>
+        </w:rPr>
+        <w:t>(</w:t>
+      </w:r>
+      <w:r>
+        <w:rPr>
+          <w:i/>
+          <w:lang w:val="de-DE"/>
+        </w:rPr>
+        <w:t xml:space="preserve">sehr alte, deutliche, fast epische Stimme, jetzt wo Scarlet direkt neben ihm steht; </w:t>
+      </w:r>
+      <w:r>
+        <w:rPr>
+          <w:i/>
+          <w:lang w:val="de-DE"/>
+        </w:rPr>
+        <w:t>Tutorial-Aufforderung an den Spieler</w:t>
+      </w:r>
+      <w:r>
+        <w:rPr>
+          <w:i/>
+          <w:lang w:val="de-DE"/>
+        </w:rPr>
+        <w:t xml:space="preserve"> </w:t>
+      </w:r>
+      <w:r>
+        <w:rPr>
+          <w:i/>
+        </w:rPr>
+        <w:sym w:font="Wingdings" w:char="F0E0"/>
+      </w:r>
+      <w:r>
+        <w:rPr>
+          <w:i/>
+          <w:lang w:val="de-DE"/>
+        </w:rPr>
+        <w:t xml:space="preserve"> </w:t>
+      </w:r>
+      <w:r>
+        <w:rPr>
+          <w:i/>
+          <w:lang w:val="de-DE"/>
+        </w:rPr>
+        <w:t xml:space="preserve">Erklärung des </w:t>
+      </w:r>
+      <w:r>
+        <w:rPr>
+          <w:i/>
+          <w:lang w:val="de-DE"/>
+        </w:rPr>
+        <w:t xml:space="preserve">Combat Perk System </w:t>
+      </w:r>
+      <w:r>
+        <w:rPr>
+          <w:i/>
+        </w:rPr>
+        <w:sym w:font="Wingdings" w:char="F0E0"/>
+      </w:r>
+      <w:r>
+        <w:rPr>
+          <w:i/>
+          <w:lang w:val="de-DE"/>
+        </w:rPr>
+        <w:t xml:space="preserve"> </w:t>
+      </w:r>
+      <w:r>
+        <w:rPr>
+          <w:i/>
+          <w:lang w:val="de-DE"/>
+        </w:rPr>
+        <w:t xml:space="preserve">The Vampire’s </w:t>
+      </w:r>
+      <w:r>
+        <w:rPr>
+          <w:i/>
+          <w:lang w:val="de-DE"/>
+        </w:rPr>
+        <w:t>Twilight</w:t>
+      </w:r>
+      <w:r>
+        <w:rPr>
+          <w:i/>
+          <w:lang w:val="de-DE"/>
+        </w:rPr>
+        <w:t xml:space="preserve"> erhalten</w:t>
+      </w:r>
+      <w:r>
+        <w:rPr>
+          <w:i/>
+          <w:lang w:val="de-DE"/>
+        </w:rPr>
+        <w:t xml:space="preserve"> (siehe Kapitel 4.1 im Unterpunkt Perk System</w:t>
+      </w:r>
+      <w:r>
+        <w:rPr>
+          <w:i/>
+          <w:lang w:val="de-DE"/>
+        </w:rPr>
+        <w:t>; Easter Egg im Perk Namen</w:t>
+      </w:r>
+      <w:r>
+        <w:rPr>
+          <w:lang w:val="de-DE"/>
+        </w:rPr>
+        <w:t>).</w:t>
+      </w:r>
+      <w:r>
+        <w:rPr>
+          <w:lang w:val="de-DE"/>
+        </w:rPr>
+        <w:t xml:space="preserve"> </w:t>
+      </w:r>
+      <w:r>
+        <w:rPr>
+          <w:lang w:val="de-DE"/>
+        </w:rPr>
+        <w:t>“</w:t>
+      </w:r>
+      <w:r>
+        <w:rPr>
+          <w:b/>
+          <w:lang w:val="de-DE"/>
+        </w:rPr>
+        <w:t xml:space="preserve">The chosen </w:t>
+      </w:r>
+      <w:r>
+        <w:rPr>
+          <w:b/>
+          <w:lang w:val="de-DE"/>
+        </w:rPr>
+        <w:t xml:space="preserve">path </w:t>
+      </w:r>
+      <w:r>
+        <w:rPr>
+          <w:b/>
+          <w:lang w:val="de-DE"/>
+        </w:rPr>
+        <w:t xml:space="preserve">hides </w:t>
+      </w:r>
+      <w:r>
+        <w:rPr>
+          <w:b/>
+          <w:lang w:val="de-DE"/>
+        </w:rPr>
+        <w:t xml:space="preserve">more sources </w:t>
+      </w:r>
+      <w:r>
+        <w:rPr>
+          <w:b/>
+          <w:lang w:val="de-DE"/>
+        </w:rPr>
+        <w:t xml:space="preserve">of </w:t>
+      </w:r>
+      <w:r>
+        <w:rPr>
+          <w:b/>
+          <w:lang w:val="de-DE"/>
+        </w:rPr>
+        <w:t xml:space="preserve">power.” </w:t>
+      </w:r>
+      <w:r>
+        <w:rPr>
+          <w:lang w:val="de-DE"/>
+        </w:rPr>
+        <w:t>(</w:t>
+      </w:r>
+      <w:r>
+        <w:rPr>
+          <w:i/>
+          <w:lang w:val="de-DE"/>
+        </w:rPr>
+        <w:t xml:space="preserve">sehr alte, deutliche, fast epische Stimme, jetzt wo Scarlet direkt neben ihm steht; </w:t>
+      </w:r>
+      <w:r>
+        <w:rPr>
+          <w:i/>
+          <w:lang w:val="de-DE"/>
+        </w:rPr>
+        <w:t xml:space="preserve">Fore-Shadowing auf </w:t>
+      </w:r>
+      <w:r>
+        <w:rPr>
+          <w:i/>
+          <w:lang w:val="de-DE"/>
+        </w:rPr>
+        <w:t>drei</w:t>
+      </w:r>
+      <w:r>
+        <w:rPr>
+          <w:i/>
+          <w:lang w:val="de-DE"/>
+        </w:rPr>
+        <w:t xml:space="preserve"> Ebenen. </w:t>
+      </w:r>
+      <w:r>
+        <w:rPr>
+          <w:i/>
+          <w:lang w:val="de-DE"/>
+        </w:rPr>
+        <w:t xml:space="preserve">Unmittelbar: </w:t>
+      </w:r>
+      <w:r>
+        <w:rPr>
+          <w:i/>
+          <w:lang w:val="de-DE"/>
+        </w:rPr>
+        <w:t>Fore-Shadowing des Werwolf-Bosskampfes</w:t>
+      </w:r>
+      <w:r>
+        <w:rPr>
+          <w:i/>
+          <w:lang w:val="de-DE"/>
+        </w:rPr>
+        <w:t xml:space="preserve"> und dessen Belohnung</w:t>
+      </w:r>
+      <w:r>
+        <w:rPr>
+          <w:i/>
+          <w:lang w:val="de-DE"/>
+        </w:rPr>
+        <w:t xml:space="preserve">. </w:t>
+      </w:r>
+      <w:r>
+        <w:rPr>
+          <w:i/>
+          <w:lang w:val="de-DE"/>
+        </w:rPr>
+        <w:t xml:space="preserve">Mittelfristig: </w:t>
+      </w:r>
+      <w:r>
+        <w:rPr>
+          <w:i/>
+          <w:lang w:val="de-DE"/>
+        </w:rPr>
+        <w:t>Collectibles in der Parallelwelt</w:t>
+      </w:r>
+      <w:r>
+        <w:rPr>
+          <w:i/>
+          <w:lang w:val="de-DE"/>
+        </w:rPr>
+        <w:t xml:space="preserve">. </w:t>
+      </w:r>
+      <w:r>
+        <w:rPr>
+          <w:i/>
+          <w:lang w:val="de-DE"/>
+        </w:rPr>
+        <w:t xml:space="preserve">Langfristig/Vage: </w:t>
+      </w:r>
+      <w:r>
+        <w:rPr>
+          <w:i/>
+          <w:lang w:val="de-DE"/>
+        </w:rPr>
+        <w:t xml:space="preserve">“chosen path” kann vom Spieler als </w:t>
+      </w:r>
+      <w:r>
+        <w:rPr>
+          <w:i/>
+          <w:u w:val="single"/>
+          <w:lang w:val="de-DE"/>
+        </w:rPr>
+        <w:t>sein</w:t>
+      </w:r>
+      <w:r>
+        <w:rPr>
+          <w:i/>
+          <w:lang w:val="de-DE"/>
+        </w:rPr>
+        <w:t xml:space="preserve"> gewählter Weg angenommen werden, später allerdings wird klar, dass das rote Feuer den </w:t>
+      </w:r>
+      <w:r>
+        <w:rPr>
+          <w:i/>
+          <w:lang w:val="de-DE"/>
+        </w:rPr>
+        <w:t>Spieler die ganze Zeit geleitet hat</w:t>
+      </w:r>
+      <w:r>
+        <w:rPr>
+          <w:lang w:val="de-DE"/>
+        </w:rPr>
+        <w:t>)</w:t>
+      </w:r>
+      <w:r>
+        <w:rPr>
+          <w:lang w:val="de-DE"/>
+        </w:rPr>
+        <w:t xml:space="preserve">. </w:t>
+      </w:r>
+      <w:r>
+        <w:rPr>
+          <w:lang w:val="de-DE"/>
+        </w:rPr>
+        <w:t xml:space="preserve">Scarlet kann in der Parallelwelt noch ein Upgrade-Collectible finden, ehe sie das Portal zurück in ihre Welt durchschreitet. </w:t>
+      </w:r>
+      <w:r>
+        <w:rPr>
+          <w:lang w:val="de-DE"/>
+        </w:rPr>
+        <w:t>Scarlet setzt ihren</w:t>
+      </w:r>
+      <w:r>
+        <w:rPr>
+          <w:lang w:val="de-DE"/>
+        </w:rPr>
+        <w:t xml:space="preserve"> zuvor unterbrochenen Weg fort bis sie auf eine schwach beleuchtete </w:t>
+      </w:r>
+      <w:r>
+        <w:rPr>
+          <w:lang w:val="de-DE"/>
+        </w:rPr>
+        <w:t>Zug</w:t>
+      </w:r>
+      <w:r>
+        <w:rPr>
+          <w:lang w:val="de-DE"/>
+        </w:rPr>
+        <w:t>b</w:t>
+      </w:r>
+      <w:r>
+        <w:rPr>
+          <w:lang w:val="de-DE"/>
+        </w:rPr>
+        <w:t xml:space="preserve">rücke trifft, die es ermöglicht den schmalen Fluss, in dem Blut anstelle von Wasser </w:t>
+      </w:r>
+      <w:r>
+        <w:rPr>
+          <w:lang w:val="de-DE"/>
+        </w:rPr>
+        <w:t xml:space="preserve">zu fließen scheint, </w:t>
+      </w:r>
+      <w:r>
+        <w:rPr>
+          <w:lang w:val="de-DE"/>
+        </w:rPr>
+        <w:t xml:space="preserve">zu überqueren. </w:t>
+      </w:r>
+      <w:r>
+        <w:rPr>
+          <w:lang w:val="de-DE"/>
+        </w:rPr>
+        <w:t xml:space="preserve">An beiden </w:t>
+      </w:r>
+      <w:r>
+        <w:rPr>
+          <w:lang w:val="de-DE"/>
+        </w:rPr>
+        <w:t>Enden</w:t>
+      </w:r>
+      <w:r>
+        <w:rPr>
+          <w:lang w:val="de-DE"/>
+        </w:rPr>
+        <w:t xml:space="preserve"> der Brücke </w:t>
+      </w:r>
+      <w:r>
+        <w:rPr>
+          <w:lang w:val="de-DE"/>
+        </w:rPr>
+        <w:t xml:space="preserve">befinden sich kleine Kontrollstationen, die um diese Uhrzeit verschlossen sind. </w:t>
+      </w:r>
+      <w:r>
+        <w:rPr>
+          <w:lang w:val="de-DE"/>
+        </w:rPr>
+        <w:t xml:space="preserve">Als Scarlet beginnt sich langsam durch das Licht </w:t>
+      </w:r>
+      <w:r>
+        <w:rPr>
+          <w:lang w:val="de-DE"/>
+        </w:rPr>
+        <w:t>zur</w:t>
+      </w:r>
+      <w:r>
+        <w:rPr>
+          <w:lang w:val="de-DE"/>
+        </w:rPr>
+        <w:t xml:space="preserve"> Brücke </w:t>
+      </w:r>
+      <w:r>
+        <w:rPr>
+          <w:lang w:val="de-DE"/>
+        </w:rPr>
+        <w:t xml:space="preserve">hin </w:t>
+      </w:r>
+      <w:r>
+        <w:rPr>
+          <w:lang w:val="de-DE"/>
+        </w:rPr>
+        <w:t xml:space="preserve">zu </w:t>
+      </w:r>
+      <w:r>
+        <w:rPr>
+          <w:lang w:val="de-DE"/>
+        </w:rPr>
+        <w:t>mühen</w:t>
+      </w:r>
+      <w:r>
+        <w:rPr>
+          <w:lang w:val="de-DE"/>
+        </w:rPr>
+        <w:t xml:space="preserve">, </w:t>
+      </w:r>
+      <w:r>
+        <w:rPr>
+          <w:lang w:val="de-DE"/>
+        </w:rPr>
+        <w:t xml:space="preserve">sieht sie einen sehr gequält </w:t>
+      </w:r>
+      <w:r>
+        <w:rPr>
+          <w:lang w:val="de-DE"/>
+        </w:rPr>
+        <w:t>wirkenden Mann, der sich an der jenseitigen Kontrollstation zu schaffen macht.</w:t>
+      </w:r>
+      <w:r>
+        <w:rPr>
+          <w:lang w:val="de-DE"/>
+        </w:rPr>
+        <w:t xml:space="preserve"> Der Mann ruft folgendes über den Fluss: “</w:t>
+      </w:r>
+      <w:r>
+        <w:rPr>
+          <w:b/>
+          <w:lang w:val="de-DE"/>
+        </w:rPr>
+        <w:t>Not..</w:t>
+      </w:r>
+      <w:r>
+        <w:rPr>
+          <w:b/>
+          <w:lang w:val="de-DE"/>
+        </w:rPr>
+        <w:t>.</w:t>
+      </w:r>
+      <w:r>
+        <w:rPr>
+          <w:b/>
+          <w:lang w:val="de-DE"/>
+        </w:rPr>
+        <w:t xml:space="preserve"> safe</w:t>
+      </w:r>
+      <w:r>
+        <w:rPr>
+          <w:b/>
+          <w:lang w:val="de-DE"/>
+        </w:rPr>
+        <w:t xml:space="preserve">… for you. </w:t>
+      </w:r>
+      <w:r>
+        <w:rPr>
+          <w:b/>
+          <w:lang w:val="de-DE"/>
+        </w:rPr>
+        <w:t>Please,</w:t>
+      </w:r>
+      <w:r>
+        <w:rPr>
+          <w:b/>
+          <w:lang w:val="de-DE"/>
+        </w:rPr>
+        <w:t xml:space="preserve"> </w:t>
+      </w:r>
+      <w:r>
+        <w:rPr>
+          <w:b/>
+          <w:lang w:val="de-DE"/>
+        </w:rPr>
+        <w:t>… don’t cross.</w:t>
+      </w:r>
+      <w:r>
+        <w:rPr>
+          <w:lang w:val="de-DE"/>
+        </w:rPr>
+        <w:t>” (</w:t>
+      </w:r>
+      <w:r>
+        <w:rPr>
+          <w:lang w:val="de-DE"/>
+        </w:rPr>
+        <w:t xml:space="preserve">der Mann sagt dies unter </w:t>
+      </w:r>
+      <w:r>
+        <w:rPr>
+          <w:lang w:val="de-DE"/>
+        </w:rPr>
+        <w:t>S</w:t>
+      </w:r>
+      <w:r>
+        <w:rPr>
+          <w:lang w:val="de-DE"/>
+        </w:rPr>
+        <w:t>chmerzen</w:t>
+      </w:r>
+      <w:r>
+        <w:rPr>
+          <w:lang w:val="de-DE"/>
+        </w:rPr>
+        <w:t>, als würde er kaum einen Ton rausbekommen</w:t>
+      </w:r>
+      <w:r>
+        <w:rPr>
+          <w:lang w:val="de-DE"/>
+        </w:rPr>
+        <w:t xml:space="preserve">; </w:t>
+      </w:r>
+      <w:r>
+        <w:rPr>
+          <w:i/>
+          <w:lang w:val="de-DE"/>
+        </w:rPr>
+        <w:t>fore-shadowing: der Mann versucht andere vor ihm zu schützen, da er sich in einen Werwolf verwandelt, sobald er Richtung Mond blickt</w:t>
+      </w:r>
+      <w:r>
+        <w:rPr>
+          <w:lang w:val="de-DE"/>
+        </w:rPr>
+        <w:t>)</w:t>
+      </w:r>
+      <w:r>
+        <w:rPr>
+          <w:lang w:val="de-DE"/>
+        </w:rPr>
+        <w:t xml:space="preserve">, als sich das Scarlet zugewendete Brückenende in die Luft erhebt, um letztendlich auf der anderen Seite senkrecht in </w:t>
+      </w:r>
+      <w:r>
+        <w:rPr>
+          <w:lang w:val="de-DE"/>
+        </w:rPr>
+        <w:t>den Himmel zu ragen.</w:t>
+      </w:r>
+      <w:r>
+        <w:rPr>
+          <w:lang w:val="de-DE"/>
+        </w:rPr>
+        <w:t xml:space="preserve"> Der Mann verschwindet darau</w:t>
+      </w:r>
+      <w:r>
+        <w:rPr>
+          <w:lang w:val="de-DE"/>
+        </w:rPr>
+        <w:t>f</w:t>
+      </w:r>
+      <w:r>
+        <w:rPr>
+          <w:lang w:val="de-DE"/>
+        </w:rPr>
+        <w:t>hin entlang der Hauptstraße, tiefer in den Wald.</w:t>
+      </w:r>
+      <w:r>
+        <w:rPr>
+          <w:lang w:val="de-DE"/>
+        </w:rPr>
         <w:t xml:space="preserve"> (</w:t>
       </w:r>
       <w:r>
         <w:rPr>
           <w:i/>
-        </w:rPr>
-        <w:t>sehr alte, deutliche, fast epische Stimme, jetzt wo Scarlet direkt neben ihm steht</w:t>
-      </w:r>
-      <w:r>
-        <w:rPr>
-          <w:i/>
-        </w:rPr>
-        <w:t xml:space="preserve"> ; </w:t>
-      </w:r>
-      <w:r>
-        <w:rPr>
-          <w:i/>
-        </w:rPr>
-        <w:t>deutlicher Hinweis auf Zyklus; der alte Mann kannte Scarlet’s Vorgänger in undefinierter Anzahl</w:t>
-      </w:r>
-      <w:r>
-        <w:t>)</w:t>
-      </w:r>
-      <w:r>
-        <w:t>.</w:t>
-      </w:r>
-      <w:r>
-        <w:t xml:space="preserve"> </w:t>
-      </w:r>
-      <w:r>
-        <w:t>“</w:t>
-      </w:r>
-      <w:r>
-        <w:rPr>
-          <w:b/>
-        </w:rPr>
-        <w:t>You found strength in the death of another</w:t>
-      </w:r>
-      <w:r>
-        <w:rPr>
-          <w:b/>
-        </w:rPr>
-        <w:t xml:space="preserve"> being</w:t>
-      </w:r>
-      <w:r>
-        <w:rPr>
-          <w:b/>
-        </w:rPr>
-        <w:t>.</w:t>
-      </w:r>
-      <w:r>
-        <w:t>”(</w:t>
-      </w:r>
-      <w:r>
-        <w:rPr>
-          <w:i/>
-        </w:rPr>
-        <w:t xml:space="preserve"> </w:t>
-      </w:r>
-      <w:r>
-        <w:rPr>
-          <w:i/>
-        </w:rPr>
-        <w:t>sehr alte, deutliche, fast epische Stimme, jetzt wo Scarlet direkt neben ihm steht</w:t>
-      </w:r>
-      <w:r>
-        <w:rPr>
-          <w:i/>
-        </w:rPr>
-        <w:t xml:space="preserve"> ; </w:t>
-      </w:r>
-      <w:r>
-        <w:rPr>
-          <w:i/>
-        </w:rPr>
-        <w:t>Tutorial-Aufforderung an den Spieler</w:t>
-      </w:r>
-      <w:r>
-        <w:rPr>
-          <w:i/>
-        </w:rPr>
-        <w:t xml:space="preserve"> </w:t>
-      </w:r>
-      <w:r>
-        <w:rPr>
-          <w:i/>
-        </w:rPr>
-        <w:sym w:font="Wingdings" w:char="F0E0"/>
-      </w:r>
-      <w:r>
-        <w:rPr>
-          <w:i/>
-        </w:rPr>
-        <w:t xml:space="preserve"> </w:t>
-      </w:r>
-      <w:r>
-        <w:rPr>
-          <w:i/>
-        </w:rPr>
-        <w:t xml:space="preserve">Erklärung des </w:t>
-      </w:r>
-      <w:r>
-        <w:rPr>
-          <w:i/>
-        </w:rPr>
-        <w:t xml:space="preserve">Combat Perk System </w:t>
-      </w:r>
-      <w:r>
-        <w:rPr>
-          <w:i/>
-        </w:rPr>
-        <w:sym w:font="Wingdings" w:char="F0E0"/>
-      </w:r>
-      <w:r>
-        <w:rPr>
-          <w:i/>
-        </w:rPr>
-        <w:t xml:space="preserve"> </w:t>
-      </w:r>
-      <w:r>
-        <w:rPr>
-          <w:i/>
-        </w:rPr>
-        <w:t xml:space="preserve">The Vampire’s </w:t>
-      </w:r>
-      <w:r>
-        <w:rPr>
-          <w:i/>
-        </w:rPr>
-        <w:t>Twilight</w:t>
-      </w:r>
-      <w:r>
-        <w:rPr>
-          <w:i/>
-        </w:rPr>
-        <w:t xml:space="preserve"> erhalten</w:t>
-      </w:r>
-      <w:r>
-        <w:rPr>
-          <w:i/>
-        </w:rPr>
-        <w:t xml:space="preserve"> (siehe Kapitel 4.1 im Unterpunkt Perk System</w:t>
-      </w:r>
-      <w:r>
-        <w:rPr>
-          <w:i/>
-        </w:rPr>
-        <w:t>; Easter Egg im Perk Namen</w:t>
-      </w:r>
-      <w:r>
-        <w:t>).</w:t>
-      </w:r>
-      <w:r>
-        <w:t xml:space="preserve"> </w:t>
-      </w:r>
-      <w:r>
-        <w:t>“</w:t>
-      </w:r>
-      <w:r>
-        <w:rPr>
-          <w:b/>
-        </w:rPr>
-        <w:t xml:space="preserve">The chosen </w:t>
-      </w:r>
-      <w:r>
-        <w:rPr>
-          <w:b/>
-        </w:rPr>
-        <w:t xml:space="preserve">path </w:t>
-      </w:r>
-      <w:r>
-        <w:rPr>
-          <w:b/>
-        </w:rPr>
-        <w:t xml:space="preserve">hides </w:t>
-      </w:r>
-      <w:r>
-        <w:rPr>
-          <w:b/>
-        </w:rPr>
-        <w:t xml:space="preserve">more sources </w:t>
-      </w:r>
-      <w:r>
-        <w:rPr>
-          <w:b/>
-        </w:rPr>
-        <w:t xml:space="preserve">of </w:t>
-      </w:r>
-      <w:r>
-        <w:rPr>
-          <w:b/>
-        </w:rPr>
-        <w:t xml:space="preserve">power.” </w:t>
-      </w:r>
-      <w:r>
-        <w:t>(</w:t>
-      </w:r>
-      <w:r>
-        <w:rPr>
-          <w:i/>
-        </w:rPr>
-        <w:t>sehr alte, deutliche, fast epische Stimme, jetzt wo Scarlet direkt neben ihm steht</w:t>
-      </w:r>
-      <w:r>
-        <w:rPr>
-          <w:i/>
-        </w:rPr>
-        <w:t xml:space="preserve">; </w:t>
-      </w:r>
-      <w:r>
-        <w:rPr>
-          <w:i/>
-        </w:rPr>
-        <w:t xml:space="preserve">Fore-Shadowing auf </w:t>
-      </w:r>
-      <w:r>
-        <w:rPr>
-          <w:i/>
-        </w:rPr>
-        <w:t>drei</w:t>
-      </w:r>
-      <w:r>
-        <w:rPr>
-          <w:i/>
-        </w:rPr>
-        <w:t xml:space="preserve"> Ebenen. </w:t>
-      </w:r>
-      <w:r>
-        <w:rPr>
-          <w:i/>
-        </w:rPr>
-        <w:t xml:space="preserve">Unmittelbar: </w:t>
-      </w:r>
-      <w:r>
-        <w:rPr>
-          <w:i/>
-        </w:rPr>
-        <w:t>Fore-Shadowing des Werwolf-Bosskampfes</w:t>
-      </w:r>
-      <w:r>
-        <w:rPr>
-          <w:i/>
-        </w:rPr>
-        <w:t xml:space="preserve"> und dessen Belohnung</w:t>
-      </w:r>
-      <w:r>
-        <w:rPr>
-          <w:i/>
-        </w:rPr>
-        <w:t xml:space="preserve">. </w:t>
-      </w:r>
-      <w:r>
-        <w:rPr>
-          <w:i/>
-        </w:rPr>
-        <w:t xml:space="preserve">Mittelfristig: </w:t>
-      </w:r>
-      <w:r>
-        <w:rPr>
-          <w:i/>
-        </w:rPr>
-        <w:t>Collectibles in der Parallelwelt</w:t>
-      </w:r>
-      <w:r>
-        <w:rPr>
-          <w:i/>
-        </w:rPr>
-        <w:t xml:space="preserve">. </w:t>
-      </w:r>
-      <w:r>
-        <w:rPr>
-          <w:i/>
-        </w:rPr>
-        <w:t xml:space="preserve">Langfristig/Vage: </w:t>
-      </w:r>
-      <w:r>
-        <w:rPr>
-          <w:i/>
-        </w:rPr>
-        <w:t xml:space="preserve">“chosen path” kann vom Spieler als </w:t>
-      </w:r>
-      <w:r>
-        <w:rPr>
-          <w:i/>
-          <w:u w:val="single"/>
-        </w:rPr>
-        <w:t>sein</w:t>
-      </w:r>
-      <w:r>
-        <w:rPr>
-          <w:i/>
-        </w:rPr>
-        <w:t xml:space="preserve"> gewählter Weg angenommen werden, später allerdings wird klar, dass das rote Feuer den </w:t>
-      </w:r>
-      <w:r>
-        <w:rPr>
-          <w:i/>
-        </w:rPr>
-        <w:t>Spieler die ganze Zeit geleitet hat</w:t>
-      </w:r>
-      <w:r>
-        <w:t>)</w:t>
-      </w:r>
-      <w:r>
-        <w:t xml:space="preserve">. </w:t>
-      </w:r>
-      <w:r>
-        <w:t xml:space="preserve">Scarlet kann in der Parallelwelt noch ein Upgrade-Collectible finden, ehe sie das Portal zurück in ihre Welt durchschreitet. </w:t>
-      </w:r>
-      <w:r>
-        <w:t>Scarlet setzt ihren</w:t>
-      </w:r>
-      <w:r>
-        <w:t xml:space="preserve"> zuvor unterbrochenen Weg fort bis sie auf eine schwach beleuchtete </w:t>
-      </w:r>
-      <w:r>
-        <w:t>Zug</w:t>
-      </w:r>
-      <w:r>
-        <w:t xml:space="preserve">rücke trifft, die es ermöglicht den schmalen Fluss, in dem Blut anstelle von Wasser </w:t>
-      </w:r>
-      <w:r>
-        <w:t xml:space="preserve">zu fließen scheint, </w:t>
-      </w:r>
-      <w:r>
-        <w:t xml:space="preserve">zu überqueren. </w:t>
-      </w:r>
-      <w:r>
-        <w:t xml:space="preserve">An beiden </w:t>
-      </w:r>
-      <w:r>
-        <w:t>Enden</w:t>
-      </w:r>
-      <w:r>
-        <w:t xml:space="preserve"> der Brücke </w:t>
-      </w:r>
-      <w:r>
-        <w:t xml:space="preserve">befinden sich kleine Kontrollstationen, die um diese Uhrzeit verschlossen sind. </w:t>
-      </w:r>
-      <w:r>
-        <w:t xml:space="preserve">Als Scarlet beginnt sich langsam durch das Licht </w:t>
-      </w:r>
-      <w:r>
-        <w:t>zur</w:t>
-      </w:r>
-      <w:r>
-        <w:t xml:space="preserve"> Brücke </w:t>
-      </w:r>
-      <w:r>
-        <w:t xml:space="preserve">hin </w:t>
-      </w:r>
-      <w:r>
-        <w:t xml:space="preserve">zu </w:t>
-      </w:r>
-      <w:r>
-        <w:t>mühen</w:t>
-      </w:r>
-      <w:r>
-        <w:t xml:space="preserve">, </w:t>
-      </w:r>
-      <w:r>
-        <w:t xml:space="preserve">sieht sie einen sehr gequält </w:t>
-      </w:r>
-      <w:r>
-        <w:t>wirkenden Mann, der sich an der jenseitigen Kontrollstation zu schaffen macht.</w:t>
-      </w:r>
-      <w:r>
-        <w:t xml:space="preserve"> Der Mann ruft folgendes über den Fluss: “</w:t>
-      </w:r>
-      <w:r>
-        <w:rPr>
-          <w:b/>
-        </w:rPr>
-        <w:t>Not..</w:t>
-      </w:r>
-      <w:r>
-        <w:rPr>
-          <w:b/>
-        </w:rPr>
-        <w:t>.</w:t>
-      </w:r>
-      <w:r>
-        <w:rPr>
-          <w:b/>
-        </w:rPr>
-        <w:t>safe … for you. Please … don’t cross.</w:t>
-      </w:r>
-      <w:r>
-        <w:t>” (</w:t>
-      </w:r>
-      <w:r>
-        <w:t xml:space="preserve">der Mann sagt dies unter </w:t>
-      </w:r>
-      <w:r>
-        <w:t>S</w:t>
-      </w:r>
-      <w:r>
-        <w:t>chmerzen</w:t>
-      </w:r>
-      <w:r>
-        <w:t>, als würde er kaum einen Ton rausbekommen</w:t>
-      </w:r>
-      <w:r>
-        <w:t xml:space="preserve">; </w:t>
-      </w:r>
-      <w:r>
-        <w:rPr>
-          <w:i/>
-        </w:rPr>
-        <w:t>fore-shadowing: der Mann versucht andere vor ihm zu schützen, da er sich in einen Werwolf verwandelt, sobald er Richtung Mond blickt</w:t>
-      </w:r>
-      <w:r>
-        <w:t>)</w:t>
-      </w:r>
-      <w:r>
-        <w:t xml:space="preserve">, als sich das Scarlet zugewendete Brückenende in die Luft erhebt, um letztendlich auf der anderen Seite senkrecht in </w:t>
-      </w:r>
-      <w:r>
-        <w:t>den Himmel zu ragen.</w:t>
-      </w:r>
-      <w:r>
-        <w:t xml:space="preserve"> Der Mann verschwindet darauhin entlang der Hauptstraße, tiefer in den Wald.</w:t>
-      </w:r>
-      <w:r>
-        <w:t xml:space="preserve"> (</w:t>
-      </w:r>
-      <w:r>
-        <w:rPr>
-          <w:i/>
+          <w:lang w:val="de-DE"/>
         </w:rPr>
         <w:t xml:space="preserve">Tutorial-Aufforderung an den </w:t>
       </w:r>
       <w:r>
         <w:rPr>
           <w:i/>
+          <w:lang w:val="de-DE"/>
         </w:rPr>
         <w:lastRenderedPageBreak/>
         <w:t>Spieler. Finde das “Schlüssel-Item”.</w:t>
       </w:r>
       <w:r>
+        <w:rPr>
+          <w:lang w:val="de-DE"/>
+        </w:rPr>
         <w:t xml:space="preserve"> Scarlet nähert sich der Kontrollstation, nur um festzustellen, dass diese verschlossen ist und da sie im Licht steht, kann sie das Schloss auch nicht mit ihren Klauen brechen</w:t>
       </w:r>
       <w:r>
+        <w:rPr>
+          <w:lang w:val="de-DE"/>
+        </w:rPr>
+        <w:t xml:space="preserve"> </w:t>
+      </w:r>
+      <w:r>
+        <w:rPr>
+          <w:lang w:val="de-DE"/>
+        </w:rPr>
         <w:t>(</w:t>
       </w:r>
       <w:r>
         <w:rPr>
           <w:i/>
+          <w:lang w:val="de-DE"/>
         </w:rPr>
         <w:t>Interaktionsbutton-Aufforderung mit Hinweis</w:t>
       </w:r>
       <w:r>
+        <w:rPr>
+          <w:lang w:val="de-DE"/>
+        </w:rPr>
         <w:t>)</w:t>
       </w:r>
       <w:r>
+        <w:rPr>
+          <w:lang w:val="de-DE"/>
+        </w:rPr>
         <w:t>.</w:t>
       </w:r>
       <w:r>
+        <w:rPr>
+          <w:lang w:val="de-DE"/>
+        </w:rPr>
         <w:t xml:space="preserve"> Nach kurzer Suche </w:t>
       </w:r>
       <w:r>
+        <w:rPr>
+          <w:lang w:val="de-DE"/>
+        </w:rPr>
         <w:t>in der Umgebung (</w:t>
       </w:r>
       <w:r>
         <w:rPr>
           <w:i/>
+          <w:lang w:val="de-DE"/>
         </w:rPr>
         <w:t>konkrete Exploration nicht Storyrelevant)</w:t>
       </w:r>
       <w:r>
         <w:rPr>
           <w:i/>
+          <w:lang w:val="de-DE"/>
         </w:rPr>
         <w:t xml:space="preserve"> </w:t>
       </w:r>
       <w:r>
+        <w:rPr>
+          <w:lang w:val="de-DE"/>
+        </w:rPr>
         <w:t xml:space="preserve">findet sie in der Dunkelheit des Waldes ein Artefakt, dass ihr wie ein Fragment des Mondes erscheint. </w:t>
       </w:r>
       <w:r>
+        <w:rPr>
+          <w:lang w:val="de-DE"/>
+        </w:rPr>
         <w:t>Als sie es aufsammelt, wird sie stark aber kurz von einer starken Form ihrer Aura durchflutet. (</w:t>
       </w:r>
       <w:r>
         <w:rPr>
           <w:i/>
+          <w:lang w:val="de-DE"/>
         </w:rPr>
         <w:t xml:space="preserve">Tutorial-Aufforderung an den Spieler </w:t>
       </w:r>
@@ -7420,12 +7935,21 @@
       <w:r>
         <w:rPr>
           <w:i/>
+          <w:lang w:val="de-DE"/>
         </w:rPr>
         <w:t xml:space="preserve"> Hinweisen, dass Key Item gefunden wurde</w:t>
       </w:r>
       <w:r>
         <w:rPr>
           <w:i/>
+          <w:lang w:val="de-DE"/>
+        </w:rPr>
+        <w:t xml:space="preserve"> </w:t>
+      </w:r>
+      <w:r>
+        <w:rPr>
+          <w:i/>
+          <w:lang w:val="de-DE"/>
         </w:rPr>
         <w:t>(möglicher hinweis: “</w:t>
       </w:r>
@@ -7433,172 +7957,355 @@
         <w:rPr>
           <w:b/>
           <w:i/>
+          <w:lang w:val="de-DE"/>
         </w:rPr>
         <w:t>Offer Darkness</w:t>
       </w:r>
       <w:r>
         <w:rPr>
           <w:i/>
+          <w:lang w:val="de-DE"/>
         </w:rPr>
         <w:t>”)</w:t>
       </w:r>
       <w:r>
+        <w:rPr>
+          <w:lang w:val="de-DE"/>
+        </w:rPr>
         <w:t>)</w:t>
       </w:r>
       <w:r>
+        <w:rPr>
+          <w:lang w:val="de-DE"/>
+        </w:rPr>
         <w:t>.</w:t>
       </w:r>
       <w:r>
+        <w:rPr>
+          <w:lang w:val="de-DE"/>
+        </w:rPr>
         <w:t xml:space="preserve"> </w:t>
       </w:r>
       <w:r>
+        <w:rPr>
+          <w:lang w:val="de-DE"/>
+        </w:rPr>
         <w:t>Scarlet begibt sich zurück zur Brücke und nähert sich der Kontrollstation erneut.</w:t>
       </w:r>
       <w:r>
-        <w:t xml:space="preserve"> Diesemal allerdings setzt sie das vorher gefundene Artefakt frei </w:t>
-      </w:r>
-      <w:r>
+        <w:rPr>
+          <w:lang w:val="de-DE"/>
+        </w:rPr>
+        <w:t xml:space="preserve"> Dies</w:t>
+      </w:r>
+      <w:r>
+        <w:rPr>
+          <w:lang w:val="de-DE"/>
+        </w:rPr>
+        <w:t xml:space="preserve">mal allerdings setzt sie das vorher gefundene Artefakt frei </w:t>
+      </w:r>
+      <w:r>
+        <w:rPr>
+          <w:lang w:val="de-DE"/>
+        </w:rPr>
         <w:t>und das</w:t>
       </w:r>
       <w:r>
+        <w:rPr>
+          <w:lang w:val="de-DE"/>
+        </w:rPr>
         <w:t xml:space="preserve"> Licht auf der Brücke erlischt. </w:t>
       </w:r>
       <w:r>
+        <w:rPr>
+          <w:lang w:val="de-DE"/>
+        </w:rPr>
         <w:t xml:space="preserve">Scarlet zerschmettert das Schloss der Kontrollstation und </w:t>
       </w:r>
       <w:r>
+        <w:rPr>
+          <w:lang w:val="de-DE"/>
+        </w:rPr>
         <w:t xml:space="preserve">betätigt den Mechanismus, um die Brücke wieder zu senken. </w:t>
       </w:r>
       <w:r>
+        <w:rPr>
+          <w:lang w:val="de-DE"/>
+        </w:rPr>
         <w:t>Während sich die Brücke senkt, beginnen die Lichter zu flackern und letztendlich wieder normal zu leuchten, als wäre nichts gewesen (</w:t>
       </w:r>
       <w:r>
         <w:rPr>
           <w:i/>
+          <w:lang w:val="de-DE"/>
         </w:rPr>
         <w:t xml:space="preserve">Spieler kann das deuten, als ein </w:t>
       </w:r>
       <w:r>
         <w:rPr>
           <w:i/>
+          <w:lang w:val="de-DE"/>
         </w:rPr>
         <w:t>erneutes “Erwachen” von Scarlet, analog zum Beginn des Spiels, nur deutlich schwächer ausgeprägt</w:t>
       </w:r>
       <w:r>
+        <w:rPr>
+          <w:lang w:val="de-DE"/>
+        </w:rPr>
         <w:t>)</w:t>
       </w:r>
       <w:r>
+        <w:rPr>
+          <w:lang w:val="de-DE"/>
+        </w:rPr>
         <w:t xml:space="preserve">. </w:t>
       </w:r>
       <w:r>
+        <w:rPr>
+          <w:lang w:val="de-DE"/>
+        </w:rPr>
         <w:t xml:space="preserve">Scarlet überquert die Brücke und </w:t>
       </w:r>
       <w:r>
+        <w:rPr>
+          <w:lang w:val="de-DE"/>
+        </w:rPr>
         <w:t>sieht das zerstörte Schloss der Kontrollstation auf dieser Seite.</w:t>
       </w:r>
       <w:r>
+        <w:rPr>
+          <w:lang w:val="de-DE"/>
+        </w:rPr>
         <w:t xml:space="preserve"> </w:t>
       </w:r>
       <w:r>
+        <w:rPr>
+          <w:lang w:val="de-DE"/>
+        </w:rPr>
         <w:t xml:space="preserve">Sie bahnt sich ihren Weg weiter </w:t>
       </w:r>
       <w:r>
+        <w:rPr>
+          <w:lang w:val="de-DE"/>
+        </w:rPr>
         <w:t xml:space="preserve">in einen kleinen Seitenweg, der wieder mit Fackeln mit rotem Feuer bestückt ist. Dieser endet </w:t>
       </w:r>
       <w:r>
+        <w:rPr>
+          <w:lang w:val="de-DE"/>
+        </w:rPr>
         <w:t>auf eine</w:t>
       </w:r>
       <w:r>
+        <w:rPr>
+          <w:lang w:val="de-DE"/>
+        </w:rPr>
         <w:t>r</w:t>
       </w:r>
       <w:r>
+        <w:rPr>
+          <w:lang w:val="de-DE"/>
+        </w:rPr>
         <w:t xml:space="preserve"> Lichtung, die mit mehreren Bänken </w:t>
       </w:r>
       <w:r>
+        <w:rPr>
+          <w:lang w:val="de-DE"/>
+        </w:rPr>
         <w:t xml:space="preserve">gestaltet ist, die im Lichtschein von Straßenlaternen zum rasten einladen sollen. </w:t>
       </w:r>
       <w:r>
-        <w:t>Hier trifft sie erneut auf den Mann, der sie zuvor ausperren wollte.</w:t>
-      </w:r>
-      <w:r>
-        <w:t xml:space="preserve"> Als er sie erblickt sagt er folgendes. “</w:t>
+        <w:rPr>
+          <w:lang w:val="de-DE"/>
+        </w:rPr>
+        <w:t>Hier trifft sie erneut auf den Mann, der sie zuvor aus</w:t>
+      </w:r>
+      <w:r>
+        <w:rPr>
+          <w:lang w:val="de-DE"/>
+        </w:rPr>
+        <w:t>s</w:t>
+      </w:r>
+      <w:r>
+        <w:rPr>
+          <w:lang w:val="de-DE"/>
+        </w:rPr>
+        <w:t>perren wollte.</w:t>
+      </w:r>
+      <w:r>
+        <w:rPr>
+          <w:lang w:val="de-DE"/>
+        </w:rPr>
+        <w:t xml:space="preserve"> Als er sie erblickt sagt er folgendes. </w:t>
+      </w:r>
+      <w:r>
+        <w:t>“</w:t>
       </w:r>
       <w:r>
         <w:rPr>
           <w:b/>
         </w:rPr>
-        <w:t xml:space="preserve">No…No …run! Run … away! I’m hiding … </w:t>
+        <w:t>No…</w:t>
       </w:r>
       <w:r>
         <w:rPr>
           <w:b/>
         </w:rPr>
+        <w:t xml:space="preserve"> No</w:t>
+      </w:r>
+      <w:r>
+        <w:rPr>
+          <w:b/>
+        </w:rPr>
+        <w:t>…</w:t>
+      </w:r>
+      <w:r>
+        <w:rPr>
+          <w:b/>
+        </w:rPr>
+        <w:t xml:space="preserve"> run! Run</w:t>
+      </w:r>
+      <w:r>
+        <w:rPr>
+          <w:b/>
+        </w:rPr>
+        <w:t xml:space="preserve">… away! </w:t>
+      </w:r>
+      <w:r>
+        <w:rPr>
+          <w:b/>
+          <w:lang w:val="de-DE"/>
+        </w:rPr>
+        <w:t xml:space="preserve">I’m hiding … </w:t>
+      </w:r>
+      <w:r>
+        <w:rPr>
+          <w:b/>
+          <w:lang w:val="de-DE"/>
+        </w:rPr>
         <w:t>for…</w:t>
       </w:r>
       <w:r>
         <w:rPr>
           <w:b/>
+          <w:lang w:val="de-DE"/>
+        </w:rPr>
+        <w:t xml:space="preserve"> </w:t>
+      </w:r>
+      <w:r>
+        <w:rPr>
+          <w:b/>
+          <w:lang w:val="de-DE"/>
         </w:rPr>
         <w:t>the people</w:t>
       </w:r>
       <w:r>
         <w:rPr>
           <w:b/>
+          <w:lang w:val="de-DE"/>
         </w:rPr>
         <w:t>’s</w:t>
       </w:r>
       <w:r>
         <w:rPr>
           <w:b/>
+          <w:lang w:val="de-DE"/>
         </w:rPr>
         <w:t>…</w:t>
       </w:r>
       <w:r>
         <w:rPr>
           <w:b/>
-        </w:rPr>
-        <w:t xml:space="preserve"> sake… RUN!</w:t>
-      </w:r>
-      <w:r>
-        <w:t>”(</w:t>
-      </w:r>
-      <w:r>
+          <w:lang w:val="de-DE"/>
+        </w:rPr>
+        <w:t xml:space="preserve"> sake… </w:t>
+      </w:r>
+      <w:r>
+        <w:rPr>
+          <w:b/>
+          <w:lang w:val="de-DE"/>
+        </w:rPr>
+        <w:t>RUN!</w:t>
+      </w:r>
+      <w:r>
+        <w:rPr>
+          <w:lang w:val="de-DE"/>
+        </w:rPr>
+        <w:t>”</w:t>
+      </w:r>
+      <w:r>
+        <w:rPr>
+          <w:lang w:val="de-DE"/>
+        </w:rPr>
+        <w:t xml:space="preserve"> </w:t>
+      </w:r>
+      <w:r>
+        <w:rPr>
+          <w:lang w:val="de-DE"/>
+        </w:rPr>
+        <w:t>(</w:t>
+      </w:r>
+      <w:r>
+        <w:rPr>
+          <w:lang w:val="de-DE"/>
+        </w:rPr>
         <w:t xml:space="preserve">Stimme </w:t>
       </w:r>
       <w:r>
         <w:rPr>
           <w:i/>
+          <w:lang w:val="de-DE"/>
         </w:rPr>
         <w:t>noch gequälter als vorher, fast schon ein atemloses flüstern</w:t>
       </w:r>
       <w:r>
         <w:rPr>
           <w:i/>
+          <w:lang w:val="de-DE"/>
         </w:rPr>
         <w:t>; das letzte Wort allerdings gefasst und sehr ernst</w:t>
       </w:r>
       <w:r>
         <w:rPr>
           <w:i/>
+          <w:lang w:val="de-DE"/>
         </w:rPr>
         <w:t>; sagt dass er sich vor den Leuten versteckt, um niemanden zu gefährden</w:t>
       </w:r>
       <w:r>
+        <w:rPr>
+          <w:lang w:val="de-DE"/>
+        </w:rPr>
         <w:t>).</w:t>
       </w:r>
       <w:r>
+        <w:rPr>
+          <w:lang w:val="de-DE"/>
+        </w:rPr>
         <w:t xml:space="preserve"> Sein letztes Wort sagte der Mann, als er den Vollmond erblickt</w:t>
       </w:r>
       <w:r>
+        <w:rPr>
+          <w:lang w:val="de-DE"/>
+        </w:rPr>
         <w:t xml:space="preserve"> und seine Verwandlung in einen Werwolf</w:t>
       </w:r>
       <w:r>
+        <w:rPr>
+          <w:lang w:val="de-DE"/>
+        </w:rPr>
         <w:t xml:space="preserve"> beginnt</w:t>
       </w:r>
       <w:r>
+        <w:rPr>
+          <w:lang w:val="de-DE"/>
+        </w:rPr>
         <w:t xml:space="preserve">. </w:t>
       </w:r>
       <w:r>
+        <w:rPr>
+          <w:lang w:val="de-DE"/>
+        </w:rPr>
         <w:t>Der Werwolf sieht Scarlet an, heult ohrenbetäubend und greift sie mit rot leuchtenden Augen an.</w:t>
       </w:r>
     </w:p>
@@ -7606,32 +8313,44 @@
       <w:pPr>
         <w:spacing w:line="360" w:lineRule="auto"/>
         <w:jc w:val="both"/>
-      </w:pPr>
-      <w:r>
+        <w:rPr>
+          <w:lang w:val="de-DE"/>
+        </w:rPr>
+      </w:pPr>
+      <w:r>
+        <w:rPr>
+          <w:lang w:val="de-DE"/>
+        </w:rPr>
         <w:t>(</w:t>
       </w:r>
       <w:r>
         <w:rPr>
           <w:i/>
+          <w:lang w:val="de-DE"/>
         </w:rPr>
         <w:t>Boss Fight Beginnt; Spiel ist im Combat Modus</w:t>
       </w:r>
       <w:r>
         <w:rPr>
           <w:i/>
+          <w:lang w:val="de-DE"/>
         </w:rPr>
         <w:t xml:space="preserve">; Kampfbeschreibung in </w:t>
       </w:r>
       <w:hyperlink w:anchor="_4.1_Combat_Mode_1" w:history="1">
         <w:r>
           <w:rPr>
-            <w:rStyle w:val="Link"/>
+            <w:rStyle w:val="Hyperlink"/>
             <w:i/>
+            <w:lang w:val="de-DE"/>
           </w:rPr>
           <w:t>Kapitel 4.1</w:t>
         </w:r>
       </w:hyperlink>
       <w:r>
+        <w:rPr>
+          <w:lang w:val="de-DE"/>
+        </w:rPr>
         <w:t>)</w:t>
       </w:r>
     </w:p>
@@ -7641,71 +8360,82 @@
         <w:jc w:val="both"/>
         <w:rPr>
           <w:i/>
-        </w:rPr>
-      </w:pPr>
-      <w:r>
+          <w:lang w:val="de-DE"/>
+        </w:rPr>
+      </w:pPr>
+      <w:r>
+        <w:rPr>
+          <w:lang w:val="de-DE"/>
+        </w:rPr>
         <w:t>Nachdem der Werwolf tödlich verletzt am Boden liegt, verwandelt sich dieser zurück. Ohne Scarlet zu sehen, sagt er: “</w:t>
       </w:r>
       <w:r>
         <w:rPr>
           <w:b/>
-        </w:rPr>
-        <w:t xml:space="preserve">I’m </w:t>
+          <w:lang w:val="de-DE"/>
+        </w:rPr>
+        <w:t>I’m … sorry…</w:t>
+      </w:r>
+      <w:r>
+        <w:rPr>
+          <w:lang w:val="de-DE"/>
+        </w:rPr>
+        <w:t>”(</w:t>
+      </w:r>
+      <w:r>
+        <w:rPr>
+          <w:i/>
+          <w:lang w:val="de-DE"/>
+        </w:rPr>
+        <w:t>stimme nochmals kaputter als vorher)</w:t>
+      </w:r>
+      <w:r>
+        <w:rPr>
+          <w:lang w:val="de-DE"/>
+        </w:rPr>
+        <w:t>. Scarlet tritt an ihn heran und als der Mann sie sieht sagt er</w:t>
+      </w:r>
+      <w:r>
+        <w:rPr>
+          <w:lang w:val="de-DE"/>
+        </w:rPr>
+        <w:t xml:space="preserve"> mit letzter Kraft</w:t>
+      </w:r>
+      <w:r>
+        <w:rPr>
+          <w:lang w:val="de-DE"/>
+        </w:rPr>
+        <w:t>: “</w:t>
       </w:r>
       <w:r>
         <w:rPr>
           <w:b/>
-        </w:rPr>
-        <w:t xml:space="preserve">… </w:t>
-      </w:r>
-      <w:r>
-        <w:rPr>
-          <w:b/>
-        </w:rPr>
-        <w:t>sorry</w:t>
-      </w:r>
-      <w:r>
-        <w:rPr>
-          <w:b/>
-        </w:rPr>
-        <w:t>…</w:t>
-      </w:r>
-      <w:r>
-        <w:t>”(</w:t>
-      </w:r>
-      <w:r>
-        <w:rPr>
-          <w:i/>
-        </w:rPr>
-        <w:t>stimme nochmals kaputter als vorher)</w:t>
-      </w:r>
-      <w:r>
-        <w:t>. Scarlet tritt an ihn heran und als der Mann sie sieht sagt er</w:t>
-      </w:r>
-      <w:r>
-        <w:t xml:space="preserve"> mit letzter Kraft</w:t>
-      </w:r>
-      <w:r>
-        <w:t>: “</w:t>
-      </w:r>
-      <w:r>
-        <w:rPr>
-          <w:b/>
+          <w:lang w:val="de-DE"/>
         </w:rPr>
         <w:t>What … are … you?</w:t>
       </w:r>
       <w:r>
+        <w:rPr>
+          <w:lang w:val="de-DE"/>
+        </w:rPr>
         <w:t>”</w:t>
       </w:r>
       <w:r>
+        <w:rPr>
+          <w:lang w:val="de-DE"/>
+        </w:rPr>
         <w:t>, nur, dass sein letztes Wort von einem Leuten kreischen von Scarlet erstickt wird, als diese ihre Klauen ein letztes Mal in ihm versenkt.</w:t>
       </w:r>
       <w:r>
+        <w:rPr>
+          <w:lang w:val="de-DE"/>
+        </w:rPr>
         <w:t xml:space="preserve"> (</w:t>
       </w:r>
       <w:r>
         <w:rPr>
           <w:i/>
+          <w:lang w:val="de-DE"/>
         </w:rPr>
         <w:t>deutlich zeigen, dass sie ihre Menschlichkeit verliert).</w:t>
       </w:r>
@@ -7714,59 +8444,115 @@
       <w:pPr>
         <w:spacing w:line="360" w:lineRule="auto"/>
         <w:jc w:val="both"/>
-      </w:pPr>
-      <w:r>
+        <w:rPr>
+          <w:lang w:val="de-DE"/>
+        </w:rPr>
+      </w:pPr>
+      <w:r>
+        <w:rPr>
+          <w:lang w:val="de-DE"/>
+        </w:rPr>
         <w:lastRenderedPageBreak/>
         <w:t>(</w:t>
       </w:r>
       <w:r>
         <w:rPr>
           <w:i/>
+          <w:lang w:val="de-DE"/>
         </w:rPr>
         <w:t xml:space="preserve">Spiel wieder im Exploration Mode) </w:t>
       </w:r>
       <w:r>
+        <w:rPr>
+          <w:lang w:val="de-DE"/>
+        </w:rPr>
         <w:t>Scarlet</w:t>
       </w:r>
       <w:r>
+        <w:rPr>
+          <w:lang w:val="de-DE"/>
+        </w:rPr>
         <w:t xml:space="preserve">, verwirrt von dem was sie gerade getan hat, </w:t>
       </w:r>
       <w:r>
+        <w:rPr>
+          <w:lang w:val="de-DE"/>
+        </w:rPr>
         <w:t>begibt sich auf den gegenüberliegenden Weg, an deren Seite</w:t>
       </w:r>
       <w:r>
+        <w:rPr>
+          <w:lang w:val="de-DE"/>
+        </w:rPr>
         <w:t xml:space="preserve"> sie ein Straßenschild</w:t>
       </w:r>
       <w:r>
+        <w:rPr>
+          <w:lang w:val="de-DE"/>
+        </w:rPr>
         <w:t xml:space="preserve"> erblickt</w:t>
       </w:r>
       <w:r>
+        <w:rPr>
+          <w:lang w:val="de-DE"/>
+        </w:rPr>
         <w:t>, dass ein verlassenes Kloster als Attraktion bewirbt</w:t>
       </w:r>
       <w:r>
+        <w:rPr>
+          <w:lang w:val="de-DE"/>
+        </w:rPr>
         <w:t xml:space="preserve">. </w:t>
       </w:r>
       <w:r>
+        <w:rPr>
+          <w:lang w:val="de-DE"/>
+        </w:rPr>
         <w:t>Nach einem kurzen</w:t>
       </w:r>
       <w:r>
+        <w:rPr>
+          <w:lang w:val="de-DE"/>
+        </w:rPr>
         <w:t xml:space="preserve"> Blick zurück </w:t>
       </w:r>
       <w:r>
+        <w:rPr>
+          <w:lang w:val="de-DE"/>
+        </w:rPr>
         <w:t>folgt sie dem Weg mit Schild, der mit zahlreichen Fackeln die mit rotem Feuer brennen, geschmückt ist</w:t>
       </w:r>
       <w:r>
+        <w:rPr>
+          <w:lang w:val="de-DE"/>
+        </w:rPr>
         <w:t xml:space="preserve"> (</w:t>
       </w:r>
       <w:r>
         <w:rPr>
           <w:i/>
-        </w:rPr>
-        <w:t>abermaliges fore-shadwing bzgl rotes Feuer</w:t>
-      </w:r>
-      <w:r>
-        <w:rPr>
-          <w:i/>
+          <w:lang w:val="de-DE"/>
+        </w:rPr>
+        <w:t>abermaliges fore-shadwing bzgl</w:t>
+      </w:r>
+      <w:r>
+        <w:rPr>
+          <w:i/>
+          <w:lang w:val="de-DE"/>
+        </w:rPr>
+        <w:t>.</w:t>
+      </w:r>
+      <w:r>
+        <w:rPr>
+          <w:i/>
+          <w:lang w:val="de-DE"/>
+        </w:rPr>
+        <w:t xml:space="preserve"> rotes Feuer</w:t>
+      </w:r>
+      <w:r>
+        <w:rPr>
+          <w:i/>
+          <w:lang w:val="de-DE"/>
         </w:rPr>
         <w:t>; Spieler kann Scarlets Weg als analog zur Motivation des Werwolfs, deuten</w:t>
       </w:r>
@@ -7779,33 +8565,77 @@
       <w:r>
         <w:rPr>
           <w:i/>
+          <w:lang w:val="de-DE"/>
         </w:rPr>
         <w:t xml:space="preserve"> niemanden gefährden</w:t>
       </w:r>
       <w:r>
         <w:rPr>
           <w:i/>
+          <w:lang w:val="de-DE"/>
         </w:rPr>
         <w:t>)</w:t>
       </w:r>
       <w:r>
+        <w:rPr>
+          <w:lang w:val="de-DE"/>
+        </w:rPr>
         <w:t xml:space="preserve">. </w:t>
       </w:r>
       <w:r>
+        <w:rPr>
+          <w:lang w:val="de-DE"/>
+        </w:rPr>
         <w:t xml:space="preserve">Ihr </w:t>
       </w:r>
       <w:r>
+        <w:rPr>
+          <w:lang w:val="de-DE"/>
+        </w:rPr>
         <w:t xml:space="preserve">entgeht allerdings, dass </w:t>
       </w:r>
       <w:r>
+        <w:rPr>
+          <w:lang w:val="de-DE"/>
+        </w:rPr>
         <w:t xml:space="preserve">sie von einer </w:t>
       </w:r>
       <w:r>
-        <w:t>dritten Person beobachtet wurde. Diese hat die selben Charakteristika, wie die Person, die nach dem Kampf mit dem Vampir. Diese geht abermals auf Scarlets rechter Seite zügig aus deren Sichtfeld (</w:t>
-      </w:r>
-      <w:r>
-        <w:rPr>
-          <w:i/>
+        <w:rPr>
+          <w:lang w:val="de-DE"/>
+        </w:rPr>
+        <w:t xml:space="preserve">dritten Person </w:t>
+      </w:r>
+      <w:r>
+        <w:rPr>
+          <w:lang w:val="de-DE"/>
+        </w:rPr>
+        <w:t>beobachtet wurde. Diese hat dies</w:t>
+      </w:r>
+      <w:r>
+        <w:rPr>
+          <w:lang w:val="de-DE"/>
+        </w:rPr>
+        <w:t>elben Charakteristika, wie die Person, die nach dem Kampf mit dem Vampir</w:t>
+      </w:r>
+      <w:r>
+        <w:rPr>
+          <w:lang w:val="de-DE"/>
+        </w:rPr>
+        <w:t xml:space="preserve"> kurz sichtbar ist</w:t>
+      </w:r>
+      <w:bookmarkStart w:id="14" w:name="_GoBack"/>
+      <w:bookmarkEnd w:id="14"/>
+      <w:r>
+        <w:rPr>
+          <w:lang w:val="de-DE"/>
+        </w:rPr>
+        <w:t>. Diese geht abermals auf Scarlets rechter Seite zügig aus deren Sichtfeld (</w:t>
+      </w:r>
+      <w:r>
+        <w:rPr>
+          <w:i/>
+          <w:lang w:val="de-DE"/>
         </w:rPr>
         <w:t>4</w:t>
       </w:r>
@@ -7813,31 +8643,41 @@
         <w:rPr>
           <w:i/>
           <w:vertAlign w:val="superscript"/>
+          <w:lang w:val="de-DE"/>
         </w:rPr>
         <w:t>th</w:t>
       </w:r>
       <w:r>
         <w:rPr>
           <w:i/>
+          <w:lang w:val="de-DE"/>
         </w:rPr>
         <w:t xml:space="preserve"> wall break; die</w:t>
       </w:r>
       <w:r>
+        <w:rPr>
+          <w:lang w:val="de-DE"/>
+        </w:rPr>
         <w:t xml:space="preserve"> </w:t>
       </w:r>
       <w:r>
         <w:rPr>
           <w:i/>
+          <w:lang w:val="de-DE"/>
         </w:rPr>
         <w:t>Person (The Stalker)</w:t>
       </w:r>
       <w:r>
         <w:rPr>
           <w:i/>
+          <w:lang w:val="de-DE"/>
         </w:rPr>
         <w:t xml:space="preserve"> schaut direkt in die Kamera und ihr Gesicht wird kurz beleuchtet, so dass diese eindeutig als junge Frau identifiziert werden kann, ehe sie sich von sich aus nach links dreht und aus dem Bild geht)</w:t>
       </w:r>
       <w:r>
+        <w:rPr>
+          <w:lang w:val="de-DE"/>
+        </w:rPr>
         <w:t>.</w:t>
       </w:r>
     </w:p>
@@ -7847,19 +8687,16 @@
         <w:spacing w:line="360" w:lineRule="auto"/>
         <w:jc w:val="both"/>
       </w:pPr>
-      <w:bookmarkStart w:id="14" w:name="_Toc343843103"/>
+      <w:bookmarkStart w:id="15" w:name="_Toc343843103"/>
       <w:r>
         <w:t xml:space="preserve">2.3 </w:t>
       </w:r>
       <w:r>
         <w:t>Sanguine Shelter</w:t>
       </w:r>
-      <w:bookmarkEnd w:id="14"/>
-    </w:p>
-    <w:p>
-      <w:bookmarkStart w:id="15" w:name="_GoBack"/>
       <w:bookmarkEnd w:id="15"/>
     </w:p>
+    <w:p/>
     <w:p>
       <w:pPr>
         <w:pStyle w:val="berschrift2"/>
@@ -7988,23 +8825,23 @@
         <w:jc w:val="both"/>
       </w:pPr>
       <w:bookmarkStart w:id="23" w:name="_4.1_Combat_Mode"/>
-      <w:bookmarkStart w:id="24" w:name="_Toc343843111"/>
-      <w:bookmarkStart w:id="25" w:name="_4.1_Combat_Mode_1"/>
+      <w:bookmarkStart w:id="24" w:name="_4.1_Combat_Mode_1"/>
+      <w:bookmarkStart w:id="25" w:name="_Toc343843111"/>
       <w:bookmarkEnd w:id="23"/>
+      <w:bookmarkEnd w:id="24"/>
+      <w:r>
+        <w:t>4.</w:t>
+      </w:r>
+      <w:r>
+        <w:t>1</w:t>
+      </w:r>
+      <w:r>
+        <w:t xml:space="preserve"> </w:t>
+      </w:r>
+      <w:r>
+        <w:t>Combat Mode</w:t>
+      </w:r>
       <w:bookmarkEnd w:id="25"/>
-      <w:r>
-        <w:t>4.</w:t>
-      </w:r>
-      <w:r>
-        <w:t>1</w:t>
-      </w:r>
-      <w:r>
-        <w:t xml:space="preserve"> </w:t>
-      </w:r>
-      <w:r>
-        <w:t>Combat Mode</w:t>
-      </w:r>
-      <w:bookmarkEnd w:id="24"/>
     </w:p>
     <w:p>
       <w:pPr>
@@ -8109,8 +8946,8 @@
 </file>
 
 <file path=word/numbering.xml><?xml version="1.0" encoding="utf-8"?>
-<w:numbering xmlns:wpc="http://schemas.microsoft.com/office/word/2010/wordprocessingCanvas" xmlns:mo="http://schemas.microsoft.com/office/mac/office/2008/main" xmlns:mc="http://schemas.openxmlformats.org/markup-compatibility/2006" xmlns:mv="urn:schemas-microsoft-com:mac:vml" xmlns:o="urn:schemas-microsoft-com:office:office" xmlns:r="http://schemas.openxmlformats.org/officeDocument/2006/relationships" xmlns:m="http://schemas.openxmlformats.org/officeDocument/2006/math" xmlns:v="urn:schemas-microsoft-com:vml" xmlns:wp14="http://schemas.microsoft.com/office/word/2010/wordprocessingDrawing" xmlns:wp="http://schemas.openxmlformats.org/drawingml/2006/wordprocessingDrawing" xmlns:w10="urn:schemas-microsoft-com:office:word" xmlns:w="http://schemas.openxmlformats.org/wordprocessingml/2006/main" xmlns:w14="http://schemas.microsoft.com/office/word/2010/wordml" xmlns:wpg="http://schemas.microsoft.com/office/word/2010/wordprocessingGroup" xmlns:wpi="http://schemas.microsoft.com/office/word/2010/wordprocessingInk" xmlns:wne="http://schemas.microsoft.com/office/word/2006/wordml" xmlns:wps="http://schemas.microsoft.com/office/word/2010/wordprocessingShape" mc:Ignorable="w14 wp14">
-  <w:abstractNum w:abstractNumId="0">
+<w:numbering xmlns:wpc="http://schemas.microsoft.com/office/word/2010/wordprocessingCanvas" xmlns:cx="http://schemas.microsoft.com/office/drawing/2014/chartex" xmlns:cx1="http://schemas.microsoft.com/office/drawing/2015/9/8/chartex" xmlns:cx2="http://schemas.microsoft.com/office/drawing/2015/10/21/chartex" xmlns:cx3="http://schemas.microsoft.com/office/drawing/2016/5/9/chartex" xmlns:cx4="http://schemas.microsoft.com/office/drawing/2016/5/10/chartex" xmlns:cx5="http://schemas.microsoft.com/office/drawing/2016/5/11/chartex" xmlns:mc="http://schemas.openxmlformats.org/markup-compatibility/2006" xmlns:o="urn:schemas-microsoft-com:office:office" xmlns:r="http://schemas.openxmlformats.org/officeDocument/2006/relationships" xmlns:m="http://schemas.openxmlformats.org/officeDocument/2006/math" xmlns:v="urn:schemas-microsoft-com:vml" xmlns:wp14="http://schemas.microsoft.com/office/word/2010/wordprocessingDrawing" xmlns:wp="http://schemas.openxmlformats.org/drawingml/2006/wordprocessingDrawing" xmlns:w10="urn:schemas-microsoft-com:office:word" xmlns:w="http://schemas.openxmlformats.org/wordprocessingml/2006/main" xmlns:w14="http://schemas.microsoft.com/office/word/2010/wordml" xmlns:w15="http://schemas.microsoft.com/office/word/2012/wordml" xmlns:w16se="http://schemas.microsoft.com/office/word/2015/wordml/symex" xmlns:wpg="http://schemas.microsoft.com/office/word/2010/wordprocessingGroup" xmlns:wpi="http://schemas.microsoft.com/office/word/2010/wordprocessingInk" xmlns:wne="http://schemas.microsoft.com/office/word/2006/wordml" xmlns:wps="http://schemas.microsoft.com/office/word/2010/wordprocessingShape" mc:Ignorable="w14 w15 w16se wp14">
+  <w:abstractNum w:abstractNumId="0" w15:restartNumberingAfterBreak="0">
     <w:nsid w:val="0B347FBC"/>
     <w:multiLevelType w:val="hybridMultilevel"/>
     <w:tmpl w:val="3A0EB604"/>
@@ -8223,7 +9060,7 @@
       </w:rPr>
     </w:lvl>
   </w:abstractNum>
-  <w:abstractNum w:abstractNumId="1">
+  <w:abstractNum w:abstractNumId="1" w15:restartNumberingAfterBreak="0">
     <w:nsid w:val="0C292B10"/>
     <w:multiLevelType w:val="hybridMultilevel"/>
     <w:tmpl w:val="41CA5A52"/>
@@ -8336,7 +9173,7 @@
       </w:rPr>
     </w:lvl>
   </w:abstractNum>
-  <w:abstractNum w:abstractNumId="2">
+  <w:abstractNum w:abstractNumId="2" w15:restartNumberingAfterBreak="0">
     <w:nsid w:val="14356380"/>
     <w:multiLevelType w:val="hybridMultilevel"/>
     <w:tmpl w:val="CB5E8054"/>
@@ -8449,7 +9286,7 @@
       </w:rPr>
     </w:lvl>
   </w:abstractNum>
-  <w:abstractNum w:abstractNumId="3">
+  <w:abstractNum w:abstractNumId="3" w15:restartNumberingAfterBreak="0">
     <w:nsid w:val="164A4499"/>
     <w:multiLevelType w:val="hybridMultilevel"/>
     <w:tmpl w:val="D31A2852"/>
@@ -8562,7 +9399,7 @@
       </w:rPr>
     </w:lvl>
   </w:abstractNum>
-  <w:abstractNum w:abstractNumId="4">
+  <w:abstractNum w:abstractNumId="4" w15:restartNumberingAfterBreak="0">
     <w:nsid w:val="19353288"/>
     <w:multiLevelType w:val="hybridMultilevel"/>
     <w:tmpl w:val="834C9A32"/>
@@ -8675,7 +9512,7 @@
       </w:rPr>
     </w:lvl>
   </w:abstractNum>
-  <w:abstractNum w:abstractNumId="5">
+  <w:abstractNum w:abstractNumId="5" w15:restartNumberingAfterBreak="0">
     <w:nsid w:val="26931FCA"/>
     <w:multiLevelType w:val="hybridMultilevel"/>
     <w:tmpl w:val="84CAB15A"/>
@@ -8788,7 +9625,7 @@
       </w:rPr>
     </w:lvl>
   </w:abstractNum>
-  <w:abstractNum w:abstractNumId="6">
+  <w:abstractNum w:abstractNumId="6" w15:restartNumberingAfterBreak="0">
     <w:nsid w:val="46A025B2"/>
     <w:multiLevelType w:val="hybridMultilevel"/>
     <w:tmpl w:val="C54802DE"/>
@@ -8901,7 +9738,7 @@
       </w:rPr>
     </w:lvl>
   </w:abstractNum>
-  <w:abstractNum w:abstractNumId="7">
+  <w:abstractNum w:abstractNumId="7" w15:restartNumberingAfterBreak="0">
     <w:nsid w:val="4F6A4CBD"/>
     <w:multiLevelType w:val="multilevel"/>
     <w:tmpl w:val="77E28AE8"/>
@@ -9014,7 +9851,7 @@
       </w:rPr>
     </w:lvl>
   </w:abstractNum>
-  <w:abstractNum w:abstractNumId="8">
+  <w:abstractNum w:abstractNumId="8" w15:restartNumberingAfterBreak="0">
     <w:nsid w:val="5951535A"/>
     <w:multiLevelType w:val="hybridMultilevel"/>
     <w:tmpl w:val="8BB8AF1E"/>
@@ -9127,7 +9964,7 @@
       </w:rPr>
     </w:lvl>
   </w:abstractNum>
-  <w:abstractNum w:abstractNumId="9">
+  <w:abstractNum w:abstractNumId="9" w15:restartNumberingAfterBreak="0">
     <w:nsid w:val="5FDC47ED"/>
     <w:multiLevelType w:val="hybridMultilevel"/>
     <w:tmpl w:val="6D386F16"/>
@@ -9216,7 +10053,7 @@
       </w:pPr>
     </w:lvl>
   </w:abstractNum>
-  <w:abstractNum w:abstractNumId="10">
+  <w:abstractNum w:abstractNumId="10" w15:restartNumberingAfterBreak="0">
     <w:nsid w:val="6A9A70B1"/>
     <w:multiLevelType w:val="hybridMultilevel"/>
     <w:tmpl w:val="23F27434"/>
@@ -9329,7 +10166,7 @@
       </w:rPr>
     </w:lvl>
   </w:abstractNum>
-  <w:abstractNum w:abstractNumId="11">
+  <w:abstractNum w:abstractNumId="11" w15:restartNumberingAfterBreak="0">
     <w:nsid w:val="6DE650B3"/>
     <w:multiLevelType w:val="multilevel"/>
     <w:tmpl w:val="77E28AE8"/>
@@ -9442,7 +10279,7 @@
       </w:rPr>
     </w:lvl>
   </w:abstractNum>
-  <w:abstractNum w:abstractNumId="12">
+  <w:abstractNum w:abstractNumId="12" w15:restartNumberingAfterBreak="0">
     <w:nsid w:val="712A335D"/>
     <w:multiLevelType w:val="hybridMultilevel"/>
     <w:tmpl w:val="81CE5B5E"/>
@@ -9555,7 +10392,7 @@
       </w:rPr>
     </w:lvl>
   </w:abstractNum>
-  <w:abstractNum w:abstractNumId="13">
+  <w:abstractNum w:abstractNumId="13" w15:restartNumberingAfterBreak="0">
     <w:nsid w:val="73530482"/>
     <w:multiLevelType w:val="hybridMultilevel"/>
     <w:tmpl w:val="1F7ACB02"/>
@@ -9668,7 +10505,7 @@
       </w:rPr>
     </w:lvl>
   </w:abstractNum>
-  <w:abstractNum w:abstractNumId="14">
+  <w:abstractNum w:abstractNumId="14" w15:restartNumberingAfterBreak="0">
     <w:nsid w:val="77496ECC"/>
     <w:multiLevelType w:val="hybridMultilevel"/>
     <w:tmpl w:val="B616FA24"/>
@@ -9781,7 +10618,7 @@
       </w:rPr>
     </w:lvl>
   </w:abstractNum>
-  <w:abstractNum w:abstractNumId="15">
+  <w:abstractNum w:abstractNumId="15" w15:restartNumberingAfterBreak="0">
     <w:nsid w:val="7C0D4DAC"/>
     <w:multiLevelType w:val="hybridMultilevel"/>
     <w:tmpl w:val="0AA850FC"/>
@@ -9946,7 +10783,7 @@
 </file>
 
 <file path=word/styles.xml><?xml version="1.0" encoding="utf-8"?>
-<w:styles xmlns:mc="http://schemas.openxmlformats.org/markup-compatibility/2006" xmlns:r="http://schemas.openxmlformats.org/officeDocument/2006/relationships" xmlns:w="http://schemas.openxmlformats.org/wordprocessingml/2006/main" xmlns:w14="http://schemas.microsoft.com/office/word/2010/wordml" mc:Ignorable="w14">
+<w:styles xmlns:mc="http://schemas.openxmlformats.org/markup-compatibility/2006" xmlns:r="http://schemas.openxmlformats.org/officeDocument/2006/relationships" xmlns:w="http://schemas.openxmlformats.org/wordprocessingml/2006/main" xmlns:w14="http://schemas.microsoft.com/office/word/2010/wordml" xmlns:w15="http://schemas.microsoft.com/office/word/2012/wordml" xmlns:w16se="http://schemas.microsoft.com/office/word/2015/wordml/symex" mc:Ignorable="w14 w15 w16se">
   <w:docDefaults>
     <w:rPrDefault>
       <w:rPr>
@@ -9958,153 +10795,375 @@
     </w:rPrDefault>
     <w:pPrDefault/>
   </w:docDefaults>
-  <w:latentStyles w:defLockedState="0" w:defUIPriority="99" w:defSemiHidden="1" w:defUnhideWhenUsed="1" w:defQFormat="0" w:count="276">
-    <w:lsdException w:name="Normal" w:semiHidden="0" w:uiPriority="0" w:unhideWhenUsed="0" w:qFormat="1"/>
-    <w:lsdException w:name="heading 1" w:semiHidden="0" w:uiPriority="9" w:unhideWhenUsed="0" w:qFormat="1"/>
-    <w:lsdException w:name="heading 2" w:uiPriority="9" w:qFormat="1"/>
-    <w:lsdException w:name="heading 3" w:uiPriority="9" w:qFormat="1"/>
-    <w:lsdException w:name="heading 4" w:uiPriority="9" w:qFormat="1"/>
-    <w:lsdException w:name="heading 5" w:uiPriority="9" w:qFormat="1"/>
-    <w:lsdException w:name="heading 6" w:uiPriority="9" w:qFormat="1"/>
-    <w:lsdException w:name="heading 7" w:uiPriority="9" w:qFormat="1"/>
-    <w:lsdException w:name="heading 8" w:uiPriority="9" w:qFormat="1"/>
-    <w:lsdException w:name="heading 9" w:uiPriority="9" w:qFormat="1"/>
-    <w:lsdException w:name="toc 1" w:uiPriority="39"/>
-    <w:lsdException w:name="toc 2" w:uiPriority="39"/>
-    <w:lsdException w:name="toc 3" w:uiPriority="39"/>
-    <w:lsdException w:name="toc 4" w:uiPriority="39"/>
-    <w:lsdException w:name="toc 5" w:uiPriority="39"/>
-    <w:lsdException w:name="toc 6" w:uiPriority="39"/>
-    <w:lsdException w:name="toc 7" w:uiPriority="39"/>
-    <w:lsdException w:name="toc 8" w:uiPriority="39"/>
-    <w:lsdException w:name="toc 9" w:uiPriority="39"/>
-    <w:lsdException w:name="caption" w:uiPriority="35" w:qFormat="1"/>
-    <w:lsdException w:name="Title" w:semiHidden="0" w:uiPriority="10" w:unhideWhenUsed="0" w:qFormat="1"/>
-    <w:lsdException w:name="Default Paragraph Font" w:uiPriority="1"/>
-    <w:lsdException w:name="Subtitle" w:semiHidden="0" w:uiPriority="11" w:unhideWhenUsed="0" w:qFormat="1"/>
-    <w:lsdException w:name="Strong" w:semiHidden="0" w:uiPriority="22" w:unhideWhenUsed="0" w:qFormat="1"/>
-    <w:lsdException w:name="Emphasis" w:semiHidden="0" w:uiPriority="20" w:unhideWhenUsed="0" w:qFormat="1"/>
-    <w:lsdException w:name="Table Grid" w:semiHidden="0" w:uiPriority="59" w:unhideWhenUsed="0"/>
-    <w:lsdException w:name="Note Level 1" w:semiHidden="0" w:unhideWhenUsed="0"/>
-    <w:lsdException w:name="Note Level 2" w:semiHidden="0" w:unhideWhenUsed="0"/>
-    <w:lsdException w:name="Note Level 3" w:semiHidden="0" w:unhideWhenUsed="0"/>
-    <w:lsdException w:name="Note Level 4" w:semiHidden="0" w:unhideWhenUsed="0"/>
-    <w:lsdException w:name="Note Level 5" w:semiHidden="0" w:unhideWhenUsed="0"/>
-    <w:lsdException w:name="Note Level 6" w:semiHidden="0" w:unhideWhenUsed="0"/>
-    <w:lsdException w:name="Note Level 7" w:semiHidden="0" w:unhideWhenUsed="0"/>
-    <w:lsdException w:name="Note Level 8" w:semiHidden="0" w:unhideWhenUsed="0"/>
-    <w:lsdException w:name="Note Level 9" w:semiHidden="0" w:unhideWhenUsed="0"/>
-    <w:lsdException w:name="Placeholder Text" w:unhideWhenUsed="0"/>
-    <w:lsdException w:name="No Spacing" w:semiHidden="0" w:uiPriority="1" w:unhideWhenUsed="0" w:qFormat="1"/>
-    <w:lsdException w:name="Light Shading" w:semiHidden="0" w:uiPriority="60" w:unhideWhenUsed="0"/>
-    <w:lsdException w:name="Light List" w:semiHidden="0" w:uiPriority="61" w:unhideWhenUsed="0"/>
-    <w:lsdException w:name="Light Grid" w:semiHidden="0" w:uiPriority="62" w:unhideWhenUsed="0"/>
-    <w:lsdException w:name="Medium Shading 1" w:semiHidden="0" w:uiPriority="63" w:unhideWhenUsed="0"/>
-    <w:lsdException w:name="Medium Shading 2" w:semiHidden="0" w:uiPriority="64" w:unhideWhenUsed="0"/>
-    <w:lsdException w:name="Medium List 1" w:semiHidden="0" w:uiPriority="65" w:unhideWhenUsed="0"/>
-    <w:lsdException w:name="Medium List 2" w:semiHidden="0" w:uiPriority="66" w:unhideWhenUsed="0"/>
-    <w:lsdException w:name="Medium Grid 1" w:semiHidden="0" w:uiPriority="67" w:unhideWhenUsed="0"/>
-    <w:lsdException w:name="Medium Grid 2" w:semiHidden="0" w:uiPriority="68" w:unhideWhenUsed="0"/>
-    <w:lsdException w:name="Medium Grid 3" w:semiHidden="0" w:uiPriority="69" w:unhideWhenUsed="0"/>
-    <w:lsdException w:name="Dark List" w:semiHidden="0" w:uiPriority="70" w:unhideWhenUsed="0"/>
-    <w:lsdException w:name="Colorful Shading" w:semiHidden="0" w:uiPriority="71" w:unhideWhenUsed="0"/>
-    <w:lsdException w:name="Colorful List" w:semiHidden="0" w:uiPriority="72" w:unhideWhenUsed="0"/>
-    <w:lsdException w:name="Colorful Grid" w:semiHidden="0" w:uiPriority="73" w:unhideWhenUsed="0"/>
-    <w:lsdException w:name="Light Shading Accent 1" w:semiHidden="0" w:uiPriority="60" w:unhideWhenUsed="0"/>
-    <w:lsdException w:name="Light List Accent 1" w:semiHidden="0" w:uiPriority="61" w:unhideWhenUsed="0"/>
-    <w:lsdException w:name="Light Grid Accent 1" w:semiHidden="0" w:uiPriority="62" w:unhideWhenUsed="0"/>
-    <w:lsdException w:name="Medium Shading 1 Accent 1" w:semiHidden="0" w:uiPriority="63" w:unhideWhenUsed="0"/>
-    <w:lsdException w:name="Medium Shading 2 Accent 1" w:semiHidden="0" w:uiPriority="64" w:unhideWhenUsed="0"/>
-    <w:lsdException w:name="Medium List 1 Accent 1" w:semiHidden="0" w:uiPriority="65" w:unhideWhenUsed="0"/>
-    <w:lsdException w:name="Revision" w:unhideWhenUsed="0"/>
-    <w:lsdException w:name="List Paragraph" w:semiHidden="0" w:uiPriority="34" w:unhideWhenUsed="0" w:qFormat="1"/>
-    <w:lsdException w:name="Quote" w:semiHidden="0" w:uiPriority="29" w:unhideWhenUsed="0" w:qFormat="1"/>
-    <w:lsdException w:name="Intense Quote" w:semiHidden="0" w:uiPriority="30" w:unhideWhenUsed="0" w:qFormat="1"/>
-    <w:lsdException w:name="Medium List 2 Accent 1" w:semiHidden="0" w:uiPriority="66" w:unhideWhenUsed="0"/>
-    <w:lsdException w:name="Medium Grid 1 Accent 1" w:semiHidden="0" w:uiPriority="67" w:unhideWhenUsed="0"/>
-    <w:lsdException w:name="Medium Grid 2 Accent 1" w:semiHidden="0" w:uiPriority="68" w:unhideWhenUsed="0"/>
-    <w:lsdException w:name="Medium Grid 3 Accent 1" w:semiHidden="0" w:uiPriority="69" w:unhideWhenUsed="0"/>
-    <w:lsdException w:name="Dark List Accent 1" w:semiHidden="0" w:uiPriority="70" w:unhideWhenUsed="0"/>
-    <w:lsdException w:name="Colorful Shading Accent 1" w:semiHidden="0" w:uiPriority="71" w:unhideWhenUsed="0"/>
-    <w:lsdException w:name="Colorful List Accent 1" w:semiHidden="0" w:uiPriority="72" w:unhideWhenUsed="0"/>
-    <w:lsdException w:name="Colorful Grid Accent 1" w:semiHidden="0" w:uiPriority="73" w:unhideWhenUsed="0"/>
-    <w:lsdException w:name="Light Shading Accent 2" w:semiHidden="0" w:uiPriority="60" w:unhideWhenUsed="0"/>
-    <w:lsdException w:name="Light List Accent 2" w:semiHidden="0" w:uiPriority="61" w:unhideWhenUsed="0"/>
-    <w:lsdException w:name="Light Grid Accent 2" w:semiHidden="0" w:uiPriority="62" w:unhideWhenUsed="0"/>
-    <w:lsdException w:name="Medium Shading 1 Accent 2" w:semiHidden="0" w:uiPriority="63" w:unhideWhenUsed="0"/>
-    <w:lsdException w:name="Medium Shading 2 Accent 2" w:semiHidden="0" w:uiPriority="64" w:unhideWhenUsed="0"/>
-    <w:lsdException w:name="Medium List 1 Accent 2" w:semiHidden="0" w:uiPriority="65" w:unhideWhenUsed="0"/>
-    <w:lsdException w:name="Medium List 2 Accent 2" w:semiHidden="0" w:uiPriority="66" w:unhideWhenUsed="0"/>
-    <w:lsdException w:name="Medium Grid 1 Accent 2" w:semiHidden="0" w:uiPriority="67" w:unhideWhenUsed="0"/>
-    <w:lsdException w:name="Medium Grid 2 Accent 2" w:semiHidden="0" w:uiPriority="68" w:unhideWhenUsed="0"/>
-    <w:lsdException w:name="Medium Grid 3 Accent 2" w:semiHidden="0" w:uiPriority="69" w:unhideWhenUsed="0"/>
-    <w:lsdException w:name="Dark List Accent 2" w:semiHidden="0" w:uiPriority="70" w:unhideWhenUsed="0"/>
-    <w:lsdException w:name="Colorful Shading Accent 2" w:semiHidden="0" w:uiPriority="71" w:unhideWhenUsed="0"/>
-    <w:lsdException w:name="Colorful List Accent 2" w:semiHidden="0" w:uiPriority="72" w:unhideWhenUsed="0"/>
-    <w:lsdException w:name="Colorful Grid Accent 2" w:semiHidden="0" w:uiPriority="73" w:unhideWhenUsed="0"/>
-    <w:lsdException w:name="Light Shading Accent 3" w:semiHidden="0" w:uiPriority="60" w:unhideWhenUsed="0"/>
-    <w:lsdException w:name="Light List Accent 3" w:semiHidden="0" w:uiPriority="61" w:unhideWhenUsed="0"/>
-    <w:lsdException w:name="Light Grid Accent 3" w:semiHidden="0" w:uiPriority="62" w:unhideWhenUsed="0"/>
-    <w:lsdException w:name="Medium Shading 1 Accent 3" w:semiHidden="0" w:uiPriority="63" w:unhideWhenUsed="0"/>
-    <w:lsdException w:name="Medium Shading 2 Accent 3" w:semiHidden="0" w:uiPriority="64" w:unhideWhenUsed="0"/>
-    <w:lsdException w:name="Medium List 1 Accent 3" w:semiHidden="0" w:uiPriority="65" w:unhideWhenUsed="0"/>
-    <w:lsdException w:name="Medium List 2 Accent 3" w:semiHidden="0" w:uiPriority="66" w:unhideWhenUsed="0"/>
-    <w:lsdException w:name="Medium Grid 1 Accent 3" w:semiHidden="0" w:uiPriority="67" w:unhideWhenUsed="0"/>
-    <w:lsdException w:name="Medium Grid 2 Accent 3" w:semiHidden="0" w:uiPriority="68" w:unhideWhenUsed="0"/>
-    <w:lsdException w:name="Medium Grid 3 Accent 3" w:semiHidden="0" w:uiPriority="69" w:unhideWhenUsed="0"/>
-    <w:lsdException w:name="Dark List Accent 3" w:semiHidden="0" w:uiPriority="70" w:unhideWhenUsed="0"/>
-    <w:lsdException w:name="Colorful Shading Accent 3" w:semiHidden="0" w:uiPriority="71" w:unhideWhenUsed="0"/>
-    <w:lsdException w:name="Colorful List Accent 3" w:semiHidden="0" w:uiPriority="72" w:unhideWhenUsed="0"/>
-    <w:lsdException w:name="Colorful Grid Accent 3" w:semiHidden="0" w:uiPriority="73" w:unhideWhenUsed="0"/>
-    <w:lsdException w:name="Light Shading Accent 4" w:semiHidden="0" w:uiPriority="60" w:unhideWhenUsed="0"/>
-    <w:lsdException w:name="Light List Accent 4" w:semiHidden="0" w:uiPriority="61" w:unhideWhenUsed="0"/>
-    <w:lsdException w:name="Light Grid Accent 4" w:semiHidden="0" w:uiPriority="62" w:unhideWhenUsed="0"/>
-    <w:lsdException w:name="Medium Shading 1 Accent 4" w:semiHidden="0" w:uiPriority="63" w:unhideWhenUsed="0"/>
-    <w:lsdException w:name="Medium Shading 2 Accent 4" w:semiHidden="0" w:uiPriority="64" w:unhideWhenUsed="0"/>
-    <w:lsdException w:name="Medium List 1 Accent 4" w:semiHidden="0" w:uiPriority="65" w:unhideWhenUsed="0"/>
-    <w:lsdException w:name="Medium List 2 Accent 4" w:semiHidden="0" w:uiPriority="66" w:unhideWhenUsed="0"/>
-    <w:lsdException w:name="Medium Grid 1 Accent 4" w:semiHidden="0" w:uiPriority="67" w:unhideWhenUsed="0"/>
-    <w:lsdException w:name="Medium Grid 2 Accent 4" w:semiHidden="0" w:uiPriority="68" w:unhideWhenUsed="0"/>
-    <w:lsdException w:name="Medium Grid 3 Accent 4" w:semiHidden="0" w:uiPriority="69" w:unhideWhenUsed="0"/>
-    <w:lsdException w:name="Dark List Accent 4" w:semiHidden="0" w:uiPriority="70" w:unhideWhenUsed="0"/>
-    <w:lsdException w:name="Colorful Shading Accent 4" w:semiHidden="0" w:uiPriority="71" w:unhideWhenUsed="0"/>
-    <w:lsdException w:name="Colorful List Accent 4" w:semiHidden="0" w:uiPriority="72" w:unhideWhenUsed="0"/>
-    <w:lsdException w:name="Colorful Grid Accent 4" w:semiHidden="0" w:uiPriority="73" w:unhideWhenUsed="0"/>
-    <w:lsdException w:name="Light Shading Accent 5" w:semiHidden="0" w:uiPriority="60" w:unhideWhenUsed="0"/>
-    <w:lsdException w:name="Light List Accent 5" w:semiHidden="0" w:uiPriority="61" w:unhideWhenUsed="0"/>
-    <w:lsdException w:name="Light Grid Accent 5" w:semiHidden="0" w:uiPriority="62" w:unhideWhenUsed="0"/>
-    <w:lsdException w:name="Medium Shading 1 Accent 5" w:semiHidden="0" w:uiPriority="63" w:unhideWhenUsed="0"/>
-    <w:lsdException w:name="Medium Shading 2 Accent 5" w:semiHidden="0" w:uiPriority="64" w:unhideWhenUsed="0"/>
-    <w:lsdException w:name="Medium List 1 Accent 5" w:semiHidden="0" w:uiPriority="65" w:unhideWhenUsed="0"/>
-    <w:lsdException w:name="Medium List 2 Accent 5" w:semiHidden="0" w:uiPriority="66" w:unhideWhenUsed="0"/>
-    <w:lsdException w:name="Medium Grid 1 Accent 5" w:semiHidden="0" w:uiPriority="67" w:unhideWhenUsed="0"/>
-    <w:lsdException w:name="Medium Grid 2 Accent 5" w:semiHidden="0" w:uiPriority="68" w:unhideWhenUsed="0"/>
-    <w:lsdException w:name="Medium Grid 3 Accent 5" w:semiHidden="0" w:uiPriority="69" w:unhideWhenUsed="0"/>
-    <w:lsdException w:name="Dark List Accent 5" w:semiHidden="0" w:uiPriority="70" w:unhideWhenUsed="0"/>
-    <w:lsdException w:name="Colorful Shading Accent 5" w:semiHidden="0" w:uiPriority="71" w:unhideWhenUsed="0"/>
-    <w:lsdException w:name="Colorful List Accent 5" w:semiHidden="0" w:uiPriority="72" w:unhideWhenUsed="0"/>
-    <w:lsdException w:name="Colorful Grid Accent 5" w:semiHidden="0" w:uiPriority="73" w:unhideWhenUsed="0"/>
-    <w:lsdException w:name="Light Shading Accent 6" w:semiHidden="0" w:uiPriority="60" w:unhideWhenUsed="0"/>
-    <w:lsdException w:name="Light List Accent 6" w:semiHidden="0" w:uiPriority="61" w:unhideWhenUsed="0"/>
-    <w:lsdException w:name="Light Grid Accent 6" w:semiHidden="0" w:uiPriority="62" w:unhideWhenUsed="0"/>
-    <w:lsdException w:name="Medium Shading 1 Accent 6" w:semiHidden="0" w:uiPriority="63" w:unhideWhenUsed="0"/>
-    <w:lsdException w:name="Medium Shading 2 Accent 6" w:semiHidden="0" w:uiPriority="64" w:unhideWhenUsed="0"/>
-    <w:lsdException w:name="Medium List 1 Accent 6" w:semiHidden="0" w:uiPriority="65" w:unhideWhenUsed="0"/>
-    <w:lsdException w:name="Medium List 2 Accent 6" w:semiHidden="0" w:uiPriority="66" w:unhideWhenUsed="0"/>
-    <w:lsdException w:name="Medium Grid 1 Accent 6" w:semiHidden="0" w:uiPriority="67" w:unhideWhenUsed="0"/>
-    <w:lsdException w:name="Medium Grid 2 Accent 6" w:semiHidden="0" w:uiPriority="68" w:unhideWhenUsed="0"/>
-    <w:lsdException w:name="Medium Grid 3 Accent 6" w:semiHidden="0" w:uiPriority="69" w:unhideWhenUsed="0"/>
-    <w:lsdException w:name="Dark List Accent 6" w:semiHidden="0" w:uiPriority="70" w:unhideWhenUsed="0"/>
-    <w:lsdException w:name="Colorful Shading Accent 6" w:semiHidden="0" w:uiPriority="71" w:unhideWhenUsed="0"/>
-    <w:lsdException w:name="Colorful List Accent 6" w:semiHidden="0" w:uiPriority="72" w:unhideWhenUsed="0"/>
-    <w:lsdException w:name="Colorful Grid Accent 6" w:semiHidden="0" w:uiPriority="73" w:unhideWhenUsed="0"/>
-    <w:lsdException w:name="Subtle Emphasis" w:semiHidden="0" w:uiPriority="19" w:unhideWhenUsed="0" w:qFormat="1"/>
-    <w:lsdException w:name="Intense Emphasis" w:semiHidden="0" w:uiPriority="21" w:unhideWhenUsed="0" w:qFormat="1"/>
-    <w:lsdException w:name="Subtle Reference" w:semiHidden="0" w:uiPriority="31" w:unhideWhenUsed="0" w:qFormat="1"/>
-    <w:lsdException w:name="Intense Reference" w:semiHidden="0" w:uiPriority="32" w:unhideWhenUsed="0" w:qFormat="1"/>
-    <w:lsdException w:name="Book Title" w:semiHidden="0" w:uiPriority="33" w:unhideWhenUsed="0" w:qFormat="1"/>
-    <w:lsdException w:name="Bibliography" w:uiPriority="37"/>
-    <w:lsdException w:name="TOC Heading" w:uiPriority="39" w:qFormat="1"/>
+  <w:latentStyles w:defLockedState="0" w:defUIPriority="99" w:defSemiHidden="0" w:defUnhideWhenUsed="0" w:defQFormat="0" w:count="374">
+    <w:lsdException w:name="Normal" w:uiPriority="0" w:qFormat="1"/>
+    <w:lsdException w:name="heading 1" w:uiPriority="9" w:qFormat="1"/>
+    <w:lsdException w:name="heading 2" w:semiHidden="1" w:uiPriority="9" w:unhideWhenUsed="1" w:qFormat="1"/>
+    <w:lsdException w:name="heading 3" w:semiHidden="1" w:uiPriority="9" w:unhideWhenUsed="1" w:qFormat="1"/>
+    <w:lsdException w:name="heading 4" w:semiHidden="1" w:uiPriority="9" w:unhideWhenUsed="1" w:qFormat="1"/>
+    <w:lsdException w:name="heading 5" w:semiHidden="1" w:uiPriority="9" w:unhideWhenUsed="1" w:qFormat="1"/>
+    <w:lsdException w:name="heading 6" w:semiHidden="1" w:uiPriority="9" w:unhideWhenUsed="1" w:qFormat="1"/>
+    <w:lsdException w:name="heading 7" w:semiHidden="1" w:uiPriority="9" w:unhideWhenUsed="1" w:qFormat="1"/>
+    <w:lsdException w:name="heading 8" w:semiHidden="1" w:uiPriority="9" w:unhideWhenUsed="1" w:qFormat="1"/>
+    <w:lsdException w:name="heading 9" w:semiHidden="1" w:uiPriority="9" w:unhideWhenUsed="1" w:qFormat="1"/>
+    <w:lsdException w:name="index 1" w:semiHidden="1" w:unhideWhenUsed="1"/>
+    <w:lsdException w:name="index 2" w:semiHidden="1" w:unhideWhenUsed="1"/>
+    <w:lsdException w:name="index 3" w:semiHidden="1" w:unhideWhenUsed="1"/>
+    <w:lsdException w:name="index 4" w:semiHidden="1" w:unhideWhenUsed="1"/>
+    <w:lsdException w:name="index 5" w:semiHidden="1" w:unhideWhenUsed="1"/>
+    <w:lsdException w:name="index 6" w:semiHidden="1" w:unhideWhenUsed="1"/>
+    <w:lsdException w:name="index 7" w:semiHidden="1" w:unhideWhenUsed="1"/>
+    <w:lsdException w:name="index 8" w:semiHidden="1" w:unhideWhenUsed="1"/>
+    <w:lsdException w:name="index 9" w:semiHidden="1" w:unhideWhenUsed="1"/>
+    <w:lsdException w:name="toc 1" w:semiHidden="1" w:uiPriority="39" w:unhideWhenUsed="1"/>
+    <w:lsdException w:name="toc 2" w:semiHidden="1" w:uiPriority="39" w:unhideWhenUsed="1"/>
+    <w:lsdException w:name="toc 3" w:semiHidden="1" w:uiPriority="39" w:unhideWhenUsed="1"/>
+    <w:lsdException w:name="toc 4" w:semiHidden="1" w:uiPriority="39" w:unhideWhenUsed="1"/>
+    <w:lsdException w:name="toc 5" w:semiHidden="1" w:uiPriority="39" w:unhideWhenUsed="1"/>
+    <w:lsdException w:name="toc 6" w:semiHidden="1" w:uiPriority="39" w:unhideWhenUsed="1"/>
+    <w:lsdException w:name="toc 7" w:semiHidden="1" w:uiPriority="39" w:unhideWhenUsed="1"/>
+    <w:lsdException w:name="toc 8" w:semiHidden="1" w:uiPriority="39" w:unhideWhenUsed="1"/>
+    <w:lsdException w:name="toc 9" w:semiHidden="1" w:uiPriority="39" w:unhideWhenUsed="1"/>
+    <w:lsdException w:name="Normal Indent" w:semiHidden="1" w:unhideWhenUsed="1"/>
+    <w:lsdException w:name="footnote text" w:semiHidden="1" w:unhideWhenUsed="1"/>
+    <w:lsdException w:name="annotation text" w:semiHidden="1" w:unhideWhenUsed="1"/>
+    <w:lsdException w:name="header" w:semiHidden="1" w:unhideWhenUsed="1"/>
+    <w:lsdException w:name="footer" w:semiHidden="1" w:unhideWhenUsed="1"/>
+    <w:lsdException w:name="index heading" w:semiHidden="1" w:unhideWhenUsed="1"/>
+    <w:lsdException w:name="caption" w:semiHidden="1" w:uiPriority="35" w:unhideWhenUsed="1" w:qFormat="1"/>
+    <w:lsdException w:name="table of figures" w:semiHidden="1" w:unhideWhenUsed="1"/>
+    <w:lsdException w:name="envelope address" w:semiHidden="1" w:unhideWhenUsed="1"/>
+    <w:lsdException w:name="envelope return" w:semiHidden="1" w:unhideWhenUsed="1"/>
+    <w:lsdException w:name="footnote reference" w:semiHidden="1" w:unhideWhenUsed="1"/>
+    <w:lsdException w:name="annotation reference" w:semiHidden="1" w:unhideWhenUsed="1"/>
+    <w:lsdException w:name="line number" w:semiHidden="1" w:unhideWhenUsed="1"/>
+    <w:lsdException w:name="page number" w:semiHidden="1" w:unhideWhenUsed="1"/>
+    <w:lsdException w:name="endnote reference" w:semiHidden="1" w:unhideWhenUsed="1"/>
+    <w:lsdException w:name="endnote text" w:semiHidden="1" w:unhideWhenUsed="1"/>
+    <w:lsdException w:name="table of authorities" w:semiHidden="1" w:unhideWhenUsed="1"/>
+    <w:lsdException w:name="macro" w:semiHidden="1" w:unhideWhenUsed="1"/>
+    <w:lsdException w:name="toa heading" w:semiHidden="1" w:unhideWhenUsed="1"/>
+    <w:lsdException w:name="List" w:semiHidden="1" w:unhideWhenUsed="1"/>
+    <w:lsdException w:name="List Bullet" w:semiHidden="1" w:unhideWhenUsed="1"/>
+    <w:lsdException w:name="List Number" w:semiHidden="1" w:unhideWhenUsed="1"/>
+    <w:lsdException w:name="List 2" w:semiHidden="1" w:unhideWhenUsed="1"/>
+    <w:lsdException w:name="List 3" w:semiHidden="1" w:unhideWhenUsed="1"/>
+    <w:lsdException w:name="List 4" w:semiHidden="1" w:unhideWhenUsed="1"/>
+    <w:lsdException w:name="List 5" w:semiHidden="1" w:unhideWhenUsed="1"/>
+    <w:lsdException w:name="List Bullet 2" w:semiHidden="1" w:unhideWhenUsed="1"/>
+    <w:lsdException w:name="List Bullet 3" w:semiHidden="1" w:unhideWhenUsed="1"/>
+    <w:lsdException w:name="List Bullet 4" w:semiHidden="1" w:unhideWhenUsed="1"/>
+    <w:lsdException w:name="List Bullet 5" w:semiHidden="1" w:unhideWhenUsed="1"/>
+    <w:lsdException w:name="List Number 2" w:semiHidden="1" w:unhideWhenUsed="1"/>
+    <w:lsdException w:name="List Number 3" w:semiHidden="1" w:unhideWhenUsed="1"/>
+    <w:lsdException w:name="List Number 4" w:semiHidden="1" w:unhideWhenUsed="1"/>
+    <w:lsdException w:name="List Number 5" w:semiHidden="1" w:unhideWhenUsed="1"/>
+    <w:lsdException w:name="Title" w:uiPriority="10" w:qFormat="1"/>
+    <w:lsdException w:name="Closing" w:semiHidden="1" w:unhideWhenUsed="1"/>
+    <w:lsdException w:name="Signature" w:semiHidden="1" w:unhideWhenUsed="1"/>
+    <w:lsdException w:name="Default Paragraph Font" w:semiHidden="1" w:uiPriority="1" w:unhideWhenUsed="1"/>
+    <w:lsdException w:name="Body Text" w:semiHidden="1" w:unhideWhenUsed="1"/>
+    <w:lsdException w:name="Body Text Indent" w:semiHidden="1" w:unhideWhenUsed="1"/>
+    <w:lsdException w:name="List Continue" w:semiHidden="1" w:unhideWhenUsed="1"/>
+    <w:lsdException w:name="List Continue 2" w:semiHidden="1" w:unhideWhenUsed="1"/>
+    <w:lsdException w:name="List Continue 3" w:semiHidden="1" w:unhideWhenUsed="1"/>
+    <w:lsdException w:name="List Continue 4" w:semiHidden="1" w:unhideWhenUsed="1"/>
+    <w:lsdException w:name="List Continue 5" w:semiHidden="1" w:unhideWhenUsed="1"/>
+    <w:lsdException w:name="Message Header" w:semiHidden="1" w:unhideWhenUsed="1"/>
+    <w:lsdException w:name="Subtitle" w:uiPriority="11" w:qFormat="1"/>
+    <w:lsdException w:name="Salutation" w:semiHidden="1" w:unhideWhenUsed="1"/>
+    <w:lsdException w:name="Date" w:semiHidden="1" w:unhideWhenUsed="1"/>
+    <w:lsdException w:name="Body Text First Indent" w:semiHidden="1" w:unhideWhenUsed="1"/>
+    <w:lsdException w:name="Body Text First Indent 2" w:semiHidden="1" w:unhideWhenUsed="1"/>
+    <w:lsdException w:name="Note Heading" w:semiHidden="1" w:unhideWhenUsed="1"/>
+    <w:lsdException w:name="Body Text 2" w:semiHidden="1" w:unhideWhenUsed="1"/>
+    <w:lsdException w:name="Body Text 3" w:semiHidden="1" w:unhideWhenUsed="1"/>
+    <w:lsdException w:name="Body Text Indent 2" w:semiHidden="1" w:unhideWhenUsed="1"/>
+    <w:lsdException w:name="Body Text Indent 3" w:semiHidden="1" w:unhideWhenUsed="1"/>
+    <w:lsdException w:name="Block Text" w:semiHidden="1" w:unhideWhenUsed="1"/>
+    <w:lsdException w:name="Hyperlink" w:semiHidden="1" w:unhideWhenUsed="1"/>
+    <w:lsdException w:name="FollowedHyperlink" w:semiHidden="1" w:unhideWhenUsed="1"/>
+    <w:lsdException w:name="Strong" w:uiPriority="22" w:qFormat="1"/>
+    <w:lsdException w:name="Emphasis" w:uiPriority="20" w:qFormat="1"/>
+    <w:lsdException w:name="Document Map" w:semiHidden="1" w:unhideWhenUsed="1"/>
+    <w:lsdException w:name="Plain Text" w:semiHidden="1" w:unhideWhenUsed="1"/>
+    <w:lsdException w:name="E-mail Signature" w:semiHidden="1" w:unhideWhenUsed="1"/>
+    <w:lsdException w:name="HTML Top of Form" w:semiHidden="1" w:unhideWhenUsed="1"/>
+    <w:lsdException w:name="HTML Bottom of Form" w:semiHidden="1" w:unhideWhenUsed="1"/>
+    <w:lsdException w:name="Normal (Web)" w:semiHidden="1" w:unhideWhenUsed="1"/>
+    <w:lsdException w:name="HTML Acronym" w:semiHidden="1" w:unhideWhenUsed="1"/>
+    <w:lsdException w:name="HTML Address" w:semiHidden="1" w:unhideWhenUsed="1"/>
+    <w:lsdException w:name="HTML Cite" w:semiHidden="1" w:unhideWhenUsed="1"/>
+    <w:lsdException w:name="HTML Code" w:semiHidden="1" w:unhideWhenUsed="1"/>
+    <w:lsdException w:name="HTML Definition" w:semiHidden="1" w:unhideWhenUsed="1"/>
+    <w:lsdException w:name="HTML Keyboard" w:semiHidden="1" w:unhideWhenUsed="1"/>
+    <w:lsdException w:name="HTML Preformatted" w:semiHidden="1" w:unhideWhenUsed="1"/>
+    <w:lsdException w:name="HTML Sample" w:semiHidden="1" w:unhideWhenUsed="1"/>
+    <w:lsdException w:name="HTML Typewriter" w:semiHidden="1" w:unhideWhenUsed="1"/>
+    <w:lsdException w:name="HTML Variable" w:semiHidden="1" w:unhideWhenUsed="1"/>
+    <w:lsdException w:name="Normal Table" w:semiHidden="1" w:unhideWhenUsed="1"/>
+    <w:lsdException w:name="annotation subject" w:semiHidden="1" w:unhideWhenUsed="1"/>
+    <w:lsdException w:name="No List" w:semiHidden="1" w:unhideWhenUsed="1"/>
+    <w:lsdException w:name="Outline List 1" w:semiHidden="1" w:unhideWhenUsed="1"/>
+    <w:lsdException w:name="Outline List 2" w:semiHidden="1" w:unhideWhenUsed="1"/>
+    <w:lsdException w:name="Outline List 3" w:semiHidden="1" w:unhideWhenUsed="1"/>
+    <w:lsdException w:name="Table Simple 1" w:semiHidden="1" w:unhideWhenUsed="1"/>
+    <w:lsdException w:name="Table Simple 2" w:semiHidden="1" w:unhideWhenUsed="1"/>
+    <w:lsdException w:name="Table Simple 3" w:semiHidden="1" w:unhideWhenUsed="1"/>
+    <w:lsdException w:name="Table Classic 1" w:semiHidden="1" w:unhideWhenUsed="1"/>
+    <w:lsdException w:name="Table Classic 2" w:semiHidden="1" w:unhideWhenUsed="1"/>
+    <w:lsdException w:name="Table Classic 3" w:semiHidden="1" w:unhideWhenUsed="1"/>
+    <w:lsdException w:name="Table Classic 4" w:semiHidden="1" w:unhideWhenUsed="1"/>
+    <w:lsdException w:name="Table Colorful 1" w:semiHidden="1" w:unhideWhenUsed="1"/>
+    <w:lsdException w:name="Table Colorful 2" w:semiHidden="1" w:unhideWhenUsed="1"/>
+    <w:lsdException w:name="Table Colorful 3" w:semiHidden="1" w:unhideWhenUsed="1"/>
+    <w:lsdException w:name="Table Columns 1" w:semiHidden="1" w:unhideWhenUsed="1"/>
+    <w:lsdException w:name="Table Columns 2" w:semiHidden="1" w:unhideWhenUsed="1"/>
+    <w:lsdException w:name="Table Columns 3" w:semiHidden="1" w:unhideWhenUsed="1"/>
+    <w:lsdException w:name="Table Columns 4" w:semiHidden="1" w:unhideWhenUsed="1"/>
+    <w:lsdException w:name="Table Columns 5" w:semiHidden="1" w:unhideWhenUsed="1"/>
+    <w:lsdException w:name="Table Grid 1" w:semiHidden="1" w:unhideWhenUsed="1"/>
+    <w:lsdException w:name="Table Grid 2" w:semiHidden="1" w:unhideWhenUsed="1"/>
+    <w:lsdException w:name="Table Grid 3" w:semiHidden="1" w:unhideWhenUsed="1"/>
+    <w:lsdException w:name="Table Grid 4" w:semiHidden="1" w:unhideWhenUsed="1"/>
+    <w:lsdException w:name="Table Grid 5" w:semiHidden="1" w:unhideWhenUsed="1"/>
+    <w:lsdException w:name="Table Grid 6" w:semiHidden="1" w:unhideWhenUsed="1"/>
+    <w:lsdException w:name="Table Grid 7" w:semiHidden="1" w:unhideWhenUsed="1"/>
+    <w:lsdException w:name="Table Grid 8" w:semiHidden="1" w:unhideWhenUsed="1"/>
+    <w:lsdException w:name="Table List 1" w:semiHidden="1" w:unhideWhenUsed="1"/>
+    <w:lsdException w:name="Table List 2" w:semiHidden="1" w:unhideWhenUsed="1"/>
+    <w:lsdException w:name="Table List 3" w:semiHidden="1" w:unhideWhenUsed="1"/>
+    <w:lsdException w:name="Table List 4" w:semiHidden="1" w:unhideWhenUsed="1"/>
+    <w:lsdException w:name="Table List 5" w:semiHidden="1" w:unhideWhenUsed="1"/>
+    <w:lsdException w:name="Table List 6" w:semiHidden="1" w:unhideWhenUsed="1"/>
+    <w:lsdException w:name="Table List 7" w:semiHidden="1" w:unhideWhenUsed="1"/>
+    <w:lsdException w:name="Table List 8" w:semiHidden="1" w:unhideWhenUsed="1"/>
+    <w:lsdException w:name="Table 3D effects 1" w:semiHidden="1" w:unhideWhenUsed="1"/>
+    <w:lsdException w:name="Table 3D effects 2" w:semiHidden="1" w:unhideWhenUsed="1"/>
+    <w:lsdException w:name="Table 3D effects 3" w:semiHidden="1" w:unhideWhenUsed="1"/>
+    <w:lsdException w:name="Table Contemporary" w:semiHidden="1" w:unhideWhenUsed="1"/>
+    <w:lsdException w:name="Table Elegant" w:semiHidden="1" w:unhideWhenUsed="1"/>
+    <w:lsdException w:name="Table Professional" w:semiHidden="1" w:unhideWhenUsed="1"/>
+    <w:lsdException w:name="Table Subtle 1" w:semiHidden="1" w:unhideWhenUsed="1"/>
+    <w:lsdException w:name="Table Subtle 2" w:semiHidden="1" w:unhideWhenUsed="1"/>
+    <w:lsdException w:name="Table Web 1" w:semiHidden="1" w:unhideWhenUsed="1"/>
+    <w:lsdException w:name="Table Web 2" w:semiHidden="1" w:unhideWhenUsed="1"/>
+    <w:lsdException w:name="Table Web 3" w:semiHidden="1" w:unhideWhenUsed="1"/>
+    <w:lsdException w:name="Balloon Text" w:semiHidden="1" w:unhideWhenUsed="1"/>
+    <w:lsdException w:name="Table Grid" w:uiPriority="59"/>
+    <w:lsdException w:name="Table Theme" w:semiHidden="1" w:unhideWhenUsed="1"/>
+    <w:lsdException w:name="Placeholder Text" w:semiHidden="1"/>
+    <w:lsdException w:name="No Spacing" w:uiPriority="1" w:qFormat="1"/>
+    <w:lsdException w:name="Light Shading" w:uiPriority="60"/>
+    <w:lsdException w:name="Light List" w:uiPriority="61"/>
+    <w:lsdException w:name="Light Grid" w:uiPriority="62"/>
+    <w:lsdException w:name="Medium Shading 1" w:uiPriority="63"/>
+    <w:lsdException w:name="Medium Shading 2" w:uiPriority="64"/>
+    <w:lsdException w:name="Medium List 1" w:uiPriority="65"/>
+    <w:lsdException w:name="Medium List 2" w:uiPriority="66"/>
+    <w:lsdException w:name="Medium Grid 1" w:uiPriority="67"/>
+    <w:lsdException w:name="Medium Grid 2" w:uiPriority="68"/>
+    <w:lsdException w:name="Medium Grid 3" w:uiPriority="69"/>
+    <w:lsdException w:name="Dark List" w:uiPriority="70"/>
+    <w:lsdException w:name="Colorful Shading" w:uiPriority="71"/>
+    <w:lsdException w:name="Colorful List" w:uiPriority="72"/>
+    <w:lsdException w:name="Colorful Grid" w:uiPriority="73"/>
+    <w:lsdException w:name="Light Shading Accent 1" w:uiPriority="60"/>
+    <w:lsdException w:name="Light List Accent 1" w:uiPriority="61"/>
+    <w:lsdException w:name="Light Grid Accent 1" w:uiPriority="62"/>
+    <w:lsdException w:name="Medium Shading 1 Accent 1" w:uiPriority="63"/>
+    <w:lsdException w:name="Medium Shading 2 Accent 1" w:uiPriority="64"/>
+    <w:lsdException w:name="Medium List 1 Accent 1" w:uiPriority="65"/>
+    <w:lsdException w:name="Revision" w:semiHidden="1"/>
+    <w:lsdException w:name="List Paragraph" w:uiPriority="34" w:qFormat="1"/>
+    <w:lsdException w:name="Quote" w:uiPriority="29" w:qFormat="1"/>
+    <w:lsdException w:name="Intense Quote" w:uiPriority="30" w:qFormat="1"/>
+    <w:lsdException w:name="Medium List 2 Accent 1" w:uiPriority="66"/>
+    <w:lsdException w:name="Medium Grid 1 Accent 1" w:uiPriority="67"/>
+    <w:lsdException w:name="Medium Grid 2 Accent 1" w:uiPriority="68"/>
+    <w:lsdException w:name="Medium Grid 3 Accent 1" w:uiPriority="69"/>
+    <w:lsdException w:name="Dark List Accent 1" w:uiPriority="70"/>
+    <w:lsdException w:name="Colorful Shading Accent 1" w:uiPriority="71"/>
+    <w:lsdException w:name="Colorful List Accent 1" w:uiPriority="72"/>
+    <w:lsdException w:name="Colorful Grid Accent 1" w:uiPriority="73"/>
+    <w:lsdException w:name="Light Shading Accent 2" w:uiPriority="60"/>
+    <w:lsdException w:name="Light List Accent 2" w:uiPriority="61"/>
+    <w:lsdException w:name="Light Grid Accent 2" w:uiPriority="62"/>
+    <w:lsdException w:name="Medium Shading 1 Accent 2" w:uiPriority="63"/>
+    <w:lsdException w:name="Medium Shading 2 Accent 2" w:uiPriority="64"/>
+    <w:lsdException w:name="Medium List 1 Accent 2" w:uiPriority="65"/>
+    <w:lsdException w:name="Medium List 2 Accent 2" w:uiPriority="66"/>
+    <w:lsdException w:name="Medium Grid 1 Accent 2" w:uiPriority="67"/>
+    <w:lsdException w:name="Medium Grid 2 Accent 2" w:uiPriority="68"/>
+    <w:lsdException w:name="Medium Grid 3 Accent 2" w:uiPriority="69"/>
+    <w:lsdException w:name="Dark List Accent 2" w:uiPriority="70"/>
+    <w:lsdException w:name="Colorful Shading Accent 2" w:uiPriority="71"/>
+    <w:lsdException w:name="Colorful List Accent 2" w:uiPriority="72"/>
+    <w:lsdException w:name="Colorful Grid Accent 2" w:uiPriority="73"/>
+    <w:lsdException w:name="Light Shading Accent 3" w:uiPriority="60"/>
+    <w:lsdException w:name="Light List Accent 3" w:uiPriority="61"/>
+    <w:lsdException w:name="Light Grid Accent 3" w:uiPriority="62"/>
+    <w:lsdException w:name="Medium Shading 1 Accent 3" w:uiPriority="63"/>
+    <w:lsdException w:name="Medium Shading 2 Accent 3" w:uiPriority="64"/>
+    <w:lsdException w:name="Medium List 1 Accent 3" w:uiPriority="65"/>
+    <w:lsdException w:name="Medium List 2 Accent 3" w:uiPriority="66"/>
+    <w:lsdException w:name="Medium Grid 1 Accent 3" w:uiPriority="67"/>
+    <w:lsdException w:name="Medium Grid 2 Accent 3" w:uiPriority="68"/>
+    <w:lsdException w:name="Medium Grid 3 Accent 3" w:uiPriority="69"/>
+    <w:lsdException w:name="Dark List Accent 3" w:uiPriority="70"/>
+    <w:lsdException w:name="Colorful Shading Accent 3" w:uiPriority="71"/>
+    <w:lsdException w:name="Colorful List Accent 3" w:uiPriority="72"/>
+    <w:lsdException w:name="Colorful Grid Accent 3" w:uiPriority="73"/>
+    <w:lsdException w:name="Light Shading Accent 4" w:uiPriority="60"/>
+    <w:lsdException w:name="Light List Accent 4" w:uiPriority="61"/>
+    <w:lsdException w:name="Light Grid Accent 4" w:uiPriority="62"/>
+    <w:lsdException w:name="Medium Shading 1 Accent 4" w:uiPriority="63"/>
+    <w:lsdException w:name="Medium Shading 2 Accent 4" w:uiPriority="64"/>
+    <w:lsdException w:name="Medium List 1 Accent 4" w:uiPriority="65"/>
+    <w:lsdException w:name="Medium List 2 Accent 4" w:uiPriority="66"/>
+    <w:lsdException w:name="Medium Grid 1 Accent 4" w:uiPriority="67"/>
+    <w:lsdException w:name="Medium Grid 2 Accent 4" w:uiPriority="68"/>
+    <w:lsdException w:name="Medium Grid 3 Accent 4" w:uiPriority="69"/>
+    <w:lsdException w:name="Dark List Accent 4" w:uiPriority="70"/>
+    <w:lsdException w:name="Colorful Shading Accent 4" w:uiPriority="71"/>
+    <w:lsdException w:name="Colorful List Accent 4" w:uiPriority="72"/>
+    <w:lsdException w:name="Colorful Grid Accent 4" w:uiPriority="73"/>
+    <w:lsdException w:name="Light Shading Accent 5" w:uiPriority="60"/>
+    <w:lsdException w:name="Light List Accent 5" w:uiPriority="61"/>
+    <w:lsdException w:name="Light Grid Accent 5" w:uiPriority="62"/>
+    <w:lsdException w:name="Medium Shading 1 Accent 5" w:uiPriority="63"/>
+    <w:lsdException w:name="Medium Shading 2 Accent 5" w:uiPriority="64"/>
+    <w:lsdException w:name="Medium List 1 Accent 5" w:uiPriority="65"/>
+    <w:lsdException w:name="Medium List 2 Accent 5" w:uiPriority="66"/>
+    <w:lsdException w:name="Medium Grid 1 Accent 5" w:uiPriority="67"/>
+    <w:lsdException w:name="Medium Grid 2 Accent 5" w:uiPriority="68"/>
+    <w:lsdException w:name="Medium Grid 3 Accent 5" w:uiPriority="69"/>
+    <w:lsdException w:name="Dark List Accent 5" w:uiPriority="70"/>
+    <w:lsdException w:name="Colorful Shading Accent 5" w:uiPriority="71"/>
+    <w:lsdException w:name="Colorful List Accent 5" w:uiPriority="72"/>
+    <w:lsdException w:name="Colorful Grid Accent 5" w:uiPriority="73"/>
+    <w:lsdException w:name="Light Shading Accent 6" w:uiPriority="60"/>
+    <w:lsdException w:name="Light List Accent 6" w:uiPriority="61"/>
+    <w:lsdException w:name="Light Grid Accent 6" w:uiPriority="62"/>
+    <w:lsdException w:name="Medium Shading 1 Accent 6" w:uiPriority="63"/>
+    <w:lsdException w:name="Medium Shading 2 Accent 6" w:uiPriority="64"/>
+    <w:lsdException w:name="Medium List 1 Accent 6" w:uiPriority="65"/>
+    <w:lsdException w:name="Medium List 2 Accent 6" w:uiPriority="66"/>
+    <w:lsdException w:name="Medium Grid 1 Accent 6" w:uiPriority="67"/>
+    <w:lsdException w:name="Medium Grid 2 Accent 6" w:uiPriority="68"/>
+    <w:lsdException w:name="Medium Grid 3 Accent 6" w:uiPriority="69"/>
+    <w:lsdException w:name="Dark List Accent 6" w:uiPriority="70"/>
+    <w:lsdException w:name="Colorful Shading Accent 6" w:uiPriority="71"/>
+    <w:lsdException w:name="Colorful List Accent 6" w:uiPriority="72"/>
+    <w:lsdException w:name="Colorful Grid Accent 6" w:uiPriority="73"/>
+    <w:lsdException w:name="Subtle Emphasis" w:uiPriority="19" w:qFormat="1"/>
+    <w:lsdException w:name="Intense Emphasis" w:uiPriority="21" w:qFormat="1"/>
+    <w:lsdException w:name="Subtle Reference" w:uiPriority="31" w:qFormat="1"/>
+    <w:lsdException w:name="Intense Reference" w:uiPriority="32" w:qFormat="1"/>
+    <w:lsdException w:name="Book Title" w:uiPriority="33" w:qFormat="1"/>
+    <w:lsdException w:name="Bibliography" w:semiHidden="1" w:uiPriority="37" w:unhideWhenUsed="1"/>
+    <w:lsdException w:name="TOC Heading" w:semiHidden="1" w:uiPriority="39" w:unhideWhenUsed="1" w:qFormat="1"/>
+    <w:lsdException w:name="Grid Table 1 Light" w:semiHidden="1" w:unhideWhenUsed="1"/>
+    <w:lsdException w:name="Grid Table 2" w:semiHidden="1" w:unhideWhenUsed="1"/>
+    <w:lsdException w:name="Grid Table 3" w:semiHidden="1" w:unhideWhenUsed="1"/>
+    <w:lsdException w:name="Grid Table 4" w:uiPriority="49"/>
+    <w:lsdException w:name="Grid Table 5 Dark" w:uiPriority="50"/>
+    <w:lsdException w:name="Grid Table 6 Colorful" w:uiPriority="51"/>
+    <w:lsdException w:name="Grid Table 7 Colorful" w:uiPriority="52"/>
+    <w:lsdException w:name="Grid Table 1 Light Accent 1" w:uiPriority="46"/>
+    <w:lsdException w:name="Grid Table 2 Accent 1" w:uiPriority="47"/>
+    <w:lsdException w:name="Grid Table 3 Accent 1" w:uiPriority="48"/>
+    <w:lsdException w:name="Grid Table 4 Accent 1" w:uiPriority="49"/>
+    <w:lsdException w:name="Grid Table 5 Dark Accent 1" w:uiPriority="50"/>
+    <w:lsdException w:name="Grid Table 6 Colorful Accent 1" w:uiPriority="51"/>
+    <w:lsdException w:name="Grid Table 7 Colorful Accent 1" w:uiPriority="52"/>
+    <w:lsdException w:name="Grid Table 1 Light Accent 2" w:uiPriority="46"/>
+    <w:lsdException w:name="Grid Table 2 Accent 2" w:uiPriority="47"/>
+    <w:lsdException w:name="Grid Table 3 Accent 2" w:uiPriority="48"/>
+    <w:lsdException w:name="Grid Table 4 Accent 2" w:uiPriority="49"/>
+    <w:lsdException w:name="Grid Table 5 Dark Accent 2" w:uiPriority="50"/>
+    <w:lsdException w:name="Grid Table 6 Colorful Accent 2" w:uiPriority="51"/>
+    <w:lsdException w:name="Grid Table 7 Colorful Accent 2" w:uiPriority="52"/>
+    <w:lsdException w:name="Grid Table 1 Light Accent 3" w:uiPriority="46"/>
+    <w:lsdException w:name="Grid Table 2 Accent 3" w:uiPriority="47"/>
+    <w:lsdException w:name="Grid Table 3 Accent 3" w:uiPriority="48"/>
+    <w:lsdException w:name="Grid Table 4 Accent 3" w:uiPriority="49"/>
+    <w:lsdException w:name="Grid Table 5 Dark Accent 3" w:uiPriority="50"/>
+    <w:lsdException w:name="Grid Table 6 Colorful Accent 3" w:uiPriority="51"/>
+    <w:lsdException w:name="Grid Table 7 Colorful Accent 3" w:uiPriority="52"/>
+    <w:lsdException w:name="Grid Table 1 Light Accent 4" w:uiPriority="46"/>
+    <w:lsdException w:name="Grid Table 2 Accent 4" w:uiPriority="47"/>
+    <w:lsdException w:name="Grid Table 3 Accent 4" w:uiPriority="48"/>
+    <w:lsdException w:name="Grid Table 4 Accent 4" w:uiPriority="49"/>
+    <w:lsdException w:name="Grid Table 5 Dark Accent 4" w:uiPriority="50"/>
+    <w:lsdException w:name="Grid Table 6 Colorful Accent 4" w:uiPriority="51"/>
+    <w:lsdException w:name="Grid Table 7 Colorful Accent 4" w:uiPriority="52"/>
+    <w:lsdException w:name="Grid Table 1 Light Accent 5" w:uiPriority="46"/>
+    <w:lsdException w:name="Grid Table 2 Accent 5" w:uiPriority="47"/>
+    <w:lsdException w:name="Grid Table 3 Accent 5" w:uiPriority="48"/>
+    <w:lsdException w:name="Grid Table 4 Accent 5" w:uiPriority="49"/>
+    <w:lsdException w:name="Grid Table 5 Dark Accent 5" w:uiPriority="50"/>
+    <w:lsdException w:name="Grid Table 6 Colorful Accent 5" w:uiPriority="51"/>
+    <w:lsdException w:name="Grid Table 7 Colorful Accent 5" w:uiPriority="52"/>
+    <w:lsdException w:name="Grid Table 1 Light Accent 6" w:uiPriority="46"/>
+    <w:lsdException w:name="Grid Table 2 Accent 6" w:uiPriority="47"/>
+    <w:lsdException w:name="Grid Table 3 Accent 6" w:uiPriority="48"/>
+    <w:lsdException w:name="Grid Table 4 Accent 6" w:uiPriority="49"/>
+    <w:lsdException w:name="Grid Table 5 Dark Accent 6" w:uiPriority="50"/>
+    <w:lsdException w:name="Grid Table 6 Colorful Accent 6" w:uiPriority="51"/>
+    <w:lsdException w:name="Grid Table 7 Colorful Accent 6" w:uiPriority="52"/>
+    <w:lsdException w:name="List Table 1 Light" w:uiPriority="46"/>
+    <w:lsdException w:name="List Table 2" w:uiPriority="47"/>
+    <w:lsdException w:name="List Table 3" w:uiPriority="48"/>
+    <w:lsdException w:name="List Table 4" w:uiPriority="49"/>
+    <w:lsdException w:name="List Table 5 Dark" w:uiPriority="50"/>
+    <w:lsdException w:name="List Table 6 Colorful" w:uiPriority="51"/>
+    <w:lsdException w:name="List Table 7 Colorful" w:uiPriority="52"/>
+    <w:lsdException w:name="List Table 1 Light Accent 1" w:uiPriority="46"/>
+    <w:lsdException w:name="List Table 2 Accent 1" w:uiPriority="47"/>
+    <w:lsdException w:name="List Table 3 Accent 1" w:uiPriority="48"/>
+    <w:lsdException w:name="List Table 4 Accent 1" w:uiPriority="49"/>
+    <w:lsdException w:name="List Table 5 Dark Accent 1" w:uiPriority="50"/>
+    <w:lsdException w:name="List Table 6 Colorful Accent 1" w:uiPriority="51"/>
+    <w:lsdException w:name="List Table 7 Colorful Accent 1" w:uiPriority="52"/>
+    <w:lsdException w:name="List Table 1 Light Accent 2" w:uiPriority="46"/>
+    <w:lsdException w:name="List Table 2 Accent 2" w:uiPriority="47"/>
+    <w:lsdException w:name="List Table 3 Accent 2" w:uiPriority="48"/>
+    <w:lsdException w:name="List Table 4 Accent 2" w:uiPriority="49"/>
+    <w:lsdException w:name="List Table 5 Dark Accent 2" w:uiPriority="50"/>
+    <w:lsdException w:name="List Table 6 Colorful Accent 2" w:uiPriority="51"/>
+    <w:lsdException w:name="List Table 7 Colorful Accent 2" w:uiPriority="52"/>
+    <w:lsdException w:name="List Table 1 Light Accent 3" w:uiPriority="46"/>
+    <w:lsdException w:name="List Table 2 Accent 3" w:uiPriority="47"/>
+    <w:lsdException w:name="List Table 3 Accent 3" w:uiPriority="48"/>
+    <w:lsdException w:name="List Table 4 Accent 3" w:uiPriority="49"/>
+    <w:lsdException w:name="List Table 5 Dark Accent 3" w:uiPriority="50"/>
+    <w:lsdException w:name="List Table 6 Colorful Accent 3" w:uiPriority="51"/>
+    <w:lsdException w:name="List Table 7 Colorful Accent 3" w:uiPriority="52"/>
+    <w:lsdException w:name="List Table 1 Light Accent 4" w:uiPriority="46"/>
+    <w:lsdException w:name="List Table 2 Accent 4" w:uiPriority="47"/>
+    <w:lsdException w:name="List Table 3 Accent 4" w:uiPriority="48"/>
+    <w:lsdException w:name="List Table 4 Accent 4" w:uiPriority="49"/>
+    <w:lsdException w:name="List Table 5 Dark Accent 4" w:uiPriority="50"/>
+    <w:lsdException w:name="List Table 6 Colorful Accent 4" w:uiPriority="51"/>
+    <w:lsdException w:name="List Table 7 Colorful Accent 4" w:uiPriority="52"/>
+    <w:lsdException w:name="List Table 1 Light Accent 5" w:uiPriority="46"/>
+    <w:lsdException w:name="List Table 2 Accent 5" w:uiPriority="47"/>
+    <w:lsdException w:name="List Table 3 Accent 5" w:uiPriority="48"/>
+    <w:lsdException w:name="List Table 4 Accent 5" w:uiPriority="49"/>
+    <w:lsdException w:name="List Table 5 Dark Accent 5" w:uiPriority="50"/>
+    <w:lsdException w:name="List Table 6 Colorful Accent 5" w:uiPriority="51"/>
+    <w:lsdException w:name="List Table 7 Colorful Accent 5" w:uiPriority="52"/>
+    <w:lsdException w:name="List Table 1 Light Accent 6" w:uiPriority="46"/>
+    <w:lsdException w:name="List Table 2 Accent 6" w:uiPriority="47"/>
+    <w:lsdException w:name="List Table 3 Accent 6" w:uiPriority="48"/>
+    <w:lsdException w:name="List Table 4 Accent 6" w:uiPriority="49"/>
+    <w:lsdException w:name="List Table 5 Dark Accent 6" w:uiPriority="50"/>
+    <w:lsdException w:name="List Table 6 Colorful Accent 6" w:uiPriority="51"/>
+    <w:lsdException w:name="List Table 7 Colorful Accent 6" w:uiPriority="52"/>
+    <w:lsdException w:name="Mention" w:semiHidden="1" w:unhideWhenUsed="1"/>
+    <w:lsdException w:name="Smart Hyperlink" w:semiHidden="1" w:unhideWhenUsed="1"/>
+    <w:lsdException w:name="Hashtag" w:semiHidden="1" w:unhideWhenUsed="1"/>
   </w:latentStyles>
   <w:style w:type="paragraph" w:default="1" w:styleId="Standard">
     <w:name w:val="Normal"/>
@@ -10114,7 +11173,7 @@
     <w:name w:val="heading 1"/>
     <w:basedOn w:val="Standard"/>
     <w:next w:val="Standard"/>
-    <w:link w:val="berschrift1Zeichen"/>
+    <w:link w:val="berschrift1Zchn"/>
     <w:uiPriority w:val="9"/>
     <w:qFormat/>
     <w:rsid w:val="008244A9"/>
@@ -10137,7 +11196,7 @@
     <w:name w:val="heading 2"/>
     <w:basedOn w:val="Standard"/>
     <w:next w:val="Standard"/>
-    <w:link w:val="berschrift2Zeichen"/>
+    <w:link w:val="berschrift2Zchn"/>
     <w:uiPriority w:val="9"/>
     <w:unhideWhenUsed/>
     <w:qFormat/>
@@ -10161,7 +11220,7 @@
     <w:name w:val="heading 3"/>
     <w:basedOn w:val="Standard"/>
     <w:next w:val="Standard"/>
-    <w:link w:val="berschrift3Zeichen"/>
+    <w:link w:val="berschrift3Zchn"/>
     <w:uiPriority w:val="9"/>
     <w:unhideWhenUsed/>
     <w:qFormat/>
@@ -10183,7 +11242,7 @@
     <w:name w:val="heading 4"/>
     <w:basedOn w:val="Standard"/>
     <w:next w:val="Standard"/>
-    <w:link w:val="berschrift4Zeichen"/>
+    <w:link w:val="berschrift4Zchn"/>
     <w:uiPriority w:val="9"/>
     <w:unhideWhenUsed/>
     <w:qFormat/>
@@ -10203,9 +11262,10 @@
       <w:color w:val="4F81BD" w:themeColor="accent1"/>
     </w:rPr>
   </w:style>
-  <w:style w:type="character" w:default="1" w:styleId="Absatzstandardschriftart">
+  <w:style w:type="character" w:default="1" w:styleId="Absatz-Standardschriftart">
     <w:name w:val="Default Paragraph Font"/>
     <w:uiPriority w:val="1"/>
+    <w:semiHidden/>
     <w:unhideWhenUsed/>
   </w:style>
   <w:style w:type="table" w:default="1" w:styleId="NormaleTabelle">
@@ -10229,9 +11289,9 @@
     <w:semiHidden/>
     <w:unhideWhenUsed/>
   </w:style>
-  <w:style w:type="character" w:customStyle="1" w:styleId="berschrift1Zeichen">
-    <w:name w:val="Überschrift 1 Zeichen"/>
-    <w:basedOn w:val="Absatzstandardschriftart"/>
+  <w:style w:type="character" w:customStyle="1" w:styleId="berschrift1Zchn">
+    <w:name w:val="Überschrift 1 Zchn"/>
+    <w:basedOn w:val="Absatz-Standardschriftart"/>
     <w:link w:val="berschrift1"/>
     <w:uiPriority w:val="9"/>
     <w:rsid w:val="008244A9"/>
@@ -10248,7 +11308,7 @@
     <w:name w:val="Title"/>
     <w:basedOn w:val="Standard"/>
     <w:next w:val="Standard"/>
-    <w:link w:val="TitelZeichen"/>
+    <w:link w:val="TitelZchn"/>
     <w:uiPriority w:val="10"/>
     <w:qFormat/>
     <w:rsid w:val="00A70DE2"/>
@@ -10268,9 +11328,9 @@
       <w:szCs w:val="52"/>
     </w:rPr>
   </w:style>
-  <w:style w:type="character" w:customStyle="1" w:styleId="TitelZeichen">
-    <w:name w:val="Titel Zeichen"/>
-    <w:basedOn w:val="Absatzstandardschriftart"/>
+  <w:style w:type="character" w:customStyle="1" w:styleId="TitelZchn">
+    <w:name w:val="Titel Zchn"/>
+    <w:basedOn w:val="Absatz-Standardschriftart"/>
     <w:link w:val="Titel"/>
     <w:uiPriority w:val="10"/>
     <w:rsid w:val="00A70DE2"/>
@@ -10287,7 +11347,7 @@
     <w:name w:val="Subtitle"/>
     <w:basedOn w:val="Standard"/>
     <w:next w:val="Standard"/>
-    <w:link w:val="UntertitelZeichen"/>
+    <w:link w:val="UntertitelZchn"/>
     <w:uiPriority w:val="11"/>
     <w:qFormat/>
     <w:rsid w:val="00A70DE2"/>
@@ -10304,9 +11364,9 @@
       <w:spacing w:val="15"/>
     </w:rPr>
   </w:style>
-  <w:style w:type="character" w:customStyle="1" w:styleId="UntertitelZeichen">
-    <w:name w:val="Untertitel Zeichen"/>
-    <w:basedOn w:val="Absatzstandardschriftart"/>
+  <w:style w:type="character" w:customStyle="1" w:styleId="UntertitelZchn">
+    <w:name w:val="Untertitel Zchn"/>
+    <w:basedOn w:val="Absatz-Standardschriftart"/>
     <w:link w:val="Untertitel"/>
     <w:uiPriority w:val="11"/>
     <w:rsid w:val="00A70DE2"/>
@@ -10481,7 +11541,7 @@
   </w:style>
   <w:style w:type="character" w:styleId="IntensiverVerweis">
     <w:name w:val="Intense Reference"/>
-    <w:basedOn w:val="Absatzstandardschriftart"/>
+    <w:basedOn w:val="Absatz-Standardschriftart"/>
     <w:uiPriority w:val="32"/>
     <w:qFormat/>
     <w:rsid w:val="00A70DE2"/>
@@ -10496,7 +11556,7 @@
   </w:style>
   <w:style w:type="character" w:styleId="Buchtitel">
     <w:name w:val="Book Title"/>
-    <w:basedOn w:val="Absatzstandardschriftart"/>
+    <w:basedOn w:val="Absatz-Standardschriftart"/>
     <w:uiPriority w:val="33"/>
     <w:qFormat/>
     <w:rsid w:val="00A70DE2"/>
@@ -10507,9 +11567,9 @@
       <w:spacing w:val="5"/>
     </w:rPr>
   </w:style>
-  <w:style w:type="character" w:customStyle="1" w:styleId="berschrift2Zeichen">
-    <w:name w:val="Überschrift 2 Zeichen"/>
-    <w:basedOn w:val="Absatzstandardschriftart"/>
+  <w:style w:type="character" w:customStyle="1" w:styleId="berschrift2Zchn">
+    <w:name w:val="Überschrift 2 Zchn"/>
+    <w:basedOn w:val="Absatz-Standardschriftart"/>
     <w:link w:val="berschrift2"/>
     <w:uiPriority w:val="9"/>
     <w:rsid w:val="00A70DE2"/>
@@ -10528,7 +11588,6 @@
     <w:uiPriority w:val="59"/>
     <w:rsid w:val="00011C49"/>
     <w:tblPr>
-      <w:tblInd w:w="0" w:type="dxa"/>
       <w:tblBorders>
         <w:top w:val="single" w:sz="4" w:space="0" w:color="auto"/>
         <w:left w:val="single" w:sz="4" w:space="0" w:color="auto"/>
@@ -10537,17 +11596,11 @@
         <w:insideH w:val="single" w:sz="4" w:space="0" w:color="auto"/>
         <w:insideV w:val="single" w:sz="4" w:space="0" w:color="auto"/>
       </w:tblBorders>
-      <w:tblCellMar>
-        <w:top w:w="0" w:type="dxa"/>
-        <w:left w:w="108" w:type="dxa"/>
-        <w:bottom w:w="0" w:type="dxa"/>
-        <w:right w:w="108" w:type="dxa"/>
-      </w:tblCellMar>
     </w:tblPr>
   </w:style>
-  <w:style w:type="character" w:styleId="Link">
+  <w:style w:type="character" w:styleId="Hyperlink">
     <w:name w:val="Hyperlink"/>
-    <w:basedOn w:val="Absatzstandardschriftart"/>
+    <w:basedOn w:val="Absatz-Standardschriftart"/>
     <w:uiPriority w:val="99"/>
     <w:unhideWhenUsed/>
     <w:rsid w:val="008C6C64"/>
@@ -10556,9 +11609,9 @@
       <w:u w:val="single"/>
     </w:rPr>
   </w:style>
-  <w:style w:type="character" w:styleId="GesichteterLink">
+  <w:style w:type="character" w:styleId="BesuchterLink">
     <w:name w:val="FollowedHyperlink"/>
-    <w:basedOn w:val="Absatzstandardschriftart"/>
+    <w:basedOn w:val="Absatz-Standardschriftart"/>
     <w:uiPriority w:val="99"/>
     <w:semiHidden/>
     <w:unhideWhenUsed/>
@@ -10571,7 +11624,7 @@
   <w:style w:type="paragraph" w:styleId="Sprechblasentext">
     <w:name w:val="Balloon Text"/>
     <w:basedOn w:val="Standard"/>
-    <w:link w:val="SprechblasentextZeichen"/>
+    <w:link w:val="SprechblasentextZchn"/>
     <w:uiPriority w:val="99"/>
     <w:semiHidden/>
     <w:unhideWhenUsed/>
@@ -10582,9 +11635,9 @@
       <w:szCs w:val="18"/>
     </w:rPr>
   </w:style>
-  <w:style w:type="character" w:customStyle="1" w:styleId="SprechblasentextZeichen">
-    <w:name w:val="Sprechblasentext Zeichen"/>
-    <w:basedOn w:val="Absatzstandardschriftart"/>
+  <w:style w:type="character" w:customStyle="1" w:styleId="SprechblasentextZchn">
+    <w:name w:val="Sprechblasentext Zchn"/>
+    <w:basedOn w:val="Absatz-Standardschriftart"/>
     <w:link w:val="Sprechblasentext"/>
     <w:uiPriority w:val="99"/>
     <w:semiHidden/>
@@ -10595,9 +11648,9 @@
       <w:szCs w:val="18"/>
     </w:rPr>
   </w:style>
-  <w:style w:type="character" w:customStyle="1" w:styleId="berschrift3Zeichen">
-    <w:name w:val="Überschrift 3 Zeichen"/>
-    <w:basedOn w:val="Absatzstandardschriftart"/>
+  <w:style w:type="character" w:customStyle="1" w:styleId="berschrift3Zchn">
+    <w:name w:val="Überschrift 3 Zchn"/>
+    <w:basedOn w:val="Absatz-Standardschriftart"/>
     <w:link w:val="berschrift3"/>
     <w:uiPriority w:val="9"/>
     <w:rsid w:val="00753A27"/>
@@ -10608,9 +11661,9 @@
       <w:color w:val="4F81BD" w:themeColor="accent1"/>
     </w:rPr>
   </w:style>
-  <w:style w:type="character" w:customStyle="1" w:styleId="berschrift4Zeichen">
-    <w:name w:val="Überschrift 4 Zeichen"/>
-    <w:basedOn w:val="Absatzstandardschriftart"/>
+  <w:style w:type="character" w:customStyle="1" w:styleId="berschrift4Zchn">
+    <w:name w:val="Überschrift 4 Zchn"/>
+    <w:basedOn w:val="Absatz-Standardschriftart"/>
     <w:link w:val="berschrift4"/>
     <w:uiPriority w:val="9"/>
     <w:rsid w:val="0052174E"/>
@@ -10625,7 +11678,7 @@
   </w:style>
   <w:style w:type="character" w:styleId="Kommentarzeichen">
     <w:name w:val="annotation reference"/>
-    <w:basedOn w:val="Absatzstandardschriftart"/>
+    <w:basedOn w:val="Absatz-Standardschriftart"/>
     <w:uiPriority w:val="99"/>
     <w:semiHidden/>
     <w:unhideWhenUsed/>
@@ -10638,7 +11691,7 @@
   <w:style w:type="paragraph" w:styleId="Kommentartext">
     <w:name w:val="annotation text"/>
     <w:basedOn w:val="Standard"/>
-    <w:link w:val="KommentartextZeichen"/>
+    <w:link w:val="KommentartextZchn"/>
     <w:uiPriority w:val="99"/>
     <w:semiHidden/>
     <w:unhideWhenUsed/>
@@ -10648,9 +11701,9 @@
       <w:szCs w:val="20"/>
     </w:rPr>
   </w:style>
-  <w:style w:type="character" w:customStyle="1" w:styleId="KommentartextZeichen">
-    <w:name w:val="Kommentartext Zeichen"/>
-    <w:basedOn w:val="Absatzstandardschriftart"/>
+  <w:style w:type="character" w:customStyle="1" w:styleId="KommentartextZchn">
+    <w:name w:val="Kommentartext Zchn"/>
+    <w:basedOn w:val="Absatz-Standardschriftart"/>
     <w:link w:val="Kommentartext"/>
     <w:uiPriority w:val="99"/>
     <w:semiHidden/>
@@ -10664,7 +11717,7 @@
     <w:name w:val="annotation subject"/>
     <w:basedOn w:val="Kommentartext"/>
     <w:next w:val="Kommentartext"/>
-    <w:link w:val="KommentarthemaZeichen"/>
+    <w:link w:val="KommentarthemaZchn"/>
     <w:uiPriority w:val="99"/>
     <w:semiHidden/>
     <w:unhideWhenUsed/>
@@ -10674,755 +11727,9 @@
       <w:bCs/>
     </w:rPr>
   </w:style>
-  <w:style w:type="character" w:customStyle="1" w:styleId="KommentarthemaZeichen">
-    <w:name w:val="Kommentarthema Zeichen"/>
-    <w:basedOn w:val="KommentartextZeichen"/>
-    <w:link w:val="Kommentarthema"/>
-    <w:uiPriority w:val="99"/>
-    <w:semiHidden/>
-    <w:rsid w:val="001F4A42"/>
-    <w:rPr>
-      <w:b/>
-      <w:bCs/>
-      <w:sz w:val="20"/>
-      <w:szCs w:val="20"/>
-    </w:rPr>
-  </w:style>
-</w:styles>
-</file>
-
-<file path=word/stylesWithEffects.xml><?xml version="1.0" encoding="utf-8"?>
-<w:styles xmlns:wpc="http://schemas.microsoft.com/office/word/2010/wordprocessingCanvas" xmlns:mo="http://schemas.microsoft.com/office/mac/office/2008/main" xmlns:mc="http://schemas.openxmlformats.org/markup-compatibility/2006" xmlns:mv="urn:schemas-microsoft-com:mac:vml" xmlns:o="urn:schemas-microsoft-com:office:office" xmlns:r="http://schemas.openxmlformats.org/officeDocument/2006/relationships" xmlns:m="http://schemas.openxmlformats.org/officeDocument/2006/math" xmlns:v="urn:schemas-microsoft-com:vml" xmlns:wp14="http://schemas.microsoft.com/office/word/2010/wordprocessingDrawing" xmlns:wp="http://schemas.openxmlformats.org/drawingml/2006/wordprocessingDrawing" xmlns:w10="urn:schemas-microsoft-com:office:word" xmlns:w="http://schemas.openxmlformats.org/wordprocessingml/2006/main" xmlns:w14="http://schemas.microsoft.com/office/word/2010/wordml" xmlns:wpg="http://schemas.microsoft.com/office/word/2010/wordprocessingGroup" xmlns:wpi="http://schemas.microsoft.com/office/word/2010/wordprocessingInk" xmlns:wne="http://schemas.microsoft.com/office/word/2006/wordml" xmlns:wps="http://schemas.microsoft.com/office/word/2010/wordprocessingShape" mc:Ignorable="w14 wp14">
-  <w:docDefaults>
-    <w:rPrDefault>
-      <w:rPr>
-        <w:rFonts w:asciiTheme="minorHAnsi" w:eastAsiaTheme="minorEastAsia" w:hAnsiTheme="minorHAnsi" w:cstheme="minorBidi"/>
-        <w:sz w:val="24"/>
-        <w:szCs w:val="24"/>
-        <w:lang w:val="en-US" w:eastAsia="de-DE" w:bidi="ar-SA"/>
-      </w:rPr>
-    </w:rPrDefault>
-    <w:pPrDefault/>
-  </w:docDefaults>
-  <w:latentStyles w:defLockedState="0" w:defUIPriority="99" w:defSemiHidden="1" w:defUnhideWhenUsed="1" w:defQFormat="0" w:count="276">
-    <w:lsdException w:name="Normal" w:semiHidden="0" w:uiPriority="0" w:unhideWhenUsed="0" w:qFormat="1"/>
-    <w:lsdException w:name="heading 1" w:semiHidden="0" w:uiPriority="9" w:unhideWhenUsed="0" w:qFormat="1"/>
-    <w:lsdException w:name="heading 2" w:uiPriority="9" w:qFormat="1"/>
-    <w:lsdException w:name="heading 3" w:uiPriority="9" w:qFormat="1"/>
-    <w:lsdException w:name="heading 4" w:uiPriority="9" w:qFormat="1"/>
-    <w:lsdException w:name="heading 5" w:uiPriority="9" w:qFormat="1"/>
-    <w:lsdException w:name="heading 6" w:uiPriority="9" w:qFormat="1"/>
-    <w:lsdException w:name="heading 7" w:uiPriority="9" w:qFormat="1"/>
-    <w:lsdException w:name="heading 8" w:uiPriority="9" w:qFormat="1"/>
-    <w:lsdException w:name="heading 9" w:uiPriority="9" w:qFormat="1"/>
-    <w:lsdException w:name="toc 1" w:uiPriority="39"/>
-    <w:lsdException w:name="toc 2" w:uiPriority="39"/>
-    <w:lsdException w:name="toc 3" w:uiPriority="39"/>
-    <w:lsdException w:name="toc 4" w:uiPriority="39"/>
-    <w:lsdException w:name="toc 5" w:uiPriority="39"/>
-    <w:lsdException w:name="toc 6" w:uiPriority="39"/>
-    <w:lsdException w:name="toc 7" w:uiPriority="39"/>
-    <w:lsdException w:name="toc 8" w:uiPriority="39"/>
-    <w:lsdException w:name="toc 9" w:uiPriority="39"/>
-    <w:lsdException w:name="caption" w:uiPriority="35" w:qFormat="1"/>
-    <w:lsdException w:name="Title" w:semiHidden="0" w:uiPriority="10" w:unhideWhenUsed="0" w:qFormat="1"/>
-    <w:lsdException w:name="Default Paragraph Font" w:uiPriority="1"/>
-    <w:lsdException w:name="Subtitle" w:semiHidden="0" w:uiPriority="11" w:unhideWhenUsed="0" w:qFormat="1"/>
-    <w:lsdException w:name="Strong" w:semiHidden="0" w:uiPriority="22" w:unhideWhenUsed="0" w:qFormat="1"/>
-    <w:lsdException w:name="Emphasis" w:semiHidden="0" w:uiPriority="20" w:unhideWhenUsed="0" w:qFormat="1"/>
-    <w:lsdException w:name="Table Grid" w:semiHidden="0" w:uiPriority="59" w:unhideWhenUsed="0"/>
-    <w:lsdException w:name="Note Level 1" w:semiHidden="0" w:unhideWhenUsed="0"/>
-    <w:lsdException w:name="Note Level 2" w:semiHidden="0" w:unhideWhenUsed="0"/>
-    <w:lsdException w:name="Note Level 3" w:semiHidden="0" w:unhideWhenUsed="0"/>
-    <w:lsdException w:name="Note Level 4" w:semiHidden="0" w:unhideWhenUsed="0"/>
-    <w:lsdException w:name="Note Level 5" w:semiHidden="0" w:unhideWhenUsed="0"/>
-    <w:lsdException w:name="Note Level 6" w:semiHidden="0" w:unhideWhenUsed="0"/>
-    <w:lsdException w:name="Note Level 7" w:semiHidden="0" w:unhideWhenUsed="0"/>
-    <w:lsdException w:name="Note Level 8" w:semiHidden="0" w:unhideWhenUsed="0"/>
-    <w:lsdException w:name="Note Level 9" w:semiHidden="0" w:unhideWhenUsed="0"/>
-    <w:lsdException w:name="Placeholder Text" w:unhideWhenUsed="0"/>
-    <w:lsdException w:name="No Spacing" w:semiHidden="0" w:uiPriority="1" w:unhideWhenUsed="0" w:qFormat="1"/>
-    <w:lsdException w:name="Light Shading" w:semiHidden="0" w:uiPriority="60" w:unhideWhenUsed="0"/>
-    <w:lsdException w:name="Light List" w:semiHidden="0" w:uiPriority="61" w:unhideWhenUsed="0"/>
-    <w:lsdException w:name="Light Grid" w:semiHidden="0" w:uiPriority="62" w:unhideWhenUsed="0"/>
-    <w:lsdException w:name="Medium Shading 1" w:semiHidden="0" w:uiPriority="63" w:unhideWhenUsed="0"/>
-    <w:lsdException w:name="Medium Shading 2" w:semiHidden="0" w:uiPriority="64" w:unhideWhenUsed="0"/>
-    <w:lsdException w:name="Medium List 1" w:semiHidden="0" w:uiPriority="65" w:unhideWhenUsed="0"/>
-    <w:lsdException w:name="Medium List 2" w:semiHidden="0" w:uiPriority="66" w:unhideWhenUsed="0"/>
-    <w:lsdException w:name="Medium Grid 1" w:semiHidden="0" w:uiPriority="67" w:unhideWhenUsed="0"/>
-    <w:lsdException w:name="Medium Grid 2" w:semiHidden="0" w:uiPriority="68" w:unhideWhenUsed="0"/>
-    <w:lsdException w:name="Medium Grid 3" w:semiHidden="0" w:uiPriority="69" w:unhideWhenUsed="0"/>
-    <w:lsdException w:name="Dark List" w:semiHidden="0" w:uiPriority="70" w:unhideWhenUsed="0"/>
-    <w:lsdException w:name="Colorful Shading" w:semiHidden="0" w:uiPriority="71" w:unhideWhenUsed="0"/>
-    <w:lsdException w:name="Colorful List" w:semiHidden="0" w:uiPriority="72" w:unhideWhenUsed="0"/>
-    <w:lsdException w:name="Colorful Grid" w:semiHidden="0" w:uiPriority="73" w:unhideWhenUsed="0"/>
-    <w:lsdException w:name="Light Shading Accent 1" w:semiHidden="0" w:uiPriority="60" w:unhideWhenUsed="0"/>
-    <w:lsdException w:name="Light List Accent 1" w:semiHidden="0" w:uiPriority="61" w:unhideWhenUsed="0"/>
-    <w:lsdException w:name="Light Grid Accent 1" w:semiHidden="0" w:uiPriority="62" w:unhideWhenUsed="0"/>
-    <w:lsdException w:name="Medium Shading 1 Accent 1" w:semiHidden="0" w:uiPriority="63" w:unhideWhenUsed="0"/>
-    <w:lsdException w:name="Medium Shading 2 Accent 1" w:semiHidden="0" w:uiPriority="64" w:unhideWhenUsed="0"/>
-    <w:lsdException w:name="Medium List 1 Accent 1" w:semiHidden="0" w:uiPriority="65" w:unhideWhenUsed="0"/>
-    <w:lsdException w:name="Revision" w:unhideWhenUsed="0"/>
-    <w:lsdException w:name="List Paragraph" w:semiHidden="0" w:uiPriority="34" w:unhideWhenUsed="0" w:qFormat="1"/>
-    <w:lsdException w:name="Quote" w:semiHidden="0" w:uiPriority="29" w:unhideWhenUsed="0" w:qFormat="1"/>
-    <w:lsdException w:name="Intense Quote" w:semiHidden="0" w:uiPriority="30" w:unhideWhenUsed="0" w:qFormat="1"/>
-    <w:lsdException w:name="Medium List 2 Accent 1" w:semiHidden="0" w:uiPriority="66" w:unhideWhenUsed="0"/>
-    <w:lsdException w:name="Medium Grid 1 Accent 1" w:semiHidden="0" w:uiPriority="67" w:unhideWhenUsed="0"/>
-    <w:lsdException w:name="Medium Grid 2 Accent 1" w:semiHidden="0" w:uiPriority="68" w:unhideWhenUsed="0"/>
-    <w:lsdException w:name="Medium Grid 3 Accent 1" w:semiHidden="0" w:uiPriority="69" w:unhideWhenUsed="0"/>
-    <w:lsdException w:name="Dark List Accent 1" w:semiHidden="0" w:uiPriority="70" w:unhideWhenUsed="0"/>
-    <w:lsdException w:name="Colorful Shading Accent 1" w:semiHidden="0" w:uiPriority="71" w:unhideWhenUsed="0"/>
-    <w:lsdException w:name="Colorful List Accent 1" w:semiHidden="0" w:uiPriority="72" w:unhideWhenUsed="0"/>
-    <w:lsdException w:name="Colorful Grid Accent 1" w:semiHidden="0" w:uiPriority="73" w:unhideWhenUsed="0"/>
-    <w:lsdException w:name="Light Shading Accent 2" w:semiHidden="0" w:uiPriority="60" w:unhideWhenUsed="0"/>
-    <w:lsdException w:name="Light List Accent 2" w:semiHidden="0" w:uiPriority="61" w:unhideWhenUsed="0"/>
-    <w:lsdException w:name="Light Grid Accent 2" w:semiHidden="0" w:uiPriority="62" w:unhideWhenUsed="0"/>
-    <w:lsdException w:name="Medium Shading 1 Accent 2" w:semiHidden="0" w:uiPriority="63" w:unhideWhenUsed="0"/>
-    <w:lsdException w:name="Medium Shading 2 Accent 2" w:semiHidden="0" w:uiPriority="64" w:unhideWhenUsed="0"/>
-    <w:lsdException w:name="Medium List 1 Accent 2" w:semiHidden="0" w:uiPriority="65" w:unhideWhenUsed="0"/>
-    <w:lsdException w:name="Medium List 2 Accent 2" w:semiHidden="0" w:uiPriority="66" w:unhideWhenUsed="0"/>
-    <w:lsdException w:name="Medium Grid 1 Accent 2" w:semiHidden="0" w:uiPriority="67" w:unhideWhenUsed="0"/>
-    <w:lsdException w:name="Medium Grid 2 Accent 2" w:semiHidden="0" w:uiPriority="68" w:unhideWhenUsed="0"/>
-    <w:lsdException w:name="Medium Grid 3 Accent 2" w:semiHidden="0" w:uiPriority="69" w:unhideWhenUsed="0"/>
-    <w:lsdException w:name="Dark List Accent 2" w:semiHidden="0" w:uiPriority="70" w:unhideWhenUsed="0"/>
-    <w:lsdException w:name="Colorful Shading Accent 2" w:semiHidden="0" w:uiPriority="71" w:unhideWhenUsed="0"/>
-    <w:lsdException w:name="Colorful List Accent 2" w:semiHidden="0" w:uiPriority="72" w:unhideWhenUsed="0"/>
-    <w:lsdException w:name="Colorful Grid Accent 2" w:semiHidden="0" w:uiPriority="73" w:unhideWhenUsed="0"/>
-    <w:lsdException w:name="Light Shading Accent 3" w:semiHidden="0" w:uiPriority="60" w:unhideWhenUsed="0"/>
-    <w:lsdException w:name="Light List Accent 3" w:semiHidden="0" w:uiPriority="61" w:unhideWhenUsed="0"/>
-    <w:lsdException w:name="Light Grid Accent 3" w:semiHidden="0" w:uiPriority="62" w:unhideWhenUsed="0"/>
-    <w:lsdException w:name="Medium Shading 1 Accent 3" w:semiHidden="0" w:uiPriority="63" w:unhideWhenUsed="0"/>
-    <w:lsdException w:name="Medium Shading 2 Accent 3" w:semiHidden="0" w:uiPriority="64" w:unhideWhenUsed="0"/>
-    <w:lsdException w:name="Medium List 1 Accent 3" w:semiHidden="0" w:uiPriority="65" w:unhideWhenUsed="0"/>
-    <w:lsdException w:name="Medium List 2 Accent 3" w:semiHidden="0" w:uiPriority="66" w:unhideWhenUsed="0"/>
-    <w:lsdException w:name="Medium Grid 1 Accent 3" w:semiHidden="0" w:uiPriority="67" w:unhideWhenUsed="0"/>
-    <w:lsdException w:name="Medium Grid 2 Accent 3" w:semiHidden="0" w:uiPriority="68" w:unhideWhenUsed="0"/>
-    <w:lsdException w:name="Medium Grid 3 Accent 3" w:semiHidden="0" w:uiPriority="69" w:unhideWhenUsed="0"/>
-    <w:lsdException w:name="Dark List Accent 3" w:semiHidden="0" w:uiPriority="70" w:unhideWhenUsed="0"/>
-    <w:lsdException w:name="Colorful Shading Accent 3" w:semiHidden="0" w:uiPriority="71" w:unhideWhenUsed="0"/>
-    <w:lsdException w:name="Colorful List Accent 3" w:semiHidden="0" w:uiPriority="72" w:unhideWhenUsed="0"/>
-    <w:lsdException w:name="Colorful Grid Accent 3" w:semiHidden="0" w:uiPriority="73" w:unhideWhenUsed="0"/>
-    <w:lsdException w:name="Light Shading Accent 4" w:semiHidden="0" w:uiPriority="60" w:unhideWhenUsed="0"/>
-    <w:lsdException w:name="Light List Accent 4" w:semiHidden="0" w:uiPriority="61" w:unhideWhenUsed="0"/>
-    <w:lsdException w:name="Light Grid Accent 4" w:semiHidden="0" w:uiPriority="62" w:unhideWhenUsed="0"/>
-    <w:lsdException w:name="Medium Shading 1 Accent 4" w:semiHidden="0" w:uiPriority="63" w:unhideWhenUsed="0"/>
-    <w:lsdException w:name="Medium Shading 2 Accent 4" w:semiHidden="0" w:uiPriority="64" w:unhideWhenUsed="0"/>
-    <w:lsdException w:name="Medium List 1 Accent 4" w:semiHidden="0" w:uiPriority="65" w:unhideWhenUsed="0"/>
-    <w:lsdException w:name="Medium List 2 Accent 4" w:semiHidden="0" w:uiPriority="66" w:unhideWhenUsed="0"/>
-    <w:lsdException w:name="Medium Grid 1 Accent 4" w:semiHidden="0" w:uiPriority="67" w:unhideWhenUsed="0"/>
-    <w:lsdException w:name="Medium Grid 2 Accent 4" w:semiHidden="0" w:uiPriority="68" w:unhideWhenUsed="0"/>
-    <w:lsdException w:name="Medium Grid 3 Accent 4" w:semiHidden="0" w:uiPriority="69" w:unhideWhenUsed="0"/>
-    <w:lsdException w:name="Dark List Accent 4" w:semiHidden="0" w:uiPriority="70" w:unhideWhenUsed="0"/>
-    <w:lsdException w:name="Colorful Shading Accent 4" w:semiHidden="0" w:uiPriority="71" w:unhideWhenUsed="0"/>
-    <w:lsdException w:name="Colorful List Accent 4" w:semiHidden="0" w:uiPriority="72" w:unhideWhenUsed="0"/>
-    <w:lsdException w:name="Colorful Grid Accent 4" w:semiHidden="0" w:uiPriority="73" w:unhideWhenUsed="0"/>
-    <w:lsdException w:name="Light Shading Accent 5" w:semiHidden="0" w:uiPriority="60" w:unhideWhenUsed="0"/>
-    <w:lsdException w:name="Light List Accent 5" w:semiHidden="0" w:uiPriority="61" w:unhideWhenUsed="0"/>
-    <w:lsdException w:name="Light Grid Accent 5" w:semiHidden="0" w:uiPriority="62" w:unhideWhenUsed="0"/>
-    <w:lsdException w:name="Medium Shading 1 Accent 5" w:semiHidden="0" w:uiPriority="63" w:unhideWhenUsed="0"/>
-    <w:lsdException w:name="Medium Shading 2 Accent 5" w:semiHidden="0" w:uiPriority="64" w:unhideWhenUsed="0"/>
-    <w:lsdException w:name="Medium List 1 Accent 5" w:semiHidden="0" w:uiPriority="65" w:unhideWhenUsed="0"/>
-    <w:lsdException w:name="Medium List 2 Accent 5" w:semiHidden="0" w:uiPriority="66" w:unhideWhenUsed="0"/>
-    <w:lsdException w:name="Medium Grid 1 Accent 5" w:semiHidden="0" w:uiPriority="67" w:unhideWhenUsed="0"/>
-    <w:lsdException w:name="Medium Grid 2 Accent 5" w:semiHidden="0" w:uiPriority="68" w:unhideWhenUsed="0"/>
-    <w:lsdException w:name="Medium Grid 3 Accent 5" w:semiHidden="0" w:uiPriority="69" w:unhideWhenUsed="0"/>
-    <w:lsdException w:name="Dark List Accent 5" w:semiHidden="0" w:uiPriority="70" w:unhideWhenUsed="0"/>
-    <w:lsdException w:name="Colorful Shading Accent 5" w:semiHidden="0" w:uiPriority="71" w:unhideWhenUsed="0"/>
-    <w:lsdException w:name="Colorful List Accent 5" w:semiHidden="0" w:uiPriority="72" w:unhideWhenUsed="0"/>
-    <w:lsdException w:name="Colorful Grid Accent 5" w:semiHidden="0" w:uiPriority="73" w:unhideWhenUsed="0"/>
-    <w:lsdException w:name="Light Shading Accent 6" w:semiHidden="0" w:uiPriority="60" w:unhideWhenUsed="0"/>
-    <w:lsdException w:name="Light List Accent 6" w:semiHidden="0" w:uiPriority="61" w:unhideWhenUsed="0"/>
-    <w:lsdException w:name="Light Grid Accent 6" w:semiHidden="0" w:uiPriority="62" w:unhideWhenUsed="0"/>
-    <w:lsdException w:name="Medium Shading 1 Accent 6" w:semiHidden="0" w:uiPriority="63" w:unhideWhenUsed="0"/>
-    <w:lsdException w:name="Medium Shading 2 Accent 6" w:semiHidden="0" w:uiPriority="64" w:unhideWhenUsed="0"/>
-    <w:lsdException w:name="Medium List 1 Accent 6" w:semiHidden="0" w:uiPriority="65" w:unhideWhenUsed="0"/>
-    <w:lsdException w:name="Medium List 2 Accent 6" w:semiHidden="0" w:uiPriority="66" w:unhideWhenUsed="0"/>
-    <w:lsdException w:name="Medium Grid 1 Accent 6" w:semiHidden="0" w:uiPriority="67" w:unhideWhenUsed="0"/>
-    <w:lsdException w:name="Medium Grid 2 Accent 6" w:semiHidden="0" w:uiPriority="68" w:unhideWhenUsed="0"/>
-    <w:lsdException w:name="Medium Grid 3 Accent 6" w:semiHidden="0" w:uiPriority="69" w:unhideWhenUsed="0"/>
-    <w:lsdException w:name="Dark List Accent 6" w:semiHidden="0" w:uiPriority="70" w:unhideWhenUsed="0"/>
-    <w:lsdException w:name="Colorful Shading Accent 6" w:semiHidden="0" w:uiPriority="71" w:unhideWhenUsed="0"/>
-    <w:lsdException w:name="Colorful List Accent 6" w:semiHidden="0" w:uiPriority="72" w:unhideWhenUsed="0"/>
-    <w:lsdException w:name="Colorful Grid Accent 6" w:semiHidden="0" w:uiPriority="73" w:unhideWhenUsed="0"/>
-    <w:lsdException w:name="Subtle Emphasis" w:semiHidden="0" w:uiPriority="19" w:unhideWhenUsed="0" w:qFormat="1"/>
-    <w:lsdException w:name="Intense Emphasis" w:semiHidden="0" w:uiPriority="21" w:unhideWhenUsed="0" w:qFormat="1"/>
-    <w:lsdException w:name="Subtle Reference" w:semiHidden="0" w:uiPriority="31" w:unhideWhenUsed="0" w:qFormat="1"/>
-    <w:lsdException w:name="Intense Reference" w:semiHidden="0" w:uiPriority="32" w:unhideWhenUsed="0" w:qFormat="1"/>
-    <w:lsdException w:name="Book Title" w:semiHidden="0" w:uiPriority="33" w:unhideWhenUsed="0" w:qFormat="1"/>
-    <w:lsdException w:name="Bibliography" w:uiPriority="37"/>
-    <w:lsdException w:name="TOC Heading" w:uiPriority="39" w:qFormat="1"/>
-  </w:latentStyles>
-  <w:style w:type="paragraph" w:default="1" w:styleId="Standard">
-    <w:name w:val="Normal"/>
-    <w:qFormat/>
-  </w:style>
-  <w:style w:type="paragraph" w:styleId="berschrift1">
-    <w:name w:val="heading 1"/>
-    <w:basedOn w:val="Standard"/>
-    <w:next w:val="Standard"/>
-    <w:link w:val="berschrift1Zeichen"/>
-    <w:uiPriority w:val="9"/>
-    <w:qFormat/>
-    <w:rsid w:val="008244A9"/>
-    <w:pPr>
-      <w:keepNext/>
-      <w:keepLines/>
-      <w:spacing w:before="480"/>
-      <w:outlineLvl w:val="0"/>
-    </w:pPr>
-    <w:rPr>
-      <w:rFonts w:asciiTheme="majorHAnsi" w:eastAsiaTheme="majorEastAsia" w:hAnsiTheme="majorHAnsi" w:cstheme="majorBidi"/>
-      <w:b/>
-      <w:bCs/>
-      <w:color w:val="345A8A" w:themeColor="accent1" w:themeShade="B5"/>
-      <w:sz w:val="32"/>
-      <w:szCs w:val="32"/>
-    </w:rPr>
-  </w:style>
-  <w:style w:type="paragraph" w:styleId="berschrift2">
-    <w:name w:val="heading 2"/>
-    <w:basedOn w:val="Standard"/>
-    <w:next w:val="Standard"/>
-    <w:link w:val="berschrift2Zeichen"/>
-    <w:uiPriority w:val="9"/>
-    <w:unhideWhenUsed/>
-    <w:qFormat/>
-    <w:rsid w:val="00A70DE2"/>
-    <w:pPr>
-      <w:keepNext/>
-      <w:keepLines/>
-      <w:spacing w:before="200"/>
-      <w:outlineLvl w:val="1"/>
-    </w:pPr>
-    <w:rPr>
-      <w:rFonts w:asciiTheme="majorHAnsi" w:eastAsiaTheme="majorEastAsia" w:hAnsiTheme="majorHAnsi" w:cstheme="majorBidi"/>
-      <w:b/>
-      <w:bCs/>
-      <w:color w:val="4F81BD" w:themeColor="accent1"/>
-      <w:sz w:val="26"/>
-      <w:szCs w:val="26"/>
-    </w:rPr>
-  </w:style>
-  <w:style w:type="paragraph" w:styleId="berschrift3">
-    <w:name w:val="heading 3"/>
-    <w:basedOn w:val="Standard"/>
-    <w:next w:val="Standard"/>
-    <w:link w:val="berschrift3Zeichen"/>
-    <w:uiPriority w:val="9"/>
-    <w:unhideWhenUsed/>
-    <w:qFormat/>
-    <w:rsid w:val="00753A27"/>
-    <w:pPr>
-      <w:keepNext/>
-      <w:keepLines/>
-      <w:spacing w:before="200"/>
-      <w:outlineLvl w:val="2"/>
-    </w:pPr>
-    <w:rPr>
-      <w:rFonts w:asciiTheme="majorHAnsi" w:eastAsiaTheme="majorEastAsia" w:hAnsiTheme="majorHAnsi" w:cstheme="majorBidi"/>
-      <w:b/>
-      <w:bCs/>
-      <w:color w:val="4F81BD" w:themeColor="accent1"/>
-    </w:rPr>
-  </w:style>
-  <w:style w:type="paragraph" w:styleId="berschrift4">
-    <w:name w:val="heading 4"/>
-    <w:basedOn w:val="Standard"/>
-    <w:next w:val="Standard"/>
-    <w:link w:val="berschrift4Zeichen"/>
-    <w:uiPriority w:val="9"/>
-    <w:unhideWhenUsed/>
-    <w:qFormat/>
-    <w:rsid w:val="0052174E"/>
-    <w:pPr>
-      <w:keepNext/>
-      <w:keepLines/>
-      <w:spacing w:before="200"/>
-      <w:outlineLvl w:val="3"/>
-    </w:pPr>
-    <w:rPr>
-      <w:rFonts w:asciiTheme="majorHAnsi" w:eastAsiaTheme="majorEastAsia" w:hAnsiTheme="majorHAnsi" w:cstheme="majorBidi"/>
-      <w:b/>
-      <w:bCs/>
-      <w:i/>
-      <w:iCs/>
-      <w:color w:val="4F81BD" w:themeColor="accent1"/>
-    </w:rPr>
-  </w:style>
-  <w:style w:type="character" w:default="1" w:styleId="Absatzstandardschriftart">
-    <w:name w:val="Default Paragraph Font"/>
-    <w:uiPriority w:val="1"/>
-    <w:unhideWhenUsed/>
-  </w:style>
-  <w:style w:type="table" w:default="1" w:styleId="NormaleTabelle">
-    <w:name w:val="Normal Table"/>
-    <w:uiPriority w:val="99"/>
-    <w:semiHidden/>
-    <w:unhideWhenUsed/>
-    <w:tblPr>
-      <w:tblInd w:w="0" w:type="dxa"/>
-      <w:tblCellMar>
-        <w:top w:w="0" w:type="dxa"/>
-        <w:left w:w="108" w:type="dxa"/>
-        <w:bottom w:w="0" w:type="dxa"/>
-        <w:right w:w="108" w:type="dxa"/>
-      </w:tblCellMar>
-    </w:tblPr>
-  </w:style>
-  <w:style w:type="numbering" w:default="1" w:styleId="KeineListe">
-    <w:name w:val="No List"/>
-    <w:uiPriority w:val="99"/>
-    <w:semiHidden/>
-    <w:unhideWhenUsed/>
-  </w:style>
-  <w:style w:type="character" w:customStyle="1" w:styleId="berschrift1Zeichen">
-    <w:name w:val="Überschrift 1 Zeichen"/>
-    <w:basedOn w:val="Absatzstandardschriftart"/>
-    <w:link w:val="berschrift1"/>
-    <w:uiPriority w:val="9"/>
-    <w:rsid w:val="008244A9"/>
-    <w:rPr>
-      <w:rFonts w:asciiTheme="majorHAnsi" w:eastAsiaTheme="majorEastAsia" w:hAnsiTheme="majorHAnsi" w:cstheme="majorBidi"/>
-      <w:b/>
-      <w:bCs/>
-      <w:color w:val="345A8A" w:themeColor="accent1" w:themeShade="B5"/>
-      <w:sz w:val="32"/>
-      <w:szCs w:val="32"/>
-    </w:rPr>
-  </w:style>
-  <w:style w:type="paragraph" w:styleId="Titel">
-    <w:name w:val="Title"/>
-    <w:basedOn w:val="Standard"/>
-    <w:next w:val="Standard"/>
-    <w:link w:val="TitelZeichen"/>
-    <w:uiPriority w:val="10"/>
-    <w:qFormat/>
-    <w:rsid w:val="00A70DE2"/>
-    <w:pPr>
-      <w:pBdr>
-        <w:bottom w:val="single" w:sz="8" w:space="4" w:color="4F81BD" w:themeColor="accent1"/>
-      </w:pBdr>
-      <w:spacing w:after="300"/>
-      <w:contextualSpacing/>
-    </w:pPr>
-    <w:rPr>
-      <w:rFonts w:asciiTheme="majorHAnsi" w:eastAsiaTheme="majorEastAsia" w:hAnsiTheme="majorHAnsi" w:cstheme="majorBidi"/>
-      <w:color w:val="17365D" w:themeColor="text2" w:themeShade="BF"/>
-      <w:spacing w:val="5"/>
-      <w:kern w:val="28"/>
-      <w:sz w:val="52"/>
-      <w:szCs w:val="52"/>
-    </w:rPr>
-  </w:style>
-  <w:style w:type="character" w:customStyle="1" w:styleId="TitelZeichen">
-    <w:name w:val="Titel Zeichen"/>
-    <w:basedOn w:val="Absatzstandardschriftart"/>
-    <w:link w:val="Titel"/>
-    <w:uiPriority w:val="10"/>
-    <w:rsid w:val="00A70DE2"/>
-    <w:rPr>
-      <w:rFonts w:asciiTheme="majorHAnsi" w:eastAsiaTheme="majorEastAsia" w:hAnsiTheme="majorHAnsi" w:cstheme="majorBidi"/>
-      <w:color w:val="17365D" w:themeColor="text2" w:themeShade="BF"/>
-      <w:spacing w:val="5"/>
-      <w:kern w:val="28"/>
-      <w:sz w:val="52"/>
-      <w:szCs w:val="52"/>
-    </w:rPr>
-  </w:style>
-  <w:style w:type="paragraph" w:styleId="Untertitel">
-    <w:name w:val="Subtitle"/>
-    <w:basedOn w:val="Standard"/>
-    <w:next w:val="Standard"/>
-    <w:link w:val="UntertitelZeichen"/>
-    <w:uiPriority w:val="11"/>
-    <w:qFormat/>
-    <w:rsid w:val="00A70DE2"/>
-    <w:pPr>
-      <w:numPr>
-        <w:ilvl w:val="1"/>
-      </w:numPr>
-    </w:pPr>
-    <w:rPr>
-      <w:rFonts w:asciiTheme="majorHAnsi" w:eastAsiaTheme="majorEastAsia" w:hAnsiTheme="majorHAnsi" w:cstheme="majorBidi"/>
-      <w:i/>
-      <w:iCs/>
-      <w:color w:val="4F81BD" w:themeColor="accent1"/>
-      <w:spacing w:val="15"/>
-    </w:rPr>
-  </w:style>
-  <w:style w:type="character" w:customStyle="1" w:styleId="UntertitelZeichen">
-    <w:name w:val="Untertitel Zeichen"/>
-    <w:basedOn w:val="Absatzstandardschriftart"/>
-    <w:link w:val="Untertitel"/>
-    <w:uiPriority w:val="11"/>
-    <w:rsid w:val="00A70DE2"/>
-    <w:rPr>
-      <w:rFonts w:asciiTheme="majorHAnsi" w:eastAsiaTheme="majorEastAsia" w:hAnsiTheme="majorHAnsi" w:cstheme="majorBidi"/>
-      <w:i/>
-      <w:iCs/>
-      <w:color w:val="4F81BD" w:themeColor="accent1"/>
-      <w:spacing w:val="15"/>
-    </w:rPr>
-  </w:style>
-  <w:style w:type="paragraph" w:styleId="Verzeichnis1">
-    <w:name w:val="toc 1"/>
-    <w:basedOn w:val="Standard"/>
-    <w:next w:val="Standard"/>
-    <w:autoRedefine/>
-    <w:uiPriority w:val="39"/>
-    <w:unhideWhenUsed/>
-    <w:rsid w:val="00A70DE2"/>
-    <w:pPr>
-      <w:spacing w:before="120"/>
-    </w:pPr>
-    <w:rPr>
-      <w:b/>
-      <w:sz w:val="22"/>
-      <w:szCs w:val="22"/>
-    </w:rPr>
-  </w:style>
-  <w:style w:type="paragraph" w:styleId="Verzeichnis2">
-    <w:name w:val="toc 2"/>
-    <w:basedOn w:val="Standard"/>
-    <w:next w:val="Standard"/>
-    <w:autoRedefine/>
-    <w:uiPriority w:val="39"/>
-    <w:unhideWhenUsed/>
-    <w:rsid w:val="00A70DE2"/>
-    <w:pPr>
-      <w:ind w:left="240"/>
-    </w:pPr>
-    <w:rPr>
-      <w:i/>
-      <w:sz w:val="22"/>
-      <w:szCs w:val="22"/>
-    </w:rPr>
-  </w:style>
-  <w:style w:type="paragraph" w:styleId="Verzeichnis3">
-    <w:name w:val="toc 3"/>
-    <w:basedOn w:val="Standard"/>
-    <w:next w:val="Standard"/>
-    <w:autoRedefine/>
-    <w:uiPriority w:val="39"/>
-    <w:unhideWhenUsed/>
-    <w:rsid w:val="006F44F0"/>
-    <w:pPr>
-      <w:tabs>
-        <w:tab w:val="left" w:pos="1176"/>
-        <w:tab w:val="right" w:pos="9056"/>
-      </w:tabs>
-      <w:ind w:left="480"/>
-    </w:pPr>
-    <w:rPr>
-      <w:sz w:val="22"/>
-      <w:szCs w:val="22"/>
-    </w:rPr>
-  </w:style>
-  <w:style w:type="paragraph" w:styleId="Verzeichnis4">
-    <w:name w:val="toc 4"/>
-    <w:basedOn w:val="Standard"/>
-    <w:next w:val="Standard"/>
-    <w:autoRedefine/>
-    <w:uiPriority w:val="39"/>
-    <w:unhideWhenUsed/>
-    <w:rsid w:val="00A70DE2"/>
-    <w:pPr>
-      <w:ind w:left="720"/>
-    </w:pPr>
-    <w:rPr>
-      <w:sz w:val="20"/>
-      <w:szCs w:val="20"/>
-    </w:rPr>
-  </w:style>
-  <w:style w:type="paragraph" w:styleId="Verzeichnis5">
-    <w:name w:val="toc 5"/>
-    <w:basedOn w:val="Standard"/>
-    <w:next w:val="Standard"/>
-    <w:autoRedefine/>
-    <w:uiPriority w:val="39"/>
-    <w:unhideWhenUsed/>
-    <w:rsid w:val="00A70DE2"/>
-    <w:pPr>
-      <w:ind w:left="960"/>
-    </w:pPr>
-    <w:rPr>
-      <w:sz w:val="20"/>
-      <w:szCs w:val="20"/>
-    </w:rPr>
-  </w:style>
-  <w:style w:type="paragraph" w:styleId="Verzeichnis6">
-    <w:name w:val="toc 6"/>
-    <w:basedOn w:val="Standard"/>
-    <w:next w:val="Standard"/>
-    <w:autoRedefine/>
-    <w:uiPriority w:val="39"/>
-    <w:unhideWhenUsed/>
-    <w:rsid w:val="00A70DE2"/>
-    <w:pPr>
-      <w:ind w:left="1200"/>
-    </w:pPr>
-    <w:rPr>
-      <w:sz w:val="20"/>
-      <w:szCs w:val="20"/>
-    </w:rPr>
-  </w:style>
-  <w:style w:type="paragraph" w:styleId="Verzeichnis7">
-    <w:name w:val="toc 7"/>
-    <w:basedOn w:val="Standard"/>
-    <w:next w:val="Standard"/>
-    <w:autoRedefine/>
-    <w:uiPriority w:val="39"/>
-    <w:unhideWhenUsed/>
-    <w:rsid w:val="00A70DE2"/>
-    <w:pPr>
-      <w:ind w:left="1440"/>
-    </w:pPr>
-    <w:rPr>
-      <w:sz w:val="20"/>
-      <w:szCs w:val="20"/>
-    </w:rPr>
-  </w:style>
-  <w:style w:type="paragraph" w:styleId="Verzeichnis8">
-    <w:name w:val="toc 8"/>
-    <w:basedOn w:val="Standard"/>
-    <w:next w:val="Standard"/>
-    <w:autoRedefine/>
-    <w:uiPriority w:val="39"/>
-    <w:unhideWhenUsed/>
-    <w:rsid w:val="00A70DE2"/>
-    <w:pPr>
-      <w:ind w:left="1680"/>
-    </w:pPr>
-    <w:rPr>
-      <w:sz w:val="20"/>
-      <w:szCs w:val="20"/>
-    </w:rPr>
-  </w:style>
-  <w:style w:type="paragraph" w:styleId="Verzeichnis9">
-    <w:name w:val="toc 9"/>
-    <w:basedOn w:val="Standard"/>
-    <w:next w:val="Standard"/>
-    <w:autoRedefine/>
-    <w:uiPriority w:val="39"/>
-    <w:unhideWhenUsed/>
-    <w:rsid w:val="00A70DE2"/>
-    <w:pPr>
-      <w:ind w:left="1920"/>
-    </w:pPr>
-    <w:rPr>
-      <w:sz w:val="20"/>
-      <w:szCs w:val="20"/>
-    </w:rPr>
-  </w:style>
-  <w:style w:type="paragraph" w:styleId="Listenabsatz">
-    <w:name w:val="List Paragraph"/>
-    <w:basedOn w:val="Standard"/>
-    <w:uiPriority w:val="34"/>
-    <w:qFormat/>
-    <w:rsid w:val="00A70DE2"/>
-    <w:pPr>
-      <w:ind w:left="720"/>
-      <w:contextualSpacing/>
-    </w:pPr>
-  </w:style>
-  <w:style w:type="character" w:styleId="IntensiverVerweis">
-    <w:name w:val="Intense Reference"/>
-    <w:basedOn w:val="Absatzstandardschriftart"/>
-    <w:uiPriority w:val="32"/>
-    <w:qFormat/>
-    <w:rsid w:val="00A70DE2"/>
-    <w:rPr>
-      <w:b/>
-      <w:bCs/>
-      <w:smallCaps/>
-      <w:color w:val="C0504D" w:themeColor="accent2"/>
-      <w:spacing w:val="5"/>
-      <w:u w:val="single"/>
-    </w:rPr>
-  </w:style>
-  <w:style w:type="character" w:styleId="Buchtitel">
-    <w:name w:val="Book Title"/>
-    <w:basedOn w:val="Absatzstandardschriftart"/>
-    <w:uiPriority w:val="33"/>
-    <w:qFormat/>
-    <w:rsid w:val="00A70DE2"/>
-    <w:rPr>
-      <w:b/>
-      <w:bCs/>
-      <w:smallCaps/>
-      <w:spacing w:val="5"/>
-    </w:rPr>
-  </w:style>
-  <w:style w:type="character" w:customStyle="1" w:styleId="berschrift2Zeichen">
-    <w:name w:val="Überschrift 2 Zeichen"/>
-    <w:basedOn w:val="Absatzstandardschriftart"/>
-    <w:link w:val="berschrift2"/>
-    <w:uiPriority w:val="9"/>
-    <w:rsid w:val="00A70DE2"/>
-    <w:rPr>
-      <w:rFonts w:asciiTheme="majorHAnsi" w:eastAsiaTheme="majorEastAsia" w:hAnsiTheme="majorHAnsi" w:cstheme="majorBidi"/>
-      <w:b/>
-      <w:bCs/>
-      <w:color w:val="4F81BD" w:themeColor="accent1"/>
-      <w:sz w:val="26"/>
-      <w:szCs w:val="26"/>
-    </w:rPr>
-  </w:style>
-  <w:style w:type="table" w:styleId="Tabellenraster">
-    <w:name w:val="Table Grid"/>
-    <w:basedOn w:val="NormaleTabelle"/>
-    <w:uiPriority w:val="59"/>
-    <w:rsid w:val="00011C49"/>
-    <w:tblPr>
-      <w:tblInd w:w="0" w:type="dxa"/>
-      <w:tblBorders>
-        <w:top w:val="single" w:sz="4" w:space="0" w:color="auto"/>
-        <w:left w:val="single" w:sz="4" w:space="0" w:color="auto"/>
-        <w:bottom w:val="single" w:sz="4" w:space="0" w:color="auto"/>
-        <w:right w:val="single" w:sz="4" w:space="0" w:color="auto"/>
-        <w:insideH w:val="single" w:sz="4" w:space="0" w:color="auto"/>
-        <w:insideV w:val="single" w:sz="4" w:space="0" w:color="auto"/>
-      </w:tblBorders>
-      <w:tblCellMar>
-        <w:top w:w="0" w:type="dxa"/>
-        <w:left w:w="108" w:type="dxa"/>
-        <w:bottom w:w="0" w:type="dxa"/>
-        <w:right w:w="108" w:type="dxa"/>
-      </w:tblCellMar>
-    </w:tblPr>
-  </w:style>
-  <w:style w:type="character" w:styleId="Link">
-    <w:name w:val="Hyperlink"/>
-    <w:basedOn w:val="Absatzstandardschriftart"/>
-    <w:uiPriority w:val="99"/>
-    <w:unhideWhenUsed/>
-    <w:rsid w:val="008C6C64"/>
-    <w:rPr>
-      <w:color w:val="0000FF" w:themeColor="hyperlink"/>
-      <w:u w:val="single"/>
-    </w:rPr>
-  </w:style>
-  <w:style w:type="character" w:styleId="GesichteterLink">
-    <w:name w:val="FollowedHyperlink"/>
-    <w:basedOn w:val="Absatzstandardschriftart"/>
-    <w:uiPriority w:val="99"/>
-    <w:semiHidden/>
-    <w:unhideWhenUsed/>
-    <w:rsid w:val="008C6C64"/>
-    <w:rPr>
-      <w:color w:val="800080" w:themeColor="followedHyperlink"/>
-      <w:u w:val="single"/>
-    </w:rPr>
-  </w:style>
-  <w:style w:type="paragraph" w:styleId="Sprechblasentext">
-    <w:name w:val="Balloon Text"/>
-    <w:basedOn w:val="Standard"/>
-    <w:link w:val="SprechblasentextZeichen"/>
-    <w:uiPriority w:val="99"/>
-    <w:semiHidden/>
-    <w:unhideWhenUsed/>
-    <w:rsid w:val="000E27FA"/>
-    <w:rPr>
-      <w:rFonts w:ascii="Lucida Grande" w:hAnsi="Lucida Grande"/>
-      <w:sz w:val="18"/>
-      <w:szCs w:val="18"/>
-    </w:rPr>
-  </w:style>
-  <w:style w:type="character" w:customStyle="1" w:styleId="SprechblasentextZeichen">
-    <w:name w:val="Sprechblasentext Zeichen"/>
-    <w:basedOn w:val="Absatzstandardschriftart"/>
-    <w:link w:val="Sprechblasentext"/>
-    <w:uiPriority w:val="99"/>
-    <w:semiHidden/>
-    <w:rsid w:val="000E27FA"/>
-    <w:rPr>
-      <w:rFonts w:ascii="Lucida Grande" w:hAnsi="Lucida Grande"/>
-      <w:sz w:val="18"/>
-      <w:szCs w:val="18"/>
-    </w:rPr>
-  </w:style>
-  <w:style w:type="character" w:customStyle="1" w:styleId="berschrift3Zeichen">
-    <w:name w:val="Überschrift 3 Zeichen"/>
-    <w:basedOn w:val="Absatzstandardschriftart"/>
-    <w:link w:val="berschrift3"/>
-    <w:uiPriority w:val="9"/>
-    <w:rsid w:val="00753A27"/>
-    <w:rPr>
-      <w:rFonts w:asciiTheme="majorHAnsi" w:eastAsiaTheme="majorEastAsia" w:hAnsiTheme="majorHAnsi" w:cstheme="majorBidi"/>
-      <w:b/>
-      <w:bCs/>
-      <w:color w:val="4F81BD" w:themeColor="accent1"/>
-    </w:rPr>
-  </w:style>
-  <w:style w:type="character" w:customStyle="1" w:styleId="berschrift4Zeichen">
-    <w:name w:val="Überschrift 4 Zeichen"/>
-    <w:basedOn w:val="Absatzstandardschriftart"/>
-    <w:link w:val="berschrift4"/>
-    <w:uiPriority w:val="9"/>
-    <w:rsid w:val="0052174E"/>
-    <w:rPr>
-      <w:rFonts w:asciiTheme="majorHAnsi" w:eastAsiaTheme="majorEastAsia" w:hAnsiTheme="majorHAnsi" w:cstheme="majorBidi"/>
-      <w:b/>
-      <w:bCs/>
-      <w:i/>
-      <w:iCs/>
-      <w:color w:val="4F81BD" w:themeColor="accent1"/>
-    </w:rPr>
-  </w:style>
-  <w:style w:type="character" w:styleId="Kommentarzeichen">
-    <w:name w:val="annotation reference"/>
-    <w:basedOn w:val="Absatzstandardschriftart"/>
-    <w:uiPriority w:val="99"/>
-    <w:semiHidden/>
-    <w:unhideWhenUsed/>
-    <w:rsid w:val="001F4A42"/>
-    <w:rPr>
-      <w:sz w:val="16"/>
-      <w:szCs w:val="16"/>
-    </w:rPr>
-  </w:style>
-  <w:style w:type="paragraph" w:styleId="Kommentartext">
-    <w:name w:val="annotation text"/>
-    <w:basedOn w:val="Standard"/>
-    <w:link w:val="KommentartextZeichen"/>
-    <w:uiPriority w:val="99"/>
-    <w:semiHidden/>
-    <w:unhideWhenUsed/>
-    <w:rsid w:val="001F4A42"/>
-    <w:rPr>
-      <w:sz w:val="20"/>
-      <w:szCs w:val="20"/>
-    </w:rPr>
-  </w:style>
-  <w:style w:type="character" w:customStyle="1" w:styleId="KommentartextZeichen">
-    <w:name w:val="Kommentartext Zeichen"/>
-    <w:basedOn w:val="Absatzstandardschriftart"/>
-    <w:link w:val="Kommentartext"/>
-    <w:uiPriority w:val="99"/>
-    <w:semiHidden/>
-    <w:rsid w:val="001F4A42"/>
-    <w:rPr>
-      <w:sz w:val="20"/>
-      <w:szCs w:val="20"/>
-    </w:rPr>
-  </w:style>
-  <w:style w:type="paragraph" w:styleId="Kommentarthema">
-    <w:name w:val="annotation subject"/>
-    <w:basedOn w:val="Kommentartext"/>
-    <w:next w:val="Kommentartext"/>
-    <w:link w:val="KommentarthemaZeichen"/>
-    <w:uiPriority w:val="99"/>
-    <w:semiHidden/>
-    <w:unhideWhenUsed/>
-    <w:rsid w:val="001F4A42"/>
-    <w:rPr>
-      <w:b/>
-      <w:bCs/>
-    </w:rPr>
-  </w:style>
-  <w:style w:type="character" w:customStyle="1" w:styleId="KommentarthemaZeichen">
-    <w:name w:val="Kommentarthema Zeichen"/>
-    <w:basedOn w:val="KommentartextZeichen"/>
+  <w:style w:type="character" w:customStyle="1" w:styleId="KommentarthemaZchn">
+    <w:name w:val="Kommentarthema Zchn"/>
+    <w:basedOn w:val="KommentartextZchn"/>
     <w:link w:val="Kommentarthema"/>
     <w:uiPriority w:val="99"/>
     <w:semiHidden/>
@@ -11762,7 +12069,7 @@
 </file>
 
 <file path=customXml/itemProps1.xml><?xml version="1.0" encoding="utf-8"?>
-<ds:datastoreItem xmlns:ds="http://schemas.openxmlformats.org/officeDocument/2006/customXml" ds:itemID="{CC9ECC65-6348-764F-BF0B-59E5042F91E4}">
+<ds:datastoreItem xmlns:ds="http://schemas.openxmlformats.org/officeDocument/2006/customXml" ds:itemID="{BF562E29-4E05-430F-A63E-388539DC8F59}">
   <ds:schemaRefs>
     <ds:schemaRef ds:uri="http://schemas.openxmlformats.org/officeDocument/2006/bibliography"/>
   </ds:schemaRefs>

</xml_diff>

<commit_message>
finished the 2nd story draft of the Story (Chapter 2.4 in GDD)
</commit_message>
<xml_diff>
--- a/concept/GDD_Scarlet.docx
+++ b/concept/GDD_Scarlet.docx
@@ -1103,13 +1103,7 @@
         <w:rPr>
           <w:noProof/>
         </w:rPr>
-        <w:t>1</w:t>
-      </w:r>
-      <w:r>
-        <w:rPr>
-          <w:noProof/>
-        </w:rPr>
-        <w:t>6</w:t>
+        <w:t>16</w:t>
       </w:r>
       <w:r>
         <w:rPr>
@@ -10963,171 +10957,1434 @@
         </w:rPr>
         <w:t>world has no more light left</w:t>
       </w:r>
+      <w:r>
+        <w:rPr>
+          <w:b/>
+        </w:rPr>
+        <w:t>.</w:t>
+      </w:r>
+      <w:r>
+        <w:t>”(</w:t>
+      </w:r>
+      <w:r>
+        <w:rPr>
+          <w:i/>
+        </w:rPr>
+        <w:t xml:space="preserve">dies wiederholt sich </w:t>
+      </w:r>
+      <w:r>
+        <w:rPr>
+          <w:i/>
+        </w:rPr>
+        <w:t>bei weiterem Drücken des Interaktionsbuttons</w:t>
+      </w:r>
+      <w:r>
+        <w:t>)</w:t>
+      </w:r>
+      <w:r>
+        <w:t>.</w:t>
+      </w:r>
+      <w:r>
+        <w:t xml:space="preserve"> </w:t>
+      </w:r>
+      <w:r>
+        <w:t>Scarlet kann noch ein Upgrade-Collectible in der Parallelwelt finden, ehe sie durch das P</w:t>
+      </w:r>
+      <w:r>
+        <w:t>ortal zurück in ihre Welt geht. Sie durchquert das Tunnelsystem und steigt eine kleine Treppe hinauf in einen Innenhof des verlassenen Klosters</w:t>
+      </w:r>
+      <w:r>
+        <w:t>, der jedoch durch einen Zaun auf einen schmalen Weg beschränkt ist</w:t>
+      </w:r>
+      <w:r>
+        <w:t xml:space="preserve"> und </w:t>
+      </w:r>
+      <w:r>
+        <w:t xml:space="preserve">größtenteils </w:t>
+      </w:r>
+      <w:r>
+        <w:t>mit schwach leuchtenden Laternen beleuchtet wird</w:t>
+      </w:r>
+      <w:r>
+        <w:t xml:space="preserve">. </w:t>
+      </w:r>
+      <w:r>
+        <w:t xml:space="preserve">Dieser Weg führt zu einer größeren Kirche über deren </w:t>
+      </w:r>
+      <w:r>
+        <w:t xml:space="preserve">verschlossenen </w:t>
+      </w:r>
+      <w:r>
+        <w:t>Eingang jedoch eine</w:t>
+      </w:r>
+      <w:r>
+        <w:t xml:space="preserve"> starke</w:t>
+      </w:r>
+      <w:r>
+        <w:t xml:space="preserve"> Lichtquelle angebracht ist und das Gebiet direkt vor der Tür in Licht taucht. </w:t>
+      </w:r>
+      <w:r>
+        <w:t xml:space="preserve">Scarlet </w:t>
+      </w:r>
+      <w:r>
+        <w:t>versucht sich durch den Lichtkegel zu quälen, muss aber umdrehen, da das Licht zu stark ist</w:t>
+      </w:r>
+      <w:r>
+        <w:t xml:space="preserve">. </w:t>
+      </w:r>
+      <w:r>
+        <w:t xml:space="preserve">Etwas weiter den Weg zurück </w:t>
+      </w:r>
+      <w:r>
+        <w:t xml:space="preserve">bemerkt Scarlet, dass der Weg nicht vollständig ausgeleuchtet ist und an einer Stelle nicht vom Licht beeinträchtigt wird. </w:t>
+      </w:r>
+      <w:r>
+        <w:t>An dieser Stel</w:t>
+      </w:r>
+      <w:r>
+        <w:t xml:space="preserve">le zerstört sie ein Zaunsegment </w:t>
+      </w:r>
+      <w:r>
+        <w:t xml:space="preserve">zu ihrer linken </w:t>
+      </w:r>
+      <w:r>
+        <w:t>und zerschlägt den sich in der Nähe befindlichen Sicherungskasten, woraufhin sämtliches Licht verschwindet</w:t>
+      </w:r>
+      <w:r>
+        <w:t xml:space="preserve"> (</w:t>
+      </w:r>
+      <w:r>
+        <w:rPr>
+          <w:i/>
+        </w:rPr>
+        <w:t>zwei mal Interaktionsbutton nötig</w:t>
+      </w:r>
+      <w:r>
+        <w:t>)</w:t>
+      </w:r>
+      <w:r>
+        <w:t>.</w:t>
+      </w:r>
+      <w:r>
+        <w:t xml:space="preserve"> </w:t>
+      </w:r>
+      <w:r>
+        <w:t xml:space="preserve">Als sie sich zurück auf den Weg begibt Richtung Kirche stellt sie fest, dass die Tür jetzt offen steht. </w:t>
+      </w:r>
+      <w:r>
+        <w:t>Sie betritt die Kirche und bemerkt nicht, wie</w:t>
+      </w:r>
+      <w:r>
+        <w:t xml:space="preserve"> die Gestalt, die sie bereits in der Stadt und im Wald verfolgte, hinter ihr die Kirche betritt und zu deren linken und rechten die an die Wände geschobenen Bänke anzündet. </w:t>
+      </w:r>
+      <w:r>
+        <w:t xml:space="preserve">Scarlet </w:t>
+      </w:r>
+      <w:r>
+        <w:lastRenderedPageBreak/>
+        <w:t>hat derweil nur Augen für die große rote Flamme, die auf dem Altar</w:t>
+      </w:r>
+      <w:r>
+        <w:t xml:space="preserve">, </w:t>
+      </w:r>
+      <w:r>
+        <w:t>auf der vom Eingang abgewandten Seite</w:t>
+      </w:r>
+      <w:r>
+        <w:t>,</w:t>
+      </w:r>
+      <w:r>
+        <w:t xml:space="preserve"> lodert und bewegt sich auf diese zu bis sie direkt vor ihr steht. </w:t>
+      </w:r>
+      <w:r>
+        <w:t>Erst als sich die anderen Flammen auch in das gleiche rot Färben, dreht sich Scarlet um und bemerkt ihren Verfolger</w:t>
+      </w:r>
+      <w:r>
+        <w:t>, eine junge Frau, die nicht viel älter ist, als Scarlet</w:t>
+      </w:r>
+      <w:r>
+        <w:t>.</w:t>
+      </w:r>
+    </w:p>
+    <w:p>
+      <w:pPr>
+        <w:spacing w:line="360" w:lineRule="auto"/>
+        <w:jc w:val="both"/>
+      </w:pPr>
+      <w:r>
+        <w:t>(Combat Mode)</w:t>
+      </w:r>
+    </w:p>
+    <w:p>
+      <w:pPr>
+        <w:spacing w:line="360" w:lineRule="auto"/>
+        <w:jc w:val="both"/>
+      </w:pPr>
+      <w:r>
+        <w:t>Die junge Frau sagt: “</w:t>
+      </w:r>
+      <w:r>
+        <w:rPr>
+          <w:b/>
+        </w:rPr>
+        <w:t>Poaching in others</w:t>
+      </w:r>
+      <w:r>
+        <w:rPr>
+          <w:b/>
+        </w:rPr>
+        <w:t>’</w:t>
+      </w:r>
+      <w:r>
+        <w:rPr>
+          <w:b/>
+        </w:rPr>
+        <w:t xml:space="preserve"> territories</w:t>
+      </w:r>
+      <w:r>
+        <w:rPr>
+          <w:b/>
+        </w:rPr>
+        <w:t xml:space="preserve"> cannot go unpunished.</w:t>
+      </w:r>
+      <w:r>
+        <w:t>”(</w:t>
+      </w:r>
+      <w:r>
+        <w:rPr>
+          <w:i/>
+        </w:rPr>
+        <w:t>weibliche Stimme, die sehr ernst und selbstbewusst ist</w:t>
+      </w:r>
+      <w:r>
+        <w:rPr>
+          <w:i/>
+        </w:rPr>
+        <w:t>; unzufrieden mit damit, dass Scarlet den Vampir und den Werwolf getötet hat</w:t>
+      </w:r>
+      <w:r>
+        <w:t>).</w:t>
+      </w:r>
+      <w:r>
+        <w:t xml:space="preserve"> “</w:t>
+      </w:r>
+      <w:r>
+        <w:rPr>
+          <w:b/>
+        </w:rPr>
+        <w:t>Even more, if the rival reve</w:t>
+      </w:r>
+      <w:r>
+        <w:rPr>
+          <w:b/>
+        </w:rPr>
+        <w:t xml:space="preserve">als herself as </w:t>
+      </w:r>
+      <w:r>
+        <w:rPr>
+          <w:b/>
+        </w:rPr>
+        <w:t xml:space="preserve">one of the kinds </w:t>
+      </w:r>
+      <w:r>
+        <w:rPr>
+          <w:b/>
+        </w:rPr>
+        <w:t>of prey my order has hunted</w:t>
+      </w:r>
+      <w:r>
+        <w:rPr>
+          <w:b/>
+        </w:rPr>
+        <w:t xml:space="preserve"> and </w:t>
+      </w:r>
+      <w:r>
+        <w:rPr>
+          <w:b/>
+        </w:rPr>
+        <w:t>slain for generations.</w:t>
+      </w:r>
+      <w:r>
+        <w:t>”</w:t>
+      </w:r>
+      <w:r>
+        <w:t>(</w:t>
+      </w:r>
+      <w:r>
+        <w:rPr>
+          <w:i/>
+        </w:rPr>
+        <w:t xml:space="preserve"> </w:t>
+      </w:r>
+      <w:r>
+        <w:rPr>
+          <w:i/>
+        </w:rPr>
+        <w:t xml:space="preserve">weibliche Stimme, die sehr ernst und selbstbewusst ist; </w:t>
+      </w:r>
+      <w:r>
+        <w:rPr>
+          <w:i/>
+        </w:rPr>
+        <w:t>bestätitgt, dass sie eine Dämonenjägerin ist</w:t>
+      </w:r>
+      <w:r>
+        <w:t>).</w:t>
+      </w:r>
+      <w:r>
+        <w:t xml:space="preserve"> “</w:t>
+      </w:r>
+      <w:r>
+        <w:rPr>
+          <w:b/>
+        </w:rPr>
+        <w:t>You defeated a highe</w:t>
+      </w:r>
+      <w:r>
+        <w:rPr>
+          <w:b/>
+        </w:rPr>
+        <w:t xml:space="preserve">r Vampire and a Great Werewolf. </w:t>
+      </w:r>
+      <w:r>
+        <w:rPr>
+          <w:b/>
+        </w:rPr>
+        <w:t>The p</w:t>
+      </w:r>
+      <w:r>
+        <w:rPr>
+          <w:b/>
+        </w:rPr>
+        <w:t xml:space="preserve">owerful </w:t>
+      </w:r>
+      <w:r>
+        <w:rPr>
+          <w:b/>
+        </w:rPr>
+        <w:t>b</w:t>
+      </w:r>
+      <w:r>
+        <w:rPr>
+          <w:b/>
+        </w:rPr>
+        <w:t>easts</w:t>
+      </w:r>
+      <w:r>
+        <w:rPr>
+          <w:b/>
+        </w:rPr>
+        <w:t>,</w:t>
+      </w:r>
+      <w:r>
+        <w:rPr>
+          <w:b/>
+        </w:rPr>
+        <w:t xml:space="preserve"> I</w:t>
+      </w:r>
+      <w:r>
+        <w:rPr>
+          <w:b/>
+        </w:rPr>
+        <w:t xml:space="preserve"> </w:t>
+      </w:r>
+      <w:r>
+        <w:rPr>
+          <w:b/>
+        </w:rPr>
+        <w:t>hunted</w:t>
+      </w:r>
+      <w:r>
+        <w:rPr>
+          <w:b/>
+        </w:rPr>
+        <w:t xml:space="preserve"> for </w:t>
+      </w:r>
+      <w:r>
+        <w:rPr>
+          <w:b/>
+        </w:rPr>
+        <w:t>weeks</w:t>
+      </w:r>
+      <w:r>
+        <w:rPr>
+          <w:b/>
+        </w:rPr>
+        <w:t>, yet you dispatched them without preparation.</w:t>
+      </w:r>
+      <w:r>
+        <w:t>”</w:t>
+      </w:r>
+      <w:r>
+        <w:t>(</w:t>
+      </w:r>
+      <w:r>
+        <w:rPr>
+          <w:i/>
+        </w:rPr>
+        <w:t>weibliche Stimme, die sehr ernst und selbstbewusst ist; kommentiert Scarlets Erfolge im Diesseits</w:t>
+      </w:r>
+      <w:r>
+        <w:t>).</w:t>
+      </w:r>
+      <w:r>
+        <w:t xml:space="preserve"> “</w:t>
+      </w:r>
+      <w:r>
+        <w:rPr>
+          <w:b/>
+        </w:rPr>
+        <w:t>I’ve never seen or read about a demon like you, but you are far mo</w:t>
+      </w:r>
+      <w:r>
+        <w:rPr>
+          <w:b/>
+        </w:rPr>
+        <w:t>re dangerous than the others</w:t>
+      </w:r>
+      <w:r>
+        <w:rPr>
+          <w:b/>
+        </w:rPr>
+        <w:t>.</w:t>
+      </w:r>
+      <w:r>
+        <w:t>”(</w:t>
+      </w:r>
+      <w:r>
+        <w:rPr>
+          <w:i/>
+        </w:rPr>
+        <w:t>weibliche Stimme, die sehr ernst und selbstbewusst ist;</w:t>
+      </w:r>
+      <w:r>
+        <w:rPr>
+          <w:i/>
+        </w:rPr>
+        <w:t xml:space="preserve"> weiß nicht was Scarlet ist, schätzt aber die Gefährdung richtig ein</w:t>
+      </w:r>
+      <w:r>
+        <w:t>).</w:t>
+      </w:r>
+      <w:r>
+        <w:t xml:space="preserve"> “</w:t>
+      </w:r>
+      <w:r>
+        <w:rPr>
+          <w:b/>
+        </w:rPr>
+        <w:t xml:space="preserve">May the lord’s </w:t>
+      </w:r>
+      <w:r>
+        <w:rPr>
+          <w:b/>
+        </w:rPr>
+        <w:t xml:space="preserve">divine </w:t>
+      </w:r>
+      <w:r>
+        <w:rPr>
+          <w:b/>
+        </w:rPr>
+        <w:t>light exorcise you</w:t>
+      </w:r>
+      <w:r>
+        <w:rPr>
+          <w:b/>
+        </w:rPr>
+        <w:t>,</w:t>
+      </w:r>
+      <w:r>
+        <w:rPr>
+          <w:b/>
+        </w:rPr>
+        <w:t xml:space="preserve"> demon, so </w:t>
+      </w:r>
+      <w:r>
+        <w:rPr>
+          <w:b/>
+        </w:rPr>
+        <w:t xml:space="preserve">your foul existance </w:t>
+      </w:r>
+      <w:r>
+        <w:rPr>
+          <w:b/>
+        </w:rPr>
+        <w:t>stop and haunt this world no longer</w:t>
+      </w:r>
+      <w:r>
+        <w:rPr>
+          <w:b/>
+        </w:rPr>
+        <w:t>.</w:t>
+      </w:r>
+      <w:r>
+        <w:t>”(</w:t>
+      </w:r>
+      <w:r>
+        <w:rPr>
+          <w:i/>
+        </w:rPr>
+        <w:t>weibliche Stimme, die sehr ernst und selbstbewusst ist;</w:t>
+      </w:r>
+      <w:r>
+        <w:rPr>
+          <w:i/>
+        </w:rPr>
+        <w:t xml:space="preserve"> </w:t>
+      </w:r>
+      <w:r>
+        <w:rPr>
+          <w:i/>
+        </w:rPr>
+        <w:t>lässt religiösen Hintergrund durchblicken</w:t>
+      </w:r>
+      <w:r>
+        <w:t>).</w:t>
+      </w:r>
+      <w:r>
+        <w:t xml:space="preserve"> </w:t>
+      </w:r>
+    </w:p>
+    <w:p>
+      <w:pPr>
+        <w:spacing w:line="360" w:lineRule="auto"/>
+        <w:jc w:val="both"/>
+      </w:pPr>
+      <w:r>
+        <w:t>(</w:t>
+      </w:r>
+      <w:r>
+        <w:rPr>
+          <w:i/>
+        </w:rPr>
+        <w:t xml:space="preserve">Boss Fight </w:t>
+      </w:r>
+      <w:r>
+        <w:rPr>
+          <w:i/>
+        </w:rPr>
+        <w:t xml:space="preserve">1 </w:t>
+      </w:r>
+      <w:r>
+        <w:rPr>
+          <w:i/>
+        </w:rPr>
+        <w:t>Beginn; für Details über den Fight siehe Kapitel 4.1; Combat Mode</w:t>
+      </w:r>
+      <w:r>
+        <w:t>)</w:t>
+      </w:r>
+    </w:p>
+    <w:p>
+      <w:pPr>
+        <w:spacing w:line="360" w:lineRule="auto"/>
+        <w:jc w:val="both"/>
+      </w:pPr>
+      <w:r>
+        <w:t>Daraufhin wird Scarlet von der Dämonenjägerin angegriffen</w:t>
+      </w:r>
+      <w:r>
+        <w:t xml:space="preserve">. Als Scarlet die Oberhand gewinnt und die Dämonenjägerin </w:t>
+      </w:r>
+      <w:r>
+        <w:t>verzweifelt einen letzten mächtigen Angriff startet, sagt sie: “</w:t>
+      </w:r>
+      <w:r>
+        <w:rPr>
+          <w:b/>
+        </w:rPr>
+        <w:t>Die Demon! Die … die … die</w:t>
+      </w:r>
+      <w:r>
+        <w:t>”(</w:t>
+      </w:r>
+      <w:r>
+        <w:rPr>
+          <w:i/>
+        </w:rPr>
+        <w:t>Overwatch Easter Egg</w:t>
+      </w:r>
+      <w:r>
+        <w:t>)</w:t>
+      </w:r>
+      <w:r>
+        <w:t>.</w:t>
+      </w:r>
+    </w:p>
+    <w:p>
+      <w:pPr>
+        <w:spacing w:line="360" w:lineRule="auto"/>
+        <w:jc w:val="both"/>
+      </w:pPr>
+      <w:r>
+        <w:t xml:space="preserve">Die Dämonenjägerin hält nicht so lange durch, wie die Gegner vor ihr und fällt </w:t>
+      </w:r>
+      <w:r>
+        <w:t>röchelnd zu Boden, als Scarlet mit einem lauten Kreischen ihre Klauen in ihr versenkt.</w:t>
+      </w:r>
+      <w:r>
+        <w:t xml:space="preserve"> </w:t>
+      </w:r>
+    </w:p>
+    <w:p>
+      <w:pPr>
+        <w:spacing w:line="360" w:lineRule="auto"/>
+        <w:jc w:val="both"/>
+      </w:pPr>
+      <w:r>
+        <w:t>(</w:t>
+      </w:r>
+      <w:r>
+        <w:rPr>
+          <w:i/>
+        </w:rPr>
+        <w:t xml:space="preserve">Boss Fight </w:t>
+      </w:r>
+      <w:r>
+        <w:rPr>
+          <w:i/>
+        </w:rPr>
+        <w:t>1 Ende</w:t>
+      </w:r>
+      <w:r>
+        <w:t>)</w:t>
+      </w:r>
+    </w:p>
+    <w:p>
+      <w:pPr>
+        <w:spacing w:line="360" w:lineRule="auto"/>
+        <w:jc w:val="both"/>
+      </w:pPr>
+      <w:r>
+        <w:t xml:space="preserve">Plötzlich wird die Kirche </w:t>
+      </w:r>
+      <w:r>
+        <w:t>in</w:t>
+      </w:r>
+      <w:r>
+        <w:t xml:space="preserve"> gleißende</w:t>
+      </w:r>
+      <w:r>
+        <w:t>s</w:t>
+      </w:r>
+      <w:r>
+        <w:t xml:space="preserve"> Licht </w:t>
+      </w:r>
+      <w:r>
+        <w:t>getaucht</w:t>
+      </w:r>
+      <w:r>
+        <w:t xml:space="preserve">, dass auf die Dämonenjägerin gerichtet </w:t>
+      </w:r>
+      <w:r>
+        <w:t>ist und Scarlet blendet, als sie ihren Blick auf die Leiche wendet (</w:t>
+      </w:r>
+      <w:r>
+        <w:rPr>
+          <w:i/>
+        </w:rPr>
+        <w:t>super helles Licht, dass den Körper in Gänze versteckt</w:t>
+      </w:r>
+      <w:r>
+        <w:t>)</w:t>
+      </w:r>
+      <w:r>
+        <w:t>.</w:t>
+      </w:r>
+      <w:r>
+        <w:t xml:space="preserve"> Scarlet weicht vom Licht zurück und beobachtet aus der Entfernung, wie sich ein Engel aus dem schwächer werdende</w:t>
+      </w:r>
+      <w:r>
+        <w:t>n</w:t>
+      </w:r>
+      <w:r>
+        <w:t xml:space="preserve"> Licht erhebt. </w:t>
+      </w:r>
+      <w:r>
+        <w:t>Während sich dieser erhebt, sagt er: “</w:t>
+      </w:r>
+      <w:r>
+        <w:rPr>
+          <w:b/>
+        </w:rPr>
+        <w:t xml:space="preserve">A diff'rent shell, a diff'rent time, yet thou art unchanged, </w:t>
+      </w:r>
+      <w:r>
+        <w:rPr>
+          <w:b/>
+        </w:rPr>
+        <w:t>C</w:t>
+      </w:r>
+      <w:r>
+        <w:rPr>
+          <w:b/>
+        </w:rPr>
+        <w:t xml:space="preserve">hampion of </w:t>
+      </w:r>
+      <w:r>
+        <w:rPr>
+          <w:b/>
+        </w:rPr>
+        <w:t>D</w:t>
+      </w:r>
+      <w:r>
+        <w:rPr>
+          <w:b/>
+        </w:rPr>
+        <w:t xml:space="preserve">arkness. </w:t>
+      </w:r>
+      <w:r>
+        <w:rPr>
+          <w:b/>
+        </w:rPr>
+        <w:t>Thy presence in this wo</w:t>
+      </w:r>
+      <w:r>
+        <w:rPr>
+          <w:b/>
+        </w:rPr>
+        <w:t>rld may not be endured</w:t>
+      </w:r>
+      <w:r>
+        <w:rPr>
+          <w:b/>
+        </w:rPr>
+        <w:t>.</w:t>
+      </w:r>
+      <w:r>
+        <w:t>”(</w:t>
+      </w:r>
+      <w:r>
+        <w:rPr>
+          <w:i/>
+        </w:rPr>
+        <w:t>extrem epische, weibliche und männliche Stimme</w:t>
+      </w:r>
+      <w:r>
+        <w:rPr>
+          <w:i/>
+        </w:rPr>
+        <w:t>n</w:t>
+      </w:r>
+      <w:r>
+        <w:rPr>
+          <w:i/>
+        </w:rPr>
+        <w:t xml:space="preserve">, die abwechselnd lauter und </w:t>
+      </w:r>
+      <w:r>
+        <w:rPr>
+          <w:i/>
+        </w:rPr>
+        <w:lastRenderedPageBreak/>
+        <w:t>leiser werden</w:t>
+      </w:r>
+      <w:r>
+        <w:rPr>
+          <w:i/>
+        </w:rPr>
+        <w:t xml:space="preserve"> und in einer vereint sind</w:t>
+      </w:r>
+      <w:r>
+        <w:rPr>
+          <w:i/>
+        </w:rPr>
+        <w:t xml:space="preserve">; </w:t>
+      </w:r>
+      <w:r>
+        <w:rPr>
+          <w:i/>
+        </w:rPr>
+        <w:t>shakespearean english für effekt (und weil es cool kling)</w:t>
+      </w:r>
+      <w:r>
+        <w:t>).</w:t>
+      </w:r>
+      <w:r>
+        <w:t xml:space="preserve"> </w:t>
+      </w:r>
+      <w:r>
+        <w:t>“</w:t>
+      </w:r>
+      <w:r>
+        <w:rPr>
+          <w:b/>
+        </w:rPr>
+        <w:t xml:space="preserve">Didst thee not learneth from </w:t>
+      </w:r>
+      <w:r>
+        <w:rPr>
+          <w:b/>
+        </w:rPr>
+        <w:t>former</w:t>
+      </w:r>
+      <w:r>
+        <w:rPr>
+          <w:b/>
+        </w:rPr>
+        <w:t xml:space="preserve"> quarrels</w:t>
+      </w:r>
+      <w:r>
+        <w:rPr>
+          <w:b/>
+        </w:rPr>
+        <w:t>.</w:t>
+      </w:r>
+      <w:r>
+        <w:rPr>
+          <w:b/>
+        </w:rPr>
+        <w:t>”</w:t>
+      </w:r>
+      <w:r>
+        <w:t>(</w:t>
+      </w:r>
+      <w:r>
+        <w:rPr>
+          <w:i/>
+        </w:rPr>
+        <w:t>extrem epische, weibliche und männliche Stimmen, die abwechselnd lauter und leiser werden und in einer vereint sind; klare Ansage, dass dieser Engel bereits mit Vorgängern von Scarlet gekämpft und überlebt hat</w:t>
+      </w:r>
+      <w:r>
+        <w:t>)</w:t>
+      </w:r>
+      <w:r>
+        <w:t>.</w:t>
+      </w:r>
+      <w:r>
+        <w:t xml:space="preserve"> Als der Engel das letzte Wort sagt, </w:t>
+      </w:r>
+      <w:r>
+        <w:t>blitzen seine Flügel kurz als pures Licht auf, sowie ein Totenkopf, unter der Haube seiner Robe.</w:t>
+      </w:r>
+      <w:r>
+        <w:t xml:space="preserve"> Danach sagt er: </w:t>
+      </w:r>
+      <w:r>
+        <w:rPr>
+          <w:b/>
+        </w:rPr>
+        <w:t>“</w:t>
+      </w:r>
+      <w:r>
+        <w:rPr>
+          <w:b/>
+        </w:rPr>
+        <w:t>H</w:t>
+      </w:r>
+      <w:r>
+        <w:rPr>
+          <w:b/>
+        </w:rPr>
+        <w:t>ist'ry is destin'd to repeateth</w:t>
+      </w:r>
+      <w:r>
+        <w:rPr>
+          <w:b/>
+        </w:rPr>
+        <w:t xml:space="preserve"> …</w:t>
+      </w:r>
+      <w:r>
+        <w:t>”(</w:t>
+      </w:r>
+      <w:r>
+        <w:rPr>
+          <w:i/>
+        </w:rPr>
+        <w:t>extrem epische, weibliche und männliche Stimmen, die abwechselnd lauter und leiser werden und in einer vereint sind;</w:t>
+      </w:r>
+      <w:r>
+        <w:rPr>
+          <w:i/>
+        </w:rPr>
+        <w:t xml:space="preserve"> wird von Scarlet unterbrochen</w:t>
+      </w:r>
+      <w:r>
+        <w:t>).</w:t>
+      </w:r>
+      <w:r>
+        <w:t xml:space="preserve"> Bevor der Engel </w:t>
+      </w:r>
+      <w:r>
+        <w:t>seinen Satz beenden kann, kreischt Scarlet ohrenbetäubend und stürmt</w:t>
+      </w:r>
+      <w:r>
+        <w:t xml:space="preserve"> auf den Engel zu.</w:t>
+      </w:r>
+    </w:p>
+    <w:p>
+      <w:pPr>
+        <w:spacing w:line="360" w:lineRule="auto"/>
+        <w:jc w:val="both"/>
+        <w:rPr>
+          <w:i/>
+        </w:rPr>
+      </w:pPr>
+      <w:r>
+        <w:t>(Boss Fight 2 Beginn</w:t>
+      </w:r>
+      <w:r>
+        <w:rPr>
+          <w:i/>
+        </w:rPr>
+        <w:t>; für Details über den Fight siehe Kapitel 4.1; Combat Mode</w:t>
+      </w:r>
+      <w:r>
+        <w:rPr>
+          <w:i/>
+        </w:rPr>
+        <w:t>)</w:t>
+      </w:r>
+    </w:p>
+    <w:p>
+      <w:pPr>
+        <w:spacing w:line="360" w:lineRule="auto"/>
+        <w:jc w:val="both"/>
+      </w:pPr>
+      <w:r>
+        <w:t xml:space="preserve">Als der Kampf beginnt, </w:t>
+      </w:r>
+      <w:r>
+        <w:t>sagt der Engel: “</w:t>
+      </w:r>
+      <w:r>
+        <w:rPr>
+          <w:b/>
+        </w:rPr>
+        <w:t xml:space="preserve">Poor Child. </w:t>
+      </w:r>
+      <w:r>
+        <w:rPr>
+          <w:b/>
+        </w:rPr>
+        <w:t xml:space="preserve">F'rsaken by the last humanity </w:t>
+      </w:r>
+      <w:r>
+        <w:rPr>
+          <w:b/>
+        </w:rPr>
+        <w:t>she</w:t>
+      </w:r>
+      <w:r>
+        <w:rPr>
+          <w:b/>
+        </w:rPr>
+        <w:t xml:space="preserve"> hadst left</w:t>
+      </w:r>
+      <w:r>
+        <w:rPr>
+          <w:b/>
+        </w:rPr>
+        <w:t>.</w:t>
+      </w:r>
+      <w:r>
+        <w:t>”(</w:t>
+      </w:r>
+      <w:r>
+        <w:rPr>
+          <w:i/>
+        </w:rPr>
+        <w:t>extrem epische, weibliche und männliche Stimmen, die abwechselnd lauter und leiser werden und in einer vereint sind;</w:t>
+      </w:r>
+      <w:r>
+        <w:rPr>
+          <w:i/>
+        </w:rPr>
+        <w:t xml:space="preserve"> </w:t>
+      </w:r>
+      <w:r>
+        <w:rPr>
+          <w:i/>
+        </w:rPr>
+        <w:t>klare Ansage, dass der Mensch Scarlet nicht mehr exisistiert</w:t>
+      </w:r>
+      <w:r>
+        <w:t>).</w:t>
+      </w:r>
+      <w:r>
+        <w:t xml:space="preserve"> Während des Kampfes </w:t>
+      </w:r>
+      <w:r>
+        <w:t xml:space="preserve">kreischt Scarlet hin und wieder, wenn sie den Engel angreift und gibt keinen menschlichen Ton mehr von sich. </w:t>
+      </w:r>
+      <w:r>
+        <w:t xml:space="preserve">Schmerzen lässt sie unmenschlichen Knurren oder Kreischen folgen und erfolgreiche Angriffe hallt ein siegessicheres Kreischen oder unnatürliches Lachen. Scarlet’s Menschlichkeit </w:t>
+      </w:r>
+      <w:r>
+        <w:t xml:space="preserve">ist von ihrem inneren Biest </w:t>
+      </w:r>
+      <w:r>
+        <w:t>konsumiert worden.</w:t>
+      </w:r>
+      <w:r>
+        <w:t xml:space="preserve"> Als Scarlet’s Sieg näher rückt und der Engel zum äußersten gezwungen wird, sagt dieser: “</w:t>
+      </w:r>
+      <w:r>
+        <w:rPr>
+          <w:b/>
+        </w:rPr>
+        <w:t>Red one, t</w:t>
+      </w:r>
+      <w:r>
+        <w:rPr>
+          <w:b/>
+        </w:rPr>
+        <w:t>hy darkness is stout, yet not pure</w:t>
+      </w:r>
+      <w:r>
+        <w:rPr>
+          <w:b/>
+        </w:rPr>
+        <w:t>.</w:t>
+      </w:r>
+      <w:r>
+        <w:rPr>
+          <w:b/>
+        </w:rPr>
+        <w:t xml:space="preserve"> </w:t>
+      </w:r>
+      <w:r>
+        <w:rPr>
+          <w:b/>
+        </w:rPr>
+        <w:t>The light shall beest thy destruction</w:t>
+      </w:r>
+      <w:r>
+        <w:rPr>
+          <w:b/>
+        </w:rPr>
+        <w:t>.</w:t>
+      </w:r>
+      <w:r>
+        <w:t>”(</w:t>
+      </w:r>
+      <w:r>
+        <w:rPr>
+          <w:i/>
+        </w:rPr>
+        <w:t>extrem epische, weibliche und männliche Stimmen, die abwechselnd lauter und leiser werden und in einer vereint sind;</w:t>
+      </w:r>
+      <w:r>
+        <w:t>).</w:t>
+      </w:r>
+      <w:r>
+        <w:t xml:space="preserve"> </w:t>
+      </w:r>
+      <w:r>
+        <w:t>Kurz dauraufhin verl</w:t>
+      </w:r>
+      <w:r>
+        <w:t xml:space="preserve">etzt Scarlet den Engel tödlich und schleudert ihn von ihr weg. Siegreich kreischend, nähert sie sich langsam dem Engel, der sagt: </w:t>
+      </w:r>
+      <w:r>
+        <w:t>“</w:t>
+      </w:r>
+      <w:r>
+        <w:rPr>
+          <w:b/>
+        </w:rPr>
+        <w:t>The dark moon did nourish thee with suitable prey</w:t>
+      </w:r>
+      <w:r>
+        <w:rPr>
+          <w:b/>
+        </w:rPr>
+        <w:t xml:space="preserve">. </w:t>
+      </w:r>
+      <w:r>
+        <w:rPr>
+          <w:b/>
+        </w:rPr>
+        <w:t>Growing thy darkness beyond m</w:t>
+      </w:r>
+      <w:r>
+        <w:rPr>
+          <w:b/>
+        </w:rPr>
+        <w:t>o</w:t>
+      </w:r>
+      <w:r>
+        <w:rPr>
+          <w:b/>
+        </w:rPr>
+        <w:t>rtality</w:t>
+      </w:r>
+      <w:r>
+        <w:rPr>
+          <w:b/>
+        </w:rPr>
+        <w:t>.</w:t>
+      </w:r>
+      <w:r>
+        <w:rPr>
+          <w:b/>
+        </w:rPr>
+        <w:t>“</w:t>
+      </w:r>
+      <w:r>
+        <w:t>(</w:t>
+      </w:r>
+      <w:r>
+        <w:rPr>
+          <w:i/>
+        </w:rPr>
+        <w:t>extrem epische, weibliche und männliche Stimmen, die abwechselnd lauter und leiser werden und in einer vereint sind</w:t>
+      </w:r>
+      <w:r>
+        <w:rPr>
+          <w:i/>
+        </w:rPr>
+        <w:t>, jedoch beeinflusst von den tödlichen und damit verbundenen schmerzen</w:t>
+      </w:r>
+      <w:r>
+        <w:rPr>
+          <w:i/>
+        </w:rPr>
+        <w:t>;</w:t>
+      </w:r>
+      <w:r>
+        <w:rPr>
+          <w:i/>
+        </w:rPr>
+        <w:t xml:space="preserve"> </w:t>
+      </w:r>
+      <w:r>
+        <w:rPr>
+          <w:i/>
+        </w:rPr>
+        <w:t>sagt, dass Scarlet nicht mehr getötet werden kann, wie es bereits fore-shadowed wurde</w:t>
+      </w:r>
+      <w:r>
+        <w:t>).</w:t>
+      </w:r>
+      <w:r>
+        <w:t xml:space="preserve"> “</w:t>
+      </w:r>
+      <w:r>
+        <w:rPr>
+          <w:b/>
+        </w:rPr>
+        <w:t>Only banishment prevents the nothingness thee seeketh</w:t>
+      </w:r>
+      <w:r>
+        <w:rPr>
+          <w:b/>
+        </w:rPr>
+        <w:t>.</w:t>
+      </w:r>
+      <w:r>
+        <w:t>”(</w:t>
+      </w:r>
+      <w:r>
+        <w:rPr>
+          <w:i/>
+        </w:rPr>
+        <w:t xml:space="preserve"> </w:t>
+      </w:r>
+      <w:r>
+        <w:rPr>
+          <w:i/>
+        </w:rPr>
+        <w:t>extrem epische, weibliche und männliche Stimmen, die abwechselnd lauter und leiser werden und in einer vereint sind</w:t>
+      </w:r>
+      <w:r>
+        <w:rPr>
+          <w:i/>
+        </w:rPr>
+        <w:t>, jedoch beeinflusst von den tödlichen und damit verbundenen schmerzen</w:t>
+      </w:r>
+      <w:r>
+        <w:rPr>
+          <w:i/>
+        </w:rPr>
+        <w:t>;</w:t>
+      </w:r>
+      <w:r>
+        <w:rPr>
+          <w:i/>
+        </w:rPr>
+        <w:t xml:space="preserve"> sagt, dass Scarlet verbannt werden muss, um sie aufzuhalten</w:t>
+      </w:r>
+      <w:r>
+        <w:t>).</w:t>
+      </w:r>
+      <w:r>
+        <w:t xml:space="preserve"> Als Scarlet hört, dass der Engel sie bannen will, stürmt sie </w:t>
+      </w:r>
+      <w:r>
+        <w:t xml:space="preserve">kreischend </w:t>
+      </w:r>
+      <w:r>
+        <w:t>au</w:t>
+      </w:r>
+      <w:r>
+        <w:t xml:space="preserve">f ihn los. Kurz bevor ihre Klauen ihn erreichen, verschwindet Scarlet in einem grellen Lichtstrahl. Ihre Schmerzensschreie werden </w:t>
+      </w:r>
+      <w:r>
+        <w:lastRenderedPageBreak/>
+        <w:t>leiser, als sich das Licht verflüchtig.</w:t>
+      </w:r>
+      <w:r>
+        <w:t xml:space="preserve"> Als das Licht komplett verschwunden ist, </w:t>
+      </w:r>
+      <w:r>
+        <w:t>färbt sich das Feuer an den Seiten der Kirche, sowie auf dem Altar, vom bisherigen</w:t>
+      </w:r>
+      <w:r>
+        <w:t xml:space="preserve"> rot in seine natürliche Farbe. Kurz darauf stirbt der Engel und ein weiterer Lichtstrahl</w:t>
+      </w:r>
+      <w:r>
+        <w:t xml:space="preserve"> lässt ihn verschwinden und hinterlässt wieder die Leiche der Dämonenjägerin.</w:t>
+      </w:r>
+    </w:p>
+    <w:p>
+      <w:pPr>
+        <w:spacing w:line="360" w:lineRule="auto"/>
+        <w:jc w:val="both"/>
+        <w:rPr>
+          <w:i/>
+        </w:rPr>
+      </w:pPr>
+      <w:r>
+        <w:t>(</w:t>
+      </w:r>
+      <w:r>
+        <w:rPr>
+          <w:i/>
+        </w:rPr>
+        <w:t>Hier endet das Gameplay des Spiels)</w:t>
+      </w:r>
+    </w:p>
+    <w:p>
+      <w:pPr>
+        <w:spacing w:line="360" w:lineRule="auto"/>
+        <w:jc w:val="both"/>
+        <w:rPr>
+          <w:i/>
+        </w:rPr>
+      </w:pPr>
+      <w:r>
+        <w:rPr>
+          <w:i/>
+        </w:rPr>
+        <w:t>[Erzählt in Bildern analog zum Beginn des Spiels]</w:t>
+      </w:r>
+    </w:p>
+    <w:p>
+      <w:pPr>
+        <w:spacing w:line="360" w:lineRule="auto"/>
+        <w:jc w:val="both"/>
+      </w:pPr>
+      <w:r>
+        <w:t xml:space="preserve">Kein Schatten kann sich an diesem hellen </w:t>
+      </w:r>
+      <w:r>
+        <w:t xml:space="preserve">Ort bilden, keine Spur von Dunkelheit </w:t>
+      </w:r>
+      <w:r>
+        <w:t xml:space="preserve">ist hier präsent. </w:t>
+      </w:r>
+      <w:r>
+        <w:t xml:space="preserve">Dieser Raum scheint keinen </w:t>
+      </w:r>
+      <w:r>
+        <w:t xml:space="preserve">Boden oder Decke zu haben, und nur aus weißem Licht zu bestehen, abgesehen von </w:t>
+      </w:r>
+      <w:r>
+        <w:t xml:space="preserve">der unzählbaren Menge an Käfigen, deren </w:t>
+      </w:r>
+      <w:r>
+        <w:t>Gitte</w:t>
+      </w:r>
+      <w:r>
+        <w:t xml:space="preserve">rstäbe wie goldenes Licht </w:t>
+      </w:r>
+      <w:r>
+        <w:t>erscheinen. Jeder dieser Käfige beinhaltet eine zusammengekauerte</w:t>
+      </w:r>
+      <w:r>
+        <w:t xml:space="preserve"> Gestalt, abgsehen von einen.</w:t>
+      </w:r>
+      <w:r>
+        <w:t xml:space="preserve"> Scarlet sitzt aufrecht in ihrem Käfig, die Augen verschlossen und die Arme verschränkt, so dass ihre klauen nicht stören.</w:t>
+      </w:r>
+    </w:p>
+    <w:p>
+      <w:pPr>
+        <w:spacing w:line="360" w:lineRule="auto"/>
+        <w:jc w:val="both"/>
+      </w:pPr>
+      <w:r>
+        <w:t>In der Parallelwelt beobachtet der sehr alte Mann, wie der Mond sich wieder weiß färbt und das Portal, unweit von ihm entfernt, sich aufzulösen beginnt.</w:t>
+      </w:r>
+      <w:r>
+        <w:t xml:space="preserve"> Er wendet sich ab und sagt: “</w:t>
+      </w:r>
+      <w:r>
+        <w:rPr>
+          <w:b/>
+        </w:rPr>
+        <w:t>Darkness always rises again</w:t>
+      </w:r>
+      <w:r>
+        <w:rPr>
+          <w:b/>
+        </w:rPr>
+        <w:t xml:space="preserve"> …</w:t>
+      </w:r>
+      <w:r>
+        <w:t>”(</w:t>
+      </w:r>
+      <w:r>
+        <w:rPr>
+          <w:i/>
+        </w:rPr>
+        <w:t>epische Erzählerstimme</w:t>
+      </w:r>
+      <w:r>
+        <w:rPr>
+          <w:i/>
+        </w:rPr>
+        <w:t xml:space="preserve">; Szene wechselt zu </w:t>
+      </w:r>
+      <w:r>
+        <w:rPr>
+          <w:i/>
+        </w:rPr>
+        <w:t>Blackscreen</w:t>
+      </w:r>
+      <w:r>
+        <w:t>).</w:t>
+      </w:r>
+      <w:r>
+        <w:t xml:space="preserve"> </w:t>
+      </w:r>
+      <w:r>
+        <w:t>“</w:t>
+      </w:r>
+      <w:r>
+        <w:rPr>
+          <w:b/>
+        </w:rPr>
+        <w:t>as it cannot be extingu</w:t>
+      </w:r>
+      <w:r>
+        <w:rPr>
+          <w:b/>
+        </w:rPr>
+        <w:t>i</w:t>
+      </w:r>
+      <w:r>
+        <w:rPr>
+          <w:b/>
+        </w:rPr>
+        <w:t>shed forever</w:t>
+      </w:r>
+      <w:r>
+        <w:t>”</w:t>
+      </w:r>
+      <w:r>
+        <w:t>(</w:t>
+      </w:r>
+      <w:r>
+        <w:rPr>
+          <w:i/>
+        </w:rPr>
+        <w:t>epische Erzählerstimme</w:t>
+      </w:r>
+      <w:r>
+        <w:rPr>
+          <w:i/>
+        </w:rPr>
+        <w:t>; Szene wechselt zu Scarlet</w:t>
+      </w:r>
+      <w:r>
+        <w:t>)</w:t>
+      </w:r>
+      <w:r>
+        <w:t>.</w:t>
+      </w:r>
+      <w:r>
+        <w:t xml:space="preserve"> Eine Aura, so wie Scarlet sie in ihrer Welt hatte, fängt an sich </w:t>
+      </w:r>
+      <w:r>
+        <w:t xml:space="preserve">schwach um sie herum zu bilden und festigen. </w:t>
+      </w:r>
+      <w:r>
+        <w:t>Scarlet öffnet ihre Augen, die stark rot leuchten und ihrer Aura stärkt sich erruptionsartig und zerstör</w:t>
+      </w:r>
+      <w:r>
+        <w:t>t</w:t>
+      </w:r>
+      <w:r>
+        <w:t xml:space="preserve"> ihr Gefängnis.</w:t>
+      </w:r>
+      <w:r>
+        <w:t xml:space="preserve"> </w:t>
+      </w:r>
+      <w:r>
+        <w:t>(</w:t>
+      </w:r>
+      <w:r>
+        <w:rPr>
+          <w:i/>
+        </w:rPr>
+        <w:t>Als Scarlet die Augen öffnet, wir</w:t>
+      </w:r>
+      <w:r>
+        <w:rPr>
+          <w:i/>
+        </w:rPr>
+        <w:t xml:space="preserve">d nur ihre linke Gesichtshälfte, geteilt vom linken Bildschirmrand gezeigt und ihre Aura färbt alles rechts von ihr rot; kurz bevor </w:t>
+      </w:r>
+      <w:r>
+        <w:rPr>
+          <w:i/>
+        </w:rPr>
+        <w:t>die Aura</w:t>
+      </w:r>
+      <w:r>
+        <w:rPr>
+          <w:i/>
+        </w:rPr>
+        <w:t xml:space="preserve"> die Gitterstäbe erreicht</w:t>
+      </w:r>
+      <w:r>
+        <w:rPr>
+          <w:i/>
+        </w:rPr>
+        <w:t xml:space="preserve"> wird zurück zu einem Blackscreen gewechselt; es folgen die Credits</w:t>
+      </w:r>
+      <w:r>
+        <w:t>)</w:t>
+      </w:r>
+    </w:p>
+    <w:p>
+      <w:pPr>
+        <w:spacing w:line="360" w:lineRule="auto"/>
+        <w:jc w:val="both"/>
+      </w:pPr>
+      <w:r>
+        <w:t>[</w:t>
+      </w:r>
+      <w:r>
+        <w:rPr>
+          <w:i/>
+        </w:rPr>
+        <w:t>Ende des Spiels</w:t>
+      </w:r>
+      <w:r>
+        <w:t>]</w:t>
+      </w:r>
       <w:bookmarkStart w:id="17" w:name="_GoBack"/>
       <w:bookmarkEnd w:id="17"/>
-      <w:r>
-        <w:rPr>
-          <w:b/>
-        </w:rPr>
-        <w:t>.</w:t>
-      </w:r>
-      <w:r>
-        <w:t>”(</w:t>
-      </w:r>
-      <w:r>
-        <w:rPr>
-          <w:i/>
-        </w:rPr>
-        <w:t xml:space="preserve">dies wiederholt sich </w:t>
-      </w:r>
-      <w:r>
-        <w:rPr>
-          <w:i/>
-        </w:rPr>
-        <w:t>bei weiterem Drücken des Interaktionsbuttons</w:t>
-      </w:r>
-      <w:r>
-        <w:t>)</w:t>
-      </w:r>
-      <w:r>
-        <w:t>.</w:t>
-      </w:r>
-      <w:r>
-        <w:t xml:space="preserve"> </w:t>
-      </w:r>
-      <w:r>
-        <w:t>Scarlet kann noch ein Upgrade-Collectible in der Parallelwelt finden, ehe sie durch das P</w:t>
-      </w:r>
-      <w:r>
-        <w:t>ortal zurück in ihre Welt geht. Sie durchquert das Tunnelsystem und steigt eine kleine Treppe hinauf in einen Innenhof des verlassenen Klosters</w:t>
-      </w:r>
-      <w:r>
-        <w:t>, der jedoch durch einen Zaun auf einen schmalen Weg beschränkt ist</w:t>
-      </w:r>
-      <w:r>
-        <w:t xml:space="preserve"> und </w:t>
-      </w:r>
-      <w:r>
-        <w:t xml:space="preserve">größtenteils </w:t>
-      </w:r>
-      <w:r>
-        <w:t>mit schwach leuchtenden Laternen beleuchtet wird</w:t>
-      </w:r>
-      <w:r>
-        <w:t xml:space="preserve">. </w:t>
-      </w:r>
-      <w:r>
-        <w:t xml:space="preserve">Dieser Weg führt zu einer größeren Kirche über deren </w:t>
-      </w:r>
-      <w:r>
-        <w:t xml:space="preserve">verschlossenen </w:t>
-      </w:r>
-      <w:r>
-        <w:t>Eingang jedoch eine</w:t>
-      </w:r>
-      <w:r>
-        <w:t xml:space="preserve"> starke</w:t>
-      </w:r>
-      <w:r>
-        <w:t xml:space="preserve"> Lichtquelle angebracht ist und das Gebiet direkt vor der Tür in Licht taucht. </w:t>
-      </w:r>
-      <w:r>
-        <w:t xml:space="preserve">Scarlet </w:t>
-      </w:r>
-      <w:r>
-        <w:t>versucht sich durch den Lichtkegel zu quälen, muss aber umdrehen, da das Licht zu stark ist</w:t>
-      </w:r>
-      <w:r>
-        <w:t xml:space="preserve">. </w:t>
-      </w:r>
-      <w:r>
-        <w:t xml:space="preserve">Etwas weiter den Weg zurück </w:t>
-      </w:r>
-      <w:r>
-        <w:t xml:space="preserve">bemerkt Scarlet, dass der Weg nicht vollständig ausgeleuchtet ist und an einer Stelle nicht vom Licht beeinträchtigt wird. </w:t>
-      </w:r>
-      <w:r>
-        <w:t>An dieser Stel</w:t>
-      </w:r>
-      <w:r>
-        <w:t xml:space="preserve">le zerstört sie ein Zaunsegment </w:t>
-      </w:r>
-      <w:r>
-        <w:t xml:space="preserve">zu ihrer linken </w:t>
-      </w:r>
-      <w:r>
-        <w:t>und zerschlägt den sich in der Nähe befindlichen Sicherungskasten, woraufhin sämtliches Licht verschwindet</w:t>
-      </w:r>
-      <w:r>
-        <w:t xml:space="preserve"> (</w:t>
-      </w:r>
-      <w:r>
-        <w:rPr>
-          <w:i/>
-        </w:rPr>
-        <w:t>zwei mal Interaktionsbutton nötig</w:t>
-      </w:r>
-      <w:r>
-        <w:t>)</w:t>
-      </w:r>
-      <w:r>
-        <w:t>.</w:t>
-      </w:r>
-      <w:r>
-        <w:t xml:space="preserve"> </w:t>
-      </w:r>
-      <w:r>
-        <w:t xml:space="preserve">Als sie sich zurück auf den Weg begibt Richtung Kirche stellt sie fest, dass die Tür jetzt offen steht. </w:t>
-      </w:r>
-      <w:r>
-        <w:t>Sie betritt die Kirche und bemerkt nicht, wie</w:t>
-      </w:r>
-      <w:r>
-        <w:t xml:space="preserve"> die Gestalt, die sie bereits in der Stadt und im Wald verfolgte, hinter ihr die Kirche betritt und zu deren linken und rechten die an die Wände geschobenen Bänke anzündet. </w:t>
-      </w:r>
-      <w:r>
-        <w:t xml:space="preserve">Scarlet </w:t>
-      </w:r>
+    </w:p>
+    <w:p>
+      <w:pPr>
+        <w:pStyle w:val="berschrift1"/>
+      </w:pPr>
       <w:r>
         <w:lastRenderedPageBreak/>
-        <w:t>hat derweil nur Augen für die große rote Flamme, die auf dem Altar</w:t>
-      </w:r>
-      <w:r>
-        <w:t xml:space="preserve">, </w:t>
-      </w:r>
-      <w:r>
-        <w:t>auf der vom Eingang abgewandten Seite</w:t>
-      </w:r>
-      <w:r>
-        <w:t>,</w:t>
-      </w:r>
-      <w:r>
-        <w:t xml:space="preserve"> lodert und bewegt sich auf diese zu bis sie direkt vor ihr steht. </w:t>
-      </w:r>
-      <w:r>
-        <w:t>Erst als sich die anderen Flammen auch in das gleiche rot Färben, dreht sich Scarlet um und bemerkt ihren Verfolger.</w:t>
-      </w:r>
-    </w:p>
-    <w:p>
-      <w:pPr>
-        <w:spacing w:line="360" w:lineRule="auto"/>
-        <w:jc w:val="both"/>
-      </w:pPr>
-      <w:r>
-        <w:t>(Combat Mode)</w:t>
-      </w:r>
-    </w:p>
-    <w:p>
-      <w:pPr>
-        <w:spacing w:line="360" w:lineRule="auto"/>
-        <w:jc w:val="both"/>
-      </w:pPr>
-    </w:p>
-    <w:p>
-      <w:pPr>
-        <w:pStyle w:val="berschrift1"/>
-      </w:pPr>
-      <w:r>
         <w:t xml:space="preserve">3. </w:t>
       </w:r>
       <w:r>
@@ -13450,6 +14707,7 @@
   <w:style w:type="character" w:default="1" w:styleId="Absatzstandardschriftart">
     <w:name w:val="Default Paragraph Font"/>
     <w:uiPriority w:val="1"/>
+    <w:semiHidden/>
     <w:unhideWhenUsed/>
   </w:style>
   <w:style w:type="table" w:default="1" w:styleId="NormaleTabelle">
@@ -14196,6 +15454,7 @@
   <w:style w:type="character" w:default="1" w:styleId="Absatzstandardschriftart">
     <w:name w:val="Default Paragraph Font"/>
     <w:uiPriority w:val="1"/>
+    <w:semiHidden/>
     <w:unhideWhenUsed/>
   </w:style>
   <w:style w:type="table" w:default="1" w:styleId="NormaleTabelle">
@@ -15006,7 +16265,7 @@
 </file>
 
 <file path=customXml/itemProps1.xml><?xml version="1.0" encoding="utf-8"?>
-<ds:datastoreItem xmlns:ds="http://schemas.openxmlformats.org/officeDocument/2006/customXml" ds:itemID="{97C53295-95DB-7341-9109-40E6EA4F5CC1}">
+<ds:datastoreItem xmlns:ds="http://schemas.openxmlformats.org/officeDocument/2006/customXml" ds:itemID="{6040A58E-486E-6047-82F8-4C64130A3F3C}">
   <ds:schemaRefs>
     <ds:schemaRef ds:uri="http://schemas.openxmlformats.org/officeDocument/2006/bibliography"/>
   </ds:schemaRefs>

</xml_diff>

<commit_message>
minor story update im GDD (scarlet’s false intentions are shown better and more explicitly discussed by the guide)
</commit_message>
<xml_diff>
--- a/concept/GDD_Scarlet.docx
+++ b/concept/GDD_Scarlet.docx
@@ -50,10 +50,6 @@
     <w:p>
       <w:pPr>
         <w:pStyle w:val="Titel"/>
-        <w:rPr>
-          <w:i/>
-          <w:color w:val="FF0000"/>
-        </w:rPr>
       </w:pPr>
       <w:r>
         <w:t>Game Design Document</w:t>
@@ -1926,17 +1922,9 @@
     <w:p>
       <w:pPr>
         <w:rPr>
-          <w:b/>
-          <w:lang w:val="de-DE"/>
-        </w:rPr>
-      </w:pPr>
-      <w:r>
-        <w:rPr>
-          <w:b/>
-          <w:lang w:val="de-DE"/>
-        </w:rPr>
-        <w:t>Jonathan Brem, Jürgen Hahn, Lena Manschewski, Andreas Pritschet</w:t>
-      </w:r>
+          <w:lang w:val="de-DE"/>
+        </w:rPr>
+      </w:pPr>
     </w:p>
     <w:p>
       <w:pPr>
@@ -6492,85 +6480,25 @@
         <w:rPr>
           <w:lang w:val="de-DE"/>
         </w:rPr>
-        <w:t xml:space="preserve">Bevor Scarlet das Wäldchen betritt, </w:t>
-      </w:r>
-      <w:r>
-        <w:rPr>
-          <w:lang w:val="de-DE"/>
-        </w:rPr>
-        <w:t>zögert sie kurz, blickt über den Marktplatz zurück auf ihren Heimator</w:t>
-      </w:r>
-      <w:r>
-        <w:rPr>
-          <w:lang w:val="de-DE"/>
-        </w:rPr>
-        <w:t xml:space="preserve">t </w:t>
-      </w:r>
-      <w:r>
-        <w:rPr>
-          <w:lang w:val="de-DE"/>
-        </w:rPr>
-        <w:t>und schüttelt den Kopf. Währenddessen verlässt</w:t>
-      </w:r>
-      <w:r>
-        <w:rPr>
-          <w:lang w:val="de-DE"/>
-        </w:rPr>
-        <w:t xml:space="preserve"> auf ihrer rechten Seite </w:t>
-      </w:r>
-      <w:r>
-        <w:rPr>
-          <w:lang w:val="de-DE"/>
-        </w:rPr>
-        <w:t xml:space="preserve">allerdings </w:t>
-      </w:r>
-      <w:r>
-        <w:rPr>
-          <w:lang w:val="de-DE"/>
-        </w:rPr>
-        <w:t xml:space="preserve">etwas </w:t>
-      </w:r>
-      <w:r>
-        <w:rPr>
-          <w:lang w:val="de-DE"/>
-        </w:rPr>
-        <w:t>ihre</w:t>
-      </w:r>
-      <w:r>
-        <w:rPr>
-          <w:lang w:val="de-DE"/>
-        </w:rPr>
-        <w:t xml:space="preserve"> Sichtlinie</w:t>
-      </w:r>
-      <w:r>
-        <w:rPr>
-          <w:lang w:val="de-DE"/>
-        </w:rPr>
-        <w:t>, dessen Ges</w:t>
-      </w:r>
-      <w:r>
-        <w:rPr>
-          <w:lang w:val="de-DE"/>
-        </w:rPr>
-        <w:t>talt einem Menschen entspricht</w:t>
-      </w:r>
-      <w:r>
-        <w:rPr>
-          <w:lang w:val="de-DE"/>
-        </w:rPr>
-        <w:t xml:space="preserve">, </w:t>
-      </w:r>
-      <w:r>
-        <w:rPr>
-          <w:lang w:val="de-DE"/>
-        </w:rPr>
-        <w:t>was</w:t>
-      </w:r>
-      <w:r>
-        <w:rPr>
-          <w:lang w:val="de-DE"/>
-        </w:rPr>
-        <w:t xml:space="preserve"> sie nicht zu bemerken scheint</w:t>
+        <w:t>Bevor Scarlet das Wäldchen betritt, zögert sie kurz, blickt über den Marktplatz zurück auf ihren Heimatort und schüttelt den Kopf</w:t>
+      </w:r>
+      <w:r>
+        <w:rPr>
+          <w:lang w:val="de-DE"/>
+        </w:rPr>
+        <w:t>, als sie widerwillig den Weg betritt</w:t>
+      </w:r>
+      <w:r>
+        <w:rPr>
+          <w:lang w:val="de-DE"/>
+        </w:rPr>
+        <w:t>. Währenddessen verlässt auf ihrer rechten Seite allerdings etwas ihre Sichtlinie, dessen Gestalt einem Menschen entspricht, was sie nicht bemerk</w:t>
+      </w:r>
+      <w:r>
+        <w:rPr>
+          <w:lang w:val="de-DE"/>
+        </w:rPr>
+        <w:t>t</w:t>
       </w:r>
       <w:r>
         <w:rPr>
@@ -8653,19 +8581,31 @@
         <w:rPr>
           <w:lang w:val="de-DE"/>
         </w:rPr>
-        <w:t>Nach einem kurzen</w:t>
-      </w:r>
-      <w:r>
-        <w:rPr>
-          <w:lang w:val="de-DE"/>
-        </w:rPr>
-        <w:t xml:space="preserve"> Blick zurück </w:t>
-      </w:r>
-      <w:r>
-        <w:rPr>
-          <w:lang w:val="de-DE"/>
-        </w:rPr>
-        <w:t>folgt sie dem Weg mit Schild, der mit zahlreichen Fackeln die mit rotem Feuer brennen, geschmückt ist</w:t>
+        <w:t>Nach einem kurzen Blick zurück folgt sie</w:t>
+      </w:r>
+      <w:r>
+        <w:rPr>
+          <w:lang w:val="de-DE"/>
+        </w:rPr>
+        <w:t>, den Kopf gesenkt und leicht schüttelnd</w:t>
+      </w:r>
+      <w:r>
+        <w:rPr>
+          <w:lang w:val="de-DE"/>
+        </w:rPr>
+        <w:t>, dem Weg mit Schild</w:t>
+      </w:r>
+      <w:r>
+        <w:rPr>
+          <w:lang w:val="de-DE"/>
+        </w:rPr>
+        <w:t>,</w:t>
+      </w:r>
+      <w:r>
+        <w:rPr>
+          <w:lang w:val="de-DE"/>
+        </w:rPr>
+        <w:t xml:space="preserve"> der mit zahlreichen Fackeln die mit rotem Feuer brennen, geschmückt ist</w:t>
       </w:r>
       <w:r>
         <w:rPr>
@@ -8974,20 +8914,17 @@
         <w:t xml:space="preserve"> </w:t>
       </w:r>
       <w:r>
-        <w:t>Im Licht des Scheinwerfers erkennt sie sehr vage und fast nicht wahrnehmbar, dass ein kleiner schwarzer Punkt schwach pulsiert(</w:t>
-      </w:r>
-      <w:r>
-        <w:rPr>
-          <w:i/>
-        </w:rPr>
-        <w:t xml:space="preserve">Hinweis der </w:t>
-      </w:r>
-      <w:r>
-        <w:rPr>
-          <w:i/>
-        </w:rPr>
+        <w:t xml:space="preserve">Im Licht des Scheinwerfers erkennt sie sehr vage und fast nicht </w:t>
+      </w:r>
+      <w:r>
         <w:lastRenderedPageBreak/>
-        <w:t>Umgebung</w:t>
+        <w:t>wahrnehmbar, dass ein kleiner schwarzer Punkt schwach pulsiert(</w:t>
+      </w:r>
+      <w:r>
+        <w:rPr>
+          <w:i/>
+        </w:rPr>
+        <w:t>Hinweis der Umgebung</w:t>
       </w:r>
       <w:r>
         <w:rPr>
@@ -9613,14 +9550,14 @@
         <w:t xml:space="preserve"> </w:t>
       </w:r>
       <w:r>
-        <w:t xml:space="preserve">Die Lichter entfernen sich rasch von Scarlet in die gleiche Richtung in der sie unterwegs ist. </w:t>
-      </w:r>
-      <w:r>
-        <w:t xml:space="preserve">Als sie an den Ort </w:t>
+        <w:t xml:space="preserve">Die Lichter entfernen sich </w:t>
       </w:r>
       <w:r>
         <w:lastRenderedPageBreak/>
-        <w:t xml:space="preserve">kommt an dem die Lichtung sein sollte, sieht sie stattdessen einen </w:t>
+        <w:t xml:space="preserve">rasch von Scarlet in die gleiche Richtung in der sie unterwegs ist. </w:t>
+      </w:r>
+      <w:r>
+        <w:t xml:space="preserve">Als sie an den Ort kommt an dem die Lichtung sein sollte, sieht sie stattdessen einen </w:t>
       </w:r>
       <w:r>
         <w:t>großen Stein, der senkrecht vor ihr aus dem Boden ragt, als wäre er eine Tür.</w:t>
@@ -10169,7 +10106,11 @@
         <w:t>Während die Fee versucht die andere</w:t>
       </w:r>
       <w:r>
-        <w:t xml:space="preserve"> zu rächen, weint und schluchzt sie kontinuierlich, bis sie schließlich ebenfalls fällt.</w:t>
+        <w:t xml:space="preserve"> zu rächen, weint und schluchzt sie kontinuierlich, bis sie </w:t>
+      </w:r>
+      <w:r>
+        <w:lastRenderedPageBreak/>
+        <w:t>schließlich ebenfalls fällt.</w:t>
       </w:r>
       <w:r>
         <w:t xml:space="preserve"> Daraufhin kreischt Scarlet in im gleichen Ton, wie sie es bereits beim Werwolf getan hat, nur deutlich länger.</w:t>
@@ -10184,7 +10125,6 @@
         </w:rPr>
       </w:pPr>
       <w:r>
-        <w:lastRenderedPageBreak/>
         <w:t>(</w:t>
       </w:r>
       <w:r>
@@ -10501,7 +10441,14 @@
         <w:rPr>
           <w:b/>
         </w:rPr>
-        <w:t xml:space="preserve">by freeing this world from </w:t>
+        <w:t xml:space="preserve">by freeing this world </w:t>
+      </w:r>
+      <w:r>
+        <w:rPr>
+          <w:b/>
+        </w:rPr>
+        <w:lastRenderedPageBreak/>
+        <w:t xml:space="preserve">from </w:t>
       </w:r>
       <w:r>
         <w:rPr>
@@ -10554,521 +10501,515 @@
           <w:i/>
           <w:lang w:val="de-DE"/>
         </w:rPr>
+        <w:t>(siehe Kapitel 4.1 im Unterpunkt Perk System</w:t>
+      </w:r>
+      <w:r>
+        <w:rPr>
+          <w:i/>
+          <w:lang w:val="de-DE"/>
+        </w:rPr>
+        <w:t>)</w:t>
+      </w:r>
+      <w:r>
+        <w:rPr>
+          <w:i/>
+          <w:lang w:val="de-DE"/>
+        </w:rPr>
+        <w:t>;</w:t>
+      </w:r>
+      <w:r>
+        <w:rPr>
+          <w:i/>
+          <w:lang w:val="de-DE"/>
+        </w:rPr>
+        <w:t xml:space="preserve"> „this world“ bezieht sich auf die Parallelwelt</w:t>
+      </w:r>
+      <w:r>
+        <w:t>)</w:t>
+      </w:r>
+      <w:r>
+        <w:t>. “</w:t>
+      </w:r>
+      <w:r>
+        <w:rPr>
+          <w:b/>
+        </w:rPr>
+        <w:t xml:space="preserve">Chosen of the Dark. You acquired strength through a beast also embraced by the moon, </w:t>
+      </w:r>
+      <w:r>
+        <w:t>”(</w:t>
+      </w:r>
+      <w:r>
+        <w:rPr>
+          <w:i/>
+        </w:rPr>
+        <w:t xml:space="preserve">epische Erzählerstimme; falls </w:t>
+      </w:r>
+      <w:r>
+        <w:rPr>
+          <w:i/>
+        </w:rPr>
+        <w:t xml:space="preserve">der </w:t>
+      </w:r>
+      <w:r>
+        <w:rPr>
+          <w:i/>
+        </w:rPr>
+        <w:t>Spiel</w:t>
+      </w:r>
+      <w:r>
+        <w:rPr>
+          <w:i/>
+        </w:rPr>
+        <w:t xml:space="preserve">er </w:t>
+      </w:r>
+      <w:r>
+        <w:rPr>
+          <w:i/>
+        </w:rPr>
+        <w:t>– Sanguine Shelter - komplett verpasst hat</w:t>
+      </w:r>
+      <w:r>
+        <w:rPr>
+          <w:i/>
+        </w:rPr>
+        <w:t xml:space="preserve"> </w:t>
+      </w:r>
+      <w:r>
+        <w:rPr>
+          <w:i/>
+        </w:rPr>
+        <w:t>oder nicht mit dem sehr alten Mann geredet hat</w:t>
+      </w:r>
+      <w:r>
+        <w:rPr>
+          <w:i/>
+        </w:rPr>
+        <w:t xml:space="preserve"> und damit auch nicht gegen The Twin Fairies gekämpft hat</w:t>
+      </w:r>
+      <w:r>
+        <w:rPr>
+          <w:i/>
+        </w:rPr>
+        <w:sym w:font="Wingdings" w:char="F0E0"/>
+      </w:r>
+      <w:r>
+        <w:rPr>
+          <w:i/>
+        </w:rPr>
+        <w:t xml:space="preserve"> Bekommt hier The Werewolf’s Obscurity</w:t>
+      </w:r>
+      <w:r>
+        <w:t>)</w:t>
+      </w:r>
+      <w:r>
+        <w:t xml:space="preserve"> “</w:t>
+      </w:r>
+      <w:r>
+        <w:rPr>
+          <w:b/>
+        </w:rPr>
+        <w:t xml:space="preserve">Bringer of Darkness, </w:t>
+      </w:r>
+      <w:r>
+        <w:rPr>
+          <w:b/>
+        </w:rPr>
+        <w:t xml:space="preserve">you </w:t>
+      </w:r>
+      <w:r>
+        <w:rPr>
+          <w:b/>
+        </w:rPr>
+        <w:t xml:space="preserve">allowed </w:t>
+      </w:r>
+      <w:r>
+        <w:rPr>
+          <w:b/>
+        </w:rPr>
+        <w:t xml:space="preserve">light </w:t>
+      </w:r>
+      <w:r>
+        <w:rPr>
+          <w:b/>
+        </w:rPr>
+        <w:t>to prevail</w:t>
+      </w:r>
+      <w:r>
+        <w:rPr>
+          <w:b/>
+        </w:rPr>
+        <w:t>.</w:t>
+      </w:r>
+      <w:r>
+        <w:t>”(</w:t>
+      </w:r>
+      <w:r>
+        <w:rPr>
+          <w:i/>
+        </w:rPr>
+        <w:t xml:space="preserve"> </w:t>
+      </w:r>
+      <w:r>
+        <w:rPr>
+          <w:i/>
+        </w:rPr>
+        <w:t xml:space="preserve">epische Erzählerstimme; </w:t>
+      </w:r>
+      <w:r>
+        <w:rPr>
+          <w:i/>
+        </w:rPr>
+        <w:t xml:space="preserve">falls der Spieler </w:t>
+      </w:r>
+      <w:r>
+        <w:rPr>
+          <w:i/>
+        </w:rPr>
+        <w:t>The Werewolf’s Obscurity bereits hat, aber The Twin Fairies nicht besiegt hat</w:t>
+      </w:r>
+      <w:r>
+        <w:rPr>
+          <w:i/>
+        </w:rPr>
+        <w:t>; Spieler kann Backtracken</w:t>
+      </w:r>
+      <w:r>
+        <w:t>).</w:t>
+      </w:r>
+      <w:r>
+        <w:t xml:space="preserve"> </w:t>
+      </w:r>
+      <w:r>
+        <w:t>(</w:t>
+      </w:r>
+      <w:r>
+        <w:rPr>
+          <w:i/>
+        </w:rPr>
+        <w:t xml:space="preserve">ab hier </w:t>
+      </w:r>
+      <w:r>
+        <w:rPr>
+          <w:i/>
+        </w:rPr>
+        <w:t>4</w:t>
+      </w:r>
+      <w:r>
+        <w:rPr>
+          <w:i/>
+        </w:rPr>
+        <w:t xml:space="preserve"> Dialoge) </w:t>
+      </w:r>
+      <w:r>
+        <w:t>“</w:t>
+      </w:r>
+      <w:r>
+        <w:rPr>
+          <w:b/>
+        </w:rPr>
+        <w:t>Soon, your darkness will be pure and even light of divine pawns cannot usurp it anymore.</w:t>
+      </w:r>
+      <w:r>
+        <w:t>”(</w:t>
+      </w:r>
+      <w:r>
+        <w:rPr>
+          <w:i/>
+        </w:rPr>
+        <w:t>epische Erzählerstimme; weiterer Hinweis, dass Scarlet irgenwann nicht mehr sterben kann; Andeutung auf den finalen Bosskampf</w:t>
+      </w:r>
+      <w:r>
+        <w:t>).</w:t>
+      </w:r>
+      <w:r>
+        <w:t xml:space="preserve"> </w:t>
+      </w:r>
+      <w:r>
+        <w:t>“</w:t>
+      </w:r>
+      <w:r>
+        <w:rPr>
+          <w:b/>
+        </w:rPr>
+        <w:t>Keep following the guidance of the red flame</w:t>
+      </w:r>
+      <w:r>
+        <w:rPr>
+          <w:b/>
+        </w:rPr>
+        <w:t>s</w:t>
+      </w:r>
+      <w:r>
+        <w:rPr>
+          <w:b/>
+        </w:rPr>
+        <w:t>, for it nurishes your darkness</w:t>
+      </w:r>
+      <w:r>
+        <w:rPr>
+          <w:b/>
+        </w:rPr>
+        <w:t xml:space="preserve"> with prey</w:t>
+      </w:r>
+      <w:r>
+        <w:rPr>
+          <w:b/>
+        </w:rPr>
+        <w:t xml:space="preserve"> </w:t>
+      </w:r>
+      <w:r>
+        <w:rPr>
+          <w:b/>
+        </w:rPr>
+        <w:t>as</w:t>
+      </w:r>
+      <w:r>
+        <w:rPr>
+          <w:b/>
+        </w:rPr>
+        <w:t xml:space="preserve"> the red moon </w:t>
+      </w:r>
+      <w:r>
+        <w:rPr>
+          <w:b/>
+        </w:rPr>
+        <w:t>intends</w:t>
+      </w:r>
+      <w:r>
+        <w:rPr>
+          <w:b/>
+        </w:rPr>
+        <w:t>.</w:t>
+      </w:r>
+      <w:r>
+        <w:t>”(</w:t>
+      </w:r>
+      <w:r>
+        <w:rPr>
+          <w:i/>
+        </w:rPr>
+        <w:t>epische Erzählerstimme; erstmalig direktes Ansprechen, dass rote Flamme Scarlet hierhin geleitet hat</w:t>
+      </w:r>
+      <w:r>
+        <w:t>).</w:t>
+      </w:r>
+      <w:r>
+        <w:t xml:space="preserve"> </w:t>
+      </w:r>
+      <w:bookmarkStart w:id="16" w:name="_Toc344027319"/>
+      <w:r>
+        <w:t>“</w:t>
+      </w:r>
+      <w:r>
+        <w:rPr>
+          <w:b/>
+        </w:rPr>
+        <w:t>Stop your hesitations like the one you did before we first met, for s</w:t>
+      </w:r>
+      <w:r>
+        <w:rPr>
+          <w:b/>
+        </w:rPr>
+        <w:t>aving your people by leaving them behind never drove you to this place. The red flames did, fueled by the moon’s presence</w:t>
+      </w:r>
+      <w:r>
+        <w:rPr>
+          <w:b/>
+        </w:rPr>
+        <w:t xml:space="preserve"> and not the feelings you think to share with werewolf slain by your hand</w:t>
+      </w:r>
+      <w:r>
+        <w:rPr>
+          <w:b/>
+        </w:rPr>
+        <w:t>.</w:t>
+      </w:r>
+      <w:r>
+        <w:t>”(</w:t>
+      </w:r>
+      <w:r>
+        <w:rPr>
+          <w:i/>
+        </w:rPr>
+        <w:t>aufmerksame spieler haben evtl. bemerkt, dass Scarlet nach den ersten beiden Bosskämpfen den Blick zurückwirft</w:t>
+      </w:r>
+      <w:r>
+        <w:rPr>
+          <w:i/>
+        </w:rPr>
+        <w:t xml:space="preserve"> Richtung Stadt und Lichtung</w:t>
+      </w:r>
+      <w:r>
+        <w:rPr>
+          <w:i/>
+        </w:rPr>
+        <w:sym w:font="Wingdings" w:char="F0E0"/>
+      </w:r>
+      <w:r>
+        <w:rPr>
+          <w:i/>
+        </w:rPr>
+        <w:t xml:space="preserve"> wird hier aufgegriffen und erklärt</w:t>
+      </w:r>
+      <w:r>
+        <w:t>).</w:t>
+      </w:r>
+      <w:r>
+        <w:t xml:space="preserve"> </w:t>
+      </w:r>
+      <w:r>
+        <w:t>“</w:t>
+      </w:r>
+      <w:r>
+        <w:rPr>
+          <w:b/>
+        </w:rPr>
+        <w:t xml:space="preserve">Become </w:t>
+      </w:r>
+      <w:r>
+        <w:rPr>
+          <w:b/>
+        </w:rPr>
+        <w:t>Mature. Achieve Purity</w:t>
+      </w:r>
+      <w:r>
+        <w:rPr>
+          <w:b/>
+        </w:rPr>
+        <w:t>.</w:t>
+      </w:r>
+      <w:r>
+        <w:rPr>
+          <w:b/>
+        </w:rPr>
+        <w:t xml:space="preserve"> So that when we meet again, your </w:t>
+      </w:r>
+      <w:r>
+        <w:rPr>
+          <w:b/>
+        </w:rPr>
+        <w:t>world has no more light left</w:t>
+      </w:r>
+      <w:r>
+        <w:rPr>
+          <w:b/>
+        </w:rPr>
+        <w:t>.</w:t>
+      </w:r>
+      <w:r>
+        <w:t>”(</w:t>
+      </w:r>
+      <w:r>
+        <w:rPr>
+          <w:i/>
+        </w:rPr>
+        <w:t xml:space="preserve">dies wiederholt sich </w:t>
+      </w:r>
+      <w:r>
+        <w:rPr>
+          <w:i/>
+        </w:rPr>
+        <w:t>bei weiterem Drücken des Interaktionsbuttons</w:t>
+      </w:r>
+      <w:r>
+        <w:t>)</w:t>
+      </w:r>
+      <w:r>
+        <w:t>.</w:t>
+      </w:r>
+      <w:r>
+        <w:t xml:space="preserve"> </w:t>
+      </w:r>
+      <w:r>
+        <w:t>Scarlet kann noch ein Upgrade-Collectible in der Parallelwelt finden, ehe sie durch das P</w:t>
+      </w:r>
+      <w:r>
+        <w:t>ortal zurück in ihre Welt geht. Sie durchquert das Tunnelsystem und steigt eine kleine Treppe hinauf in einen Innenhof des verlassenen Klosters</w:t>
+      </w:r>
+      <w:r>
+        <w:t>, der jedoch durch einen Zaun auf einen schmalen Weg beschränkt ist</w:t>
+      </w:r>
+      <w:r>
+        <w:t xml:space="preserve"> und </w:t>
+      </w:r>
+      <w:r>
+        <w:t xml:space="preserve">größtenteils </w:t>
+      </w:r>
+      <w:r>
+        <w:t>mit schwach leuchtenden Laternen beleuchtet wird</w:t>
+      </w:r>
+      <w:r>
+        <w:t xml:space="preserve">. </w:t>
+      </w:r>
+      <w:r>
+        <w:t xml:space="preserve">Dieser Weg führt zu einer größeren Kirche über deren </w:t>
+      </w:r>
+      <w:r>
+        <w:t xml:space="preserve">verschlossenen </w:t>
+      </w:r>
+      <w:r>
+        <w:t>Eingang jedoch eine</w:t>
+      </w:r>
+      <w:r>
+        <w:t xml:space="preserve"> starke</w:t>
+      </w:r>
+      <w:r>
+        <w:t xml:space="preserve"> Lichtquelle angebracht ist und das Gebiet direkt vor der Tür in Licht taucht. </w:t>
+      </w:r>
+      <w:r>
+        <w:t xml:space="preserve">Scarlet </w:t>
+      </w:r>
+      <w:r>
+        <w:t>versucht sich durch den Lichtkegel zu quälen, muss aber umdrehen, da das Licht zu stark ist</w:t>
+      </w:r>
+      <w:r>
+        <w:t xml:space="preserve">. </w:t>
+      </w:r>
+      <w:r>
+        <w:t xml:space="preserve">Etwas weiter den Weg zurück </w:t>
+      </w:r>
+      <w:r>
+        <w:t xml:space="preserve">bemerkt Scarlet, dass der Weg nicht vollständig ausgeleuchtet ist und an einer Stelle nicht vom Licht beeinträchtigt wird. </w:t>
+      </w:r>
+      <w:r>
+        <w:t>An dieser Stel</w:t>
+      </w:r>
+      <w:r>
+        <w:t xml:space="preserve">le zerstört sie ein Zaunsegment </w:t>
+      </w:r>
+      <w:r>
+        <w:t xml:space="preserve">zu ihrer linken </w:t>
+      </w:r>
+      <w:r>
+        <w:t>und zerschlägt den sich in der Nähe befindlichen Sicherungskasten, woraufhin sämtliches Licht verschwindet</w:t>
+      </w:r>
+      <w:r>
+        <w:t xml:space="preserve"> (</w:t>
+      </w:r>
+      <w:r>
+        <w:rPr>
+          <w:i/>
+        </w:rPr>
+        <w:t xml:space="preserve">zwei mal </w:t>
+      </w:r>
+      <w:r>
+        <w:rPr>
+          <w:i/>
+        </w:rPr>
         <w:lastRenderedPageBreak/>
-        <w:t>(siehe Kapitel 4.1 im Unterpunkt Perk System</w:t>
-      </w:r>
-      <w:r>
-        <w:rPr>
-          <w:i/>
-          <w:lang w:val="de-DE"/>
-        </w:rPr>
+        <w:t>Interaktionsbutton nötig</w:t>
+      </w:r>
+      <w:r>
         <w:t>)</w:t>
       </w:r>
       <w:r>
-        <w:rPr>
-          <w:i/>
-          <w:lang w:val="de-DE"/>
-        </w:rPr>
-        <w:t>;</w:t>
-      </w:r>
-      <w:r>
-        <w:rPr>
-          <w:i/>
-          <w:lang w:val="de-DE"/>
-        </w:rPr>
-        <w:t xml:space="preserve"> „this world“ bezieht sich auf die Parallelwelt</w:t>
-      </w:r>
-      <w:r>
-        <w:t>)</w:t>
-      </w:r>
-      <w:r>
-        <w:t>. “</w:t>
-      </w:r>
-      <w:r>
-        <w:rPr>
-          <w:b/>
-        </w:rPr>
-        <w:t xml:space="preserve">Chosen of the Dark. You acquired strength through a beast also embraced by the moon, </w:t>
-      </w:r>
-      <w:r>
-        <w:t>”(</w:t>
-      </w:r>
-      <w:r>
-        <w:rPr>
-          <w:i/>
-        </w:rPr>
-        <w:t xml:space="preserve">epische Erzählerstimme; falls </w:t>
-      </w:r>
-      <w:r>
-        <w:rPr>
-          <w:i/>
-        </w:rPr>
-        <w:t xml:space="preserve">der </w:t>
-      </w:r>
-      <w:r>
-        <w:rPr>
-          <w:i/>
-        </w:rPr>
-        <w:t>Spiel</w:t>
-      </w:r>
-      <w:r>
-        <w:rPr>
-          <w:i/>
-        </w:rPr>
-        <w:t xml:space="preserve">er </w:t>
-      </w:r>
-      <w:r>
-        <w:rPr>
-          <w:i/>
-        </w:rPr>
-        <w:t>– Sanguine Shelter - komplett verpasst hat</w:t>
-      </w:r>
-      <w:r>
-        <w:rPr>
-          <w:i/>
-        </w:rPr>
+        <w:t>.</w:t>
+      </w:r>
+      <w:r>
         <w:t xml:space="preserve"> </w:t>
       </w:r>
       <w:r>
-        <w:rPr>
-          <w:i/>
-        </w:rPr>
-        <w:t>oder nicht mit dem sehr alten Mann geredet hat</w:t>
-      </w:r>
-      <w:r>
-        <w:rPr>
-          <w:i/>
-        </w:rPr>
-        <w:t xml:space="preserve"> und damit auch nicht gegen The Twin Fairies gekämpft hat</w:t>
-      </w:r>
-      <w:r>
-        <w:rPr>
-          <w:i/>
-        </w:rPr>
-        <w:sym w:font="Wingdings" w:char="F0E0"/>
-      </w:r>
-      <w:r>
-        <w:rPr>
-          <w:i/>
-        </w:rPr>
-        <w:t xml:space="preserve"> Bekommt hier The Werewolf’s Obscurity</w:t>
-      </w:r>
-      <w:r>
-        <w:t>)</w:t>
-      </w:r>
-      <w:r>
-        <w:t xml:space="preserve"> “</w:t>
-      </w:r>
-      <w:r>
-        <w:rPr>
-          <w:b/>
-        </w:rPr>
-        <w:t xml:space="preserve">Bringer of Darkness, </w:t>
-      </w:r>
-      <w:r>
-        <w:rPr>
-          <w:b/>
-        </w:rPr>
-        <w:t xml:space="preserve">you </w:t>
-      </w:r>
-      <w:r>
-        <w:rPr>
-          <w:b/>
-        </w:rPr>
-        <w:t xml:space="preserve">allowed </w:t>
-      </w:r>
-      <w:r>
-        <w:rPr>
-          <w:b/>
-        </w:rPr>
-        <w:t xml:space="preserve">light </w:t>
-      </w:r>
-      <w:r>
-        <w:rPr>
-          <w:b/>
-        </w:rPr>
-        <w:t>to prevail</w:t>
-      </w:r>
-      <w:r>
-        <w:rPr>
-          <w:b/>
-        </w:rPr>
-        <w:t>.</w:t>
-      </w:r>
-      <w:r>
-        <w:t>”(</w:t>
-      </w:r>
-      <w:r>
-        <w:rPr>
-          <w:i/>
-        </w:rPr>
-        <w:t xml:space="preserve"> </w:t>
-      </w:r>
-      <w:r>
-        <w:rPr>
-          <w:i/>
-        </w:rPr>
-        <w:t xml:space="preserve">epische Erzählerstimme; </w:t>
-      </w:r>
-      <w:r>
-        <w:rPr>
-          <w:i/>
-        </w:rPr>
-        <w:t xml:space="preserve">falls der Spieler </w:t>
-      </w:r>
-      <w:r>
-        <w:rPr>
-          <w:i/>
-        </w:rPr>
-        <w:t>The Werewolf’s Obscurity bereits hat, aber The Twin Fairies nicht besiegt hat</w:t>
-      </w:r>
-      <w:r>
-        <w:rPr>
-          <w:i/>
-        </w:rPr>
-        <w:t>; Spieler kann Backtracken</w:t>
-      </w:r>
-      <w:r>
-        <w:t>).</w:t>
-      </w:r>
-      <w:r>
-        <w:t xml:space="preserve"> </w:t>
-      </w:r>
-      <w:r>
-        <w:t>(</w:t>
-      </w:r>
-      <w:r>
-        <w:rPr>
-          <w:i/>
-        </w:rPr>
-        <w:t xml:space="preserve">ab hier </w:t>
-      </w:r>
-      <w:r>
-        <w:rPr>
-          <w:i/>
-        </w:rPr>
-        <w:t>4</w:t>
-      </w:r>
-      <w:r>
-        <w:rPr>
-          <w:i/>
-        </w:rPr>
-        <w:t xml:space="preserve"> Dialoge) </w:t>
-      </w:r>
-      <w:r>
-        <w:t>“</w:t>
-      </w:r>
-      <w:r>
-        <w:rPr>
-          <w:b/>
-        </w:rPr>
-        <w:t>Soon, your darkness will be pure and even light of divine pawns cannot usurp it anymore.</w:t>
-      </w:r>
-      <w:r>
-        <w:t>”(</w:t>
-      </w:r>
-      <w:r>
-        <w:rPr>
-          <w:i/>
-        </w:rPr>
-        <w:t>epische Erzählerstimme; weiterer Hinweis, dass Scarlet irgenwann nicht mehr sterben kann; Andeutung auf den finalen Bosskampf</w:t>
-      </w:r>
-      <w:r>
-        <w:t>).</w:t>
-      </w:r>
-      <w:r>
-        <w:t xml:space="preserve"> </w:t>
-      </w:r>
-      <w:r>
-        <w:t>“</w:t>
-      </w:r>
-      <w:r>
-        <w:rPr>
-          <w:b/>
-        </w:rPr>
-        <w:t>Keep following the guidance of the red flame</w:t>
-      </w:r>
-      <w:r>
-        <w:rPr>
-          <w:b/>
-        </w:rPr>
-        <w:t>s</w:t>
-      </w:r>
-      <w:r>
-        <w:rPr>
-          <w:b/>
-        </w:rPr>
-        <w:t>, for it nurishes your darkness</w:t>
-      </w:r>
-      <w:r>
-        <w:rPr>
-          <w:b/>
-        </w:rPr>
-        <w:t xml:space="preserve"> with prey</w:t>
-      </w:r>
-      <w:r>
-        <w:rPr>
-          <w:b/>
-        </w:rPr>
-        <w:t xml:space="preserve"> </w:t>
-      </w:r>
-      <w:r>
-        <w:rPr>
-          <w:b/>
-        </w:rPr>
-        <w:t>as</w:t>
-      </w:r>
-      <w:r>
-        <w:rPr>
-          <w:b/>
-        </w:rPr>
-        <w:t xml:space="preserve"> the red moon </w:t>
-      </w:r>
-      <w:r>
-        <w:rPr>
-          <w:b/>
-        </w:rPr>
-        <w:t>intends</w:t>
-      </w:r>
-      <w:r>
-        <w:rPr>
-          <w:b/>
-        </w:rPr>
-        <w:t>.</w:t>
-      </w:r>
-      <w:r>
-        <w:t>”(</w:t>
-      </w:r>
-      <w:r>
-        <w:rPr>
-          <w:i/>
-        </w:rPr>
-        <w:t>epische Erzählerstimme; erstmalig direktes Ansprechen, dass rote Flamme Scarlet hierhin geleitet hat</w:t>
-      </w:r>
-      <w:r>
-        <w:t>).</w:t>
-      </w:r>
-      <w:r>
-        <w:t xml:space="preserve"> </w:t>
-      </w:r>
-      <w:bookmarkStart w:id="16" w:name="_Toc344027319"/>
-      <w:r>
-        <w:t>“</w:t>
-      </w:r>
-      <w:r>
-        <w:rPr>
-          <w:b/>
-        </w:rPr>
-        <w:t>Saving your people by leaving them behind never drove you to this place</w:t>
-      </w:r>
-      <w:r>
-        <w:rPr>
-          <w:b/>
-        </w:rPr>
-        <w:t>. T</w:t>
-      </w:r>
-      <w:r>
-        <w:rPr>
-          <w:b/>
-        </w:rPr>
-        <w:t xml:space="preserve">he red flames </w:t>
-      </w:r>
-      <w:r>
-        <w:rPr>
-          <w:b/>
-        </w:rPr>
-        <w:t xml:space="preserve">did, </w:t>
-      </w:r>
-      <w:r>
-        <w:rPr>
-          <w:b/>
-        </w:rPr>
-        <w:t>fueled by the moon’s presence</w:t>
-      </w:r>
-      <w:r>
-        <w:rPr>
-          <w:b/>
-        </w:rPr>
-        <w:t>.</w:t>
-      </w:r>
-      <w:r>
-        <w:t>”(</w:t>
-      </w:r>
-      <w:r>
-        <w:rPr>
-          <w:i/>
-        </w:rPr>
-        <w:t>aufmerksame spieler haben evtl. bemerkt, dass Scarlet nach den ersten beiden Bosskämpfen den Blick zurückwirft</w:t>
-      </w:r>
-      <w:r>
-        <w:rPr>
-          <w:i/>
-        </w:rPr>
-        <w:t xml:space="preserve"> Richtung Stadt und Lichtung</w:t>
-      </w:r>
-      <w:r>
-        <w:rPr>
-          <w:i/>
-        </w:rPr>
-        <w:sym w:font="Wingdings" w:char="F0E0"/>
-      </w:r>
-      <w:r>
-        <w:rPr>
-          <w:i/>
-        </w:rPr>
-        <w:t xml:space="preserve"> wird hier aufgegriffen und erklärt</w:t>
-      </w:r>
-      <w:r>
-        <w:t>).</w:t>
-      </w:r>
-      <w:r>
-        <w:t xml:space="preserve"> </w:t>
-      </w:r>
-      <w:r>
-        <w:t>“</w:t>
-      </w:r>
-      <w:r>
-        <w:rPr>
-          <w:b/>
-        </w:rPr>
-        <w:t xml:space="preserve">Become </w:t>
-      </w:r>
-      <w:r>
-        <w:rPr>
-          <w:b/>
-        </w:rPr>
-        <w:t>Mature. Achieve Purity</w:t>
-      </w:r>
-      <w:r>
-        <w:rPr>
-          <w:b/>
-        </w:rPr>
-        <w:t>.</w:t>
-      </w:r>
-      <w:r>
-        <w:rPr>
-          <w:b/>
-        </w:rPr>
-        <w:t xml:space="preserve"> So that when we meet again, your </w:t>
-      </w:r>
-      <w:r>
-        <w:rPr>
-          <w:b/>
-        </w:rPr>
-        <w:t>world has no more light left</w:t>
-      </w:r>
-      <w:r>
-        <w:rPr>
-          <w:b/>
-        </w:rPr>
-        <w:t>.</w:t>
-      </w:r>
-      <w:r>
-        <w:t>”(</w:t>
-      </w:r>
-      <w:r>
-        <w:rPr>
-          <w:i/>
-        </w:rPr>
-        <w:t xml:space="preserve">dies wiederholt sich </w:t>
-      </w:r>
-      <w:r>
-        <w:rPr>
-          <w:i/>
-        </w:rPr>
-        <w:t>bei weiterem Drücken des Interaktionsbuttons</w:t>
-      </w:r>
-      <w:r>
-        <w:t>)</w:t>
-      </w:r>
-      <w:r>
-        <w:t>.</w:t>
-      </w:r>
-      <w:r>
-        <w:t xml:space="preserve"> </w:t>
-      </w:r>
-      <w:r>
-        <w:t>Scarlet kann noch ein Upgrade-Collectible in der Parallelwelt finden, ehe sie durch das P</w:t>
-      </w:r>
-      <w:r>
-        <w:t>ortal zurück in ihre Welt geht. Sie durchquert das Tunnelsystem und steigt eine kleine Treppe hinauf in einen Innenhof des verlassenen Klosters</w:t>
-      </w:r>
-      <w:r>
-        <w:t>, der jedoch durch einen Zaun auf einen schmalen Weg beschränkt ist</w:t>
-      </w:r>
-      <w:r>
-        <w:t xml:space="preserve"> und </w:t>
-      </w:r>
-      <w:r>
-        <w:t xml:space="preserve">größtenteils </w:t>
-      </w:r>
-      <w:r>
-        <w:t>mit schwach leuchtenden Laternen beleuchtet wird</w:t>
-      </w:r>
-      <w:r>
-        <w:t xml:space="preserve">. </w:t>
-      </w:r>
-      <w:r>
-        <w:t xml:space="preserve">Dieser Weg führt zu einer größeren Kirche über deren </w:t>
-      </w:r>
-      <w:r>
-        <w:t xml:space="preserve">verschlossenen </w:t>
-      </w:r>
-      <w:r>
-        <w:t>Eingang jedoch eine</w:t>
-      </w:r>
-      <w:r>
-        <w:t xml:space="preserve"> starke</w:t>
-      </w:r>
-      <w:r>
-        <w:t xml:space="preserve"> Lichtquelle angebracht ist und das Gebiet direkt vor der Tür in Licht taucht. </w:t>
-      </w:r>
-      <w:r>
-        <w:t xml:space="preserve">Scarlet </w:t>
-      </w:r>
-      <w:r>
-        <w:t>versucht sich durch den Lichtkegel zu quälen, muss aber umdrehen, da das Licht zu stark ist</w:t>
-      </w:r>
-      <w:r>
-        <w:t xml:space="preserve">. </w:t>
-      </w:r>
-      <w:r>
-        <w:t xml:space="preserve">Etwas weiter den Weg zurück </w:t>
-      </w:r>
-      <w:r>
-        <w:t xml:space="preserve">bemerkt Scarlet, dass der Weg nicht vollständig ausgeleuchtet ist und an einer Stelle nicht vom Licht beeinträchtigt wird. </w:t>
-      </w:r>
-      <w:r>
-        <w:t>An dieser Stel</w:t>
-      </w:r>
-      <w:r>
-        <w:t xml:space="preserve">le zerstört sie ein Zaunsegment </w:t>
-      </w:r>
-      <w:r>
-        <w:t xml:space="preserve">zu ihrer linken </w:t>
-      </w:r>
-      <w:r>
-        <w:t>und zerschlägt den sich in der Nähe befindlichen Sicherungskasten, woraufhin sämtliches Licht verschwindet</w:t>
-      </w:r>
-      <w:r>
-        <w:t xml:space="preserve"> (</w:t>
-      </w:r>
-      <w:r>
-        <w:rPr>
-          <w:i/>
-        </w:rPr>
-        <w:t>zwei mal Interaktionsbutton nötig</w:t>
-      </w:r>
-      <w:r>
-        <w:t>)</w:t>
-      </w:r>
-      <w:r>
-        <w:t>.</w:t>
-      </w:r>
-      <w:r>
-        <w:t xml:space="preserve"> </w:t>
-      </w:r>
-      <w:r>
         <w:t xml:space="preserve">Als sie sich zurück auf den Weg begibt Richtung Kirche stellt sie fest, dass die Tür jetzt offen steht. </w:t>
       </w:r>
       <w:r>
@@ -11078,11 +11019,7 @@
         <w:t xml:space="preserve"> die Gestalt, die sie bereits in der Stadt und im Wald verfolgte, hinter ihr die Kirche betritt und zu deren linken und rechten die an die Wände geschobenen Bänke anzündet. </w:t>
       </w:r>
       <w:r>
-        <w:t xml:space="preserve">Scarlet </w:t>
-      </w:r>
-      <w:r>
-        <w:lastRenderedPageBreak/>
-        <w:t>hat derweil nur Augen für die große rote Flamme, die auf dem Altar</w:t>
+        <w:t>Scarlet hat derweil nur Augen für die große rote Flamme, die auf dem Altar</w:t>
       </w:r>
       <w:r>
         <w:t xml:space="preserve">, </w:t>
@@ -11592,7 +11529,11 @@
         <w:t>.</w:t>
       </w:r>
       <w:r>
-        <w:t xml:space="preserve"> Scarlet weicht vom Licht zurück und beobachtet aus der Entfernung, wie sich ein Engel aus dem schwächer werdende</w:t>
+        <w:t xml:space="preserve"> Scarlet weicht vom Licht zurück und </w:t>
+      </w:r>
+      <w:r>
+        <w:lastRenderedPageBreak/>
+        <w:t>beobachtet aus der Entfernung, wie sich ein Engel aus dem schwächer werdende</w:t>
       </w:r>
       <w:r>
         <w:t>n</w:t>
@@ -11670,14 +11611,7 @@
         <w:rPr>
           <w:i/>
         </w:rPr>
-        <w:t xml:space="preserve">, die abwechselnd lauter und </w:t>
-      </w:r>
-      <w:r>
-        <w:rPr>
-          <w:i/>
-        </w:rPr>
-        <w:lastRenderedPageBreak/>
-        <w:t>leiser werden</w:t>
+        <w:t>, die abwechselnd lauter und leiser werden</w:t>
       </w:r>
       <w:r>
         <w:rPr>
@@ -12091,7 +12025,14 @@
         <w:rPr>
           <w:i/>
         </w:rPr>
-        <w:t>, jedoch beeinflusst von den tödlichen und damit verbundenen schmerzen</w:t>
+        <w:t xml:space="preserve">, </w:t>
+      </w:r>
+      <w:r>
+        <w:rPr>
+          <w:i/>
+        </w:rPr>
+        <w:lastRenderedPageBreak/>
+        <w:t>jedoch beeinflusst von den tödlichen und damit verbundenen schmerzen</w:t>
       </w:r>
       <w:r>
         <w:rPr>
@@ -12118,11 +12059,7 @@
         <w:t>au</w:t>
       </w:r>
       <w:r>
-        <w:t xml:space="preserve">f ihn los. Kurz bevor ihre Klauen ihn erreichen, verschwindet Scarlet in einem grellen Lichtstrahl. Ihre Schmerzensschreie werden </w:t>
-      </w:r>
-      <w:r>
-        <w:lastRenderedPageBreak/>
-        <w:t>leiser, als sich das Licht verflüchtig.</w:t>
+        <w:t>f ihn los. Kurz bevor ihre Klauen ihn erreichen, verschwindet Scarlet in einem grellen Lichtstrahl. Ihre Schmerzensschreie werden leiser, als sich das Licht verflüchtig.</w:t>
       </w:r>
       <w:r>
         <w:t xml:space="preserve"> Als das Licht komplett verschwunden ist, </w:t>
@@ -12266,19 +12203,19 @@
         <w:rPr>
           <w:b/>
         </w:rPr>
-        <w:t>as it cannot be extingu</w:t>
-      </w:r>
-      <w:r>
-        <w:rPr>
-          <w:b/>
-        </w:rPr>
-        <w:t>i</w:t>
-      </w:r>
-      <w:r>
-        <w:rPr>
-          <w:b/>
-        </w:rPr>
-        <w:t>shed forever</w:t>
+        <w:t xml:space="preserve">as it cannot be </w:t>
+      </w:r>
+      <w:r>
+        <w:rPr>
+          <w:b/>
+        </w:rPr>
+        <w:t>suppressed</w:t>
+      </w:r>
+      <w:r>
+        <w:rPr>
+          <w:b/>
+        </w:rPr>
+        <w:t xml:space="preserve"> forever</w:t>
       </w:r>
       <w:r>
         <w:t>”</w:t>
@@ -12311,13 +12248,21 @@
         <w:t xml:space="preserve">schwach um sie herum zu bilden und festigen. </w:t>
       </w:r>
       <w:r>
-        <w:t>Scarlet öffnet ihre Augen, die stark rot leuchten und ihrer Aura stärkt sich erruptionsartig und zerstör</w:t>
-      </w:r>
-      <w:r>
-        <w:t>t</w:t>
-      </w:r>
-      <w:r>
-        <w:t xml:space="preserve"> ihr Gefängnis.</w:t>
+        <w:t xml:space="preserve">Scarlet öffnet ihre Augen, die stark rot leuchten und ihrer Aura stärkt sich erruptionsartig und </w:t>
+      </w:r>
+      <w:r>
+        <w:t xml:space="preserve">scheint </w:t>
+      </w:r>
+      <w:r>
+        <w:t>ihr Gefängnis</w:t>
+      </w:r>
+      <w:r>
+        <w:t xml:space="preserve"> zu zerstören</w:t>
+      </w:r>
+      <w:bookmarkStart w:id="17" w:name="_GoBack"/>
+      <w:bookmarkEnd w:id="17"/>
+      <w:r>
+        <w:t>.</w:t>
       </w:r>
       <w:r>
         <w:t xml:space="preserve"> </w:t>
@@ -12376,8 +12321,6 @@
       <w:r>
         <w:t>]</w:t>
       </w:r>
-      <w:bookmarkStart w:id="17" w:name="_GoBack"/>
-      <w:bookmarkEnd w:id="17"/>
     </w:p>
     <w:p>
       <w:pPr>
@@ -14707,7 +14650,6 @@
   <w:style w:type="character" w:default="1" w:styleId="Absatzstandardschriftart">
     <w:name w:val="Default Paragraph Font"/>
     <w:uiPriority w:val="1"/>
-    <w:semiHidden/>
     <w:unhideWhenUsed/>
   </w:style>
   <w:style w:type="table" w:default="1" w:styleId="NormaleTabelle">
@@ -15454,7 +15396,6 @@
   <w:style w:type="character" w:default="1" w:styleId="Absatzstandardschriftart">
     <w:name w:val="Default Paragraph Font"/>
     <w:uiPriority w:val="1"/>
-    <w:semiHidden/>
     <w:unhideWhenUsed/>
   </w:style>
   <w:style w:type="table" w:default="1" w:styleId="NormaleTabelle">
@@ -16265,7 +16206,7 @@
 </file>
 
 <file path=customXml/itemProps1.xml><?xml version="1.0" encoding="utf-8"?>
-<ds:datastoreItem xmlns:ds="http://schemas.openxmlformats.org/officeDocument/2006/customXml" ds:itemID="{6040A58E-486E-6047-82F8-4C64130A3F3C}">
+<ds:datastoreItem xmlns:ds="http://schemas.openxmlformats.org/officeDocument/2006/customXml" ds:itemID="{7BFE39E9-8623-5240-9BC9-A686969A59B6}">
   <ds:schemaRefs>
     <ds:schemaRef ds:uri="http://schemas.openxmlformats.org/officeDocument/2006/bibliography"/>
   </ds:schemaRefs>

</xml_diff>

<commit_message>
updated GDD story part; added story scripts (commented and uncommented)
</commit_message>
<xml_diff>
--- a/concept/GDD_Scarlet.docx
+++ b/concept/GDD_Scarlet.docx
@@ -50,6 +50,10 @@
     <w:p>
       <w:pPr>
         <w:pStyle w:val="Titel"/>
+        <w:rPr>
+          <w:i/>
+          <w:color w:val="FF0000"/>
+        </w:rPr>
       </w:pPr>
       <w:r>
         <w:t>Game Design Document</w:t>
@@ -70,6 +74,23 @@
         </w:rPr>
         <w:t>Scarlet</w:t>
       </w:r>
+    </w:p>
+    <w:p>
+      <w:pPr>
+        <w:rPr>
+          <w:b/>
+          <w:lang w:val="de-DE"/>
+        </w:rPr>
+      </w:pPr>
+      <w:r>
+        <w:rPr>
+          <w:b/>
+          <w:lang w:val="de-DE"/>
+        </w:rPr>
+        <w:t>Jonathan Brem, Jürgen Hahn, Lena Manschewski, Andreas Pritschet</w:t>
+      </w:r>
+      <w:bookmarkStart w:id="0" w:name="_GoBack"/>
+      <w:bookmarkEnd w:id="0"/>
     </w:p>
     <w:p>
       <w:r>
@@ -1956,12 +1977,12 @@
         <w:spacing w:line="360" w:lineRule="auto"/>
         <w:jc w:val="both"/>
       </w:pPr>
-      <w:bookmarkStart w:id="0" w:name="_Toc344027303"/>
+      <w:bookmarkStart w:id="1" w:name="_Toc344027303"/>
       <w:r>
         <w:lastRenderedPageBreak/>
         <w:t>Characters</w:t>
       </w:r>
-      <w:bookmarkEnd w:id="0"/>
+      <w:bookmarkEnd w:id="1"/>
     </w:p>
     <w:p>
       <w:pPr>
@@ -1971,11 +1992,11 @@
           <w:numId w:val="3"/>
         </w:numPr>
       </w:pPr>
-      <w:bookmarkStart w:id="1" w:name="_Toc344027304"/>
+      <w:bookmarkStart w:id="2" w:name="_Toc344027304"/>
       <w:r>
         <w:t>Scarlet – Player Character</w:t>
       </w:r>
-      <w:bookmarkEnd w:id="1"/>
+      <w:bookmarkEnd w:id="2"/>
     </w:p>
     <w:p>
       <w:pPr>
@@ -2460,7 +2481,7 @@
       <w:pPr>
         <w:pStyle w:val="berschrift2"/>
       </w:pPr>
-      <w:bookmarkStart w:id="2" w:name="_Toc344027305"/>
+      <w:bookmarkStart w:id="3" w:name="_Toc344027305"/>
       <w:r>
         <w:t xml:space="preserve">1.2 </w:t>
       </w:r>
@@ -2473,7 +2494,7 @@
       <w:r>
         <w:t>The Guide</w:t>
       </w:r>
-      <w:bookmarkEnd w:id="2"/>
+      <w:bookmarkEnd w:id="3"/>
     </w:p>
     <w:p>
       <w:pPr>
@@ -2593,11 +2614,11 @@
         <w:spacing w:line="360" w:lineRule="auto"/>
         <w:jc w:val="both"/>
       </w:pPr>
-      <w:bookmarkStart w:id="3" w:name="_Toc344027306"/>
+      <w:bookmarkStart w:id="4" w:name="_Toc344027306"/>
       <w:r>
         <w:t>1.3 Boss Non-Player Characters</w:t>
       </w:r>
-      <w:bookmarkEnd w:id="3"/>
+      <w:bookmarkEnd w:id="4"/>
     </w:p>
     <w:p>
       <w:pPr>
@@ -2605,7 +2626,7 @@
         <w:spacing w:line="360" w:lineRule="auto"/>
         <w:jc w:val="both"/>
       </w:pPr>
-      <w:bookmarkStart w:id="4" w:name="_Toc344027307"/>
+      <w:bookmarkStart w:id="5" w:name="_Toc344027307"/>
       <w:r>
         <w:t xml:space="preserve">1.3.1 </w:t>
       </w:r>
@@ -2615,7 +2636,7 @@
       <w:r>
         <w:t>The Vampire</w:t>
       </w:r>
-      <w:bookmarkEnd w:id="4"/>
+      <w:bookmarkEnd w:id="5"/>
     </w:p>
     <w:p>
       <w:pPr>
@@ -2921,11 +2942,11 @@
         <w:spacing w:line="360" w:lineRule="auto"/>
         <w:jc w:val="both"/>
       </w:pPr>
-      <w:bookmarkStart w:id="5" w:name="_Toc344027308"/>
+      <w:bookmarkStart w:id="6" w:name="_Toc344027308"/>
       <w:r>
         <w:t>1.3.2 The Werewolf</w:t>
       </w:r>
-      <w:bookmarkEnd w:id="5"/>
+      <w:bookmarkEnd w:id="6"/>
     </w:p>
     <w:p>
       <w:pPr>
@@ -3074,11 +3095,11 @@
         <w:spacing w:line="360" w:lineRule="auto"/>
         <w:jc w:val="both"/>
       </w:pPr>
-      <w:bookmarkStart w:id="6" w:name="_Toc344027309"/>
+      <w:bookmarkStart w:id="7" w:name="_Toc344027309"/>
       <w:r>
         <w:t>1.3.3 The Twin Fairies</w:t>
       </w:r>
-      <w:bookmarkEnd w:id="6"/>
+      <w:bookmarkEnd w:id="7"/>
     </w:p>
     <w:p>
       <w:pPr>
@@ -3284,14 +3305,14 @@
           <w:lang w:val="de-DE"/>
         </w:rPr>
       </w:pPr>
-      <w:bookmarkStart w:id="7" w:name="_Toc344027310"/>
+      <w:bookmarkStart w:id="8" w:name="_Toc344027310"/>
       <w:r>
         <w:rPr>
           <w:lang w:val="de-DE"/>
         </w:rPr>
         <w:t>1.3.4 The Final Boss</w:t>
       </w:r>
-      <w:bookmarkEnd w:id="7"/>
+      <w:bookmarkEnd w:id="8"/>
     </w:p>
     <w:p>
       <w:pPr>
@@ -3314,11 +3335,11 @@
         <w:spacing w:line="360" w:lineRule="auto"/>
         <w:jc w:val="both"/>
       </w:pPr>
-      <w:bookmarkStart w:id="8" w:name="_Toc344027311"/>
+      <w:bookmarkStart w:id="9" w:name="_Toc344027311"/>
       <w:r>
         <w:t>1.3.4.1 The Stalker</w:t>
       </w:r>
-      <w:bookmarkEnd w:id="8"/>
+      <w:bookmarkEnd w:id="9"/>
     </w:p>
     <w:p>
       <w:pPr>
@@ -3505,11 +3526,11 @@
         <w:spacing w:line="360" w:lineRule="auto"/>
         <w:jc w:val="both"/>
       </w:pPr>
-      <w:bookmarkStart w:id="9" w:name="_Toc344027312"/>
+      <w:bookmarkStart w:id="10" w:name="_Toc344027312"/>
       <w:r>
         <w:t>1.3.4.2 The Demon Hunter</w:t>
       </w:r>
-      <w:bookmarkEnd w:id="9"/>
+      <w:bookmarkEnd w:id="10"/>
     </w:p>
     <w:p>
       <w:pPr>
@@ -3707,11 +3728,11 @@
         <w:spacing w:line="360" w:lineRule="auto"/>
         <w:jc w:val="both"/>
       </w:pPr>
-      <w:bookmarkStart w:id="10" w:name="_Toc344027313"/>
+      <w:bookmarkStart w:id="11" w:name="_Toc344027313"/>
       <w:r>
         <w:t>1.3.4.3 The Angel</w:t>
       </w:r>
-      <w:bookmarkEnd w:id="10"/>
+      <w:bookmarkEnd w:id="11"/>
     </w:p>
     <w:p>
       <w:pPr>
@@ -3903,7 +3924,7 @@
         <w:spacing w:line="360" w:lineRule="auto"/>
         <w:jc w:val="both"/>
       </w:pPr>
-      <w:bookmarkStart w:id="11" w:name="_Toc344027314"/>
+      <w:bookmarkStart w:id="12" w:name="_Toc344027314"/>
       <w:r>
         <w:lastRenderedPageBreak/>
         <w:t>Story</w:t>
@@ -3911,7 +3932,7 @@
       <w:r>
         <w:t xml:space="preserve"> (mit Kommentar)</w:t>
       </w:r>
-      <w:bookmarkEnd w:id="11"/>
+      <w:bookmarkEnd w:id="12"/>
     </w:p>
     <w:p>
       <w:pPr>
@@ -3973,7 +3994,7 @@
           <w:lang w:val="de-DE"/>
         </w:rPr>
       </w:pPr>
-      <w:bookmarkStart w:id="12" w:name="_Toc344027315"/>
+      <w:bookmarkStart w:id="13" w:name="_Toc344027315"/>
       <w:r>
         <w:rPr>
           <w:lang w:val="de-DE"/>
@@ -3986,7 +4007,7 @@
         </w:rPr>
         <w:t>Scarlet Suburb</w:t>
       </w:r>
-      <w:bookmarkEnd w:id="12"/>
+      <w:bookmarkEnd w:id="13"/>
     </w:p>
     <w:p>
       <w:pPr>
@@ -6603,14 +6624,14 @@
           <w:lang w:val="de-DE"/>
         </w:rPr>
       </w:pPr>
-      <w:bookmarkStart w:id="13" w:name="_Toc344027316"/>
+      <w:bookmarkStart w:id="14" w:name="_Toc344027316"/>
       <w:r>
         <w:rPr>
           <w:lang w:val="de-DE"/>
         </w:rPr>
         <w:t>2.2 Crimson Copse</w:t>
       </w:r>
-      <w:bookmarkEnd w:id="13"/>
+      <w:bookmarkEnd w:id="14"/>
     </w:p>
     <w:p>
       <w:pPr>
@@ -8770,7 +8791,7 @@
         <w:spacing w:line="360" w:lineRule="auto"/>
         <w:jc w:val="both"/>
       </w:pPr>
-      <w:bookmarkStart w:id="14" w:name="_Toc344027317"/>
+      <w:bookmarkStart w:id="15" w:name="_Toc344027317"/>
       <w:r>
         <w:t xml:space="preserve">2.3 </w:t>
       </w:r>
@@ -8780,7 +8801,7 @@
       <w:r>
         <w:t>r</w:t>
       </w:r>
-      <w:bookmarkEnd w:id="14"/>
+      <w:bookmarkEnd w:id="15"/>
     </w:p>
     <w:p>
       <w:pPr>
@@ -10197,14 +10218,14 @@
         <w:spacing w:line="360" w:lineRule="auto"/>
         <w:jc w:val="both"/>
       </w:pPr>
-      <w:bookmarkStart w:id="15" w:name="_Toc344027318"/>
+      <w:bookmarkStart w:id="16" w:name="_Toc344027318"/>
       <w:r>
         <w:t>2.4 Maroon Monaste</w:t>
       </w:r>
       <w:r>
         <w:t>ry</w:t>
       </w:r>
-      <w:bookmarkEnd w:id="15"/>
+      <w:bookmarkEnd w:id="16"/>
     </w:p>
     <w:p>
       <w:pPr>
@@ -10797,7 +10818,7 @@
       <w:r>
         <w:t xml:space="preserve"> </w:t>
       </w:r>
-      <w:bookmarkStart w:id="16" w:name="_Toc344027319"/>
+      <w:bookmarkStart w:id="17" w:name="_Toc344027319"/>
       <w:r>
         <w:t>“</w:t>
       </w:r>
@@ -12259,8 +12280,6 @@
       <w:r>
         <w:t xml:space="preserve"> zu zerstören</w:t>
       </w:r>
-      <w:bookmarkStart w:id="17" w:name="_GoBack"/>
-      <w:bookmarkEnd w:id="17"/>
       <w:r>
         <w:t>.</w:t>
       </w:r>
@@ -12333,7 +12352,7 @@
       <w:r>
         <w:t>Environment</w:t>
       </w:r>
-      <w:bookmarkEnd w:id="16"/>
+      <w:bookmarkEnd w:id="17"/>
     </w:p>
     <w:p>
       <w:pPr>
@@ -14650,6 +14669,7 @@
   <w:style w:type="character" w:default="1" w:styleId="Absatzstandardschriftart">
     <w:name w:val="Default Paragraph Font"/>
     <w:uiPriority w:val="1"/>
+    <w:semiHidden/>
     <w:unhideWhenUsed/>
   </w:style>
   <w:style w:type="table" w:default="1" w:styleId="NormaleTabelle">
@@ -15396,6 +15416,7 @@
   <w:style w:type="character" w:default="1" w:styleId="Absatzstandardschriftart">
     <w:name w:val="Default Paragraph Font"/>
     <w:uiPriority w:val="1"/>
+    <w:semiHidden/>
     <w:unhideWhenUsed/>
   </w:style>
   <w:style w:type="table" w:default="1" w:styleId="NormaleTabelle">
@@ -16206,7 +16227,7 @@
 </file>
 
 <file path=customXml/itemProps1.xml><?xml version="1.0" encoding="utf-8"?>
-<ds:datastoreItem xmlns:ds="http://schemas.openxmlformats.org/officeDocument/2006/customXml" ds:itemID="{7BFE39E9-8623-5240-9BC9-A686969A59B6}">
+<ds:datastoreItem xmlns:ds="http://schemas.openxmlformats.org/officeDocument/2006/customXml" ds:itemID="{96EC9150-4D10-EA47-9A5B-053F0DB4DC85}">
   <ds:schemaRefs>
     <ds:schemaRef ds:uri="http://schemas.openxmlformats.org/officeDocument/2006/bibliography"/>
   </ds:schemaRefs>

</xml_diff>

<commit_message>
problematic line of the guide now fixed for story chapter / documents
</commit_message>
<xml_diff>
--- a/concept/GDD_Scarlet.docx
+++ b/concept/GDD_Scarlet.docx
@@ -89,8 +89,6 @@
         </w:rPr>
         <w:t>Jonathan Brem, Jürgen Hahn, Lena Manschewski, Andreas Pritschet</w:t>
       </w:r>
-      <w:bookmarkStart w:id="0" w:name="_GoBack"/>
-      <w:bookmarkEnd w:id="0"/>
     </w:p>
     <w:p>
       <w:r>
@@ -1977,12 +1975,12 @@
         <w:spacing w:line="360" w:lineRule="auto"/>
         <w:jc w:val="both"/>
       </w:pPr>
-      <w:bookmarkStart w:id="1" w:name="_Toc344027303"/>
+      <w:bookmarkStart w:id="0" w:name="_Toc344027303"/>
       <w:r>
         <w:lastRenderedPageBreak/>
         <w:t>Characters</w:t>
       </w:r>
-      <w:bookmarkEnd w:id="1"/>
+      <w:bookmarkEnd w:id="0"/>
     </w:p>
     <w:p>
       <w:pPr>
@@ -1992,11 +1990,11 @@
           <w:numId w:val="3"/>
         </w:numPr>
       </w:pPr>
-      <w:bookmarkStart w:id="2" w:name="_Toc344027304"/>
+      <w:bookmarkStart w:id="1" w:name="_Toc344027304"/>
       <w:r>
         <w:t>Scarlet – Player Character</w:t>
       </w:r>
-      <w:bookmarkEnd w:id="2"/>
+      <w:bookmarkEnd w:id="1"/>
     </w:p>
     <w:p>
       <w:pPr>
@@ -2481,7 +2479,7 @@
       <w:pPr>
         <w:pStyle w:val="berschrift2"/>
       </w:pPr>
-      <w:bookmarkStart w:id="3" w:name="_Toc344027305"/>
+      <w:bookmarkStart w:id="2" w:name="_Toc344027305"/>
       <w:r>
         <w:t xml:space="preserve">1.2 </w:t>
       </w:r>
@@ -2494,7 +2492,7 @@
       <w:r>
         <w:t>The Guide</w:t>
       </w:r>
-      <w:bookmarkEnd w:id="3"/>
+      <w:bookmarkEnd w:id="2"/>
     </w:p>
     <w:p>
       <w:pPr>
@@ -2614,11 +2612,11 @@
         <w:spacing w:line="360" w:lineRule="auto"/>
         <w:jc w:val="both"/>
       </w:pPr>
-      <w:bookmarkStart w:id="4" w:name="_Toc344027306"/>
+      <w:bookmarkStart w:id="3" w:name="_Toc344027306"/>
       <w:r>
         <w:t>1.3 Boss Non-Player Characters</w:t>
       </w:r>
-      <w:bookmarkEnd w:id="4"/>
+      <w:bookmarkEnd w:id="3"/>
     </w:p>
     <w:p>
       <w:pPr>
@@ -2626,7 +2624,7 @@
         <w:spacing w:line="360" w:lineRule="auto"/>
         <w:jc w:val="both"/>
       </w:pPr>
-      <w:bookmarkStart w:id="5" w:name="_Toc344027307"/>
+      <w:bookmarkStart w:id="4" w:name="_Toc344027307"/>
       <w:r>
         <w:t xml:space="preserve">1.3.1 </w:t>
       </w:r>
@@ -2636,7 +2634,7 @@
       <w:r>
         <w:t>The Vampire</w:t>
       </w:r>
-      <w:bookmarkEnd w:id="5"/>
+      <w:bookmarkEnd w:id="4"/>
     </w:p>
     <w:p>
       <w:pPr>
@@ -2942,11 +2940,11 @@
         <w:spacing w:line="360" w:lineRule="auto"/>
         <w:jc w:val="both"/>
       </w:pPr>
-      <w:bookmarkStart w:id="6" w:name="_Toc344027308"/>
+      <w:bookmarkStart w:id="5" w:name="_Toc344027308"/>
       <w:r>
         <w:t>1.3.2 The Werewolf</w:t>
       </w:r>
-      <w:bookmarkEnd w:id="6"/>
+      <w:bookmarkEnd w:id="5"/>
     </w:p>
     <w:p>
       <w:pPr>
@@ -3095,11 +3093,11 @@
         <w:spacing w:line="360" w:lineRule="auto"/>
         <w:jc w:val="both"/>
       </w:pPr>
-      <w:bookmarkStart w:id="7" w:name="_Toc344027309"/>
+      <w:bookmarkStart w:id="6" w:name="_Toc344027309"/>
       <w:r>
         <w:t>1.3.3 The Twin Fairies</w:t>
       </w:r>
-      <w:bookmarkEnd w:id="7"/>
+      <w:bookmarkEnd w:id="6"/>
     </w:p>
     <w:p>
       <w:pPr>
@@ -3305,14 +3303,14 @@
           <w:lang w:val="de-DE"/>
         </w:rPr>
       </w:pPr>
-      <w:bookmarkStart w:id="8" w:name="_Toc344027310"/>
+      <w:bookmarkStart w:id="7" w:name="_Toc344027310"/>
       <w:r>
         <w:rPr>
           <w:lang w:val="de-DE"/>
         </w:rPr>
         <w:t>1.3.4 The Final Boss</w:t>
       </w:r>
-      <w:bookmarkEnd w:id="8"/>
+      <w:bookmarkEnd w:id="7"/>
     </w:p>
     <w:p>
       <w:pPr>
@@ -3335,11 +3333,11 @@
         <w:spacing w:line="360" w:lineRule="auto"/>
         <w:jc w:val="both"/>
       </w:pPr>
-      <w:bookmarkStart w:id="9" w:name="_Toc344027311"/>
+      <w:bookmarkStart w:id="8" w:name="_Toc344027311"/>
       <w:r>
         <w:t>1.3.4.1 The Stalker</w:t>
       </w:r>
-      <w:bookmarkEnd w:id="9"/>
+      <w:bookmarkEnd w:id="8"/>
     </w:p>
     <w:p>
       <w:pPr>
@@ -3526,11 +3524,11 @@
         <w:spacing w:line="360" w:lineRule="auto"/>
         <w:jc w:val="both"/>
       </w:pPr>
-      <w:bookmarkStart w:id="10" w:name="_Toc344027312"/>
+      <w:bookmarkStart w:id="9" w:name="_Toc344027312"/>
       <w:r>
         <w:t>1.3.4.2 The Demon Hunter</w:t>
       </w:r>
-      <w:bookmarkEnd w:id="10"/>
+      <w:bookmarkEnd w:id="9"/>
     </w:p>
     <w:p>
       <w:pPr>
@@ -3728,11 +3726,11 @@
         <w:spacing w:line="360" w:lineRule="auto"/>
         <w:jc w:val="both"/>
       </w:pPr>
-      <w:bookmarkStart w:id="11" w:name="_Toc344027313"/>
+      <w:bookmarkStart w:id="10" w:name="_Toc344027313"/>
       <w:r>
         <w:t>1.3.4.3 The Angel</w:t>
       </w:r>
-      <w:bookmarkEnd w:id="11"/>
+      <w:bookmarkEnd w:id="10"/>
     </w:p>
     <w:p>
       <w:pPr>
@@ -3924,7 +3922,7 @@
         <w:spacing w:line="360" w:lineRule="auto"/>
         <w:jc w:val="both"/>
       </w:pPr>
-      <w:bookmarkStart w:id="12" w:name="_Toc344027314"/>
+      <w:bookmarkStart w:id="11" w:name="_Toc344027314"/>
       <w:r>
         <w:lastRenderedPageBreak/>
         <w:t>Story</w:t>
@@ -3932,7 +3930,7 @@
       <w:r>
         <w:t xml:space="preserve"> (mit Kommentar)</w:t>
       </w:r>
-      <w:bookmarkEnd w:id="12"/>
+      <w:bookmarkEnd w:id="11"/>
     </w:p>
     <w:p>
       <w:pPr>
@@ -3994,7 +3992,7 @@
           <w:lang w:val="de-DE"/>
         </w:rPr>
       </w:pPr>
-      <w:bookmarkStart w:id="13" w:name="_Toc344027315"/>
+      <w:bookmarkStart w:id="12" w:name="_Toc344027315"/>
       <w:r>
         <w:rPr>
           <w:lang w:val="de-DE"/>
@@ -4007,7 +4005,7 @@
         </w:rPr>
         <w:t>Scarlet Suburb</w:t>
       </w:r>
-      <w:bookmarkEnd w:id="13"/>
+      <w:bookmarkEnd w:id="12"/>
     </w:p>
     <w:p>
       <w:pPr>
@@ -6624,14 +6622,14 @@
           <w:lang w:val="de-DE"/>
         </w:rPr>
       </w:pPr>
-      <w:bookmarkStart w:id="14" w:name="_Toc344027316"/>
+      <w:bookmarkStart w:id="13" w:name="_Toc344027316"/>
       <w:r>
         <w:rPr>
           <w:lang w:val="de-DE"/>
         </w:rPr>
         <w:t>2.2 Crimson Copse</w:t>
       </w:r>
-      <w:bookmarkEnd w:id="14"/>
+      <w:bookmarkEnd w:id="13"/>
     </w:p>
     <w:p>
       <w:pPr>
@@ -8791,7 +8789,7 @@
         <w:spacing w:line="360" w:lineRule="auto"/>
         <w:jc w:val="both"/>
       </w:pPr>
-      <w:bookmarkStart w:id="15" w:name="_Toc344027317"/>
+      <w:bookmarkStart w:id="14" w:name="_Toc344027317"/>
       <w:r>
         <w:t xml:space="preserve">2.3 </w:t>
       </w:r>
@@ -8801,7 +8799,7 @@
       <w:r>
         <w:t>r</w:t>
       </w:r>
-      <w:bookmarkEnd w:id="15"/>
+      <w:bookmarkEnd w:id="14"/>
     </w:p>
     <w:p>
       <w:pPr>
@@ -10218,14 +10216,14 @@
         <w:spacing w:line="360" w:lineRule="auto"/>
         <w:jc w:val="both"/>
       </w:pPr>
-      <w:bookmarkStart w:id="16" w:name="_Toc344027318"/>
+      <w:bookmarkStart w:id="15" w:name="_Toc344027318"/>
       <w:r>
         <w:t>2.4 Maroon Monaste</w:t>
       </w:r>
       <w:r>
         <w:t>ry</w:t>
       </w:r>
-      <w:bookmarkEnd w:id="16"/>
+      <w:bookmarkEnd w:id="15"/>
     </w:p>
     <w:p>
       <w:pPr>
@@ -10818,7 +10816,7 @@
       <w:r>
         <w:t xml:space="preserve"> </w:t>
       </w:r>
-      <w:bookmarkStart w:id="17" w:name="_Toc344027319"/>
+      <w:bookmarkStart w:id="16" w:name="_Toc344027319"/>
       <w:r>
         <w:t>“</w:t>
       </w:r>
@@ -10826,19 +10824,63 @@
         <w:rPr>
           <w:b/>
         </w:rPr>
-        <w:t>Stop your hesitations like the one you did before we first met, for s</w:t>
-      </w:r>
-      <w:r>
-        <w:rPr>
-          <w:b/>
-        </w:rPr>
-        <w:t>aving your people by leaving them behind never drove you to this place. The red flames did, fueled by the moon’s presence</w:t>
-      </w:r>
-      <w:r>
-        <w:rPr>
-          <w:b/>
-        </w:rPr>
-        <w:t xml:space="preserve"> and not the feelings you think to share with werewolf slain by your hand</w:t>
+        <w:t>Stop your hesitations like the one you did before we first met</w:t>
+      </w:r>
+      <w:r>
+        <w:rPr>
+          <w:b/>
+        </w:rPr>
+        <w:t>.</w:t>
+      </w:r>
+      <w:r>
+        <w:rPr>
+          <w:b/>
+        </w:rPr>
+        <w:t xml:space="preserve"> </w:t>
+      </w:r>
+      <w:r>
+        <w:rPr>
+          <w:b/>
+        </w:rPr>
+        <w:t>Protecting</w:t>
+      </w:r>
+      <w:bookmarkStart w:id="17" w:name="_GoBack"/>
+      <w:bookmarkEnd w:id="17"/>
+      <w:r>
+        <w:rPr>
+          <w:b/>
+        </w:rPr>
+        <w:t xml:space="preserve"> your people </w:t>
+      </w:r>
+      <w:r>
+        <w:rPr>
+          <w:b/>
+        </w:rPr>
+        <w:t xml:space="preserve">from you </w:t>
+      </w:r>
+      <w:r>
+        <w:rPr>
+          <w:b/>
+        </w:rPr>
+        <w:t>by leaving them behind never drove you to this place. The red flames did, fueled by the moon’s presence</w:t>
+      </w:r>
+      <w:r>
+        <w:rPr>
+          <w:b/>
+        </w:rPr>
+        <w:t xml:space="preserve"> and not the feelings you think to share with </w:t>
+      </w:r>
+      <w:r>
+        <w:rPr>
+          <w:b/>
+        </w:rPr>
+        <w:t xml:space="preserve">the </w:t>
+      </w:r>
+      <w:r>
+        <w:rPr>
+          <w:b/>
+        </w:rPr>
+        <w:t>werewolf slain by your hand</w:t>
       </w:r>
       <w:r>
         <w:rPr>
@@ -12352,7 +12394,7 @@
       <w:r>
         <w:t>Environment</w:t>
       </w:r>
-      <w:bookmarkEnd w:id="17"/>
+      <w:bookmarkEnd w:id="16"/>
     </w:p>
     <w:p>
       <w:pPr>
@@ -16227,7 +16269,7 @@
 </file>
 
 <file path=customXml/itemProps1.xml><?xml version="1.0" encoding="utf-8"?>
-<ds:datastoreItem xmlns:ds="http://schemas.openxmlformats.org/officeDocument/2006/customXml" ds:itemID="{96EC9150-4D10-EA47-9A5B-053F0DB4DC85}">
+<ds:datastoreItem xmlns:ds="http://schemas.openxmlformats.org/officeDocument/2006/customXml" ds:itemID="{9D74111D-29BB-D54D-94F3-00B4A279E80B}">
   <ds:schemaRefs>
     <ds:schemaRef ds:uri="http://schemas.openxmlformats.org/officeDocument/2006/bibliography"/>
   </ds:schemaRefs>

</xml_diff>

<commit_message>
added first werewolf boss fight description details to GDD (no dmg values)
</commit_message>
<xml_diff>
--- a/concept/GDD_Scarlet.docx
+++ b/concept/GDD_Scarlet.docx
@@ -13216,18 +13216,661 @@
     </w:p>
     <w:p>
       <w:pPr>
+        <w:pStyle w:val="berschrift3"/>
+      </w:pPr>
+      <w:r>
+        <w:t>4.1.1 Vampire Bossfight</w:t>
+      </w:r>
+    </w:p>
+    <w:p>
+      <w:pPr>
+        <w:pStyle w:val="berschrift4"/>
+      </w:pPr>
+      <w:r>
+        <w:t>4.1.</w:t>
+      </w:r>
+      <w:r>
+        <w:t>1</w:t>
+      </w:r>
+      <w:r>
+        <w:t>.1 Phase 1</w:t>
+      </w:r>
+    </w:p>
+    <w:p>
+      <w:pPr>
+        <w:pStyle w:val="berschrift4"/>
+      </w:pPr>
+      <w:r>
+        <w:t>4.1.1</w:t>
+      </w:r>
+      <w:r>
+        <w:t>.</w:t>
+      </w:r>
+      <w:r>
+        <w:t>2</w:t>
+      </w:r>
+      <w:r>
+        <w:t xml:space="preserve"> Phase 2</w:t>
+      </w:r>
+    </w:p>
+    <w:p>
+      <w:pPr>
+        <w:pStyle w:val="berschrift4"/>
+      </w:pPr>
+      <w:r>
+        <w:t>4.1.1</w:t>
+      </w:r>
+      <w:r>
+        <w:t>.</w:t>
+      </w:r>
+      <w:r>
+        <w:t>3</w:t>
+      </w:r>
+      <w:r>
+        <w:t xml:space="preserve"> Phase3</w:t>
+      </w:r>
+    </w:p>
+    <w:p>
+      <w:pPr>
+        <w:pStyle w:val="berschrift3"/>
+      </w:pPr>
+      <w:r>
+        <w:t>4.1.2 Werewolf Bossfight</w:t>
+      </w:r>
+    </w:p>
+    <w:p>
+      <w:pPr>
+        <w:pStyle w:val="berschrift4"/>
+      </w:pPr>
+      <w:r>
+        <w:t xml:space="preserve">4.1.2.1 </w:t>
+      </w:r>
+      <w:r>
+        <w:t>Phase 1</w:t>
+      </w:r>
+    </w:p>
+    <w:p>
+      <w:pPr>
+        <w:pStyle w:val="Listenabsatz"/>
+        <w:numPr>
+          <w:ilvl w:val="0"/>
+          <w:numId w:val="29"/>
+        </w:numPr>
+      </w:pPr>
+      <w:r>
+        <w:t>Werewolf jagt Scarlet</w:t>
+      </w:r>
+    </w:p>
+    <w:p>
+      <w:pPr>
+        <w:pStyle w:val="Listenabsatz"/>
+        <w:numPr>
+          <w:ilvl w:val="0"/>
+          <w:numId w:val="29"/>
+        </w:numPr>
+      </w:pPr>
+      <w:r>
+        <w:t>Umkreist sie im Sch</w:t>
+      </w:r>
+      <w:r>
+        <w:t>atten, ehe er aus diesem hervorspringt und angreift</w:t>
+      </w:r>
+    </w:p>
+    <w:p>
+      <w:pPr>
+        <w:pStyle w:val="Listenabsatz"/>
+        <w:numPr>
+          <w:ilvl w:val="0"/>
+          <w:numId w:val="29"/>
+        </w:numPr>
+      </w:pPr>
+      <w:r>
+        <w:t>Scarlet eingeschlossen von Licht und kann sich an ihrem dunklen Punkt wenig bewegen</w:t>
+      </w:r>
+    </w:p>
+    <w:p>
+      <w:pPr>
+        <w:pStyle w:val="Listenabsatz"/>
+        <w:numPr>
+          <w:ilvl w:val="0"/>
+          <w:numId w:val="29"/>
+        </w:numPr>
+      </w:pPr>
+      <w:r>
+        <w:t xml:space="preserve">Tutorial: </w:t>
+      </w:r>
+      <w:r>
+        <w:t xml:space="preserve">Perfect </w:t>
+      </w:r>
+      <w:r>
+        <w:t>Parry</w:t>
+      </w:r>
+    </w:p>
+    <w:p>
+      <w:pPr>
+        <w:pStyle w:val="Listenabsatz"/>
+        <w:numPr>
+          <w:ilvl w:val="0"/>
+          <w:numId w:val="29"/>
+        </w:numPr>
+      </w:pPr>
+      <w:r>
+        <w:t xml:space="preserve">Segmented Healthbar </w:t>
+      </w:r>
+      <w:r>
+        <w:sym w:font="Wingdings" w:char="F0E0"/>
+      </w:r>
+      <w:r>
+        <w:t xml:space="preserve"> </w:t>
+      </w:r>
+      <w:r>
+        <w:t>4</w:t>
+      </w:r>
+      <w:r>
+        <w:t xml:space="preserve"> Hits nach Parry notwendig zum triggern der nächsten Phase</w:t>
+      </w:r>
+      <w:r>
+        <w:t xml:space="preserve"> </w:t>
+      </w:r>
+      <w:r>
+        <w:sym w:font="Wingdings" w:char="F0E0"/>
+      </w:r>
+      <w:r>
+        <w:t xml:space="preserve"> immer perfect parries</w:t>
+      </w:r>
+      <w:r>
+        <w:t>, wenn Zeitfenster eines normalen Parrys getroffen wird</w:t>
+      </w:r>
+    </w:p>
+    <w:p>
+      <w:pPr>
+        <w:pStyle w:val="Listenabsatz"/>
+        <w:numPr>
+          <w:ilvl w:val="0"/>
+          <w:numId w:val="29"/>
+        </w:numPr>
+      </w:pPr>
+      <w:r>
+        <w:t>Boss nicht verwundbar durch normale Angriffe</w:t>
+      </w:r>
+    </w:p>
+    <w:p>
+      <w:pPr>
+        <w:pStyle w:val="berschrift4"/>
+      </w:pPr>
+      <w:r>
+        <w:t>4.1.2.</w:t>
+      </w:r>
+      <w:r>
+        <w:t>2</w:t>
+      </w:r>
+      <w:r>
+        <w:t xml:space="preserve"> </w:t>
+      </w:r>
+      <w:r>
+        <w:t>Phase 2</w:t>
+      </w:r>
+    </w:p>
+    <w:p>
+      <w:pPr>
+        <w:pStyle w:val="Listenabsatz"/>
+        <w:numPr>
+          <w:ilvl w:val="0"/>
+          <w:numId w:val="30"/>
+        </w:numPr>
+      </w:pPr>
+      <w:r>
+        <w:t>Werewolf hört auf Scarlet zu jagen und greift frontal an mit Sprüngen und Schlägen</w:t>
+      </w:r>
+    </w:p>
+    <w:p>
+      <w:pPr>
+        <w:pStyle w:val="Listenabsatz"/>
+        <w:numPr>
+          <w:ilvl w:val="0"/>
+          <w:numId w:val="30"/>
+        </w:numPr>
+      </w:pPr>
+      <w:r>
+        <w:t xml:space="preserve">Tutorial: Normal Parry </w:t>
+      </w:r>
+      <w:r>
+        <w:sym w:font="Wingdings" w:char="F0E0"/>
+      </w:r>
+      <w:r>
+        <w:t xml:space="preserve"> </w:t>
+      </w:r>
+      <w:r>
+        <w:t xml:space="preserve">Werewolf jetzt fokusierter auf Nahkampf </w:t>
+      </w:r>
+      <w:r>
+        <w:sym w:font="Wingdings" w:char="F0E0"/>
+      </w:r>
+      <w:r>
+        <w:t xml:space="preserve"> perfect parry </w:t>
+      </w:r>
+      <w:r>
+        <w:t>bekommt sein eigentliches Zeitfenster</w:t>
+      </w:r>
+    </w:p>
+    <w:p>
+      <w:pPr>
+        <w:pStyle w:val="Listenabsatz"/>
+        <w:numPr>
+          <w:ilvl w:val="0"/>
+          <w:numId w:val="30"/>
+        </w:numPr>
+      </w:pPr>
+      <w:r>
+        <w:t>Normaler Health Bar</w:t>
+      </w:r>
+    </w:p>
+    <w:p>
+      <w:pPr>
+        <w:pStyle w:val="Listenabsatz"/>
+        <w:numPr>
+          <w:ilvl w:val="0"/>
+          <w:numId w:val="30"/>
+        </w:numPr>
+      </w:pPr>
+      <w:r>
+        <w:t>Angriffe:</w:t>
+      </w:r>
+    </w:p>
+    <w:p>
+      <w:pPr>
+        <w:pStyle w:val="Listenabsatz"/>
+        <w:numPr>
+          <w:ilvl w:val="1"/>
+          <w:numId w:val="30"/>
+        </w:numPr>
+      </w:pPr>
+      <w:r>
+        <w:t>Schwerer Angriff</w:t>
+      </w:r>
+    </w:p>
+    <w:p>
+      <w:pPr>
+        <w:pStyle w:val="Listenabsatz"/>
+        <w:numPr>
+          <w:ilvl w:val="1"/>
+          <w:numId w:val="30"/>
+        </w:numPr>
+      </w:pPr>
+      <w:r>
+        <w:t>2er Combo mit leichte Angriffe</w:t>
+      </w:r>
+    </w:p>
+    <w:p>
+      <w:pPr>
+        <w:pStyle w:val="Listenabsatz"/>
+        <w:numPr>
+          <w:ilvl w:val="1"/>
+          <w:numId w:val="30"/>
+        </w:numPr>
+      </w:pPr>
+      <w:r>
+        <w:t>2er Combo mit schwere Angriffe</w:t>
+      </w:r>
+    </w:p>
+    <w:p>
+      <w:pPr>
+        <w:pStyle w:val="Listenabsatz"/>
+        <w:numPr>
+          <w:ilvl w:val="1"/>
+          <w:numId w:val="30"/>
+        </w:numPr>
+      </w:pPr>
+      <w:r>
+        <w:t>3er Combo mit leichte Angriffe</w:t>
+      </w:r>
+    </w:p>
+    <w:p>
+      <w:pPr>
+        <w:pStyle w:val="Listenabsatz"/>
+        <w:numPr>
+          <w:ilvl w:val="1"/>
+          <w:numId w:val="30"/>
+        </w:numPr>
+      </w:pPr>
+      <w:r>
+        <w:t>3er Combo mit 2 leichte + 1 schweren Angriff</w:t>
+      </w:r>
+    </w:p>
+    <w:p>
+      <w:pPr>
+        <w:pStyle w:val="Listenabsatz"/>
+        <w:numPr>
+          <w:ilvl w:val="1"/>
+          <w:numId w:val="30"/>
+        </w:numPr>
+      </w:pPr>
+      <w:r>
+        <w:lastRenderedPageBreak/>
+        <w:t>4er Combo mit 3 leichte + 1 verzögerten schweren Angrif</w:t>
+      </w:r>
+      <w:r>
+        <w:t>f</w:t>
+      </w:r>
+    </w:p>
+    <w:p>
+      <w:pPr>
+        <w:pStyle w:val="Listenabsatz"/>
+        <w:numPr>
+          <w:ilvl w:val="1"/>
+          <w:numId w:val="30"/>
+        </w:numPr>
+      </w:pPr>
+      <w:r>
+        <w:t xml:space="preserve">6er Combo mit </w:t>
+      </w:r>
+      <w:r>
+        <w:t>3 leichte + 1 verzögerten schweren Angrif</w:t>
+      </w:r>
+      <w:r>
+        <w:t>f</w:t>
+      </w:r>
+      <w:r>
+        <w:t xml:space="preserve"> + 2 leichte Angriffe</w:t>
+      </w:r>
+    </w:p>
+    <w:p>
+      <w:pPr>
+        <w:pStyle w:val="Listenabsatz"/>
+        <w:numPr>
+          <w:ilvl w:val="1"/>
+          <w:numId w:val="30"/>
+        </w:numPr>
+      </w:pPr>
+      <w:r>
+        <w:t>Sprungangriff</w:t>
+      </w:r>
+    </w:p>
+    <w:p>
+      <w:pPr>
+        <w:pStyle w:val="Listenabsatz"/>
+        <w:numPr>
+          <w:ilvl w:val="1"/>
+          <w:numId w:val="30"/>
+        </w:numPr>
+      </w:pPr>
+      <w:r>
+        <w:t>Sprunga</w:t>
+      </w:r>
+      <w:bookmarkStart w:id="26" w:name="_GoBack"/>
+      <w:bookmarkEnd w:id="26"/>
+      <w:r>
+        <w:t>ngriff mit einer der 3er oder der 4er Combo</w:t>
+      </w:r>
+    </w:p>
+    <w:p>
+      <w:pPr>
+        <w:pStyle w:val="berschrift4"/>
+      </w:pPr>
+      <w:r>
+        <w:t>4.1.2.</w:t>
+      </w:r>
+      <w:r>
+        <w:t>3</w:t>
+      </w:r>
+      <w:r>
+        <w:t xml:space="preserve"> </w:t>
+      </w:r>
+      <w:r>
+        <w:t>Phase3</w:t>
+      </w:r>
+    </w:p>
+    <w:p>
+      <w:pPr>
+        <w:pStyle w:val="Listenabsatz"/>
+        <w:numPr>
+          <w:ilvl w:val="0"/>
+          <w:numId w:val="31"/>
+        </w:numPr>
+      </w:pPr>
+      <w:r>
+        <w:t>30+ Combo leichter Angriffe</w:t>
+      </w:r>
+    </w:p>
+    <w:p>
+      <w:pPr>
+        <w:pStyle w:val="Listenabsatz"/>
+        <w:numPr>
+          <w:ilvl w:val="0"/>
+          <w:numId w:val="31"/>
+        </w:numPr>
+      </w:pPr>
+      <w:r>
+        <w:t>Sprungangriff, falls Scarlet nicht in Reichweite</w:t>
+      </w:r>
+    </w:p>
+    <w:p>
+      <w:pPr>
+        <w:pStyle w:val="Listenabsatz"/>
+        <w:numPr>
+          <w:ilvl w:val="0"/>
+          <w:numId w:val="31"/>
+        </w:numPr>
+      </w:pPr>
+      <w:r>
+        <w:t>Unparryable</w:t>
+      </w:r>
+    </w:p>
+    <w:p>
+      <w:pPr>
+        <w:pStyle w:val="Listenabsatz"/>
+        <w:numPr>
+          <w:ilvl w:val="0"/>
+          <w:numId w:val="31"/>
+        </w:numPr>
+      </w:pPr>
+      <w:r>
+        <w:t>Scarlet’s Schläge machen stark reduzierten Schaden</w:t>
+      </w:r>
+      <w:r>
+        <w:t xml:space="preserve"> und Werewolf macht Counter Damage</w:t>
+      </w:r>
+    </w:p>
+    <w:p>
+      <w:pPr>
+        <w:pStyle w:val="Listenabsatz"/>
+        <w:numPr>
+          <w:ilvl w:val="0"/>
+          <w:numId w:val="31"/>
+        </w:numPr>
+      </w:pPr>
+      <w:r>
+        <w:t>Nach der Combo ist der Werewolf mit einer Kombo zu töten</w:t>
+      </w:r>
+    </w:p>
+    <w:p>
+      <w:pPr>
+        <w:pStyle w:val="berschrift3"/>
+      </w:pPr>
+      <w:r>
+        <w:t>4.1.3 Twin Fairies Bossfight</w:t>
+      </w:r>
+    </w:p>
+    <w:p>
+      <w:pPr>
+        <w:pStyle w:val="berschrift4"/>
+      </w:pPr>
+      <w:r>
+        <w:t>4.1.</w:t>
+      </w:r>
+      <w:r>
+        <w:t>3</w:t>
+      </w:r>
+      <w:r>
+        <w:t>.1 Phase 1</w:t>
+      </w:r>
+    </w:p>
+    <w:p/>
+    <w:p>
+      <w:pPr>
+        <w:pStyle w:val="berschrift4"/>
+      </w:pPr>
+      <w:r>
+        <w:t>4.1.</w:t>
+      </w:r>
+      <w:r>
+        <w:t>3</w:t>
+      </w:r>
+      <w:r>
+        <w:t>.</w:t>
+      </w:r>
+      <w:r>
+        <w:t>2</w:t>
+      </w:r>
+      <w:r>
+        <w:t xml:space="preserve"> Phase 2</w:t>
+      </w:r>
+    </w:p>
+    <w:p/>
+    <w:p>
+      <w:pPr>
+        <w:pStyle w:val="berschrift4"/>
+      </w:pPr>
+      <w:r>
+        <w:t>4.1.</w:t>
+      </w:r>
+      <w:r>
+        <w:t>3</w:t>
+      </w:r>
+      <w:r>
+        <w:t>.</w:t>
+      </w:r>
+      <w:r>
+        <w:t>3</w:t>
+      </w:r>
+      <w:r>
+        <w:t xml:space="preserve"> Phase3</w:t>
+      </w:r>
+    </w:p>
+    <w:p/>
+    <w:p>
+      <w:pPr>
+        <w:pStyle w:val="berschrift3"/>
+      </w:pPr>
+      <w:r>
+        <w:t>4.1.4 Final Bossfight</w:t>
+      </w:r>
+    </w:p>
+    <w:p>
+      <w:pPr>
+        <w:pStyle w:val="berschrift3"/>
+      </w:pPr>
+      <w:r>
+        <w:t>4.1.4.1 Demon Hunter Bossfight</w:t>
+      </w:r>
+    </w:p>
+    <w:p>
+      <w:pPr>
+        <w:pStyle w:val="berschrift5"/>
+      </w:pPr>
+      <w:r>
+        <w:t>4.1.</w:t>
+      </w:r>
+      <w:r>
+        <w:t>4</w:t>
+      </w:r>
+      <w:r>
+        <w:t>.1</w:t>
+      </w:r>
+      <w:r>
+        <w:t>.1</w:t>
+      </w:r>
+      <w:r>
+        <w:t xml:space="preserve"> Phase 1</w:t>
+      </w:r>
+    </w:p>
+    <w:p/>
+    <w:p>
+      <w:pPr>
+        <w:pStyle w:val="berschrift5"/>
+      </w:pPr>
+      <w:r>
+        <w:t>4.1.</w:t>
+      </w:r>
+      <w:r>
+        <w:t>4</w:t>
+      </w:r>
+      <w:r>
+        <w:t>.1</w:t>
+      </w:r>
+      <w:r>
+        <w:t>.2</w:t>
+      </w:r>
+      <w:r>
+        <w:t xml:space="preserve"> Phase 2</w:t>
+      </w:r>
+    </w:p>
+    <w:p/>
+    <w:p>
+      <w:pPr>
+        <w:pStyle w:val="berschrift3"/>
+      </w:pPr>
+      <w:r>
+        <w:t>4.1.4.2 Angel Bossfight</w:t>
+      </w:r>
+    </w:p>
+    <w:p>
+      <w:pPr>
+        <w:pStyle w:val="berschrift5"/>
+      </w:pPr>
+      <w:r>
+        <w:t>4.1.</w:t>
+      </w:r>
+      <w:r>
+        <w:t>4</w:t>
+      </w:r>
+      <w:r>
+        <w:t>.1</w:t>
+      </w:r>
+      <w:r>
+        <w:t>.1</w:t>
+      </w:r>
+      <w:r>
+        <w:t xml:space="preserve"> Phase 1</w:t>
+      </w:r>
+    </w:p>
+    <w:p/>
+    <w:p>
+      <w:pPr>
+        <w:pStyle w:val="berschrift5"/>
+      </w:pPr>
+      <w:r>
+        <w:t>4.1.</w:t>
+      </w:r>
+      <w:r>
+        <w:t>4</w:t>
+      </w:r>
+      <w:r>
+        <w:t>.1</w:t>
+      </w:r>
+      <w:r>
+        <w:t>.2</w:t>
+      </w:r>
+      <w:r>
+        <w:t xml:space="preserve"> Phase 2</w:t>
+      </w:r>
+    </w:p>
+    <w:p/>
+    <w:p>
+      <w:pPr>
         <w:pStyle w:val="berschrift2"/>
         <w:spacing w:line="360" w:lineRule="auto"/>
         <w:jc w:val="both"/>
       </w:pPr>
-      <w:bookmarkStart w:id="26" w:name="_Toc344726871"/>
-      <w:r>
+      <w:bookmarkStart w:id="27" w:name="_Toc344726871"/>
+      <w:r>
+        <w:lastRenderedPageBreak/>
         <w:t xml:space="preserve">4.2 </w:t>
       </w:r>
       <w:r>
         <w:t>Exploration Mode</w:t>
       </w:r>
-      <w:bookmarkEnd w:id="26"/>
+      <w:bookmarkEnd w:id="27"/>
     </w:p>
     <w:p>
       <w:pPr>
@@ -13235,14 +13878,14 @@
         <w:spacing w:line="360" w:lineRule="auto"/>
         <w:jc w:val="both"/>
       </w:pPr>
-      <w:bookmarkStart w:id="27" w:name="_Toc344726872"/>
+      <w:bookmarkStart w:id="28" w:name="_Toc344726872"/>
       <w:r>
         <w:t xml:space="preserve">5. </w:t>
       </w:r>
       <w:r>
         <w:t>Art Description</w:t>
       </w:r>
-      <w:bookmarkEnd w:id="27"/>
+      <w:bookmarkEnd w:id="28"/>
     </w:p>
     <w:p>
       <w:pPr>
@@ -13250,14 +13893,14 @@
         <w:spacing w:line="360" w:lineRule="auto"/>
         <w:jc w:val="both"/>
       </w:pPr>
-      <w:bookmarkStart w:id="28" w:name="_Toc344726873"/>
+      <w:bookmarkStart w:id="29" w:name="_Toc344726873"/>
       <w:r>
         <w:t xml:space="preserve">6. </w:t>
       </w:r>
       <w:r>
         <w:t>Sound</w:t>
       </w:r>
-      <w:bookmarkEnd w:id="28"/>
+      <w:bookmarkEnd w:id="29"/>
       <w:r>
         <w:t xml:space="preserve"> </w:t>
       </w:r>
@@ -13268,14 +13911,14 @@
         <w:spacing w:line="360" w:lineRule="auto"/>
         <w:jc w:val="both"/>
       </w:pPr>
-      <w:bookmarkStart w:id="29" w:name="_Toc344726874"/>
+      <w:bookmarkStart w:id="30" w:name="_Toc344726874"/>
       <w:r>
         <w:t xml:space="preserve">7. </w:t>
       </w:r>
       <w:r>
         <w:t>UI and Controls</w:t>
       </w:r>
-      <w:bookmarkEnd w:id="29"/>
+      <w:bookmarkEnd w:id="30"/>
     </w:p>
     <w:p>
       <w:pPr>
@@ -13283,11 +13926,11 @@
         <w:spacing w:line="360" w:lineRule="auto"/>
         <w:jc w:val="both"/>
       </w:pPr>
-      <w:bookmarkStart w:id="30" w:name="_Toc344726875"/>
+      <w:bookmarkStart w:id="31" w:name="_Toc344726875"/>
       <w:r>
         <w:t>8. Dialogs</w:t>
       </w:r>
-      <w:bookmarkEnd w:id="30"/>
+      <w:bookmarkEnd w:id="31"/>
     </w:p>
     <w:p>
       <w:pPr>
@@ -13299,13 +13942,13 @@
         <w:spacing w:line="360" w:lineRule="auto"/>
         <w:jc w:val="both"/>
       </w:pPr>
-      <w:bookmarkStart w:id="31" w:name="_Toc344716843"/>
-      <w:bookmarkStart w:id="32" w:name="_Toc344726876"/>
+      <w:bookmarkStart w:id="32" w:name="_Toc344716843"/>
+      <w:bookmarkStart w:id="33" w:name="_Toc344726876"/>
       <w:r>
         <w:t>Scarlet</w:t>
       </w:r>
-      <w:bookmarkEnd w:id="31"/>
       <w:bookmarkEnd w:id="32"/>
+      <w:bookmarkEnd w:id="33"/>
     </w:p>
     <w:p>
       <w:pPr>
@@ -13359,13 +14002,13 @@
         <w:spacing w:line="360" w:lineRule="auto"/>
         <w:jc w:val="both"/>
       </w:pPr>
-      <w:bookmarkStart w:id="33" w:name="_Toc344716844"/>
-      <w:bookmarkStart w:id="34" w:name="_Toc344726877"/>
+      <w:bookmarkStart w:id="34" w:name="_Toc344716844"/>
+      <w:bookmarkStart w:id="35" w:name="_Toc344726877"/>
       <w:r>
         <w:t>The Guide</w:t>
       </w:r>
-      <w:bookmarkEnd w:id="33"/>
       <w:bookmarkEnd w:id="34"/>
+      <w:bookmarkEnd w:id="35"/>
     </w:p>
     <w:p>
       <w:pPr>
@@ -13513,7 +14156,6 @@
         <w:rPr>
           <w:lang w:val="de-DE"/>
         </w:rPr>
-        <w:lastRenderedPageBreak/>
         <w:t>“</w:t>
       </w:r>
       <w:r>
@@ -13766,6 +14408,7 @@
         <w:rPr>
           <w:lang w:val="de-DE"/>
         </w:rPr>
+        <w:lastRenderedPageBreak/>
         <w:t>:“</w:t>
       </w:r>
       <w:r>
@@ -14235,7 +14878,6 @@
         <w:jc w:val="both"/>
       </w:pPr>
       <w:r>
-        <w:lastRenderedPageBreak/>
         <w:t>“</w:t>
       </w:r>
       <w:r>
@@ -14393,6 +15035,7 @@
         <w:jc w:val="both"/>
       </w:pPr>
       <w:r>
+        <w:lastRenderedPageBreak/>
         <w:t>“</w:t>
       </w:r>
       <w:r>
@@ -14538,13 +15181,13 @@
         <w:spacing w:line="360" w:lineRule="auto"/>
         <w:jc w:val="both"/>
       </w:pPr>
-      <w:bookmarkStart w:id="35" w:name="_Toc344716845"/>
-      <w:bookmarkStart w:id="36" w:name="_Toc344726878"/>
+      <w:bookmarkStart w:id="36" w:name="_Toc344716845"/>
+      <w:bookmarkStart w:id="37" w:name="_Toc344726878"/>
       <w:r>
         <w:t>The Vampire</w:t>
       </w:r>
-      <w:bookmarkEnd w:id="35"/>
       <w:bookmarkEnd w:id="36"/>
+      <w:bookmarkEnd w:id="37"/>
     </w:p>
     <w:p>
       <w:pPr>
@@ -14938,7 +15581,6 @@
         <w:rPr>
           <w:lang w:val="de-DE"/>
         </w:rPr>
-        <w:lastRenderedPageBreak/>
         <w:t>”</w:t>
       </w:r>
       <w:r>
@@ -14998,13 +15640,13 @@
         <w:spacing w:line="360" w:lineRule="auto"/>
         <w:jc w:val="both"/>
       </w:pPr>
-      <w:bookmarkStart w:id="37" w:name="_Toc344716846"/>
-      <w:bookmarkStart w:id="38" w:name="_Toc344726879"/>
+      <w:bookmarkStart w:id="38" w:name="_Toc344716846"/>
+      <w:bookmarkStart w:id="39" w:name="_Toc344726879"/>
       <w:r>
         <w:t>The Werewolf</w:t>
       </w:r>
-      <w:bookmarkEnd w:id="37"/>
       <w:bookmarkEnd w:id="38"/>
+      <w:bookmarkEnd w:id="39"/>
     </w:p>
     <w:p>
       <w:pPr>
@@ -15116,6 +15758,7 @@
         <w:jc w:val="both"/>
       </w:pPr>
       <w:r>
+        <w:lastRenderedPageBreak/>
         <w:t>“</w:t>
       </w:r>
       <w:r>
@@ -15318,13 +15961,13 @@
         <w:spacing w:line="360" w:lineRule="auto"/>
         <w:jc w:val="both"/>
       </w:pPr>
-      <w:bookmarkStart w:id="39" w:name="_Toc344716847"/>
-      <w:bookmarkStart w:id="40" w:name="_Toc344726880"/>
+      <w:bookmarkStart w:id="40" w:name="_Toc344716847"/>
+      <w:bookmarkStart w:id="41" w:name="_Toc344726880"/>
       <w:r>
         <w:t>The Female Fairy</w:t>
       </w:r>
-      <w:bookmarkEnd w:id="39"/>
       <w:bookmarkEnd w:id="40"/>
+      <w:bookmarkEnd w:id="41"/>
     </w:p>
     <w:p>
       <w:pPr>
@@ -15584,13 +16227,13 @@
         <w:spacing w:line="360" w:lineRule="auto"/>
         <w:jc w:val="both"/>
       </w:pPr>
-      <w:bookmarkStart w:id="41" w:name="_Toc344716848"/>
-      <w:bookmarkStart w:id="42" w:name="_Toc344726881"/>
+      <w:bookmarkStart w:id="42" w:name="_Toc344716848"/>
+      <w:bookmarkStart w:id="43" w:name="_Toc344726881"/>
       <w:r>
         <w:t>The Male Fairy</w:t>
       </w:r>
-      <w:bookmarkEnd w:id="41"/>
       <w:bookmarkEnd w:id="42"/>
+      <w:bookmarkEnd w:id="43"/>
     </w:p>
     <w:p>
       <w:pPr>
@@ -15635,7 +16278,6 @@
         <w:jc w:val="both"/>
       </w:pPr>
       <w:r>
-        <w:lastRenderedPageBreak/>
         <w:t>“</w:t>
       </w:r>
       <w:r>
@@ -15805,13 +16447,14 @@
         <w:spacing w:line="360" w:lineRule="auto"/>
         <w:jc w:val="both"/>
       </w:pPr>
-      <w:bookmarkStart w:id="43" w:name="_Toc344716849"/>
-      <w:bookmarkStart w:id="44" w:name="_Toc344726882"/>
-      <w:r>
+      <w:bookmarkStart w:id="44" w:name="_Toc344716849"/>
+      <w:bookmarkStart w:id="45" w:name="_Toc344726882"/>
+      <w:r>
+        <w:lastRenderedPageBreak/>
         <w:t>The Demon Hunter</w:t>
       </w:r>
-      <w:bookmarkEnd w:id="43"/>
       <w:bookmarkEnd w:id="44"/>
+      <w:bookmarkEnd w:id="45"/>
     </w:p>
     <w:p>
       <w:pPr>
@@ -16010,8 +16653,6 @@
         </w:rPr>
         <w:t>s</w:t>
       </w:r>
-      <w:bookmarkStart w:id="45" w:name="_GoBack"/>
-      <w:bookmarkEnd w:id="45"/>
       <w:r>
         <w:rPr>
           <w:b/>
@@ -16146,11 +16787,7 @@
         <w:t>.</w:t>
       </w:r>
       <w:r>
-        <w:t xml:space="preserve">” – epische, hohe </w:t>
-      </w:r>
-      <w:r>
-        <w:lastRenderedPageBreak/>
-        <w:t xml:space="preserve">Stimme einer Frau im Verbund mit einer epischen tiefen Stimme eines Mannes, die abwechselnd lauter und leiser werden, die </w:t>
+        <w:t xml:space="preserve">” – epische, hohe Stimme einer Frau im Verbund mit einer epischen tiefen Stimme eines Mannes, die abwechselnd lauter und leiser werden, die </w:t>
       </w:r>
       <w:r>
         <w:rPr>
@@ -16264,6 +16901,7 @@
         <w:jc w:val="both"/>
       </w:pPr>
       <w:r>
+        <w:lastRenderedPageBreak/>
         <w:t>“</w:t>
       </w:r>
       <w:r>
@@ -17671,6 +18309,119 @@
     </w:lvl>
   </w:abstractNum>
   <w:abstractNum w:abstractNumId="9">
+    <w:nsid w:val="32B20791"/>
+    <w:multiLevelType w:val="hybridMultilevel"/>
+    <w:tmpl w:val="EE860DF8"/>
+    <w:lvl w:ilvl="0" w:tplc="04070001">
+      <w:start w:val="1"/>
+      <w:numFmt w:val="bullet"/>
+      <w:lvlText w:val=""/>
+      <w:lvlJc w:val="left"/>
+      <w:pPr>
+        <w:ind w:left="720" w:hanging="360"/>
+      </w:pPr>
+      <w:rPr>
+        <w:rFonts w:ascii="Symbol" w:hAnsi="Symbol" w:hint="default"/>
+      </w:rPr>
+    </w:lvl>
+    <w:lvl w:ilvl="1" w:tplc="04070003" w:tentative="1">
+      <w:start w:val="1"/>
+      <w:numFmt w:val="bullet"/>
+      <w:lvlText w:val="o"/>
+      <w:lvlJc w:val="left"/>
+      <w:pPr>
+        <w:ind w:left="1440" w:hanging="360"/>
+      </w:pPr>
+      <w:rPr>
+        <w:rFonts w:ascii="Courier New" w:hAnsi="Courier New" w:hint="default"/>
+      </w:rPr>
+    </w:lvl>
+    <w:lvl w:ilvl="2" w:tplc="04070005" w:tentative="1">
+      <w:start w:val="1"/>
+      <w:numFmt w:val="bullet"/>
+      <w:lvlText w:val=""/>
+      <w:lvlJc w:val="left"/>
+      <w:pPr>
+        <w:ind w:left="2160" w:hanging="360"/>
+      </w:pPr>
+      <w:rPr>
+        <w:rFonts w:ascii="Wingdings" w:hAnsi="Wingdings" w:hint="default"/>
+      </w:rPr>
+    </w:lvl>
+    <w:lvl w:ilvl="3" w:tplc="04070001" w:tentative="1">
+      <w:start w:val="1"/>
+      <w:numFmt w:val="bullet"/>
+      <w:lvlText w:val=""/>
+      <w:lvlJc w:val="left"/>
+      <w:pPr>
+        <w:ind w:left="2880" w:hanging="360"/>
+      </w:pPr>
+      <w:rPr>
+        <w:rFonts w:ascii="Symbol" w:hAnsi="Symbol" w:hint="default"/>
+      </w:rPr>
+    </w:lvl>
+    <w:lvl w:ilvl="4" w:tplc="04070003" w:tentative="1">
+      <w:start w:val="1"/>
+      <w:numFmt w:val="bullet"/>
+      <w:lvlText w:val="o"/>
+      <w:lvlJc w:val="left"/>
+      <w:pPr>
+        <w:ind w:left="3600" w:hanging="360"/>
+      </w:pPr>
+      <w:rPr>
+        <w:rFonts w:ascii="Courier New" w:hAnsi="Courier New" w:hint="default"/>
+      </w:rPr>
+    </w:lvl>
+    <w:lvl w:ilvl="5" w:tplc="04070005" w:tentative="1">
+      <w:start w:val="1"/>
+      <w:numFmt w:val="bullet"/>
+      <w:lvlText w:val=""/>
+      <w:lvlJc w:val="left"/>
+      <w:pPr>
+        <w:ind w:left="4320" w:hanging="360"/>
+      </w:pPr>
+      <w:rPr>
+        <w:rFonts w:ascii="Wingdings" w:hAnsi="Wingdings" w:hint="default"/>
+      </w:rPr>
+    </w:lvl>
+    <w:lvl w:ilvl="6" w:tplc="04070001" w:tentative="1">
+      <w:start w:val="1"/>
+      <w:numFmt w:val="bullet"/>
+      <w:lvlText w:val=""/>
+      <w:lvlJc w:val="left"/>
+      <w:pPr>
+        <w:ind w:left="5040" w:hanging="360"/>
+      </w:pPr>
+      <w:rPr>
+        <w:rFonts w:ascii="Symbol" w:hAnsi="Symbol" w:hint="default"/>
+      </w:rPr>
+    </w:lvl>
+    <w:lvl w:ilvl="7" w:tplc="04070003" w:tentative="1">
+      <w:start w:val="1"/>
+      <w:numFmt w:val="bullet"/>
+      <w:lvlText w:val="o"/>
+      <w:lvlJc w:val="left"/>
+      <w:pPr>
+        <w:ind w:left="5760" w:hanging="360"/>
+      </w:pPr>
+      <w:rPr>
+        <w:rFonts w:ascii="Courier New" w:hAnsi="Courier New" w:hint="default"/>
+      </w:rPr>
+    </w:lvl>
+    <w:lvl w:ilvl="8" w:tplc="04070005" w:tentative="1">
+      <w:start w:val="1"/>
+      <w:numFmt w:val="bullet"/>
+      <w:lvlText w:val=""/>
+      <w:lvlJc w:val="left"/>
+      <w:pPr>
+        <w:ind w:left="6480" w:hanging="360"/>
+      </w:pPr>
+      <w:rPr>
+        <w:rFonts w:ascii="Wingdings" w:hAnsi="Wingdings" w:hint="default"/>
+      </w:rPr>
+    </w:lvl>
+  </w:abstractNum>
+  <w:abstractNum w:abstractNumId="10">
     <w:nsid w:val="35CB6303"/>
     <w:multiLevelType w:val="hybridMultilevel"/>
     <w:tmpl w:val="8B34AC5A"/>
@@ -17783,7 +18534,7 @@
       </w:rPr>
     </w:lvl>
   </w:abstractNum>
-  <w:abstractNum w:abstractNumId="10">
+  <w:abstractNum w:abstractNumId="11">
     <w:nsid w:val="3C2F2015"/>
     <w:multiLevelType w:val="hybridMultilevel"/>
     <w:tmpl w:val="ABB27D8E"/>
@@ -17872,7 +18623,7 @@
       </w:pPr>
     </w:lvl>
   </w:abstractNum>
-  <w:abstractNum w:abstractNumId="11">
+  <w:abstractNum w:abstractNumId="12">
     <w:nsid w:val="41B85FDA"/>
     <w:multiLevelType w:val="multilevel"/>
     <w:tmpl w:val="0AD4DBB4"/>
@@ -17985,7 +18736,7 @@
       </w:rPr>
     </w:lvl>
   </w:abstractNum>
-  <w:abstractNum w:abstractNumId="12">
+  <w:abstractNum w:abstractNumId="13">
     <w:nsid w:val="426B370A"/>
     <w:multiLevelType w:val="hybridMultilevel"/>
     <w:tmpl w:val="5E3CA24A"/>
@@ -18098,7 +18849,7 @@
       </w:rPr>
     </w:lvl>
   </w:abstractNum>
-  <w:abstractNum w:abstractNumId="13">
+  <w:abstractNum w:abstractNumId="14">
     <w:nsid w:val="42E051B3"/>
     <w:multiLevelType w:val="hybridMultilevel"/>
     <w:tmpl w:val="F3689224"/>
@@ -18211,7 +18962,7 @@
       </w:rPr>
     </w:lvl>
   </w:abstractNum>
-  <w:abstractNum w:abstractNumId="14">
+  <w:abstractNum w:abstractNumId="15">
     <w:nsid w:val="46A025B2"/>
     <w:multiLevelType w:val="hybridMultilevel"/>
     <w:tmpl w:val="C54802DE"/>
@@ -18324,7 +19075,7 @@
       </w:rPr>
     </w:lvl>
   </w:abstractNum>
-  <w:abstractNum w:abstractNumId="15">
+  <w:abstractNum w:abstractNumId="16">
     <w:nsid w:val="4C3973F1"/>
     <w:multiLevelType w:val="hybridMultilevel"/>
     <w:tmpl w:val="669618C2"/>
@@ -18437,7 +19188,7 @@
       </w:rPr>
     </w:lvl>
   </w:abstractNum>
-  <w:abstractNum w:abstractNumId="16">
+  <w:abstractNum w:abstractNumId="17">
     <w:nsid w:val="4F6A4CBD"/>
     <w:multiLevelType w:val="multilevel"/>
     <w:tmpl w:val="77E28AE8"/>
@@ -18550,7 +19301,7 @@
       </w:rPr>
     </w:lvl>
   </w:abstractNum>
-  <w:abstractNum w:abstractNumId="17">
+  <w:abstractNum w:abstractNumId="18">
     <w:nsid w:val="56C91812"/>
     <w:multiLevelType w:val="hybridMultilevel"/>
     <w:tmpl w:val="505A1F18"/>
@@ -18663,7 +19414,7 @@
       </w:rPr>
     </w:lvl>
   </w:abstractNum>
-  <w:abstractNum w:abstractNumId="18">
+  <w:abstractNum w:abstractNumId="19">
     <w:nsid w:val="5951535A"/>
     <w:multiLevelType w:val="hybridMultilevel"/>
     <w:tmpl w:val="8BB8AF1E"/>
@@ -18776,7 +19527,7 @@
       </w:rPr>
     </w:lvl>
   </w:abstractNum>
-  <w:abstractNum w:abstractNumId="19">
+  <w:abstractNum w:abstractNumId="20">
     <w:nsid w:val="5B7C665C"/>
     <w:multiLevelType w:val="hybridMultilevel"/>
     <w:tmpl w:val="2934F720"/>
@@ -18889,10 +19640,10 @@
       </w:rPr>
     </w:lvl>
   </w:abstractNum>
-  <w:abstractNum w:abstractNumId="20">
+  <w:abstractNum w:abstractNumId="21">
     <w:nsid w:val="5FDC47ED"/>
     <w:multiLevelType w:val="hybridMultilevel"/>
-    <w:tmpl w:val="6D386F16"/>
+    <w:tmpl w:val="95B848F6"/>
     <w:lvl w:ilvl="0" w:tplc="0407000F">
       <w:start w:val="1"/>
       <w:numFmt w:val="decimal"/>
@@ -18978,7 +19729,7 @@
       </w:pPr>
     </w:lvl>
   </w:abstractNum>
-  <w:abstractNum w:abstractNumId="21">
+  <w:abstractNum w:abstractNumId="22">
     <w:nsid w:val="6A9A70B1"/>
     <w:multiLevelType w:val="hybridMultilevel"/>
     <w:tmpl w:val="23F27434"/>
@@ -19091,7 +19842,120 @@
       </w:rPr>
     </w:lvl>
   </w:abstractNum>
-  <w:abstractNum w:abstractNumId="22">
+  <w:abstractNum w:abstractNumId="23">
+    <w:nsid w:val="6B4E6BAB"/>
+    <w:multiLevelType w:val="hybridMultilevel"/>
+    <w:tmpl w:val="8E3E8A3C"/>
+    <w:lvl w:ilvl="0" w:tplc="04070001">
+      <w:start w:val="1"/>
+      <w:numFmt w:val="bullet"/>
+      <w:lvlText w:val=""/>
+      <w:lvlJc w:val="left"/>
+      <w:pPr>
+        <w:ind w:left="720" w:hanging="360"/>
+      </w:pPr>
+      <w:rPr>
+        <w:rFonts w:ascii="Symbol" w:hAnsi="Symbol" w:hint="default"/>
+      </w:rPr>
+    </w:lvl>
+    <w:lvl w:ilvl="1" w:tplc="04070003" w:tentative="1">
+      <w:start w:val="1"/>
+      <w:numFmt w:val="bullet"/>
+      <w:lvlText w:val="o"/>
+      <w:lvlJc w:val="left"/>
+      <w:pPr>
+        <w:ind w:left="1440" w:hanging="360"/>
+      </w:pPr>
+      <w:rPr>
+        <w:rFonts w:ascii="Courier New" w:hAnsi="Courier New" w:hint="default"/>
+      </w:rPr>
+    </w:lvl>
+    <w:lvl w:ilvl="2" w:tplc="04070005" w:tentative="1">
+      <w:start w:val="1"/>
+      <w:numFmt w:val="bullet"/>
+      <w:lvlText w:val=""/>
+      <w:lvlJc w:val="left"/>
+      <w:pPr>
+        <w:ind w:left="2160" w:hanging="360"/>
+      </w:pPr>
+      <w:rPr>
+        <w:rFonts w:ascii="Wingdings" w:hAnsi="Wingdings" w:hint="default"/>
+      </w:rPr>
+    </w:lvl>
+    <w:lvl w:ilvl="3" w:tplc="04070001" w:tentative="1">
+      <w:start w:val="1"/>
+      <w:numFmt w:val="bullet"/>
+      <w:lvlText w:val=""/>
+      <w:lvlJc w:val="left"/>
+      <w:pPr>
+        <w:ind w:left="2880" w:hanging="360"/>
+      </w:pPr>
+      <w:rPr>
+        <w:rFonts w:ascii="Symbol" w:hAnsi="Symbol" w:hint="default"/>
+      </w:rPr>
+    </w:lvl>
+    <w:lvl w:ilvl="4" w:tplc="04070003" w:tentative="1">
+      <w:start w:val="1"/>
+      <w:numFmt w:val="bullet"/>
+      <w:lvlText w:val="o"/>
+      <w:lvlJc w:val="left"/>
+      <w:pPr>
+        <w:ind w:left="3600" w:hanging="360"/>
+      </w:pPr>
+      <w:rPr>
+        <w:rFonts w:ascii="Courier New" w:hAnsi="Courier New" w:hint="default"/>
+      </w:rPr>
+    </w:lvl>
+    <w:lvl w:ilvl="5" w:tplc="04070005" w:tentative="1">
+      <w:start w:val="1"/>
+      <w:numFmt w:val="bullet"/>
+      <w:lvlText w:val=""/>
+      <w:lvlJc w:val="left"/>
+      <w:pPr>
+        <w:ind w:left="4320" w:hanging="360"/>
+      </w:pPr>
+      <w:rPr>
+        <w:rFonts w:ascii="Wingdings" w:hAnsi="Wingdings" w:hint="default"/>
+      </w:rPr>
+    </w:lvl>
+    <w:lvl w:ilvl="6" w:tplc="04070001" w:tentative="1">
+      <w:start w:val="1"/>
+      <w:numFmt w:val="bullet"/>
+      <w:lvlText w:val=""/>
+      <w:lvlJc w:val="left"/>
+      <w:pPr>
+        <w:ind w:left="5040" w:hanging="360"/>
+      </w:pPr>
+      <w:rPr>
+        <w:rFonts w:ascii="Symbol" w:hAnsi="Symbol" w:hint="default"/>
+      </w:rPr>
+    </w:lvl>
+    <w:lvl w:ilvl="7" w:tplc="04070003" w:tentative="1">
+      <w:start w:val="1"/>
+      <w:numFmt w:val="bullet"/>
+      <w:lvlText w:val="o"/>
+      <w:lvlJc w:val="left"/>
+      <w:pPr>
+        <w:ind w:left="5760" w:hanging="360"/>
+      </w:pPr>
+      <w:rPr>
+        <w:rFonts w:ascii="Courier New" w:hAnsi="Courier New" w:hint="default"/>
+      </w:rPr>
+    </w:lvl>
+    <w:lvl w:ilvl="8" w:tplc="04070005" w:tentative="1">
+      <w:start w:val="1"/>
+      <w:numFmt w:val="bullet"/>
+      <w:lvlText w:val=""/>
+      <w:lvlJc w:val="left"/>
+      <w:pPr>
+        <w:ind w:left="6480" w:hanging="360"/>
+      </w:pPr>
+      <w:rPr>
+        <w:rFonts w:ascii="Wingdings" w:hAnsi="Wingdings" w:hint="default"/>
+      </w:rPr>
+    </w:lvl>
+  </w:abstractNum>
+  <w:abstractNum w:abstractNumId="24">
     <w:nsid w:val="6DE650B3"/>
     <w:multiLevelType w:val="multilevel"/>
     <w:tmpl w:val="77E28AE8"/>
@@ -19204,7 +20068,7 @@
       </w:rPr>
     </w:lvl>
   </w:abstractNum>
-  <w:abstractNum w:abstractNumId="23">
+  <w:abstractNum w:abstractNumId="25">
     <w:nsid w:val="712A335D"/>
     <w:multiLevelType w:val="hybridMultilevel"/>
     <w:tmpl w:val="81CE5B5E"/>
@@ -19317,7 +20181,7 @@
       </w:rPr>
     </w:lvl>
   </w:abstractNum>
-  <w:abstractNum w:abstractNumId="24">
+  <w:abstractNum w:abstractNumId="26">
     <w:nsid w:val="73530482"/>
     <w:multiLevelType w:val="hybridMultilevel"/>
     <w:tmpl w:val="1F7ACB02"/>
@@ -19430,7 +20294,7 @@
       </w:rPr>
     </w:lvl>
   </w:abstractNum>
-  <w:abstractNum w:abstractNumId="25">
+  <w:abstractNum w:abstractNumId="27">
     <w:nsid w:val="750C19A7"/>
     <w:multiLevelType w:val="hybridMultilevel"/>
     <w:tmpl w:val="AC362426"/>
@@ -19543,7 +20407,7 @@
       </w:rPr>
     </w:lvl>
   </w:abstractNum>
-  <w:abstractNum w:abstractNumId="26">
+  <w:abstractNum w:abstractNumId="28">
     <w:nsid w:val="77496ECC"/>
     <w:multiLevelType w:val="hybridMultilevel"/>
     <w:tmpl w:val="B616FA24"/>
@@ -19656,7 +20520,7 @@
       </w:rPr>
     </w:lvl>
   </w:abstractNum>
-  <w:abstractNum w:abstractNumId="27">
+  <w:abstractNum w:abstractNumId="29">
     <w:nsid w:val="7C0D4DAC"/>
     <w:multiLevelType w:val="hybridMultilevel"/>
     <w:tmpl w:val="0AA850FC"/>
@@ -19769,29 +20633,142 @@
       </w:rPr>
     </w:lvl>
   </w:abstractNum>
+  <w:abstractNum w:abstractNumId="30">
+    <w:nsid w:val="7CDB30FD"/>
+    <w:multiLevelType w:val="hybridMultilevel"/>
+    <w:tmpl w:val="4056AB20"/>
+    <w:lvl w:ilvl="0" w:tplc="04070001">
+      <w:start w:val="1"/>
+      <w:numFmt w:val="bullet"/>
+      <w:lvlText w:val=""/>
+      <w:lvlJc w:val="left"/>
+      <w:pPr>
+        <w:ind w:left="720" w:hanging="360"/>
+      </w:pPr>
+      <w:rPr>
+        <w:rFonts w:ascii="Symbol" w:hAnsi="Symbol" w:hint="default"/>
+      </w:rPr>
+    </w:lvl>
+    <w:lvl w:ilvl="1" w:tplc="04070003">
+      <w:start w:val="1"/>
+      <w:numFmt w:val="bullet"/>
+      <w:lvlText w:val="o"/>
+      <w:lvlJc w:val="left"/>
+      <w:pPr>
+        <w:ind w:left="1440" w:hanging="360"/>
+      </w:pPr>
+      <w:rPr>
+        <w:rFonts w:ascii="Courier New" w:hAnsi="Courier New" w:hint="default"/>
+      </w:rPr>
+    </w:lvl>
+    <w:lvl w:ilvl="2" w:tplc="04070005">
+      <w:start w:val="1"/>
+      <w:numFmt w:val="bullet"/>
+      <w:lvlText w:val=""/>
+      <w:lvlJc w:val="left"/>
+      <w:pPr>
+        <w:ind w:left="2160" w:hanging="360"/>
+      </w:pPr>
+      <w:rPr>
+        <w:rFonts w:ascii="Wingdings" w:hAnsi="Wingdings" w:hint="default"/>
+      </w:rPr>
+    </w:lvl>
+    <w:lvl w:ilvl="3" w:tplc="04070001" w:tentative="1">
+      <w:start w:val="1"/>
+      <w:numFmt w:val="bullet"/>
+      <w:lvlText w:val=""/>
+      <w:lvlJc w:val="left"/>
+      <w:pPr>
+        <w:ind w:left="2880" w:hanging="360"/>
+      </w:pPr>
+      <w:rPr>
+        <w:rFonts w:ascii="Symbol" w:hAnsi="Symbol" w:hint="default"/>
+      </w:rPr>
+    </w:lvl>
+    <w:lvl w:ilvl="4" w:tplc="04070003" w:tentative="1">
+      <w:start w:val="1"/>
+      <w:numFmt w:val="bullet"/>
+      <w:lvlText w:val="o"/>
+      <w:lvlJc w:val="left"/>
+      <w:pPr>
+        <w:ind w:left="3600" w:hanging="360"/>
+      </w:pPr>
+      <w:rPr>
+        <w:rFonts w:ascii="Courier New" w:hAnsi="Courier New" w:hint="default"/>
+      </w:rPr>
+    </w:lvl>
+    <w:lvl w:ilvl="5" w:tplc="04070005" w:tentative="1">
+      <w:start w:val="1"/>
+      <w:numFmt w:val="bullet"/>
+      <w:lvlText w:val=""/>
+      <w:lvlJc w:val="left"/>
+      <w:pPr>
+        <w:ind w:left="4320" w:hanging="360"/>
+      </w:pPr>
+      <w:rPr>
+        <w:rFonts w:ascii="Wingdings" w:hAnsi="Wingdings" w:hint="default"/>
+      </w:rPr>
+    </w:lvl>
+    <w:lvl w:ilvl="6" w:tplc="04070001" w:tentative="1">
+      <w:start w:val="1"/>
+      <w:numFmt w:val="bullet"/>
+      <w:lvlText w:val=""/>
+      <w:lvlJc w:val="left"/>
+      <w:pPr>
+        <w:ind w:left="5040" w:hanging="360"/>
+      </w:pPr>
+      <w:rPr>
+        <w:rFonts w:ascii="Symbol" w:hAnsi="Symbol" w:hint="default"/>
+      </w:rPr>
+    </w:lvl>
+    <w:lvl w:ilvl="7" w:tplc="04070003" w:tentative="1">
+      <w:start w:val="1"/>
+      <w:numFmt w:val="bullet"/>
+      <w:lvlText w:val="o"/>
+      <w:lvlJc w:val="left"/>
+      <w:pPr>
+        <w:ind w:left="5760" w:hanging="360"/>
+      </w:pPr>
+      <w:rPr>
+        <w:rFonts w:ascii="Courier New" w:hAnsi="Courier New" w:hint="default"/>
+      </w:rPr>
+    </w:lvl>
+    <w:lvl w:ilvl="8" w:tplc="04070005" w:tentative="1">
+      <w:start w:val="1"/>
+      <w:numFmt w:val="bullet"/>
+      <w:lvlText w:val=""/>
+      <w:lvlJc w:val="left"/>
+      <w:pPr>
+        <w:ind w:left="6480" w:hanging="360"/>
+      </w:pPr>
+      <w:rPr>
+        <w:rFonts w:ascii="Wingdings" w:hAnsi="Wingdings" w:hint="default"/>
+      </w:rPr>
+    </w:lvl>
+  </w:abstractNum>
   <w:num w:numId="1">
-    <w:abstractNumId w:val="20"/>
+    <w:abstractNumId w:val="21"/>
   </w:num>
   <w:num w:numId="2">
-    <w:abstractNumId w:val="14"/>
+    <w:abstractNumId w:val="15"/>
   </w:num>
   <w:num w:numId="3">
-    <w:abstractNumId w:val="22"/>
+    <w:abstractNumId w:val="24"/>
   </w:num>
   <w:num w:numId="4">
     <w:abstractNumId w:val="2"/>
   </w:num>
   <w:num w:numId="5">
-    <w:abstractNumId w:val="26"/>
+    <w:abstractNumId w:val="28"/>
   </w:num>
   <w:num w:numId="6">
     <w:abstractNumId w:val="7"/>
   </w:num>
   <w:num w:numId="7">
-    <w:abstractNumId w:val="24"/>
+    <w:abstractNumId w:val="26"/>
   </w:num>
   <w:num w:numId="8">
-    <w:abstractNumId w:val="21"/>
+    <w:abstractNumId w:val="22"/>
   </w:num>
   <w:num w:numId="9">
     <w:abstractNumId w:val="3"/>
@@ -19800,58 +20777,67 @@
     <w:abstractNumId w:val="4"/>
   </w:num>
   <w:num w:numId="11">
-    <w:abstractNumId w:val="23"/>
+    <w:abstractNumId w:val="25"/>
   </w:num>
   <w:num w:numId="12">
     <w:abstractNumId w:val="5"/>
   </w:num>
   <w:num w:numId="13">
-    <w:abstractNumId w:val="27"/>
+    <w:abstractNumId w:val="29"/>
   </w:num>
   <w:num w:numId="14">
-    <w:abstractNumId w:val="18"/>
+    <w:abstractNumId w:val="19"/>
   </w:num>
   <w:num w:numId="15">
     <w:abstractNumId w:val="1"/>
   </w:num>
   <w:num w:numId="16">
-    <w:abstractNumId w:val="16"/>
+    <w:abstractNumId w:val="17"/>
   </w:num>
   <w:num w:numId="17">
     <w:abstractNumId w:val="6"/>
   </w:num>
   <w:num w:numId="18">
-    <w:abstractNumId w:val="9"/>
+    <w:abstractNumId w:val="10"/>
   </w:num>
   <w:num w:numId="19">
-    <w:abstractNumId w:val="25"/>
+    <w:abstractNumId w:val="27"/>
   </w:num>
   <w:num w:numId="20">
-    <w:abstractNumId w:val="17"/>
+    <w:abstractNumId w:val="18"/>
   </w:num>
   <w:num w:numId="21">
     <w:abstractNumId w:val="8"/>
   </w:num>
   <w:num w:numId="22">
-    <w:abstractNumId w:val="19"/>
+    <w:abstractNumId w:val="20"/>
   </w:num>
   <w:num w:numId="23">
-    <w:abstractNumId w:val="12"/>
+    <w:abstractNumId w:val="13"/>
   </w:num>
   <w:num w:numId="24">
-    <w:abstractNumId w:val="15"/>
+    <w:abstractNumId w:val="16"/>
   </w:num>
   <w:num w:numId="25">
     <w:abstractNumId w:val="0"/>
   </w:num>
   <w:num w:numId="26">
-    <w:abstractNumId w:val="10"/>
+    <w:abstractNumId w:val="11"/>
   </w:num>
   <w:num w:numId="27">
-    <w:abstractNumId w:val="11"/>
+    <w:abstractNumId w:val="12"/>
   </w:num>
   <w:num w:numId="28">
-    <w:abstractNumId w:val="13"/>
+    <w:abstractNumId w:val="14"/>
+  </w:num>
+  <w:num w:numId="29">
+    <w:abstractNumId w:val="9"/>
+  </w:num>
+  <w:num w:numId="30">
+    <w:abstractNumId w:val="30"/>
+  </w:num>
+  <w:num w:numId="31">
+    <w:abstractNumId w:val="23"/>
   </w:num>
 </w:numbering>
 </file>
@@ -20112,6 +21098,26 @@
       <w:i/>
       <w:iCs/>
       <w:color w:val="4F81BD" w:themeColor="accent1"/>
+    </w:rPr>
+  </w:style>
+  <w:style w:type="paragraph" w:styleId="berschrift5">
+    <w:name w:val="heading 5"/>
+    <w:basedOn w:val="Standard"/>
+    <w:next w:val="Standard"/>
+    <w:link w:val="berschrift5Zeichen"/>
+    <w:uiPriority w:val="9"/>
+    <w:unhideWhenUsed/>
+    <w:qFormat/>
+    <w:rsid w:val="00587B42"/>
+    <w:pPr>
+      <w:keepNext/>
+      <w:keepLines/>
+      <w:spacing w:before="200"/>
+      <w:outlineLvl w:val="4"/>
+    </w:pPr>
+    <w:rPr>
+      <w:rFonts w:asciiTheme="majorHAnsi" w:eastAsiaTheme="majorEastAsia" w:hAnsiTheme="majorHAnsi" w:cstheme="majorBidi"/>
+      <w:color w:val="243F60" w:themeColor="accent1" w:themeShade="7F"/>
     </w:rPr>
   </w:style>
   <w:style w:type="character" w:default="1" w:styleId="Absatzstandardschriftart">
@@ -20600,6 +21606,17 @@
       <w:szCs w:val="20"/>
     </w:rPr>
   </w:style>
+  <w:style w:type="character" w:customStyle="1" w:styleId="berschrift5Zeichen">
+    <w:name w:val="Überschrift 5 Zeichen"/>
+    <w:basedOn w:val="Absatzstandardschriftart"/>
+    <w:link w:val="berschrift5"/>
+    <w:uiPriority w:val="9"/>
+    <w:rsid w:val="00587B42"/>
+    <w:rPr>
+      <w:rFonts w:asciiTheme="majorHAnsi" w:eastAsiaTheme="majorEastAsia" w:hAnsiTheme="majorHAnsi" w:cstheme="majorBidi"/>
+      <w:color w:val="243F60" w:themeColor="accent1" w:themeShade="7F"/>
+    </w:rPr>
+  </w:style>
 </w:styles>
 </file>
 
@@ -20859,6 +21876,26 @@
       <w:i/>
       <w:iCs/>
       <w:color w:val="4F81BD" w:themeColor="accent1"/>
+    </w:rPr>
+  </w:style>
+  <w:style w:type="paragraph" w:styleId="berschrift5">
+    <w:name w:val="heading 5"/>
+    <w:basedOn w:val="Standard"/>
+    <w:next w:val="Standard"/>
+    <w:link w:val="berschrift5Zeichen"/>
+    <w:uiPriority w:val="9"/>
+    <w:unhideWhenUsed/>
+    <w:qFormat/>
+    <w:rsid w:val="00587B42"/>
+    <w:pPr>
+      <w:keepNext/>
+      <w:keepLines/>
+      <w:spacing w:before="200"/>
+      <w:outlineLvl w:val="4"/>
+    </w:pPr>
+    <w:rPr>
+      <w:rFonts w:asciiTheme="majorHAnsi" w:eastAsiaTheme="majorEastAsia" w:hAnsiTheme="majorHAnsi" w:cstheme="majorBidi"/>
+      <w:color w:val="243F60" w:themeColor="accent1" w:themeShade="7F"/>
     </w:rPr>
   </w:style>
   <w:style w:type="character" w:default="1" w:styleId="Absatzstandardschriftart">
@@ -21347,6 +22384,17 @@
       <w:szCs w:val="20"/>
     </w:rPr>
   </w:style>
+  <w:style w:type="character" w:customStyle="1" w:styleId="berschrift5Zeichen">
+    <w:name w:val="Überschrift 5 Zeichen"/>
+    <w:basedOn w:val="Absatzstandardschriftart"/>
+    <w:link w:val="berschrift5"/>
+    <w:uiPriority w:val="9"/>
+    <w:rsid w:val="00587B42"/>
+    <w:rPr>
+      <w:rFonts w:asciiTheme="majorHAnsi" w:eastAsiaTheme="majorEastAsia" w:hAnsiTheme="majorHAnsi" w:cstheme="majorBidi"/>
+      <w:color w:val="243F60" w:themeColor="accent1" w:themeShade="7F"/>
+    </w:rPr>
+  </w:style>
 </w:styles>
 </file>
 
@@ -21675,7 +22723,7 @@
 </file>
 
 <file path=customXml/itemProps1.xml><?xml version="1.0" encoding="utf-8"?>
-<ds:datastoreItem xmlns:ds="http://schemas.openxmlformats.org/officeDocument/2006/customXml" ds:itemID="{59033283-22E2-174B-8374-554F04007190}">
+<ds:datastoreItem xmlns:ds="http://schemas.openxmlformats.org/officeDocument/2006/customXml" ds:itemID="{2421C1C4-CE08-BE4D-9A99-7A541A8945E5}">
   <ds:schemaRefs>
     <ds:schemaRef ds:uri="http://schemas.openxmlformats.org/officeDocument/2006/bibliography"/>
   </ds:schemaRefs>

</xml_diff>

<commit_message>
extended on the GDD
</commit_message>
<xml_diff>
--- a/concept/GDD_Scarlet.docx
+++ b/concept/GDD_Scarlet.docx
@@ -13091,7 +13091,6 @@
       </w:pPr>
       <w:bookmarkStart w:id="17" w:name="_Toc344726864"/>
       <w:r>
-        <w:lastRenderedPageBreak/>
         <w:t xml:space="preserve">3. </w:t>
       </w:r>
       <w:r>
@@ -13119,18 +13118,138 @@
     </w:p>
     <w:p>
       <w:pPr>
+        <w:pStyle w:val="Listenabsatz"/>
+        <w:numPr>
+          <w:ilvl w:val="0"/>
+          <w:numId w:val="32"/>
+        </w:numPr>
+      </w:pPr>
+      <w:r>
+        <w:t>Vorort/Kleinstadt mit älterer Archtitektur</w:t>
+      </w:r>
+    </w:p>
+    <w:p>
+      <w:pPr>
+        <w:pStyle w:val="Listenabsatz"/>
+        <w:numPr>
+          <w:ilvl w:val="0"/>
+          <w:numId w:val="32"/>
+        </w:numPr>
+      </w:pPr>
+      <w:r>
+        <w:t>Grenzt an einen Wald</w:t>
+      </w:r>
+    </w:p>
+    <w:p>
+      <w:pPr>
+        <w:pStyle w:val="Listenabsatz"/>
+        <w:numPr>
+          <w:ilvl w:val="0"/>
+          <w:numId w:val="32"/>
+        </w:numPr>
+      </w:pPr>
+      <w:r>
+        <w:t xml:space="preserve">Ein </w:t>
+      </w:r>
+      <w:r>
+        <w:t>Markplatz (Plaza), der nah an einem befestigten Pfad in den Wald liegt</w:t>
+      </w:r>
+    </w:p>
+    <w:p>
+      <w:pPr>
+        <w:pStyle w:val="Listenabsatz"/>
+        <w:numPr>
+          <w:ilvl w:val="0"/>
+          <w:numId w:val="32"/>
+        </w:numPr>
+      </w:pPr>
+      <w:r>
+        <w:lastRenderedPageBreak/>
+        <w:t>Marktplatz nahezu kreisförmig mit Straßenlaterenen an der gedachten Kreislinie</w:t>
+      </w:r>
+    </w:p>
+    <w:p>
+      <w:pPr>
+        <w:pStyle w:val="Listenabsatz"/>
+        <w:numPr>
+          <w:ilvl w:val="0"/>
+          <w:numId w:val="32"/>
+        </w:numPr>
+      </w:pPr>
+    </w:p>
+    <w:p>
+      <w:pPr>
+        <w:pStyle w:val="Listenabsatz"/>
+        <w:numPr>
+          <w:ilvl w:val="0"/>
+          <w:numId w:val="32"/>
+        </w:numPr>
+      </w:pPr>
+      <w:r>
+        <w:t>Im Mittelpunkt des Markplatzes herrscht Dunkelheit</w:t>
+      </w:r>
+    </w:p>
+    <w:p>
+      <w:pPr>
+        <w:pStyle w:val="Listenabsatz"/>
+        <w:numPr>
+          <w:ilvl w:val="0"/>
+          <w:numId w:val="32"/>
+        </w:numPr>
+      </w:pPr>
+      <w:r>
+        <w:t>Lichter der Straßenlaternen sind teilweise aus, flackern oder auch schwächer als andere</w:t>
+      </w:r>
+    </w:p>
+    <w:p>
+      <w:pPr>
+        <w:pStyle w:val="Listenabsatz"/>
+        <w:numPr>
+          <w:ilvl w:val="0"/>
+          <w:numId w:val="32"/>
+        </w:numPr>
+      </w:pPr>
+      <w:r>
+        <w:t>Roter Mond im Hintergrund ist sehr präsent wahrnehmbar</w:t>
+      </w:r>
+    </w:p>
+    <w:p>
+      <w:pPr>
+        <w:pStyle w:val="Listenabsatz"/>
+        <w:numPr>
+          <w:ilvl w:val="0"/>
+          <w:numId w:val="32"/>
+        </w:numPr>
+      </w:pPr>
+      <w:r>
+        <w:t>Rotes Licht für das Ambiente, das aber wenig reflektiert wird und dezent gehalten ist</w:t>
+      </w:r>
+    </w:p>
+    <w:p>
+      <w:pPr>
+        <w:pStyle w:val="Listenabsatz"/>
+        <w:numPr>
+          <w:ilvl w:val="0"/>
+          <w:numId w:val="32"/>
+        </w:numPr>
+      </w:pPr>
+      <w:bookmarkStart w:id="19" w:name="_GoBack"/>
+      <w:bookmarkEnd w:id="19"/>
+    </w:p>
+    <w:p>
+      <w:pPr>
         <w:pStyle w:val="berschrift2"/>
         <w:spacing w:line="360" w:lineRule="auto"/>
         <w:jc w:val="both"/>
       </w:pPr>
-      <w:bookmarkStart w:id="19" w:name="_Toc344726866"/>
+      <w:bookmarkStart w:id="20" w:name="_Toc344726866"/>
       <w:r>
         <w:t>3.2 Copse</w:t>
       </w:r>
       <w:r>
         <w:t xml:space="preserve"> and Glade</w:t>
       </w:r>
-      <w:bookmarkEnd w:id="19"/>
+      <w:bookmarkEnd w:id="20"/>
     </w:p>
     <w:p>
       <w:pPr>
@@ -13138,14 +13257,14 @@
         <w:spacing w:line="360" w:lineRule="auto"/>
         <w:jc w:val="both"/>
       </w:pPr>
-      <w:bookmarkStart w:id="20" w:name="_Toc344726867"/>
+      <w:bookmarkStart w:id="21" w:name="_Toc344726867"/>
       <w:r>
         <w:t>3.3 Shelter</w:t>
       </w:r>
       <w:r>
         <w:t xml:space="preserve"> and Living Room</w:t>
       </w:r>
-      <w:bookmarkEnd w:id="20"/>
+      <w:bookmarkEnd w:id="21"/>
     </w:p>
     <w:p>
       <w:pPr>
@@ -13153,7 +13272,7 @@
         <w:spacing w:line="360" w:lineRule="auto"/>
         <w:jc w:val="both"/>
       </w:pPr>
-      <w:bookmarkStart w:id="21" w:name="_Toc344726868"/>
+      <w:bookmarkStart w:id="22" w:name="_Toc344726868"/>
       <w:r>
         <w:t xml:space="preserve">3.4 </w:t>
       </w:r>
@@ -13166,7 +13285,7 @@
       <w:r>
         <w:t>ry Church</w:t>
       </w:r>
-      <w:bookmarkEnd w:id="21"/>
+      <w:bookmarkEnd w:id="22"/>
     </w:p>
     <w:p>
       <w:pPr>
@@ -13174,7 +13293,7 @@
         <w:spacing w:line="360" w:lineRule="auto"/>
         <w:jc w:val="both"/>
       </w:pPr>
-      <w:bookmarkStart w:id="22" w:name="_Toc344726869"/>
+      <w:bookmarkStart w:id="23" w:name="_Toc344726869"/>
       <w:r>
         <w:t xml:space="preserve">4. </w:t>
       </w:r>
@@ -13187,7 +13306,7 @@
       <w:r>
         <w:t>play</w:t>
       </w:r>
-      <w:bookmarkEnd w:id="22"/>
+      <w:bookmarkEnd w:id="23"/>
     </w:p>
     <w:p>
       <w:pPr>
@@ -13195,11 +13314,11 @@
         <w:spacing w:line="360" w:lineRule="auto"/>
         <w:jc w:val="both"/>
       </w:pPr>
-      <w:bookmarkStart w:id="23" w:name="_4.1_Combat_Mode"/>
-      <w:bookmarkStart w:id="24" w:name="_4.1_Combat_Mode_1"/>
-      <w:bookmarkStart w:id="25" w:name="_Toc344726870"/>
-      <w:bookmarkEnd w:id="23"/>
+      <w:bookmarkStart w:id="24" w:name="_4.1_Combat_Mode"/>
+      <w:bookmarkStart w:id="25" w:name="_4.1_Combat_Mode_1"/>
+      <w:bookmarkStart w:id="26" w:name="_Toc344726870"/>
       <w:bookmarkEnd w:id="24"/>
+      <w:bookmarkEnd w:id="25"/>
       <w:r>
         <w:t>4.</w:t>
       </w:r>
@@ -13212,7 +13331,7 @@
       <w:r>
         <w:t>Combat Mode</w:t>
       </w:r>
-      <w:bookmarkEnd w:id="25"/>
+      <w:bookmarkEnd w:id="26"/>
     </w:p>
     <w:p>
       <w:pPr>
@@ -13227,13 +13346,7 @@
         <w:pStyle w:val="berschrift4"/>
       </w:pPr>
       <w:r>
-        <w:t>4.1.</w:t>
-      </w:r>
-      <w:r>
-        <w:t>1</w:t>
-      </w:r>
-      <w:r>
-        <w:t>.1 Phase 1</w:t>
+        <w:t>4.1.1.1 Phase 1</w:t>
       </w:r>
     </w:p>
     <w:p>
@@ -13241,16 +13354,7 @@
         <w:pStyle w:val="berschrift4"/>
       </w:pPr>
       <w:r>
-        <w:t>4.1.1</w:t>
-      </w:r>
-      <w:r>
-        <w:t>.</w:t>
-      </w:r>
-      <w:r>
-        <w:t>2</w:t>
-      </w:r>
-      <w:r>
-        <w:t xml:space="preserve"> Phase 2</w:t>
+        <w:t>4.1.1.2 Phase 2</w:t>
       </w:r>
     </w:p>
     <w:p>
@@ -13258,16 +13362,7 @@
         <w:pStyle w:val="berschrift4"/>
       </w:pPr>
       <w:r>
-        <w:t>4.1.1</w:t>
-      </w:r>
-      <w:r>
-        <w:t>.</w:t>
-      </w:r>
-      <w:r>
-        <w:t>3</w:t>
-      </w:r>
-      <w:r>
-        <w:t xml:space="preserve"> Phase3</w:t>
+        <w:t>4.1.1.3 Phase3</w:t>
       </w:r>
     </w:p>
     <w:p>
@@ -13486,6 +13581,7 @@
         </w:numPr>
       </w:pPr>
       <w:r>
+        <w:lastRenderedPageBreak/>
         <w:t>Schwerer Angriff</w:t>
       </w:r>
     </w:p>
@@ -13546,7 +13642,6 @@
         </w:numPr>
       </w:pPr>
       <w:r>
-        <w:lastRenderedPageBreak/>
         <w:t>4er Combo mit 3 leichte + 1 verzögerten schweren Angrif</w:t>
       </w:r>
       <w:r>
@@ -13562,10 +13657,7 @@
         </w:numPr>
       </w:pPr>
       <w:r>
-        <w:t xml:space="preserve">6er Combo mit </w:t>
-      </w:r>
-      <w:r>
-        <w:t>3 leichte + 1 verzögerten schweren Angrif</w:t>
+        <w:t>6er Combo mit 3 leichte + 1 verzögerten schweren Angrif</w:t>
       </w:r>
       <w:r>
         <w:t>f</w:t>
@@ -13597,8 +13689,6 @@
       <w:r>
         <w:t>Sprunga</w:t>
       </w:r>
-      <w:bookmarkStart w:id="26" w:name="_GoBack"/>
-      <w:bookmarkEnd w:id="26"/>
       <w:r>
         <w:t>ngriff mit einer der 3er oder der 4er Combo</w:t>
       </w:r>
@@ -13696,13 +13786,7 @@
         <w:pStyle w:val="berschrift4"/>
       </w:pPr>
       <w:r>
-        <w:t>4.1.</w:t>
-      </w:r>
-      <w:r>
-        <w:t>3</w:t>
-      </w:r>
-      <w:r>
-        <w:t>.1 Phase 1</w:t>
+        <w:t>4.1.3.1 Phase 1</w:t>
       </w:r>
     </w:p>
     <w:p/>
@@ -13711,19 +13795,7 @@
         <w:pStyle w:val="berschrift4"/>
       </w:pPr>
       <w:r>
-        <w:t>4.1.</w:t>
-      </w:r>
-      <w:r>
-        <w:t>3</w:t>
-      </w:r>
-      <w:r>
-        <w:t>.</w:t>
-      </w:r>
-      <w:r>
-        <w:t>2</w:t>
-      </w:r>
-      <w:r>
-        <w:t xml:space="preserve"> Phase 2</w:t>
+        <w:t>4.1.3.2 Phase 2</w:t>
       </w:r>
     </w:p>
     <w:p/>
@@ -13732,19 +13804,7 @@
         <w:pStyle w:val="berschrift4"/>
       </w:pPr>
       <w:r>
-        <w:t>4.1.</w:t>
-      </w:r>
-      <w:r>
-        <w:t>3</w:t>
-      </w:r>
-      <w:r>
-        <w:t>.</w:t>
-      </w:r>
-      <w:r>
-        <w:t>3</w:t>
-      </w:r>
-      <w:r>
-        <w:t xml:space="preserve"> Phase3</w:t>
+        <w:t>4.1.3.3 Phase3</w:t>
       </w:r>
     </w:p>
     <w:p/>
@@ -13769,19 +13829,7 @@
         <w:pStyle w:val="berschrift5"/>
       </w:pPr>
       <w:r>
-        <w:t>4.1.</w:t>
-      </w:r>
-      <w:r>
-        <w:t>4</w:t>
-      </w:r>
-      <w:r>
-        <w:t>.1</w:t>
-      </w:r>
-      <w:r>
-        <w:t>.1</w:t>
-      </w:r>
-      <w:r>
-        <w:t xml:space="preserve"> Phase 1</w:t>
+        <w:t>4.1.4.1.1 Phase 1</w:t>
       </w:r>
     </w:p>
     <w:p/>
@@ -13790,19 +13838,7 @@
         <w:pStyle w:val="berschrift5"/>
       </w:pPr>
       <w:r>
-        <w:t>4.1.</w:t>
-      </w:r>
-      <w:r>
-        <w:t>4</w:t>
-      </w:r>
-      <w:r>
-        <w:t>.1</w:t>
-      </w:r>
-      <w:r>
-        <w:t>.2</w:t>
-      </w:r>
-      <w:r>
-        <w:t xml:space="preserve"> Phase 2</w:t>
+        <w:t>4.1.4.1.2 Phase 2</w:t>
       </w:r>
     </w:p>
     <w:p/>
@@ -13819,19 +13855,7 @@
         <w:pStyle w:val="berschrift5"/>
       </w:pPr>
       <w:r>
-        <w:t>4.1.</w:t>
-      </w:r>
-      <w:r>
-        <w:t>4</w:t>
-      </w:r>
-      <w:r>
-        <w:t>.1</w:t>
-      </w:r>
-      <w:r>
-        <w:t>.1</w:t>
-      </w:r>
-      <w:r>
-        <w:t xml:space="preserve"> Phase 1</w:t>
+        <w:t>4.1.4.1.1 Phase 1</w:t>
       </w:r>
     </w:p>
     <w:p/>
@@ -13840,19 +13864,7 @@
         <w:pStyle w:val="berschrift5"/>
       </w:pPr>
       <w:r>
-        <w:t>4.1.</w:t>
-      </w:r>
-      <w:r>
-        <w:t>4</w:t>
-      </w:r>
-      <w:r>
-        <w:t>.1</w:t>
-      </w:r>
-      <w:r>
-        <w:t>.2</w:t>
-      </w:r>
-      <w:r>
-        <w:t xml:space="preserve"> Phase 2</w:t>
+        <w:t>4.1.4.1.2 Phase 2</w:t>
       </w:r>
     </w:p>
     <w:p/>
@@ -13887,6 +13899,36 @@
       </w:r>
       <w:bookmarkEnd w:id="28"/>
     </w:p>
+    <w:p>
+      <w:pPr>
+        <w:pStyle w:val="berschrift2"/>
+      </w:pPr>
+      <w:r>
+        <w:t>5.1 Moodboard</w:t>
+      </w:r>
+    </w:p>
+    <w:p/>
+    <w:p>
+      <w:pPr>
+        <w:pStyle w:val="berschrift2"/>
+      </w:pPr>
+      <w:r>
+        <w:t>5.2 Fake Screenshot</w:t>
+      </w:r>
+      <w:r>
+        <w:t>s</w:t>
+      </w:r>
+    </w:p>
+    <w:p/>
+    <w:p>
+      <w:pPr>
+        <w:pStyle w:val="berschrift2"/>
+      </w:pPr>
+      <w:r>
+        <w:t>5.3 Beschreibung</w:t>
+      </w:r>
+    </w:p>
+    <w:p/>
     <w:p>
       <w:pPr>
         <w:pStyle w:val="berschrift1"/>
@@ -14279,6 +14321,7 @@
         <w:rPr>
           <w:lang w:val="de-DE"/>
         </w:rPr>
+        <w:lastRenderedPageBreak/>
         <w:t>“</w:t>
       </w:r>
       <w:r>
@@ -14408,7 +14451,6 @@
         <w:rPr>
           <w:lang w:val="de-DE"/>
         </w:rPr>
-        <w:lastRenderedPageBreak/>
         <w:t>:“</w:t>
       </w:r>
       <w:r>
@@ -14968,7 +15010,14 @@
         <w:rPr>
           <w:b/>
         </w:rPr>
-        <w:t xml:space="preserve"> and not the feelings you think to share with the werewolf slain by your hand.</w:t>
+        <w:t xml:space="preserve"> and not the feelings you </w:t>
+      </w:r>
+      <w:r>
+        <w:rPr>
+          <w:b/>
+        </w:rPr>
+        <w:lastRenderedPageBreak/>
+        <w:t>think to share with the werewolf slain by your hand.</w:t>
       </w:r>
       <w:r>
         <w:t>”</w:t>
@@ -15035,7 +15084,6 @@
         <w:jc w:val="both"/>
       </w:pPr>
       <w:r>
-        <w:lastRenderedPageBreak/>
         <w:t>“</w:t>
       </w:r>
       <w:r>
@@ -15690,6 +15738,7 @@
         <w:rPr>
           <w:lang w:val="de-DE"/>
         </w:rPr>
+        <w:lastRenderedPageBreak/>
         <w:t>“</w:t>
       </w:r>
       <w:r>
@@ -15758,7 +15807,6 @@
         <w:jc w:val="both"/>
       </w:pPr>
       <w:r>
-        <w:lastRenderedPageBreak/>
         <w:t>“</w:t>
       </w:r>
       <w:r>
@@ -16410,6 +16458,7 @@
         <w:jc w:val="both"/>
       </w:pPr>
       <w:r>
+        <w:lastRenderedPageBreak/>
         <w:t>“</w:t>
       </w:r>
       <w:r>
@@ -16450,7 +16499,6 @@
       <w:bookmarkStart w:id="44" w:name="_Toc344716849"/>
       <w:bookmarkStart w:id="45" w:name="_Toc344726882"/>
       <w:r>
-        <w:lastRenderedPageBreak/>
         <w:t>The Demon Hunter</w:t>
       </w:r>
       <w:bookmarkEnd w:id="44"/>
@@ -16881,7 +16929,11 @@
         <w:t xml:space="preserve"> …</w:t>
       </w:r>
       <w:r>
-        <w:t xml:space="preserve">” – epische, hohe Stimme einer Frau im Verbund mit einer epischen tiefen Stimme eines Mannes, die abwechselnd lauter und leiser werden, die </w:t>
+        <w:t xml:space="preserve">” – epische, hohe Stimme einer Frau im Verbund mit einer epischen tiefen Stimme eines Mannes, die abwechselnd lauter </w:t>
+      </w:r>
+      <w:r>
+        <w:lastRenderedPageBreak/>
+        <w:t xml:space="preserve">und leiser werden, die </w:t>
       </w:r>
       <w:r>
         <w:rPr>
@@ -16901,7 +16953,6 @@
         <w:jc w:val="both"/>
       </w:pPr>
       <w:r>
-        <w:lastRenderedPageBreak/>
         <w:t>“</w:t>
       </w:r>
       <w:r>
@@ -17153,8 +17204,52 @@
         <w:pStyle w:val="Listenabsatz"/>
         <w:numPr>
           <w:ilvl w:val="0"/>
+          <w:numId w:val="33"/>
+        </w:numPr>
+      </w:pPr>
+      <w:r>
+        <w:t>The Legend of Zelda: Ocarina of Time Easter Egg:</w:t>
+      </w:r>
+    </w:p>
+    <w:p>
+      <w:pPr>
+        <w:pStyle w:val="Listenabsatz"/>
+        <w:numPr>
+          <w:ilvl w:val="1"/>
+          <w:numId w:val="33"/>
+        </w:numPr>
+      </w:pPr>
+      <w:r>
+        <w:t>“</w:t>
+      </w:r>
+      <w:r>
+        <w:rPr>
+          <w:b/>
+        </w:rPr>
+        <w:t>Hey! Listen!</w:t>
+      </w:r>
+    </w:p>
+    <w:p>
+      <w:pPr>
+        <w:pStyle w:val="Listenabsatz"/>
+        <w:numPr>
+          <w:ilvl w:val="1"/>
+          <w:numId w:val="33"/>
+        </w:numPr>
+      </w:pPr>
+      <w:r>
+        <w:t>Ikonischer Spruch von Link’s Fee, Navi.</w:t>
+      </w:r>
+    </w:p>
+    <w:p>
+      <w:pPr>
+        <w:pStyle w:val="Listenabsatz"/>
+        <w:numPr>
+          <w:ilvl w:val="0"/>
           <w:numId w:val="28"/>
         </w:numPr>
+        <w:spacing w:line="360" w:lineRule="auto"/>
+        <w:jc w:val="both"/>
       </w:pPr>
       <w:r>
         <w:t>Undertale Easter Egg:</w:t>
@@ -17167,6 +17262,8 @@
           <w:ilvl w:val="1"/>
           <w:numId w:val="28"/>
         </w:numPr>
+        <w:spacing w:line="360" w:lineRule="auto"/>
+        <w:jc w:val="both"/>
       </w:pPr>
       <w:r>
         <w:t>“</w:t>
@@ -17185,6 +17282,8 @@
           <w:ilvl w:val="1"/>
           <w:numId w:val="28"/>
         </w:numPr>
+        <w:spacing w:line="360" w:lineRule="auto"/>
+        <w:jc w:val="both"/>
       </w:pPr>
       <w:r>
         <w:t>ikonischer Spruch von Sans</w:t>
@@ -17197,6 +17296,8 @@
           <w:ilvl w:val="0"/>
           <w:numId w:val="28"/>
         </w:numPr>
+        <w:spacing w:line="360" w:lineRule="auto"/>
+        <w:jc w:val="both"/>
       </w:pPr>
       <w:r>
         <w:t>Overwatch Easter Egg:</w:t>
@@ -17209,6 +17310,8 @@
           <w:ilvl w:val="1"/>
           <w:numId w:val="28"/>
         </w:numPr>
+        <w:spacing w:line="360" w:lineRule="auto"/>
+        <w:jc w:val="both"/>
       </w:pPr>
       <w:r>
         <w:t>“</w:t>
@@ -17227,6 +17330,8 @@
           <w:ilvl w:val="1"/>
           <w:numId w:val="28"/>
         </w:numPr>
+        <w:spacing w:line="360" w:lineRule="auto"/>
+        <w:jc w:val="both"/>
       </w:pPr>
       <w:r>
         <w:t>ikonische Ruf von Reaper während dessen Ultimate</w:t>
@@ -17239,6 +17344,8 @@
           <w:ilvl w:val="0"/>
           <w:numId w:val="28"/>
         </w:numPr>
+        <w:spacing w:line="360" w:lineRule="auto"/>
+        <w:jc w:val="both"/>
       </w:pPr>
       <w:r>
         <w:t>Dark Souls Easter Egg:</w:t>
@@ -17251,6 +17358,8 @@
           <w:ilvl w:val="1"/>
           <w:numId w:val="28"/>
         </w:numPr>
+        <w:spacing w:line="360" w:lineRule="auto"/>
+        <w:jc w:val="both"/>
       </w:pPr>
       <w:r>
         <w:rPr>
@@ -17266,6 +17375,8 @@
           <w:ilvl w:val="1"/>
           <w:numId w:val="28"/>
         </w:numPr>
+        <w:spacing w:line="360" w:lineRule="auto"/>
+        <w:jc w:val="both"/>
       </w:pPr>
       <w:r>
         <w:t>Poster im Wohnzimmer der Feen</w:t>
@@ -17281,9 +17392,160 @@
 </w:document>
 </file>
 
+<file path=word/endnotes.xml><?xml version="1.0" encoding="utf-8"?>
+<w:endnotes xmlns:wpc="http://schemas.microsoft.com/office/word/2010/wordprocessingCanvas" xmlns:mo="http://schemas.microsoft.com/office/mac/office/2008/main" xmlns:mc="http://schemas.openxmlformats.org/markup-compatibility/2006" xmlns:mv="urn:schemas-microsoft-com:mac:vml" xmlns:o="urn:schemas-microsoft-com:office:office" xmlns:r="http://schemas.openxmlformats.org/officeDocument/2006/relationships" xmlns:m="http://schemas.openxmlformats.org/officeDocument/2006/math" xmlns:v="urn:schemas-microsoft-com:vml" xmlns:wp14="http://schemas.microsoft.com/office/word/2010/wordprocessingDrawing" xmlns:wp="http://schemas.openxmlformats.org/drawingml/2006/wordprocessingDrawing" xmlns:w10="urn:schemas-microsoft-com:office:word" xmlns:w="http://schemas.openxmlformats.org/wordprocessingml/2006/main" xmlns:w14="http://schemas.microsoft.com/office/word/2010/wordml" xmlns:wpg="http://schemas.microsoft.com/office/word/2010/wordprocessingGroup" xmlns:wpi="http://schemas.microsoft.com/office/word/2010/wordprocessingInk" xmlns:wne="http://schemas.microsoft.com/office/word/2006/wordml" xmlns:wps="http://schemas.microsoft.com/office/word/2010/wordprocessingShape" mc:Ignorable="w14 wp14">
+  <w:endnote w:type="separator" w:id="-1">
+    <w:p>
+      <w:r>
+        <w:separator/>
+      </w:r>
+    </w:p>
+  </w:endnote>
+  <w:endnote w:type="continuationSeparator" w:id="0">
+    <w:p>
+      <w:r>
+        <w:continuationSeparator/>
+      </w:r>
+    </w:p>
+  </w:endnote>
+</w:endnotes>
+</file>
+
+<file path=word/footnotes.xml><?xml version="1.0" encoding="utf-8"?>
+<w:footnotes xmlns:wpc="http://schemas.microsoft.com/office/word/2010/wordprocessingCanvas" xmlns:mo="http://schemas.microsoft.com/office/mac/office/2008/main" xmlns:mc="http://schemas.openxmlformats.org/markup-compatibility/2006" xmlns:mv="urn:schemas-microsoft-com:mac:vml" xmlns:o="urn:schemas-microsoft-com:office:office" xmlns:r="http://schemas.openxmlformats.org/officeDocument/2006/relationships" xmlns:m="http://schemas.openxmlformats.org/officeDocument/2006/math" xmlns:v="urn:schemas-microsoft-com:vml" xmlns:wp14="http://schemas.microsoft.com/office/word/2010/wordprocessingDrawing" xmlns:wp="http://schemas.openxmlformats.org/drawingml/2006/wordprocessingDrawing" xmlns:w10="urn:schemas-microsoft-com:office:word" xmlns:w="http://schemas.openxmlformats.org/wordprocessingml/2006/main" xmlns:w14="http://schemas.microsoft.com/office/word/2010/wordml" xmlns:wpg="http://schemas.microsoft.com/office/word/2010/wordprocessingGroup" xmlns:wpi="http://schemas.microsoft.com/office/word/2010/wordprocessingInk" xmlns:wne="http://schemas.microsoft.com/office/word/2006/wordml" xmlns:wps="http://schemas.microsoft.com/office/word/2010/wordprocessingShape" mc:Ignorable="w14 wp14">
+  <w:footnote w:type="separator" w:id="-1">
+    <w:p>
+      <w:r>
+        <w:separator/>
+      </w:r>
+    </w:p>
+  </w:footnote>
+  <w:footnote w:type="continuationSeparator" w:id="0">
+    <w:p>
+      <w:r>
+        <w:continuationSeparator/>
+      </w:r>
+    </w:p>
+  </w:footnote>
+</w:footnotes>
+</file>
+
 <file path=word/numbering.xml><?xml version="1.0" encoding="utf-8"?>
 <w:numbering xmlns:wpc="http://schemas.microsoft.com/office/word/2010/wordprocessingCanvas" xmlns:mo="http://schemas.microsoft.com/office/mac/office/2008/main" xmlns:mc="http://schemas.openxmlformats.org/markup-compatibility/2006" xmlns:mv="urn:schemas-microsoft-com:mac:vml" xmlns:o="urn:schemas-microsoft-com:office:office" xmlns:r="http://schemas.openxmlformats.org/officeDocument/2006/relationships" xmlns:m="http://schemas.openxmlformats.org/officeDocument/2006/math" xmlns:v="urn:schemas-microsoft-com:vml" xmlns:wp14="http://schemas.microsoft.com/office/word/2010/wordprocessingDrawing" xmlns:wp="http://schemas.openxmlformats.org/drawingml/2006/wordprocessingDrawing" xmlns:w10="urn:schemas-microsoft-com:office:word" xmlns:w="http://schemas.openxmlformats.org/wordprocessingml/2006/main" xmlns:w14="http://schemas.microsoft.com/office/word/2010/wordml" xmlns:wpg="http://schemas.microsoft.com/office/word/2010/wordprocessingGroup" xmlns:wpi="http://schemas.microsoft.com/office/word/2010/wordprocessingInk" xmlns:wne="http://schemas.microsoft.com/office/word/2006/wordml" xmlns:wps="http://schemas.microsoft.com/office/word/2010/wordprocessingShape" mc:Ignorable="w14 wp14">
   <w:abstractNum w:abstractNumId="0">
+    <w:nsid w:val="060928EC"/>
+    <w:multiLevelType w:val="hybridMultilevel"/>
+    <w:tmpl w:val="5FE2ECC2"/>
+    <w:lvl w:ilvl="0" w:tplc="04070001">
+      <w:start w:val="1"/>
+      <w:numFmt w:val="bullet"/>
+      <w:lvlText w:val=""/>
+      <w:lvlJc w:val="left"/>
+      <w:pPr>
+        <w:ind w:left="1440" w:hanging="360"/>
+      </w:pPr>
+      <w:rPr>
+        <w:rFonts w:ascii="Symbol" w:hAnsi="Symbol" w:hint="default"/>
+      </w:rPr>
+    </w:lvl>
+    <w:lvl w:ilvl="1" w:tplc="04070003">
+      <w:start w:val="1"/>
+      <w:numFmt w:val="bullet"/>
+      <w:lvlText w:val="o"/>
+      <w:lvlJc w:val="left"/>
+      <w:pPr>
+        <w:ind w:left="2160" w:hanging="360"/>
+      </w:pPr>
+      <w:rPr>
+        <w:rFonts w:ascii="Courier New" w:hAnsi="Courier New" w:hint="default"/>
+      </w:rPr>
+    </w:lvl>
+    <w:lvl w:ilvl="2" w:tplc="04070005" w:tentative="1">
+      <w:start w:val="1"/>
+      <w:numFmt w:val="bullet"/>
+      <w:lvlText w:val=""/>
+      <w:lvlJc w:val="left"/>
+      <w:pPr>
+        <w:ind w:left="2880" w:hanging="360"/>
+      </w:pPr>
+      <w:rPr>
+        <w:rFonts w:ascii="Wingdings" w:hAnsi="Wingdings" w:hint="default"/>
+      </w:rPr>
+    </w:lvl>
+    <w:lvl w:ilvl="3" w:tplc="04070001" w:tentative="1">
+      <w:start w:val="1"/>
+      <w:numFmt w:val="bullet"/>
+      <w:lvlText w:val=""/>
+      <w:lvlJc w:val="left"/>
+      <w:pPr>
+        <w:ind w:left="3600" w:hanging="360"/>
+      </w:pPr>
+      <w:rPr>
+        <w:rFonts w:ascii="Symbol" w:hAnsi="Symbol" w:hint="default"/>
+      </w:rPr>
+    </w:lvl>
+    <w:lvl w:ilvl="4" w:tplc="04070003" w:tentative="1">
+      <w:start w:val="1"/>
+      <w:numFmt w:val="bullet"/>
+      <w:lvlText w:val="o"/>
+      <w:lvlJc w:val="left"/>
+      <w:pPr>
+        <w:ind w:left="4320" w:hanging="360"/>
+      </w:pPr>
+      <w:rPr>
+        <w:rFonts w:ascii="Courier New" w:hAnsi="Courier New" w:hint="default"/>
+      </w:rPr>
+    </w:lvl>
+    <w:lvl w:ilvl="5" w:tplc="04070005" w:tentative="1">
+      <w:start w:val="1"/>
+      <w:numFmt w:val="bullet"/>
+      <w:lvlText w:val=""/>
+      <w:lvlJc w:val="left"/>
+      <w:pPr>
+        <w:ind w:left="5040" w:hanging="360"/>
+      </w:pPr>
+      <w:rPr>
+        <w:rFonts w:ascii="Wingdings" w:hAnsi="Wingdings" w:hint="default"/>
+      </w:rPr>
+    </w:lvl>
+    <w:lvl w:ilvl="6" w:tplc="04070001" w:tentative="1">
+      <w:start w:val="1"/>
+      <w:numFmt w:val="bullet"/>
+      <w:lvlText w:val=""/>
+      <w:lvlJc w:val="left"/>
+      <w:pPr>
+        <w:ind w:left="5760" w:hanging="360"/>
+      </w:pPr>
+      <w:rPr>
+        <w:rFonts w:ascii="Symbol" w:hAnsi="Symbol" w:hint="default"/>
+      </w:rPr>
+    </w:lvl>
+    <w:lvl w:ilvl="7" w:tplc="04070003" w:tentative="1">
+      <w:start w:val="1"/>
+      <w:numFmt w:val="bullet"/>
+      <w:lvlText w:val="o"/>
+      <w:lvlJc w:val="left"/>
+      <w:pPr>
+        <w:ind w:left="6480" w:hanging="360"/>
+      </w:pPr>
+      <w:rPr>
+        <w:rFonts w:ascii="Courier New" w:hAnsi="Courier New" w:hint="default"/>
+      </w:rPr>
+    </w:lvl>
+    <w:lvl w:ilvl="8" w:tplc="04070005" w:tentative="1">
+      <w:start w:val="1"/>
+      <w:numFmt w:val="bullet"/>
+      <w:lvlText w:val=""/>
+      <w:lvlJc w:val="left"/>
+      <w:pPr>
+        <w:ind w:left="7200" w:hanging="360"/>
+      </w:pPr>
+      <w:rPr>
+        <w:rFonts w:ascii="Wingdings" w:hAnsi="Wingdings" w:hint="default"/>
+      </w:rPr>
+    </w:lvl>
+  </w:abstractNum>
+  <w:abstractNum w:abstractNumId="1">
     <w:nsid w:val="06801A68"/>
     <w:multiLevelType w:val="hybridMultilevel"/>
     <w:tmpl w:val="67EC3B22"/>
@@ -17396,7 +17658,7 @@
       </w:rPr>
     </w:lvl>
   </w:abstractNum>
-  <w:abstractNum w:abstractNumId="1">
+  <w:abstractNum w:abstractNumId="2">
     <w:nsid w:val="0B347FBC"/>
     <w:multiLevelType w:val="hybridMultilevel"/>
     <w:tmpl w:val="3A0EB604"/>
@@ -17509,7 +17771,7 @@
       </w:rPr>
     </w:lvl>
   </w:abstractNum>
-  <w:abstractNum w:abstractNumId="2">
+  <w:abstractNum w:abstractNumId="3">
     <w:nsid w:val="0C292B10"/>
     <w:multiLevelType w:val="hybridMultilevel"/>
     <w:tmpl w:val="41CA5A52"/>
@@ -17622,7 +17884,7 @@
       </w:rPr>
     </w:lvl>
   </w:abstractNum>
-  <w:abstractNum w:abstractNumId="3">
+  <w:abstractNum w:abstractNumId="4">
     <w:nsid w:val="14356380"/>
     <w:multiLevelType w:val="hybridMultilevel"/>
     <w:tmpl w:val="CB5E8054"/>
@@ -17735,7 +17997,7 @@
       </w:rPr>
     </w:lvl>
   </w:abstractNum>
-  <w:abstractNum w:abstractNumId="4">
+  <w:abstractNum w:abstractNumId="5">
     <w:nsid w:val="164A4499"/>
     <w:multiLevelType w:val="hybridMultilevel"/>
     <w:tmpl w:val="D31A2852"/>
@@ -17848,7 +18110,7 @@
       </w:rPr>
     </w:lvl>
   </w:abstractNum>
-  <w:abstractNum w:abstractNumId="5">
+  <w:abstractNum w:abstractNumId="6">
     <w:nsid w:val="19353288"/>
     <w:multiLevelType w:val="hybridMultilevel"/>
     <w:tmpl w:val="834C9A32"/>
@@ -17961,7 +18223,7 @@
       </w:rPr>
     </w:lvl>
   </w:abstractNum>
-  <w:abstractNum w:abstractNumId="6">
+  <w:abstractNum w:abstractNumId="7">
     <w:nsid w:val="22DD24A3"/>
     <w:multiLevelType w:val="multilevel"/>
     <w:tmpl w:val="B82AA606"/>
@@ -18082,7 +18344,7 @@
       </w:rPr>
     </w:lvl>
   </w:abstractNum>
-  <w:abstractNum w:abstractNumId="7">
+  <w:abstractNum w:abstractNumId="8">
     <w:nsid w:val="26931FCA"/>
     <w:multiLevelType w:val="hybridMultilevel"/>
     <w:tmpl w:val="84CAB15A"/>
@@ -18195,7 +18457,7 @@
       </w:rPr>
     </w:lvl>
   </w:abstractNum>
-  <w:abstractNum w:abstractNumId="8">
+  <w:abstractNum w:abstractNumId="9">
     <w:nsid w:val="26CA5A51"/>
     <w:multiLevelType w:val="hybridMultilevel"/>
     <w:tmpl w:val="23A25322"/>
@@ -18308,7 +18570,7 @@
       </w:rPr>
     </w:lvl>
   </w:abstractNum>
-  <w:abstractNum w:abstractNumId="9">
+  <w:abstractNum w:abstractNumId="10">
     <w:nsid w:val="32B20791"/>
     <w:multiLevelType w:val="hybridMultilevel"/>
     <w:tmpl w:val="EE860DF8"/>
@@ -18421,7 +18683,7 @@
       </w:rPr>
     </w:lvl>
   </w:abstractNum>
-  <w:abstractNum w:abstractNumId="10">
+  <w:abstractNum w:abstractNumId="11">
     <w:nsid w:val="35CB6303"/>
     <w:multiLevelType w:val="hybridMultilevel"/>
     <w:tmpl w:val="8B34AC5A"/>
@@ -18534,7 +18796,7 @@
       </w:rPr>
     </w:lvl>
   </w:abstractNum>
-  <w:abstractNum w:abstractNumId="11">
+  <w:abstractNum w:abstractNumId="12">
     <w:nsid w:val="3C2F2015"/>
     <w:multiLevelType w:val="hybridMultilevel"/>
     <w:tmpl w:val="ABB27D8E"/>
@@ -18623,7 +18885,7 @@
       </w:pPr>
     </w:lvl>
   </w:abstractNum>
-  <w:abstractNum w:abstractNumId="12">
+  <w:abstractNum w:abstractNumId="13">
     <w:nsid w:val="41B85FDA"/>
     <w:multiLevelType w:val="multilevel"/>
     <w:tmpl w:val="0AD4DBB4"/>
@@ -18736,7 +18998,7 @@
       </w:rPr>
     </w:lvl>
   </w:abstractNum>
-  <w:abstractNum w:abstractNumId="13">
+  <w:abstractNum w:abstractNumId="14">
     <w:nsid w:val="426B370A"/>
     <w:multiLevelType w:val="hybridMultilevel"/>
     <w:tmpl w:val="5E3CA24A"/>
@@ -18849,7 +19111,7 @@
       </w:rPr>
     </w:lvl>
   </w:abstractNum>
-  <w:abstractNum w:abstractNumId="14">
+  <w:abstractNum w:abstractNumId="15">
     <w:nsid w:val="42E051B3"/>
     <w:multiLevelType w:val="hybridMultilevel"/>
     <w:tmpl w:val="F3689224"/>
@@ -18962,7 +19224,7 @@
       </w:rPr>
     </w:lvl>
   </w:abstractNum>
-  <w:abstractNum w:abstractNumId="15">
+  <w:abstractNum w:abstractNumId="16">
     <w:nsid w:val="46A025B2"/>
     <w:multiLevelType w:val="hybridMultilevel"/>
     <w:tmpl w:val="C54802DE"/>
@@ -19075,7 +19337,7 @@
       </w:rPr>
     </w:lvl>
   </w:abstractNum>
-  <w:abstractNum w:abstractNumId="16">
+  <w:abstractNum w:abstractNumId="17">
     <w:nsid w:val="4C3973F1"/>
     <w:multiLevelType w:val="hybridMultilevel"/>
     <w:tmpl w:val="669618C2"/>
@@ -19188,7 +19450,7 @@
       </w:rPr>
     </w:lvl>
   </w:abstractNum>
-  <w:abstractNum w:abstractNumId="17">
+  <w:abstractNum w:abstractNumId="18">
     <w:nsid w:val="4F6A4CBD"/>
     <w:multiLevelType w:val="multilevel"/>
     <w:tmpl w:val="77E28AE8"/>
@@ -19301,7 +19563,7 @@
       </w:rPr>
     </w:lvl>
   </w:abstractNum>
-  <w:abstractNum w:abstractNumId="18">
+  <w:abstractNum w:abstractNumId="19">
     <w:nsid w:val="56C91812"/>
     <w:multiLevelType w:val="hybridMultilevel"/>
     <w:tmpl w:val="505A1F18"/>
@@ -19414,7 +19676,7 @@
       </w:rPr>
     </w:lvl>
   </w:abstractNum>
-  <w:abstractNum w:abstractNumId="19">
+  <w:abstractNum w:abstractNumId="20">
     <w:nsid w:val="5951535A"/>
     <w:multiLevelType w:val="hybridMultilevel"/>
     <w:tmpl w:val="8BB8AF1E"/>
@@ -19527,7 +19789,7 @@
       </w:rPr>
     </w:lvl>
   </w:abstractNum>
-  <w:abstractNum w:abstractNumId="20">
+  <w:abstractNum w:abstractNumId="21">
     <w:nsid w:val="5B7C665C"/>
     <w:multiLevelType w:val="hybridMultilevel"/>
     <w:tmpl w:val="2934F720"/>
@@ -19640,7 +19902,7 @@
       </w:rPr>
     </w:lvl>
   </w:abstractNum>
-  <w:abstractNum w:abstractNumId="21">
+  <w:abstractNum w:abstractNumId="22">
     <w:nsid w:val="5FDC47ED"/>
     <w:multiLevelType w:val="hybridMultilevel"/>
     <w:tmpl w:val="95B848F6"/>
@@ -19729,7 +19991,120 @@
       </w:pPr>
     </w:lvl>
   </w:abstractNum>
-  <w:abstractNum w:abstractNumId="22">
+  <w:abstractNum w:abstractNumId="23">
+    <w:nsid w:val="6A690DEB"/>
+    <w:multiLevelType w:val="hybridMultilevel"/>
+    <w:tmpl w:val="5F1E9FCE"/>
+    <w:lvl w:ilvl="0" w:tplc="04070001">
+      <w:start w:val="1"/>
+      <w:numFmt w:val="bullet"/>
+      <w:lvlText w:val=""/>
+      <w:lvlJc w:val="left"/>
+      <w:pPr>
+        <w:ind w:left="720" w:hanging="360"/>
+      </w:pPr>
+      <w:rPr>
+        <w:rFonts w:ascii="Symbol" w:hAnsi="Symbol" w:hint="default"/>
+      </w:rPr>
+    </w:lvl>
+    <w:lvl w:ilvl="1" w:tplc="04070003" w:tentative="1">
+      <w:start w:val="1"/>
+      <w:numFmt w:val="bullet"/>
+      <w:lvlText w:val="o"/>
+      <w:lvlJc w:val="left"/>
+      <w:pPr>
+        <w:ind w:left="1440" w:hanging="360"/>
+      </w:pPr>
+      <w:rPr>
+        <w:rFonts w:ascii="Courier New" w:hAnsi="Courier New" w:hint="default"/>
+      </w:rPr>
+    </w:lvl>
+    <w:lvl w:ilvl="2" w:tplc="04070005" w:tentative="1">
+      <w:start w:val="1"/>
+      <w:numFmt w:val="bullet"/>
+      <w:lvlText w:val=""/>
+      <w:lvlJc w:val="left"/>
+      <w:pPr>
+        <w:ind w:left="2160" w:hanging="360"/>
+      </w:pPr>
+      <w:rPr>
+        <w:rFonts w:ascii="Wingdings" w:hAnsi="Wingdings" w:hint="default"/>
+      </w:rPr>
+    </w:lvl>
+    <w:lvl w:ilvl="3" w:tplc="04070001" w:tentative="1">
+      <w:start w:val="1"/>
+      <w:numFmt w:val="bullet"/>
+      <w:lvlText w:val=""/>
+      <w:lvlJc w:val="left"/>
+      <w:pPr>
+        <w:ind w:left="2880" w:hanging="360"/>
+      </w:pPr>
+      <w:rPr>
+        <w:rFonts w:ascii="Symbol" w:hAnsi="Symbol" w:hint="default"/>
+      </w:rPr>
+    </w:lvl>
+    <w:lvl w:ilvl="4" w:tplc="04070003" w:tentative="1">
+      <w:start w:val="1"/>
+      <w:numFmt w:val="bullet"/>
+      <w:lvlText w:val="o"/>
+      <w:lvlJc w:val="left"/>
+      <w:pPr>
+        <w:ind w:left="3600" w:hanging="360"/>
+      </w:pPr>
+      <w:rPr>
+        <w:rFonts w:ascii="Courier New" w:hAnsi="Courier New" w:hint="default"/>
+      </w:rPr>
+    </w:lvl>
+    <w:lvl w:ilvl="5" w:tplc="04070005" w:tentative="1">
+      <w:start w:val="1"/>
+      <w:numFmt w:val="bullet"/>
+      <w:lvlText w:val=""/>
+      <w:lvlJc w:val="left"/>
+      <w:pPr>
+        <w:ind w:left="4320" w:hanging="360"/>
+      </w:pPr>
+      <w:rPr>
+        <w:rFonts w:ascii="Wingdings" w:hAnsi="Wingdings" w:hint="default"/>
+      </w:rPr>
+    </w:lvl>
+    <w:lvl w:ilvl="6" w:tplc="04070001" w:tentative="1">
+      <w:start w:val="1"/>
+      <w:numFmt w:val="bullet"/>
+      <w:lvlText w:val=""/>
+      <w:lvlJc w:val="left"/>
+      <w:pPr>
+        <w:ind w:left="5040" w:hanging="360"/>
+      </w:pPr>
+      <w:rPr>
+        <w:rFonts w:ascii="Symbol" w:hAnsi="Symbol" w:hint="default"/>
+      </w:rPr>
+    </w:lvl>
+    <w:lvl w:ilvl="7" w:tplc="04070003" w:tentative="1">
+      <w:start w:val="1"/>
+      <w:numFmt w:val="bullet"/>
+      <w:lvlText w:val="o"/>
+      <w:lvlJc w:val="left"/>
+      <w:pPr>
+        <w:ind w:left="5760" w:hanging="360"/>
+      </w:pPr>
+      <w:rPr>
+        <w:rFonts w:ascii="Courier New" w:hAnsi="Courier New" w:hint="default"/>
+      </w:rPr>
+    </w:lvl>
+    <w:lvl w:ilvl="8" w:tplc="04070005" w:tentative="1">
+      <w:start w:val="1"/>
+      <w:numFmt w:val="bullet"/>
+      <w:lvlText w:val=""/>
+      <w:lvlJc w:val="left"/>
+      <w:pPr>
+        <w:ind w:left="6480" w:hanging="360"/>
+      </w:pPr>
+      <w:rPr>
+        <w:rFonts w:ascii="Wingdings" w:hAnsi="Wingdings" w:hint="default"/>
+      </w:rPr>
+    </w:lvl>
+  </w:abstractNum>
+  <w:abstractNum w:abstractNumId="24">
     <w:nsid w:val="6A9A70B1"/>
     <w:multiLevelType w:val="hybridMultilevel"/>
     <w:tmpl w:val="23F27434"/>
@@ -19842,7 +20217,7 @@
       </w:rPr>
     </w:lvl>
   </w:abstractNum>
-  <w:abstractNum w:abstractNumId="23">
+  <w:abstractNum w:abstractNumId="25">
     <w:nsid w:val="6B4E6BAB"/>
     <w:multiLevelType w:val="hybridMultilevel"/>
     <w:tmpl w:val="8E3E8A3C"/>
@@ -19955,7 +20330,7 @@
       </w:rPr>
     </w:lvl>
   </w:abstractNum>
-  <w:abstractNum w:abstractNumId="24">
+  <w:abstractNum w:abstractNumId="26">
     <w:nsid w:val="6DE650B3"/>
     <w:multiLevelType w:val="multilevel"/>
     <w:tmpl w:val="77E28AE8"/>
@@ -20068,7 +20443,7 @@
       </w:rPr>
     </w:lvl>
   </w:abstractNum>
-  <w:abstractNum w:abstractNumId="25">
+  <w:abstractNum w:abstractNumId="27">
     <w:nsid w:val="712A335D"/>
     <w:multiLevelType w:val="hybridMultilevel"/>
     <w:tmpl w:val="81CE5B5E"/>
@@ -20181,7 +20556,7 @@
       </w:rPr>
     </w:lvl>
   </w:abstractNum>
-  <w:abstractNum w:abstractNumId="26">
+  <w:abstractNum w:abstractNumId="28">
     <w:nsid w:val="73530482"/>
     <w:multiLevelType w:val="hybridMultilevel"/>
     <w:tmpl w:val="1F7ACB02"/>
@@ -20294,7 +20669,7 @@
       </w:rPr>
     </w:lvl>
   </w:abstractNum>
-  <w:abstractNum w:abstractNumId="27">
+  <w:abstractNum w:abstractNumId="29">
     <w:nsid w:val="750C19A7"/>
     <w:multiLevelType w:val="hybridMultilevel"/>
     <w:tmpl w:val="AC362426"/>
@@ -20407,7 +20782,7 @@
       </w:rPr>
     </w:lvl>
   </w:abstractNum>
-  <w:abstractNum w:abstractNumId="28">
+  <w:abstractNum w:abstractNumId="30">
     <w:nsid w:val="77496ECC"/>
     <w:multiLevelType w:val="hybridMultilevel"/>
     <w:tmpl w:val="B616FA24"/>
@@ -20520,7 +20895,7 @@
       </w:rPr>
     </w:lvl>
   </w:abstractNum>
-  <w:abstractNum w:abstractNumId="29">
+  <w:abstractNum w:abstractNumId="31">
     <w:nsid w:val="7C0D4DAC"/>
     <w:multiLevelType w:val="hybridMultilevel"/>
     <w:tmpl w:val="0AA850FC"/>
@@ -20633,7 +21008,7 @@
       </w:rPr>
     </w:lvl>
   </w:abstractNum>
-  <w:abstractNum w:abstractNumId="30">
+  <w:abstractNum w:abstractNumId="32">
     <w:nsid w:val="7CDB30FD"/>
     <w:multiLevelType w:val="hybridMultilevel"/>
     <w:tmpl w:val="4056AB20"/>
@@ -20747,97 +21122,103 @@
     </w:lvl>
   </w:abstractNum>
   <w:num w:numId="1">
+    <w:abstractNumId w:val="22"/>
+  </w:num>
+  <w:num w:numId="2">
+    <w:abstractNumId w:val="16"/>
+  </w:num>
+  <w:num w:numId="3">
+    <w:abstractNumId w:val="26"/>
+  </w:num>
+  <w:num w:numId="4">
+    <w:abstractNumId w:val="3"/>
+  </w:num>
+  <w:num w:numId="5">
+    <w:abstractNumId w:val="30"/>
+  </w:num>
+  <w:num w:numId="6">
+    <w:abstractNumId w:val="8"/>
+  </w:num>
+  <w:num w:numId="7">
+    <w:abstractNumId w:val="28"/>
+  </w:num>
+  <w:num w:numId="8">
+    <w:abstractNumId w:val="24"/>
+  </w:num>
+  <w:num w:numId="9">
+    <w:abstractNumId w:val="4"/>
+  </w:num>
+  <w:num w:numId="10">
+    <w:abstractNumId w:val="5"/>
+  </w:num>
+  <w:num w:numId="11">
+    <w:abstractNumId w:val="27"/>
+  </w:num>
+  <w:num w:numId="12">
+    <w:abstractNumId w:val="6"/>
+  </w:num>
+  <w:num w:numId="13">
+    <w:abstractNumId w:val="31"/>
+  </w:num>
+  <w:num w:numId="14">
+    <w:abstractNumId w:val="20"/>
+  </w:num>
+  <w:num w:numId="15">
+    <w:abstractNumId w:val="2"/>
+  </w:num>
+  <w:num w:numId="16">
+    <w:abstractNumId w:val="18"/>
+  </w:num>
+  <w:num w:numId="17">
+    <w:abstractNumId w:val="7"/>
+  </w:num>
+  <w:num w:numId="18">
+    <w:abstractNumId w:val="11"/>
+  </w:num>
+  <w:num w:numId="19">
+    <w:abstractNumId w:val="29"/>
+  </w:num>
+  <w:num w:numId="20">
+    <w:abstractNumId w:val="19"/>
+  </w:num>
+  <w:num w:numId="21">
+    <w:abstractNumId w:val="9"/>
+  </w:num>
+  <w:num w:numId="22">
     <w:abstractNumId w:val="21"/>
   </w:num>
-  <w:num w:numId="2">
+  <w:num w:numId="23">
+    <w:abstractNumId w:val="14"/>
+  </w:num>
+  <w:num w:numId="24">
+    <w:abstractNumId w:val="17"/>
+  </w:num>
+  <w:num w:numId="25">
+    <w:abstractNumId w:val="1"/>
+  </w:num>
+  <w:num w:numId="26">
+    <w:abstractNumId w:val="12"/>
+  </w:num>
+  <w:num w:numId="27">
+    <w:abstractNumId w:val="13"/>
+  </w:num>
+  <w:num w:numId="28">
     <w:abstractNumId w:val="15"/>
   </w:num>
-  <w:num w:numId="3">
-    <w:abstractNumId w:val="24"/>
+  <w:num w:numId="29">
+    <w:abstractNumId w:val="10"/>
   </w:num>
-  <w:num w:numId="4">
-    <w:abstractNumId w:val="2"/>
+  <w:num w:numId="30">
+    <w:abstractNumId w:val="32"/>
   </w:num>
-  <w:num w:numId="5">
-    <w:abstractNumId w:val="28"/>
-  </w:num>
-  <w:num w:numId="6">
-    <w:abstractNumId w:val="7"/>
-  </w:num>
-  <w:num w:numId="7">
-    <w:abstractNumId w:val="26"/>
-  </w:num>
-  <w:num w:numId="8">
-    <w:abstractNumId w:val="22"/>
-  </w:num>
-  <w:num w:numId="9">
-    <w:abstractNumId w:val="3"/>
-  </w:num>
-  <w:num w:numId="10">
-    <w:abstractNumId w:val="4"/>
-  </w:num>
-  <w:num w:numId="11">
+  <w:num w:numId="31">
     <w:abstractNumId w:val="25"/>
   </w:num>
-  <w:num w:numId="12">
-    <w:abstractNumId w:val="5"/>
+  <w:num w:numId="32">
+    <w:abstractNumId w:val="23"/>
   </w:num>
-  <w:num w:numId="13">
-    <w:abstractNumId w:val="29"/>
-  </w:num>
-  <w:num w:numId="14">
-    <w:abstractNumId w:val="19"/>
-  </w:num>
-  <w:num w:numId="15">
-    <w:abstractNumId w:val="1"/>
-  </w:num>
-  <w:num w:numId="16">
-    <w:abstractNumId w:val="17"/>
-  </w:num>
-  <w:num w:numId="17">
-    <w:abstractNumId w:val="6"/>
-  </w:num>
-  <w:num w:numId="18">
-    <w:abstractNumId w:val="10"/>
-  </w:num>
-  <w:num w:numId="19">
-    <w:abstractNumId w:val="27"/>
-  </w:num>
-  <w:num w:numId="20">
-    <w:abstractNumId w:val="18"/>
-  </w:num>
-  <w:num w:numId="21">
-    <w:abstractNumId w:val="8"/>
-  </w:num>
-  <w:num w:numId="22">
-    <w:abstractNumId w:val="20"/>
-  </w:num>
-  <w:num w:numId="23">
-    <w:abstractNumId w:val="13"/>
-  </w:num>
-  <w:num w:numId="24">
-    <w:abstractNumId w:val="16"/>
-  </w:num>
-  <w:num w:numId="25">
+  <w:num w:numId="33">
     <w:abstractNumId w:val="0"/>
-  </w:num>
-  <w:num w:numId="26">
-    <w:abstractNumId w:val="11"/>
-  </w:num>
-  <w:num w:numId="27">
-    <w:abstractNumId w:val="12"/>
-  </w:num>
-  <w:num w:numId="28">
-    <w:abstractNumId w:val="14"/>
-  </w:num>
-  <w:num w:numId="29">
-    <w:abstractNumId w:val="9"/>
-  </w:num>
-  <w:num w:numId="30">
-    <w:abstractNumId w:val="30"/>
-  </w:num>
-  <w:num w:numId="31">
-    <w:abstractNumId w:val="23"/>
   </w:num>
 </w:numbering>
 </file>
@@ -21617,6 +21998,48 @@
       <w:color w:val="243F60" w:themeColor="accent1" w:themeShade="7F"/>
     </w:rPr>
   </w:style>
+  <w:style w:type="paragraph" w:styleId="Kopfzeile">
+    <w:name w:val="header"/>
+    <w:basedOn w:val="Standard"/>
+    <w:link w:val="KopfzeileZeichen"/>
+    <w:uiPriority w:val="99"/>
+    <w:unhideWhenUsed/>
+    <w:rsid w:val="001C34C7"/>
+    <w:pPr>
+      <w:tabs>
+        <w:tab w:val="center" w:pos="4703"/>
+        <w:tab w:val="right" w:pos="9406"/>
+      </w:tabs>
+    </w:pPr>
+  </w:style>
+  <w:style w:type="character" w:customStyle="1" w:styleId="KopfzeileZeichen">
+    <w:name w:val="Kopfzeile Zeichen"/>
+    <w:basedOn w:val="Absatzstandardschriftart"/>
+    <w:link w:val="Kopfzeile"/>
+    <w:uiPriority w:val="99"/>
+    <w:rsid w:val="001C34C7"/>
+  </w:style>
+  <w:style w:type="paragraph" w:styleId="Fuzeile">
+    <w:name w:val="footer"/>
+    <w:basedOn w:val="Standard"/>
+    <w:link w:val="FuzeileZeichen"/>
+    <w:uiPriority w:val="99"/>
+    <w:unhideWhenUsed/>
+    <w:rsid w:val="001C34C7"/>
+    <w:pPr>
+      <w:tabs>
+        <w:tab w:val="center" w:pos="4703"/>
+        <w:tab w:val="right" w:pos="9406"/>
+      </w:tabs>
+    </w:pPr>
+  </w:style>
+  <w:style w:type="character" w:customStyle="1" w:styleId="FuzeileZeichen">
+    <w:name w:val="Fußzeile Zeichen"/>
+    <w:basedOn w:val="Absatzstandardschriftart"/>
+    <w:link w:val="Fuzeile"/>
+    <w:uiPriority w:val="99"/>
+    <w:rsid w:val="001C34C7"/>
+  </w:style>
 </w:styles>
 </file>
 
@@ -22395,6 +22818,48 @@
       <w:color w:val="243F60" w:themeColor="accent1" w:themeShade="7F"/>
     </w:rPr>
   </w:style>
+  <w:style w:type="paragraph" w:styleId="Kopfzeile">
+    <w:name w:val="header"/>
+    <w:basedOn w:val="Standard"/>
+    <w:link w:val="KopfzeileZeichen"/>
+    <w:uiPriority w:val="99"/>
+    <w:unhideWhenUsed/>
+    <w:rsid w:val="001C34C7"/>
+    <w:pPr>
+      <w:tabs>
+        <w:tab w:val="center" w:pos="4703"/>
+        <w:tab w:val="right" w:pos="9406"/>
+      </w:tabs>
+    </w:pPr>
+  </w:style>
+  <w:style w:type="character" w:customStyle="1" w:styleId="KopfzeileZeichen">
+    <w:name w:val="Kopfzeile Zeichen"/>
+    <w:basedOn w:val="Absatzstandardschriftart"/>
+    <w:link w:val="Kopfzeile"/>
+    <w:uiPriority w:val="99"/>
+    <w:rsid w:val="001C34C7"/>
+  </w:style>
+  <w:style w:type="paragraph" w:styleId="Fuzeile">
+    <w:name w:val="footer"/>
+    <w:basedOn w:val="Standard"/>
+    <w:link w:val="FuzeileZeichen"/>
+    <w:uiPriority w:val="99"/>
+    <w:unhideWhenUsed/>
+    <w:rsid w:val="001C34C7"/>
+    <w:pPr>
+      <w:tabs>
+        <w:tab w:val="center" w:pos="4703"/>
+        <w:tab w:val="right" w:pos="9406"/>
+      </w:tabs>
+    </w:pPr>
+  </w:style>
+  <w:style w:type="character" w:customStyle="1" w:styleId="FuzeileZeichen">
+    <w:name w:val="Fußzeile Zeichen"/>
+    <w:basedOn w:val="Absatzstandardschriftart"/>
+    <w:link w:val="Fuzeile"/>
+    <w:uiPriority w:val="99"/>
+    <w:rsid w:val="001C34C7"/>
+  </w:style>
 </w:styles>
 </file>
 
@@ -22723,7 +23188,7 @@
 </file>
 
 <file path=customXml/itemProps1.xml><?xml version="1.0" encoding="utf-8"?>
-<ds:datastoreItem xmlns:ds="http://schemas.openxmlformats.org/officeDocument/2006/customXml" ds:itemID="{2421C1C4-CE08-BE4D-9A99-7A541A8945E5}">
+<ds:datastoreItem xmlns:ds="http://schemas.openxmlformats.org/officeDocument/2006/customXml" ds:itemID="{CF31384A-6D2D-2244-822D-67282F3839FE}">
   <ds:schemaRefs>
     <ds:schemaRef ds:uri="http://schemas.openxmlformats.org/officeDocument/2006/bibliography"/>
   </ds:schemaRefs>

</xml_diff>